<commit_message>
Rough version of text. Just a sample to see if this style is okay with you guys.
</commit_message>
<xml_diff>
--- a/documents/Design.docx
+++ b/documents/Design.docx
@@ -50,7 +50,7 @@
                     </pic:cNvPicPr>
                   </pic:nvPicPr>
                   <pic:blipFill>
-                    <a:blip r:embed="rId5">
+                    <a:blip r:embed="rId7">
                       <a:extLst>
                         <a:ext uri="{28A0092B-C50C-407E-A947-70E740481C1C}">
                           <a14:useLocalDpi xmlns:a14="http://schemas.microsoft.com/office/drawing/2010/main" val="0"/>
@@ -417,8 +417,6 @@
               </w:rPr>
               <w:t>111 147 051</w:t>
             </w:r>
-            <w:bookmarkStart w:id="0" w:name="_GoBack"/>
-            <w:bookmarkEnd w:id="0"/>
           </w:p>
         </w:tc>
         <w:tc>
@@ -918,49 +916,570 @@
     </w:p>
     <w:p>
       <w:pPr>
-        <w:rPr>
-          <w:rFonts w:ascii="Calibri" w:hAnsi="Calibri" w:cs="Calibri"/>
-          <w:sz w:val="28"/>
-          <w:szCs w:val="28"/>
-        </w:rPr>
-      </w:pPr>
-      <w:r>
-        <w:rPr>
-          <w:rFonts w:ascii="Calibri" w:hAnsi="Calibri" w:cs="Calibri"/>
-          <w:sz w:val="28"/>
-          <w:szCs w:val="28"/>
-        </w:rPr>
-        <w:t>[</w:t>
+        <w:spacing w:after="0" w:line="360" w:lineRule="auto"/>
+        <w:ind w:firstLine="708"/>
+        <w:rPr>
+          <w:rFonts w:cstheme="minorHAnsi"/>
+          <w:sz w:val="24"/>
+          <w:szCs w:val="24"/>
+        </w:rPr>
+      </w:pPr>
+      <w:r>
+        <w:rPr>
+          <w:rFonts w:cstheme="minorHAnsi"/>
+          <w:sz w:val="24"/>
+          <w:szCs w:val="24"/>
+        </w:rPr>
+        <w:t>La première section du projet de session visait à nous faire travailler sur les aspects d’image de notre projet. Un des critères que nous avons choisi d’implémenter dans notre projet est d’importer une image et de l’afficher dans une scène (1.1).</w:t>
+      </w:r>
+      <w:r>
+        <w:rPr>
+          <w:rFonts w:cstheme="minorHAnsi"/>
+          <w:sz w:val="24"/>
+          <w:szCs w:val="24"/>
+        </w:rPr>
+        <w:t xml:space="preserve"> Le projet offre </w:t>
+      </w:r>
+      <w:r>
+        <w:rPr>
+          <w:rFonts w:cstheme="minorHAnsi"/>
+          <w:sz w:val="24"/>
+          <w:szCs w:val="24"/>
+        </w:rPr>
+        <w:t>deux manières d</w:t>
+      </w:r>
+      <w:r>
+        <w:rPr>
+          <w:rFonts w:cstheme="minorHAnsi"/>
+          <w:sz w:val="24"/>
+          <w:szCs w:val="24"/>
+        </w:rPr>
+        <w:t xml:space="preserve">’importer une </w:t>
+      </w:r>
+      <w:r>
+        <w:rPr>
+          <w:rFonts w:cstheme="minorHAnsi"/>
+          <w:sz w:val="24"/>
+          <w:szCs w:val="24"/>
+        </w:rPr>
+        <w:t xml:space="preserve">image : importer à partir </w:t>
+      </w:r>
+      <w:r>
+        <w:rPr>
+          <w:rFonts w:cstheme="minorHAnsi"/>
+          <w:sz w:val="24"/>
+          <w:szCs w:val="24"/>
+        </w:rPr>
+        <w:t>d’</w:t>
+      </w:r>
+      <w:r>
+        <w:rPr>
+          <w:rFonts w:cstheme="minorHAnsi"/>
+          <w:sz w:val="24"/>
+          <w:szCs w:val="24"/>
+        </w:rPr>
+        <w:t>u</w:t>
+      </w:r>
+      <w:r>
+        <w:rPr>
+          <w:rFonts w:cstheme="minorHAnsi"/>
+          <w:sz w:val="24"/>
+          <w:szCs w:val="24"/>
+        </w:rPr>
+        <w:t>n</w:t>
+      </w:r>
+      <w:bookmarkStart w:id="0" w:name="_GoBack"/>
+      <w:bookmarkEnd w:id="0"/>
+      <w:r>
+        <w:rPr>
+          <w:rFonts w:cstheme="minorHAnsi"/>
+          <w:sz w:val="24"/>
+          <w:szCs w:val="24"/>
+        </w:rPr>
+        <w:t xml:space="preserve"> bouton d’importation ou « drag and drop » d’une image dans la scène. Si le bouton d’importation est sélectionné, un</w:t>
+      </w:r>
+      <w:r>
+        <w:rPr>
+          <w:rFonts w:cstheme="minorHAnsi"/>
+          <w:sz w:val="24"/>
+          <w:szCs w:val="24"/>
+        </w:rPr>
+        <w:t xml:space="preserve"> fichier</w:t>
+      </w:r>
+      <w:r>
+        <w:rPr>
+          <w:rFonts w:cstheme="minorHAnsi"/>
+          <w:sz w:val="24"/>
+          <w:szCs w:val="24"/>
+        </w:rPr>
+        <w:t xml:space="preserve"> de dialogue ouvre et donne l’option à l’utilisateur de choisir son fichier image. Quand une image valide est choisi</w:t>
+      </w:r>
+      <w:r>
+        <w:rPr>
+          <w:rFonts w:cstheme="minorHAnsi"/>
+          <w:sz w:val="24"/>
+          <w:szCs w:val="24"/>
+        </w:rPr>
+        <w:t>e,</w:t>
+      </w:r>
+      <w:r>
+        <w:rPr>
+          <w:rFonts w:cstheme="minorHAnsi"/>
+          <w:sz w:val="24"/>
+          <w:szCs w:val="24"/>
+        </w:rPr>
+        <w:t xml:space="preserve"> les paramètres de hauteur et de largeur son</w:t>
+      </w:r>
+      <w:r>
+        <w:rPr>
+          <w:rFonts w:cstheme="minorHAnsi"/>
+          <w:sz w:val="24"/>
+          <w:szCs w:val="24"/>
+        </w:rPr>
+        <w:t xml:space="preserve">t </w:t>
+      </w:r>
+      <w:r>
+        <w:rPr>
+          <w:rFonts w:cstheme="minorHAnsi"/>
+          <w:sz w:val="24"/>
+          <w:szCs w:val="24"/>
+        </w:rPr>
+        <w:t>mis</w:t>
+      </w:r>
+      <w:r>
+        <w:rPr>
+          <w:rFonts w:cstheme="minorHAnsi"/>
+          <w:sz w:val="24"/>
+          <w:szCs w:val="24"/>
+        </w:rPr>
+        <w:t xml:space="preserve"> à jour</w:t>
+      </w:r>
+      <w:r>
+        <w:rPr>
+          <w:rFonts w:cstheme="minorHAnsi"/>
+          <w:sz w:val="24"/>
+          <w:szCs w:val="24"/>
+        </w:rPr>
+        <w:t xml:space="preserve"> dans l’objet « </w:t>
       </w:r>
       <w:proofErr w:type="spellStart"/>
-      <w:proofErr w:type="gramStart"/>
-      <w:r>
-        <w:rPr>
-          <w:rFonts w:ascii="Calibri" w:hAnsi="Calibri" w:cs="Calibri"/>
-          <w:sz w:val="28"/>
-          <w:szCs w:val="28"/>
-        </w:rPr>
-        <w:t>todo</w:t>
+      <w:r>
+        <w:rPr>
+          <w:rFonts w:cstheme="minorHAnsi"/>
+          <w:sz w:val="24"/>
+          <w:szCs w:val="24"/>
+        </w:rPr>
+        <w:t>ofImage</w:t>
       </w:r>
       <w:proofErr w:type="spellEnd"/>
-      <w:proofErr w:type="gramEnd"/>
-      <w:r>
-        <w:rPr>
-          <w:rFonts w:ascii="Calibri" w:hAnsi="Calibri" w:cs="Calibri"/>
-          <w:sz w:val="28"/>
-          <w:szCs w:val="28"/>
-        </w:rPr>
-        <w:t>]</w:t>
-      </w:r>
-    </w:p>
-    <w:p>
-      <w:pPr>
-        <w:rPr>
-          <w:rFonts w:ascii="Calibri" w:hAnsi="Calibri" w:cs="Calibri"/>
-          <w:sz w:val="28"/>
-          <w:szCs w:val="28"/>
-        </w:rPr>
-      </w:pPr>
+      <w:r>
+        <w:rPr>
+          <w:rFonts w:cstheme="minorHAnsi"/>
+          <w:sz w:val="24"/>
+          <w:szCs w:val="24"/>
+        </w:rPr>
+        <w:t xml:space="preserve"> » et l’image </w:t>
+      </w:r>
+      <w:r>
+        <w:rPr>
+          <w:rFonts w:cstheme="minorHAnsi"/>
+          <w:sz w:val="24"/>
+          <w:szCs w:val="24"/>
+        </w:rPr>
+        <w:t>peut être placé e</w:t>
+      </w:r>
+      <w:r>
+        <w:rPr>
+          <w:rFonts w:cstheme="minorHAnsi"/>
+          <w:sz w:val="24"/>
+          <w:szCs w:val="24"/>
+        </w:rPr>
+        <w:t>t affich</w:t>
+      </w:r>
+      <w:r>
+        <w:rPr>
+          <w:rFonts w:cstheme="minorHAnsi"/>
+          <w:sz w:val="24"/>
+          <w:szCs w:val="24"/>
+        </w:rPr>
+        <w:t>ée</w:t>
+      </w:r>
+      <w:r>
+        <w:rPr>
+          <w:rFonts w:cstheme="minorHAnsi"/>
+          <w:sz w:val="24"/>
+          <w:szCs w:val="24"/>
+        </w:rPr>
+        <w:t xml:space="preserve">. </w:t>
+      </w:r>
+      <w:r>
+        <w:rPr>
+          <w:rFonts w:cstheme="minorHAnsi"/>
+          <w:sz w:val="24"/>
+          <w:szCs w:val="24"/>
+        </w:rPr>
+        <w:t>Le « drag and drop » est comme n’importe quelle autre version de cette mécanique. Quand l’image est « </w:t>
+      </w:r>
+      <w:proofErr w:type="spellStart"/>
+      <w:r>
+        <w:rPr>
+          <w:rFonts w:cstheme="minorHAnsi"/>
+          <w:sz w:val="24"/>
+          <w:szCs w:val="24"/>
+        </w:rPr>
+        <w:t>dragger</w:t>
+      </w:r>
+      <w:proofErr w:type="spellEnd"/>
+      <w:r>
+        <w:rPr>
+          <w:rFonts w:cstheme="minorHAnsi"/>
+          <w:sz w:val="24"/>
+          <w:szCs w:val="24"/>
+        </w:rPr>
+        <w:t> » et «</w:t>
+      </w:r>
+      <w:r>
+        <w:rPr>
+          <w:rFonts w:cstheme="minorHAnsi"/>
+          <w:sz w:val="24"/>
+          <w:szCs w:val="24"/>
+        </w:rPr>
+        <w:t xml:space="preserve"> </w:t>
+      </w:r>
+      <w:r>
+        <w:rPr>
+          <w:rFonts w:cstheme="minorHAnsi"/>
+          <w:sz w:val="24"/>
+          <w:szCs w:val="24"/>
+        </w:rPr>
+        <w:t xml:space="preserve">dropper » dans la </w:t>
+      </w:r>
+      <w:proofErr w:type="spellStart"/>
+      <w:r>
+        <w:rPr>
+          <w:rFonts w:cstheme="minorHAnsi"/>
+          <w:sz w:val="24"/>
+          <w:szCs w:val="24"/>
+        </w:rPr>
+        <w:t>fenetre</w:t>
+      </w:r>
+      <w:proofErr w:type="spellEnd"/>
+      <w:r>
+        <w:rPr>
+          <w:rFonts w:cstheme="minorHAnsi"/>
+          <w:sz w:val="24"/>
+          <w:szCs w:val="24"/>
+        </w:rPr>
+        <w:t xml:space="preserve"> de l’application, elle est ajoutée où la souris de l’utilisateur la laisser tomber. </w:t>
+      </w:r>
+    </w:p>
+    <w:p>
+      <w:pPr>
+        <w:spacing w:after="0" w:line="360" w:lineRule="auto"/>
+        <w:ind w:firstLine="708"/>
+        <w:rPr>
+          <w:rFonts w:cstheme="minorHAnsi"/>
+          <w:sz w:val="24"/>
+          <w:szCs w:val="24"/>
+        </w:rPr>
+      </w:pPr>
+      <w:r>
+        <w:rPr>
+          <w:rFonts w:cstheme="minorHAnsi"/>
+          <w:sz w:val="24"/>
+          <w:szCs w:val="24"/>
+        </w:rPr>
+        <w:t>Ensuite, un outil d’exportation d’image</w:t>
+      </w:r>
+      <w:r>
+        <w:rPr>
+          <w:rFonts w:cstheme="minorHAnsi"/>
+          <w:sz w:val="24"/>
+          <w:szCs w:val="24"/>
+        </w:rPr>
+        <w:t xml:space="preserve">s </w:t>
+      </w:r>
+      <w:r>
+        <w:rPr>
+          <w:rFonts w:cstheme="minorHAnsi"/>
+          <w:sz w:val="24"/>
+          <w:szCs w:val="24"/>
+        </w:rPr>
+        <w:t>a été ajout</w:t>
+      </w:r>
+      <w:r>
+        <w:rPr>
+          <w:rFonts w:cstheme="minorHAnsi"/>
+          <w:sz w:val="24"/>
+          <w:szCs w:val="24"/>
+        </w:rPr>
+        <w:t>é</w:t>
+      </w:r>
+      <w:r>
+        <w:rPr>
+          <w:rFonts w:cstheme="minorHAnsi"/>
+          <w:sz w:val="24"/>
+          <w:szCs w:val="24"/>
+        </w:rPr>
+        <w:t xml:space="preserve"> (1.2). Il a un bouton pour </w:t>
+      </w:r>
+      <w:r>
+        <w:rPr>
+          <w:rFonts w:cstheme="minorHAnsi"/>
+          <w:sz w:val="24"/>
+          <w:szCs w:val="24"/>
+        </w:rPr>
+        <w:t>commencer</w:t>
+      </w:r>
+      <w:r>
+        <w:rPr>
+          <w:rFonts w:cstheme="minorHAnsi"/>
+          <w:sz w:val="24"/>
+          <w:szCs w:val="24"/>
+        </w:rPr>
+        <w:t xml:space="preserve"> l’exportation des images. Quand </w:t>
+      </w:r>
+      <w:r>
+        <w:rPr>
+          <w:rFonts w:cstheme="minorHAnsi"/>
+          <w:sz w:val="24"/>
+          <w:szCs w:val="24"/>
+        </w:rPr>
+        <w:t>il</w:t>
+      </w:r>
+      <w:r>
+        <w:rPr>
+          <w:rFonts w:cstheme="minorHAnsi"/>
+          <w:sz w:val="24"/>
+          <w:szCs w:val="24"/>
+        </w:rPr>
+        <w:t xml:space="preserve"> est activé, un fichier de dialogue ouvre qui donne l’option à l’utilisat</w:t>
+      </w:r>
+      <w:r>
+        <w:rPr>
+          <w:rFonts w:cstheme="minorHAnsi"/>
+          <w:sz w:val="24"/>
+          <w:szCs w:val="24"/>
+        </w:rPr>
+        <w:t xml:space="preserve">eur de choisir </w:t>
+      </w:r>
+      <w:r>
+        <w:rPr>
+          <w:rFonts w:cstheme="minorHAnsi"/>
+          <w:sz w:val="24"/>
+          <w:szCs w:val="24"/>
+        </w:rPr>
+        <w:t>où</w:t>
+      </w:r>
+      <w:r>
+        <w:rPr>
+          <w:rFonts w:cstheme="minorHAnsi"/>
+          <w:sz w:val="24"/>
+          <w:szCs w:val="24"/>
+        </w:rPr>
+        <w:t xml:space="preserve"> il veut sauvegarder son fichier image. </w:t>
+      </w:r>
+      <w:r>
+        <w:rPr>
+          <w:rFonts w:cstheme="minorHAnsi"/>
+          <w:sz w:val="24"/>
+          <w:szCs w:val="24"/>
+        </w:rPr>
+        <w:t>L’utilisateur doit donner un nom au fichier pour qu’il puisse le sauvegarder et il va être sauvegardé avec l’extension « .</w:t>
+      </w:r>
+      <w:r>
+        <w:rPr>
+          <w:rFonts w:cstheme="minorHAnsi"/>
+          <w:sz w:val="24"/>
+          <w:szCs w:val="24"/>
+        </w:rPr>
+        <w:t>PNG</w:t>
+      </w:r>
+      <w:r>
+        <w:rPr>
+          <w:rFonts w:cstheme="minorHAnsi"/>
+          <w:sz w:val="24"/>
+          <w:szCs w:val="24"/>
+        </w:rPr>
+        <w:t xml:space="preserve"> ». </w:t>
+      </w:r>
+      <w:r>
+        <w:rPr>
+          <w:rFonts w:cstheme="minorHAnsi"/>
+          <w:sz w:val="24"/>
+          <w:szCs w:val="24"/>
+        </w:rPr>
+        <w:t xml:space="preserve">Un objet </w:t>
+      </w:r>
+      <w:r>
+        <w:rPr>
+          <w:rFonts w:cstheme="minorHAnsi"/>
+          <w:sz w:val="24"/>
+          <w:szCs w:val="24"/>
+        </w:rPr>
+        <w:t>« </w:t>
+      </w:r>
+      <w:proofErr w:type="spellStart"/>
+      <w:r>
+        <w:rPr>
+          <w:rFonts w:cstheme="minorHAnsi"/>
+          <w:sz w:val="24"/>
+          <w:szCs w:val="24"/>
+        </w:rPr>
+        <w:t>ofImage</w:t>
+      </w:r>
+      <w:proofErr w:type="spellEnd"/>
+      <w:r>
+        <w:rPr>
+          <w:rFonts w:cstheme="minorHAnsi"/>
+          <w:sz w:val="24"/>
+          <w:szCs w:val="24"/>
+        </w:rPr>
+        <w:t> »</w:t>
+      </w:r>
+      <w:r>
+        <w:rPr>
+          <w:rFonts w:cstheme="minorHAnsi"/>
+          <w:sz w:val="24"/>
+          <w:szCs w:val="24"/>
+        </w:rPr>
+        <w:t xml:space="preserve"> est créé pour garder l’image prise par la capture d’écran (.</w:t>
+      </w:r>
+      <w:proofErr w:type="spellStart"/>
+      <w:r>
+        <w:rPr>
+          <w:rFonts w:cstheme="minorHAnsi"/>
+          <w:sz w:val="24"/>
+          <w:szCs w:val="24"/>
+        </w:rPr>
+        <w:t>grabScreen</w:t>
+      </w:r>
+      <w:proofErr w:type="spellEnd"/>
+      <w:r>
+        <w:rPr>
+          <w:rFonts w:cstheme="minorHAnsi"/>
+          <w:sz w:val="24"/>
+          <w:szCs w:val="24"/>
+        </w:rPr>
+        <w:t xml:space="preserve">) et la sauvegarder </w:t>
+      </w:r>
+      <w:r>
+        <w:rPr>
+          <w:rFonts w:cstheme="minorHAnsi"/>
+          <w:sz w:val="24"/>
+          <w:szCs w:val="24"/>
+        </w:rPr>
+        <w:t>à l’endroit</w:t>
+      </w:r>
+      <w:r>
+        <w:rPr>
+          <w:rFonts w:cstheme="minorHAnsi"/>
+          <w:sz w:val="24"/>
+          <w:szCs w:val="24"/>
+        </w:rPr>
+        <w:t xml:space="preserve"> choisi par l’utilisateur.</w:t>
+      </w:r>
+    </w:p>
+    <w:p>
+      <w:pPr>
+        <w:spacing w:after="0" w:line="360" w:lineRule="auto"/>
+        <w:ind w:firstLine="708"/>
+        <w:rPr>
+          <w:rFonts w:cstheme="minorHAnsi"/>
+          <w:sz w:val="24"/>
+          <w:szCs w:val="24"/>
+        </w:rPr>
+      </w:pPr>
+      <w:r>
+        <w:rPr>
+          <w:rFonts w:cstheme="minorHAnsi"/>
+          <w:sz w:val="24"/>
+          <w:szCs w:val="24"/>
+        </w:rPr>
+        <w:t xml:space="preserve">Nous avons ensuite ajouté une fonction qui </w:t>
+      </w:r>
+      <w:r>
+        <w:rPr>
+          <w:rFonts w:cstheme="minorHAnsi"/>
+          <w:sz w:val="24"/>
+          <w:szCs w:val="24"/>
+        </w:rPr>
+        <w:t xml:space="preserve">permet </w:t>
+      </w:r>
+      <w:r>
+        <w:rPr>
+          <w:rFonts w:cstheme="minorHAnsi"/>
+          <w:sz w:val="24"/>
+          <w:szCs w:val="24"/>
+        </w:rPr>
+        <w:t xml:space="preserve">de sélectionner une couleur parmi un ensemble de couleurs et de l’assigner à un élément visuel. </w:t>
+      </w:r>
+      <w:r>
+        <w:rPr>
+          <w:rFonts w:cstheme="minorHAnsi"/>
+          <w:sz w:val="24"/>
+          <w:szCs w:val="24"/>
+        </w:rPr>
+        <w:t>(1.4)</w:t>
+      </w:r>
+      <w:r>
+        <w:rPr>
+          <w:rFonts w:cstheme="minorHAnsi"/>
+          <w:sz w:val="24"/>
+          <w:szCs w:val="24"/>
+        </w:rPr>
+        <w:t>.</w:t>
+      </w:r>
+      <w:r>
+        <w:rPr>
+          <w:rFonts w:cstheme="minorHAnsi"/>
+          <w:sz w:val="24"/>
+          <w:szCs w:val="24"/>
+        </w:rPr>
+        <w:t xml:space="preserve"> Puisqu’i</w:t>
+      </w:r>
+      <w:r>
+        <w:rPr>
+          <w:rFonts w:cstheme="minorHAnsi"/>
+          <w:sz w:val="24"/>
+          <w:szCs w:val="24"/>
+        </w:rPr>
+        <w:t>l est possible de placer des éléments visuels dans la scène de l</w:t>
+      </w:r>
+      <w:r>
+        <w:rPr>
+          <w:rFonts w:cstheme="minorHAnsi"/>
+          <w:sz w:val="24"/>
+          <w:szCs w:val="24"/>
+        </w:rPr>
+        <w:t xml:space="preserve">’application, </w:t>
+      </w:r>
+      <w:r>
+        <w:rPr>
+          <w:rFonts w:cstheme="minorHAnsi"/>
+          <w:sz w:val="24"/>
+          <w:szCs w:val="24"/>
+        </w:rPr>
+        <w:t>nous avons donné l’option à l’utilisateur de choisir la couleur de ces éléments. En utilisant « </w:t>
+      </w:r>
+      <w:proofErr w:type="spellStart"/>
+      <w:r>
+        <w:rPr>
+          <w:rFonts w:cstheme="minorHAnsi"/>
+          <w:sz w:val="24"/>
+          <w:szCs w:val="24"/>
+        </w:rPr>
+        <w:t>ofxGUI</w:t>
+      </w:r>
+      <w:proofErr w:type="spellEnd"/>
+      <w:r>
+        <w:rPr>
+          <w:rFonts w:cstheme="minorHAnsi"/>
+          <w:sz w:val="24"/>
+          <w:szCs w:val="24"/>
+        </w:rPr>
+        <w:t xml:space="preserve"> », nous avons créé un panneau qui contrôle le niveau des couleurs RGB. Si, avant de placer un élément visuel dans la scène, le niveau d’une des couleurs est changé, l’élément va prendre cette couleur. Tant que la couleur n’est pas modifiée, les objets placés vont continuer d’avoir la couleur qui avait été sélectionnée. </w:t>
+      </w:r>
     </w:p>
     <w:p>
       <w:pPr>
@@ -1166,6 +1685,12 @@
       </w:r>
     </w:p>
     <w:sectPr>
+      <w:headerReference w:type="even" r:id="rId8"/>
+      <w:headerReference w:type="default" r:id="rId9"/>
+      <w:footerReference w:type="even" r:id="rId10"/>
+      <w:footerReference w:type="default" r:id="rId11"/>
+      <w:headerReference w:type="first" r:id="rId12"/>
+      <w:footerReference w:type="first" r:id="rId13"/>
       <w:pgSz w:w="12240" w:h="15840"/>
       <w:pgMar w:top="1440" w:right="1800" w:bottom="1440" w:left="1800" w:header="708" w:footer="708" w:gutter="0"/>
       <w:cols w:space="708"/>
@@ -1173,6 +1698,116 @@
     </w:sectPr>
   </w:body>
 </w:document>
+</file>
+
+<file path=word/endnotes.xml><?xml version="1.0" encoding="utf-8"?>
+<w:endnotes xmlns:wpc="http://schemas.microsoft.com/office/word/2010/wordprocessingCanvas" xmlns:mc="http://schemas.openxmlformats.org/markup-compatibility/2006" xmlns:o="urn:schemas-microsoft-com:office:office" xmlns:r="http://schemas.openxmlformats.org/officeDocument/2006/relationships" xmlns:m="http://schemas.openxmlformats.org/officeDocument/2006/math" xmlns:v="urn:schemas-microsoft-com:vml" xmlns:wp14="http://schemas.microsoft.com/office/word/2010/wordprocessingDrawing" xmlns:wp="http://schemas.openxmlformats.org/drawingml/2006/wordprocessingDrawing" xmlns:w10="urn:schemas-microsoft-com:office:word" xmlns:w="http://schemas.openxmlformats.org/wordprocessingml/2006/main" xmlns:w14="http://schemas.microsoft.com/office/word/2010/wordml" xmlns:w15="http://schemas.microsoft.com/office/word/2012/wordml" xmlns:wpg="http://schemas.microsoft.com/office/word/2010/wordprocessingGroup" xmlns:wpi="http://schemas.microsoft.com/office/word/2010/wordprocessingInk" xmlns:wne="http://schemas.microsoft.com/office/word/2006/wordml" xmlns:wps="http://schemas.microsoft.com/office/word/2010/wordprocessingShape" mc:Ignorable="w14 w15 wp14">
+  <w:endnote w:type="separator" w:id="-1">
+    <w:p>
+      <w:pPr>
+        <w:spacing w:after="0" w:line="240" w:lineRule="auto"/>
+      </w:pPr>
+      <w:r>
+        <w:separator/>
+      </w:r>
+    </w:p>
+  </w:endnote>
+  <w:endnote w:type="continuationSeparator" w:id="0">
+    <w:p>
+      <w:pPr>
+        <w:spacing w:after="0" w:line="240" w:lineRule="auto"/>
+      </w:pPr>
+      <w:r>
+        <w:continuationSeparator/>
+      </w:r>
+    </w:p>
+  </w:endnote>
+</w:endnotes>
+</file>
+
+<file path=word/footer1.xml><?xml version="1.0" encoding="utf-8"?>
+<w:ftr xmlns:wpc="http://schemas.microsoft.com/office/word/2010/wordprocessingCanvas" xmlns:mc="http://schemas.openxmlformats.org/markup-compatibility/2006" xmlns:o="urn:schemas-microsoft-com:office:office" xmlns:r="http://schemas.openxmlformats.org/officeDocument/2006/relationships" xmlns:m="http://schemas.openxmlformats.org/officeDocument/2006/math" xmlns:v="urn:schemas-microsoft-com:vml" xmlns:wp14="http://schemas.microsoft.com/office/word/2010/wordprocessingDrawing" xmlns:wp="http://schemas.openxmlformats.org/drawingml/2006/wordprocessingDrawing" xmlns:w10="urn:schemas-microsoft-com:office:word" xmlns:w="http://schemas.openxmlformats.org/wordprocessingml/2006/main" xmlns:w14="http://schemas.microsoft.com/office/word/2010/wordml" xmlns:w15="http://schemas.microsoft.com/office/word/2012/wordml" xmlns:wpg="http://schemas.microsoft.com/office/word/2010/wordprocessingGroup" xmlns:wpi="http://schemas.microsoft.com/office/word/2010/wordprocessingInk" xmlns:wne="http://schemas.microsoft.com/office/word/2006/wordml" xmlns:wps="http://schemas.microsoft.com/office/word/2010/wordprocessingShape" mc:Ignorable="w14 w15 wp14">
+  <w:p>
+    <w:pPr>
+      <w:pStyle w:val="Footer"/>
+    </w:pPr>
+  </w:p>
+</w:ftr>
+</file>
+
+<file path=word/footer2.xml><?xml version="1.0" encoding="utf-8"?>
+<w:ftr xmlns:wpc="http://schemas.microsoft.com/office/word/2010/wordprocessingCanvas" xmlns:mc="http://schemas.openxmlformats.org/markup-compatibility/2006" xmlns:o="urn:schemas-microsoft-com:office:office" xmlns:r="http://schemas.openxmlformats.org/officeDocument/2006/relationships" xmlns:m="http://schemas.openxmlformats.org/officeDocument/2006/math" xmlns:v="urn:schemas-microsoft-com:vml" xmlns:wp14="http://schemas.microsoft.com/office/word/2010/wordprocessingDrawing" xmlns:wp="http://schemas.openxmlformats.org/drawingml/2006/wordprocessingDrawing" xmlns:w10="urn:schemas-microsoft-com:office:word" xmlns:w="http://schemas.openxmlformats.org/wordprocessingml/2006/main" xmlns:w14="http://schemas.microsoft.com/office/word/2010/wordml" xmlns:w15="http://schemas.microsoft.com/office/word/2012/wordml" xmlns:wpg="http://schemas.microsoft.com/office/word/2010/wordprocessingGroup" xmlns:wpi="http://schemas.microsoft.com/office/word/2010/wordprocessingInk" xmlns:wne="http://schemas.microsoft.com/office/word/2006/wordml" xmlns:wps="http://schemas.microsoft.com/office/word/2010/wordprocessingShape" mc:Ignorable="w14 w15 wp14">
+  <w:p>
+    <w:pPr>
+      <w:pStyle w:val="Footer"/>
+    </w:pPr>
+  </w:p>
+</w:ftr>
+</file>
+
+<file path=word/footer3.xml><?xml version="1.0" encoding="utf-8"?>
+<w:ftr xmlns:wpc="http://schemas.microsoft.com/office/word/2010/wordprocessingCanvas" xmlns:mc="http://schemas.openxmlformats.org/markup-compatibility/2006" xmlns:o="urn:schemas-microsoft-com:office:office" xmlns:r="http://schemas.openxmlformats.org/officeDocument/2006/relationships" xmlns:m="http://schemas.openxmlformats.org/officeDocument/2006/math" xmlns:v="urn:schemas-microsoft-com:vml" xmlns:wp14="http://schemas.microsoft.com/office/word/2010/wordprocessingDrawing" xmlns:wp="http://schemas.openxmlformats.org/drawingml/2006/wordprocessingDrawing" xmlns:w10="urn:schemas-microsoft-com:office:word" xmlns:w="http://schemas.openxmlformats.org/wordprocessingml/2006/main" xmlns:w14="http://schemas.microsoft.com/office/word/2010/wordml" xmlns:w15="http://schemas.microsoft.com/office/word/2012/wordml" xmlns:wpg="http://schemas.microsoft.com/office/word/2010/wordprocessingGroup" xmlns:wpi="http://schemas.microsoft.com/office/word/2010/wordprocessingInk" xmlns:wne="http://schemas.microsoft.com/office/word/2006/wordml" xmlns:wps="http://schemas.microsoft.com/office/word/2010/wordprocessingShape" mc:Ignorable="w14 w15 wp14">
+  <w:p>
+    <w:pPr>
+      <w:pStyle w:val="Footer"/>
+    </w:pPr>
+  </w:p>
+</w:ftr>
+</file>
+
+<file path=word/footnotes.xml><?xml version="1.0" encoding="utf-8"?>
+<w:footnotes xmlns:wpc="http://schemas.microsoft.com/office/word/2010/wordprocessingCanvas" xmlns:mc="http://schemas.openxmlformats.org/markup-compatibility/2006" xmlns:o="urn:schemas-microsoft-com:office:office" xmlns:r="http://schemas.openxmlformats.org/officeDocument/2006/relationships" xmlns:m="http://schemas.openxmlformats.org/officeDocument/2006/math" xmlns:v="urn:schemas-microsoft-com:vml" xmlns:wp14="http://schemas.microsoft.com/office/word/2010/wordprocessingDrawing" xmlns:wp="http://schemas.openxmlformats.org/drawingml/2006/wordprocessingDrawing" xmlns:w10="urn:schemas-microsoft-com:office:word" xmlns:w="http://schemas.openxmlformats.org/wordprocessingml/2006/main" xmlns:w14="http://schemas.microsoft.com/office/word/2010/wordml" xmlns:w15="http://schemas.microsoft.com/office/word/2012/wordml" xmlns:wpg="http://schemas.microsoft.com/office/word/2010/wordprocessingGroup" xmlns:wpi="http://schemas.microsoft.com/office/word/2010/wordprocessingInk" xmlns:wne="http://schemas.microsoft.com/office/word/2006/wordml" xmlns:wps="http://schemas.microsoft.com/office/word/2010/wordprocessingShape" mc:Ignorable="w14 w15 wp14">
+  <w:footnote w:type="separator" w:id="-1">
+    <w:p>
+      <w:pPr>
+        <w:spacing w:after="0" w:line="240" w:lineRule="auto"/>
+      </w:pPr>
+      <w:r>
+        <w:separator/>
+      </w:r>
+    </w:p>
+  </w:footnote>
+  <w:footnote w:type="continuationSeparator" w:id="0">
+    <w:p>
+      <w:pPr>
+        <w:spacing w:after="0" w:line="240" w:lineRule="auto"/>
+      </w:pPr>
+      <w:r>
+        <w:continuationSeparator/>
+      </w:r>
+    </w:p>
+  </w:footnote>
+</w:footnotes>
+</file>
+
+<file path=word/header1.xml><?xml version="1.0" encoding="utf-8"?>
+<w:hdr xmlns:wpc="http://schemas.microsoft.com/office/word/2010/wordprocessingCanvas" xmlns:mc="http://schemas.openxmlformats.org/markup-compatibility/2006" xmlns:o="urn:schemas-microsoft-com:office:office" xmlns:r="http://schemas.openxmlformats.org/officeDocument/2006/relationships" xmlns:m="http://schemas.openxmlformats.org/officeDocument/2006/math" xmlns:v="urn:schemas-microsoft-com:vml" xmlns:wp14="http://schemas.microsoft.com/office/word/2010/wordprocessingDrawing" xmlns:wp="http://schemas.openxmlformats.org/drawingml/2006/wordprocessingDrawing" xmlns:w10="urn:schemas-microsoft-com:office:word" xmlns:w="http://schemas.openxmlformats.org/wordprocessingml/2006/main" xmlns:w14="http://schemas.microsoft.com/office/word/2010/wordml" xmlns:w15="http://schemas.microsoft.com/office/word/2012/wordml" xmlns:wpg="http://schemas.microsoft.com/office/word/2010/wordprocessingGroup" xmlns:wpi="http://schemas.microsoft.com/office/word/2010/wordprocessingInk" xmlns:wne="http://schemas.microsoft.com/office/word/2006/wordml" xmlns:wps="http://schemas.microsoft.com/office/word/2010/wordprocessingShape" mc:Ignorable="w14 w15 wp14">
+  <w:p>
+    <w:pPr>
+      <w:pStyle w:val="Header"/>
+    </w:pPr>
+  </w:p>
+</w:hdr>
+</file>
+
+<file path=word/header2.xml><?xml version="1.0" encoding="utf-8"?>
+<w:hdr xmlns:wpc="http://schemas.microsoft.com/office/word/2010/wordprocessingCanvas" xmlns:mc="http://schemas.openxmlformats.org/markup-compatibility/2006" xmlns:o="urn:schemas-microsoft-com:office:office" xmlns:r="http://schemas.openxmlformats.org/officeDocument/2006/relationships" xmlns:m="http://schemas.openxmlformats.org/officeDocument/2006/math" xmlns:v="urn:schemas-microsoft-com:vml" xmlns:wp14="http://schemas.microsoft.com/office/word/2010/wordprocessingDrawing" xmlns:wp="http://schemas.openxmlformats.org/drawingml/2006/wordprocessingDrawing" xmlns:w10="urn:schemas-microsoft-com:office:word" xmlns:w="http://schemas.openxmlformats.org/wordprocessingml/2006/main" xmlns:w14="http://schemas.microsoft.com/office/word/2010/wordml" xmlns:w15="http://schemas.microsoft.com/office/word/2012/wordml" xmlns:wpg="http://schemas.microsoft.com/office/word/2010/wordprocessingGroup" xmlns:wpi="http://schemas.microsoft.com/office/word/2010/wordprocessingInk" xmlns:wne="http://schemas.microsoft.com/office/word/2006/wordml" xmlns:wps="http://schemas.microsoft.com/office/word/2010/wordprocessingShape" mc:Ignorable="w14 w15 wp14">
+  <w:p>
+    <w:pPr>
+      <w:pStyle w:val="Header"/>
+    </w:pPr>
+  </w:p>
+</w:hdr>
+</file>
+
+<file path=word/header3.xml><?xml version="1.0" encoding="utf-8"?>
+<w:hdr xmlns:wpc="http://schemas.microsoft.com/office/word/2010/wordprocessingCanvas" xmlns:mc="http://schemas.openxmlformats.org/markup-compatibility/2006" xmlns:o="urn:schemas-microsoft-com:office:office" xmlns:r="http://schemas.openxmlformats.org/officeDocument/2006/relationships" xmlns:m="http://schemas.openxmlformats.org/officeDocument/2006/math" xmlns:v="urn:schemas-microsoft-com:vml" xmlns:wp14="http://schemas.microsoft.com/office/word/2010/wordprocessingDrawing" xmlns:wp="http://schemas.openxmlformats.org/drawingml/2006/wordprocessingDrawing" xmlns:w10="urn:schemas-microsoft-com:office:word" xmlns:w="http://schemas.openxmlformats.org/wordprocessingml/2006/main" xmlns:w14="http://schemas.microsoft.com/office/word/2010/wordml" xmlns:w15="http://schemas.microsoft.com/office/word/2012/wordml" xmlns:wpg="http://schemas.microsoft.com/office/word/2010/wordprocessingGroup" xmlns:wpi="http://schemas.microsoft.com/office/word/2010/wordprocessingInk" xmlns:wne="http://schemas.microsoft.com/office/word/2006/wordml" xmlns:wps="http://schemas.microsoft.com/office/word/2010/wordprocessingShape" mc:Ignorable="w14 w15 wp14">
+  <w:p>
+    <w:pPr>
+      <w:pStyle w:val="Header"/>
+    </w:pPr>
+  </w:p>
+</w:hdr>
 </file>
 
 <file path=word/numbering.xml><?xml version="1.0" encoding="utf-8"?>
@@ -1753,6 +2388,50 @@
       <w:contextualSpacing/>
     </w:pPr>
   </w:style>
+  <w:style w:type="paragraph" w:styleId="Header">
+    <w:name w:val="header"/>
+    <w:basedOn w:val="Normal"/>
+    <w:link w:val="HeaderChar"/>
+    <w:uiPriority w:val="99"/>
+    <w:unhideWhenUsed/>
+    <w:rsid w:val="00255D86"/>
+    <w:pPr>
+      <w:tabs>
+        <w:tab w:val="center" w:pos="4703"/>
+        <w:tab w:val="right" w:pos="9406"/>
+      </w:tabs>
+      <w:spacing w:after="0" w:line="240" w:lineRule="auto"/>
+    </w:pPr>
+  </w:style>
+  <w:style w:type="character" w:customStyle="1" w:styleId="HeaderChar">
+    <w:name w:val="Header Char"/>
+    <w:basedOn w:val="DefaultParagraphFont"/>
+    <w:link w:val="Header"/>
+    <w:uiPriority w:val="99"/>
+    <w:rsid w:val="00255D86"/>
+  </w:style>
+  <w:style w:type="paragraph" w:styleId="Footer">
+    <w:name w:val="footer"/>
+    <w:basedOn w:val="Normal"/>
+    <w:link w:val="FooterChar"/>
+    <w:uiPriority w:val="99"/>
+    <w:unhideWhenUsed/>
+    <w:rsid w:val="00255D86"/>
+    <w:pPr>
+      <w:tabs>
+        <w:tab w:val="center" w:pos="4703"/>
+        <w:tab w:val="right" w:pos="9406"/>
+      </w:tabs>
+      <w:spacing w:after="0" w:line="240" w:lineRule="auto"/>
+    </w:pPr>
+  </w:style>
+  <w:style w:type="character" w:customStyle="1" w:styleId="FooterChar">
+    <w:name w:val="Footer Char"/>
+    <w:basedOn w:val="DefaultParagraphFont"/>
+    <w:link w:val="Footer"/>
+    <w:uiPriority w:val="99"/>
+    <w:rsid w:val="00255D86"/>
+  </w:style>
 </w:styles>
 </file>
 

</xml_diff>

<commit_message>
Text for "Dessin Vectoriel"
</commit_message>
<xml_diff>
--- a/documents/Design.docx
+++ b/documents/Design.docx
@@ -930,15 +930,82 @@
           <w:sz w:val="24"/>
           <w:szCs w:val="24"/>
         </w:rPr>
-        <w:t>La première section du projet de session visait à nous faire travailler sur les aspects d’image de notre projet. Un des critères que nous avons choisi d’implémenter dans notre projet est d’importer une image et de l’afficher dans une scène (1.1).</w:t>
-      </w:r>
-      <w:r>
-        <w:rPr>
-          <w:rFonts w:cstheme="minorHAnsi"/>
-          <w:sz w:val="24"/>
-          <w:szCs w:val="24"/>
-        </w:rPr>
-        <w:t xml:space="preserve"> Le projet offre </w:t>
+        <w:t xml:space="preserve">La première section du projet de session visait à nous faire travailler sur les aspects d’image de notre projet. </w:t>
+      </w:r>
+      <w:r>
+        <w:rPr>
+          <w:rFonts w:cstheme="minorHAnsi"/>
+          <w:sz w:val="24"/>
+          <w:szCs w:val="24"/>
+        </w:rPr>
+        <w:t xml:space="preserve">Nous avons choisi </w:t>
+      </w:r>
+      <w:r>
+        <w:rPr>
+          <w:rFonts w:cstheme="minorHAnsi"/>
+          <w:sz w:val="24"/>
+          <w:szCs w:val="24"/>
+        </w:rPr>
+        <w:t>implémenter</w:t>
+      </w:r>
+      <w:r>
+        <w:rPr>
+          <w:rFonts w:cstheme="minorHAnsi"/>
+          <w:sz w:val="24"/>
+          <w:szCs w:val="24"/>
+        </w:rPr>
+        <w:t xml:space="preserve"> les aspects suivant.</w:t>
+      </w:r>
+      <w:r>
+        <w:rPr>
+          <w:rFonts w:cstheme="minorHAnsi"/>
+          <w:sz w:val="24"/>
+          <w:szCs w:val="24"/>
+        </w:rPr>
+        <w:t xml:space="preserve"> </w:t>
+      </w:r>
+    </w:p>
+    <w:p>
+      <w:pPr>
+        <w:pStyle w:val="ListParagraph"/>
+        <w:numPr>
+          <w:ilvl w:val="0"/>
+          <w:numId w:val="2"/>
+        </w:numPr>
+        <w:spacing w:after="0" w:line="360" w:lineRule="auto"/>
+        <w:rPr>
+          <w:rFonts w:cstheme="minorHAnsi"/>
+          <w:sz w:val="24"/>
+          <w:szCs w:val="24"/>
+        </w:rPr>
+      </w:pPr>
+      <w:r>
+        <w:rPr>
+          <w:rFonts w:cstheme="minorHAnsi"/>
+          <w:color w:val="24292E"/>
+          <w:sz w:val="24"/>
+          <w:szCs w:val="24"/>
+          <w:shd w:val="clear" w:color="auto" w:fill="FFFFFF"/>
+        </w:rPr>
+        <w:t>Il est possible d'importer des fichiers images et de les afficher dans une scène sous une forme ou une autre</w:t>
+      </w:r>
+      <w:r>
+        <w:rPr>
+          <w:rFonts w:cstheme="minorHAnsi"/>
+          <w:color w:val="24292E"/>
+          <w:sz w:val="24"/>
+          <w:szCs w:val="24"/>
+          <w:shd w:val="clear" w:color="auto" w:fill="FFFFFF"/>
+        </w:rPr>
+        <w:t xml:space="preserve"> (1.1) : </w:t>
+      </w:r>
+      <w:r>
+        <w:rPr>
+          <w:rFonts w:cstheme="minorHAnsi"/>
+          <w:sz w:val="24"/>
+          <w:szCs w:val="24"/>
+        </w:rPr>
+        <w:t xml:space="preserve">Le projet offre </w:t>
       </w:r>
       <w:r>
         <w:rPr>
@@ -987,6 +1054,1085 @@
           <w:szCs w:val="24"/>
         </w:rPr>
         <w:t>n</w:t>
+      </w:r>
+      <w:r>
+        <w:rPr>
+          <w:rFonts w:cstheme="minorHAnsi"/>
+          <w:sz w:val="24"/>
+          <w:szCs w:val="24"/>
+        </w:rPr>
+        <w:t xml:space="preserve"> bouton d’importation ou « drag and drop » d’une image dans la scène. Si le bouton d’importation est sélectionné, un</w:t>
+      </w:r>
+      <w:r>
+        <w:rPr>
+          <w:rFonts w:cstheme="minorHAnsi"/>
+          <w:sz w:val="24"/>
+          <w:szCs w:val="24"/>
+        </w:rPr>
+        <w:t xml:space="preserve"> fichier</w:t>
+      </w:r>
+      <w:r>
+        <w:rPr>
+          <w:rFonts w:cstheme="minorHAnsi"/>
+          <w:sz w:val="24"/>
+          <w:szCs w:val="24"/>
+        </w:rPr>
+        <w:t xml:space="preserve"> de dialogue ouvre et donne l’option à l’utilisateur de choisir son fichier image. Quand une image valide est choisi</w:t>
+      </w:r>
+      <w:r>
+        <w:rPr>
+          <w:rFonts w:cstheme="minorHAnsi"/>
+          <w:sz w:val="24"/>
+          <w:szCs w:val="24"/>
+        </w:rPr>
+        <w:t>e,</w:t>
+      </w:r>
+      <w:r>
+        <w:rPr>
+          <w:rFonts w:cstheme="minorHAnsi"/>
+          <w:sz w:val="24"/>
+          <w:szCs w:val="24"/>
+        </w:rPr>
+        <w:t xml:space="preserve"> les paramètres de hauteur et de largeur son</w:t>
+      </w:r>
+      <w:r>
+        <w:rPr>
+          <w:rFonts w:cstheme="minorHAnsi"/>
+          <w:sz w:val="24"/>
+          <w:szCs w:val="24"/>
+        </w:rPr>
+        <w:t xml:space="preserve">t </w:t>
+      </w:r>
+      <w:r>
+        <w:rPr>
+          <w:rFonts w:cstheme="minorHAnsi"/>
+          <w:sz w:val="24"/>
+          <w:szCs w:val="24"/>
+        </w:rPr>
+        <w:t>mis</w:t>
+      </w:r>
+      <w:r>
+        <w:rPr>
+          <w:rFonts w:cstheme="minorHAnsi"/>
+          <w:sz w:val="24"/>
+          <w:szCs w:val="24"/>
+        </w:rPr>
+        <w:t xml:space="preserve"> à jour</w:t>
+      </w:r>
+      <w:r>
+        <w:rPr>
+          <w:rFonts w:cstheme="minorHAnsi"/>
+          <w:sz w:val="24"/>
+          <w:szCs w:val="24"/>
+        </w:rPr>
+        <w:t xml:space="preserve"> dans l’objet « </w:t>
+      </w:r>
+      <w:proofErr w:type="spellStart"/>
+      <w:r>
+        <w:rPr>
+          <w:rFonts w:cstheme="minorHAnsi"/>
+          <w:sz w:val="24"/>
+          <w:szCs w:val="24"/>
+        </w:rPr>
+        <w:t>ofImage</w:t>
+      </w:r>
+      <w:proofErr w:type="spellEnd"/>
+      <w:r>
+        <w:rPr>
+          <w:rFonts w:cstheme="minorHAnsi"/>
+          <w:sz w:val="24"/>
+          <w:szCs w:val="24"/>
+        </w:rPr>
+        <w:t xml:space="preserve"> » et l’image </w:t>
+      </w:r>
+      <w:r>
+        <w:rPr>
+          <w:rFonts w:cstheme="minorHAnsi"/>
+          <w:sz w:val="24"/>
+          <w:szCs w:val="24"/>
+        </w:rPr>
+        <w:t>peut être placé e</w:t>
+      </w:r>
+      <w:r>
+        <w:rPr>
+          <w:rFonts w:cstheme="minorHAnsi"/>
+          <w:sz w:val="24"/>
+          <w:szCs w:val="24"/>
+        </w:rPr>
+        <w:t>t affich</w:t>
+      </w:r>
+      <w:r>
+        <w:rPr>
+          <w:rFonts w:cstheme="minorHAnsi"/>
+          <w:sz w:val="24"/>
+          <w:szCs w:val="24"/>
+        </w:rPr>
+        <w:t>ée</w:t>
+      </w:r>
+      <w:r>
+        <w:rPr>
+          <w:rFonts w:cstheme="minorHAnsi"/>
+          <w:sz w:val="24"/>
+          <w:szCs w:val="24"/>
+        </w:rPr>
+        <w:t xml:space="preserve">. </w:t>
+      </w:r>
+      <w:r>
+        <w:rPr>
+          <w:rFonts w:cstheme="minorHAnsi"/>
+          <w:sz w:val="24"/>
+          <w:szCs w:val="24"/>
+        </w:rPr>
+        <w:t>Le « drag and drop » est comme n’importe quelle autre version de cette mécanique. Quand l’image est « </w:t>
+      </w:r>
+      <w:proofErr w:type="spellStart"/>
+      <w:r>
+        <w:rPr>
+          <w:rFonts w:cstheme="minorHAnsi"/>
+          <w:sz w:val="24"/>
+          <w:szCs w:val="24"/>
+        </w:rPr>
+        <w:t>dragger</w:t>
+      </w:r>
+      <w:proofErr w:type="spellEnd"/>
+      <w:r>
+        <w:rPr>
+          <w:rFonts w:cstheme="minorHAnsi"/>
+          <w:sz w:val="24"/>
+          <w:szCs w:val="24"/>
+        </w:rPr>
+        <w:t> » et «</w:t>
+      </w:r>
+      <w:r>
+        <w:rPr>
+          <w:rFonts w:cstheme="minorHAnsi"/>
+          <w:sz w:val="24"/>
+          <w:szCs w:val="24"/>
+        </w:rPr>
+        <w:t xml:space="preserve"> </w:t>
+      </w:r>
+      <w:r>
+        <w:rPr>
+          <w:rFonts w:cstheme="minorHAnsi"/>
+          <w:sz w:val="24"/>
+          <w:szCs w:val="24"/>
+        </w:rPr>
+        <w:t xml:space="preserve">dropper » dans la </w:t>
+      </w:r>
+      <w:r>
+        <w:rPr>
+          <w:rFonts w:cstheme="minorHAnsi"/>
+          <w:sz w:val="24"/>
+          <w:szCs w:val="24"/>
+        </w:rPr>
+        <w:t>fenêtre</w:t>
+      </w:r>
+      <w:r>
+        <w:rPr>
+          <w:rFonts w:cstheme="minorHAnsi"/>
+          <w:sz w:val="24"/>
+          <w:szCs w:val="24"/>
+        </w:rPr>
+        <w:t xml:space="preserve"> de l’application, elle est ajoutée où la souris de l’utilisateur la laisser tomber. </w:t>
+      </w:r>
+    </w:p>
+    <w:p>
+      <w:pPr>
+        <w:pStyle w:val="ListParagraph"/>
+        <w:numPr>
+          <w:ilvl w:val="0"/>
+          <w:numId w:val="2"/>
+        </w:numPr>
+        <w:spacing w:after="0" w:line="360" w:lineRule="auto"/>
+        <w:rPr>
+          <w:rFonts w:cstheme="minorHAnsi"/>
+          <w:sz w:val="24"/>
+          <w:szCs w:val="24"/>
+        </w:rPr>
+      </w:pPr>
+      <w:r>
+        <w:rPr>
+          <w:rFonts w:cstheme="minorHAnsi"/>
+          <w:sz w:val="24"/>
+          <w:szCs w:val="24"/>
+        </w:rPr>
+        <w:t xml:space="preserve">Il est possible d’exporter des rendus d’une scène dans des fichiers images (1.2): </w:t>
+      </w:r>
+      <w:r>
+        <w:rPr>
+          <w:rFonts w:cstheme="minorHAnsi"/>
+          <w:sz w:val="24"/>
+          <w:szCs w:val="24"/>
+        </w:rPr>
+        <w:t xml:space="preserve">Il a un bouton pour </w:t>
+      </w:r>
+      <w:r>
+        <w:rPr>
+          <w:rFonts w:cstheme="minorHAnsi"/>
+          <w:sz w:val="24"/>
+          <w:szCs w:val="24"/>
+        </w:rPr>
+        <w:t>commencer</w:t>
+      </w:r>
+      <w:r>
+        <w:rPr>
+          <w:rFonts w:cstheme="minorHAnsi"/>
+          <w:sz w:val="24"/>
+          <w:szCs w:val="24"/>
+        </w:rPr>
+        <w:t xml:space="preserve"> l’exportation des images. Quand </w:t>
+      </w:r>
+      <w:r>
+        <w:rPr>
+          <w:rFonts w:cstheme="minorHAnsi"/>
+          <w:sz w:val="24"/>
+          <w:szCs w:val="24"/>
+        </w:rPr>
+        <w:t>il</w:t>
+      </w:r>
+      <w:r>
+        <w:rPr>
+          <w:rFonts w:cstheme="minorHAnsi"/>
+          <w:sz w:val="24"/>
+          <w:szCs w:val="24"/>
+        </w:rPr>
+        <w:t xml:space="preserve"> est activé, un fichier de dialogue ouvre qui donne l’option à l’utilisat</w:t>
+      </w:r>
+      <w:r>
+        <w:rPr>
+          <w:rFonts w:cstheme="minorHAnsi"/>
+          <w:sz w:val="24"/>
+          <w:szCs w:val="24"/>
+        </w:rPr>
+        <w:t>eur de choisir où</w:t>
+      </w:r>
+      <w:r>
+        <w:rPr>
+          <w:rFonts w:cstheme="minorHAnsi"/>
+          <w:sz w:val="24"/>
+          <w:szCs w:val="24"/>
+        </w:rPr>
+        <w:t xml:space="preserve"> il veut sauvegarder son fichier image. </w:t>
+      </w:r>
+      <w:r>
+        <w:rPr>
+          <w:rFonts w:cstheme="minorHAnsi"/>
+          <w:sz w:val="24"/>
+          <w:szCs w:val="24"/>
+        </w:rPr>
+        <w:t>L’utilisateur doit donner un nom au fichier pour qu’il puisse le sauvegarder et il va être sauvegardé avec l’extension « .</w:t>
+      </w:r>
+      <w:r>
+        <w:rPr>
+          <w:rFonts w:cstheme="minorHAnsi"/>
+          <w:sz w:val="24"/>
+          <w:szCs w:val="24"/>
+        </w:rPr>
+        <w:t>PNG</w:t>
+      </w:r>
+      <w:r>
+        <w:rPr>
+          <w:rFonts w:cstheme="minorHAnsi"/>
+          <w:sz w:val="24"/>
+          <w:szCs w:val="24"/>
+        </w:rPr>
+        <w:t xml:space="preserve"> ». </w:t>
+      </w:r>
+      <w:r>
+        <w:rPr>
+          <w:rFonts w:cstheme="minorHAnsi"/>
+          <w:sz w:val="24"/>
+          <w:szCs w:val="24"/>
+        </w:rPr>
+        <w:t>Un objet « </w:t>
+      </w:r>
+      <w:proofErr w:type="spellStart"/>
+      <w:r>
+        <w:rPr>
+          <w:rFonts w:cstheme="minorHAnsi"/>
+          <w:sz w:val="24"/>
+          <w:szCs w:val="24"/>
+        </w:rPr>
+        <w:t>ofImage</w:t>
+      </w:r>
+      <w:proofErr w:type="spellEnd"/>
+      <w:r>
+        <w:rPr>
+          <w:rFonts w:cstheme="minorHAnsi"/>
+          <w:sz w:val="24"/>
+          <w:szCs w:val="24"/>
+        </w:rPr>
+        <w:t> » est créé pour garder l’image prise par la capture d’écran (.</w:t>
+      </w:r>
+      <w:proofErr w:type="spellStart"/>
+      <w:r>
+        <w:rPr>
+          <w:rFonts w:cstheme="minorHAnsi"/>
+          <w:sz w:val="24"/>
+          <w:szCs w:val="24"/>
+        </w:rPr>
+        <w:t>grabScreen</w:t>
+      </w:r>
+      <w:proofErr w:type="spellEnd"/>
+      <w:r>
+        <w:rPr>
+          <w:rFonts w:cstheme="minorHAnsi"/>
+          <w:sz w:val="24"/>
+          <w:szCs w:val="24"/>
+        </w:rPr>
+        <w:t xml:space="preserve">) et la sauvegarder </w:t>
+      </w:r>
+      <w:r>
+        <w:rPr>
+          <w:rFonts w:cstheme="minorHAnsi"/>
+          <w:sz w:val="24"/>
+          <w:szCs w:val="24"/>
+        </w:rPr>
+        <w:t>à l’endroit</w:t>
+      </w:r>
+      <w:r>
+        <w:rPr>
+          <w:rFonts w:cstheme="minorHAnsi"/>
+          <w:sz w:val="24"/>
+          <w:szCs w:val="24"/>
+        </w:rPr>
+        <w:t xml:space="preserve"> choisi par l’utilisateur.</w:t>
+      </w:r>
+    </w:p>
+    <w:p>
+      <w:pPr>
+        <w:pStyle w:val="ListParagraph"/>
+        <w:numPr>
+          <w:ilvl w:val="0"/>
+          <w:numId w:val="2"/>
+        </w:numPr>
+        <w:spacing w:after="0" w:line="360" w:lineRule="auto"/>
+        <w:rPr>
+          <w:rFonts w:cstheme="minorHAnsi"/>
+          <w:sz w:val="24"/>
+          <w:szCs w:val="24"/>
+        </w:rPr>
+      </w:pPr>
+      <w:r>
+        <w:rPr>
+          <w:rFonts w:cstheme="minorHAnsi"/>
+          <w:sz w:val="24"/>
+          <w:szCs w:val="24"/>
+        </w:rPr>
+        <w:t xml:space="preserve">Il est possible de sélectionner une couleur parmi un ensemble de couleurs et de l’assigner à un élément visuel (1.4): </w:t>
+      </w:r>
+      <w:r>
+        <w:rPr>
+          <w:rFonts w:cstheme="minorHAnsi"/>
+          <w:sz w:val="24"/>
+          <w:szCs w:val="24"/>
+        </w:rPr>
+        <w:t>Puisqu’i</w:t>
+      </w:r>
+      <w:r>
+        <w:rPr>
+          <w:rFonts w:cstheme="minorHAnsi"/>
+          <w:sz w:val="24"/>
+          <w:szCs w:val="24"/>
+        </w:rPr>
+        <w:t>l est possible de placer des éléments visuels dans la scène de l</w:t>
+      </w:r>
+      <w:r>
+        <w:rPr>
+          <w:rFonts w:cstheme="minorHAnsi"/>
+          <w:sz w:val="24"/>
+          <w:szCs w:val="24"/>
+        </w:rPr>
+        <w:t xml:space="preserve">’application, </w:t>
+      </w:r>
+      <w:r>
+        <w:rPr>
+          <w:rFonts w:cstheme="minorHAnsi"/>
+          <w:sz w:val="24"/>
+          <w:szCs w:val="24"/>
+        </w:rPr>
+        <w:t>nous avons donné l’option à l’utilisateur de choisir la couleur de ces éléments. En utilisant « </w:t>
+      </w:r>
+      <w:proofErr w:type="spellStart"/>
+      <w:r>
+        <w:rPr>
+          <w:rFonts w:cstheme="minorHAnsi"/>
+          <w:sz w:val="24"/>
+          <w:szCs w:val="24"/>
+        </w:rPr>
+        <w:t>ofxGUI</w:t>
+      </w:r>
+      <w:proofErr w:type="spellEnd"/>
+      <w:r>
+        <w:rPr>
+          <w:rFonts w:cstheme="minorHAnsi"/>
+          <w:sz w:val="24"/>
+          <w:szCs w:val="24"/>
+        </w:rPr>
+        <w:t xml:space="preserve"> », nous avons créé un panneau qui contrôle le niveau des couleurs RGB. Si, avant de placer un élément visuel dans la scène, le niveau d’une des couleurs est changé, l’élément va prendre cette couleur. Tant que la couleur n’est pas modifiée, les objets placés vont continuer d’avoir la couleur qui avait été sélectionnée. </w:t>
+      </w:r>
+    </w:p>
+    <w:p>
+      <w:pPr>
+        <w:spacing w:after="0" w:line="360" w:lineRule="auto"/>
+        <w:rPr>
+          <w:rFonts w:cstheme="minorHAnsi"/>
+          <w:sz w:val="24"/>
+          <w:szCs w:val="24"/>
+        </w:rPr>
+      </w:pPr>
+    </w:p>
+    <w:p>
+      <w:pPr>
+        <w:spacing w:after="0" w:line="360" w:lineRule="auto"/>
+        <w:rPr>
+          <w:rFonts w:cstheme="minorHAnsi"/>
+          <w:sz w:val="24"/>
+          <w:szCs w:val="24"/>
+        </w:rPr>
+      </w:pPr>
+      <w:r>
+        <w:rPr>
+          <w:rFonts w:cstheme="minorHAnsi"/>
+          <w:sz w:val="24"/>
+          <w:szCs w:val="24"/>
+        </w:rPr>
+        <w:lastRenderedPageBreak/>
+        <w:t>La deuxième partie du projet était fixé sur les dessins vectoriels. Pour cette partie, nous avons implémenté les aspects suivant</w:t>
+      </w:r>
+      <w:r>
+        <w:rPr>
+          <w:rFonts w:cstheme="minorHAnsi"/>
+          <w:sz w:val="24"/>
+          <w:szCs w:val="24"/>
+        </w:rPr>
+        <w:t>s.</w:t>
+      </w:r>
+    </w:p>
+    <w:p>
+      <w:pPr>
+        <w:pStyle w:val="ListParagraph"/>
+        <w:numPr>
+          <w:ilvl w:val="0"/>
+          <w:numId w:val="2"/>
+        </w:numPr>
+        <w:spacing w:after="0" w:line="360" w:lineRule="auto"/>
+        <w:rPr>
+          <w:rFonts w:cstheme="minorHAnsi"/>
+          <w:sz w:val="24"/>
+          <w:szCs w:val="24"/>
+        </w:rPr>
+      </w:pPr>
+      <w:r>
+        <w:rPr>
+          <w:rFonts w:cstheme="minorHAnsi"/>
+          <w:sz w:val="24"/>
+          <w:szCs w:val="24"/>
+        </w:rPr>
+        <w:t>Il existe au moins 5 représentations visuelles différentes du curseur dessinées à pa</w:t>
+      </w:r>
+      <w:r>
+        <w:rPr>
+          <w:rFonts w:cstheme="minorHAnsi"/>
+          <w:sz w:val="24"/>
+          <w:szCs w:val="24"/>
+        </w:rPr>
+        <w:t xml:space="preserve">rtir de primitives vectorielles (2.1) : </w:t>
+      </w:r>
+      <w:r>
+        <w:rPr>
+          <w:rFonts w:cstheme="minorHAnsi"/>
+          <w:sz w:val="24"/>
+          <w:szCs w:val="24"/>
+        </w:rPr>
+        <w:t>n</w:t>
+      </w:r>
+      <w:r>
+        <w:rPr>
+          <w:rFonts w:cstheme="minorHAnsi"/>
+          <w:sz w:val="24"/>
+          <w:szCs w:val="24"/>
+        </w:rPr>
+        <w:t>ous avons créé 5 diff</w:t>
+      </w:r>
+      <w:r>
+        <w:rPr>
+          <w:rFonts w:cstheme="minorHAnsi"/>
+          <w:sz w:val="24"/>
+          <w:szCs w:val="24"/>
+        </w:rPr>
+        <w:t>érents</w:t>
+      </w:r>
+      <w:r>
+        <w:rPr>
+          <w:rFonts w:cstheme="minorHAnsi"/>
+          <w:sz w:val="24"/>
+          <w:szCs w:val="24"/>
+        </w:rPr>
+        <w:t xml:space="preserve"> cas </w:t>
+      </w:r>
+      <w:r>
+        <w:rPr>
+          <w:rFonts w:cstheme="minorHAnsi"/>
+          <w:sz w:val="24"/>
+          <w:szCs w:val="24"/>
+        </w:rPr>
+        <w:t>où</w:t>
+      </w:r>
+      <w:r>
+        <w:rPr>
+          <w:rFonts w:cstheme="minorHAnsi"/>
+          <w:sz w:val="24"/>
+          <w:szCs w:val="24"/>
+        </w:rPr>
+        <w:t xml:space="preserve"> le curseur peut avoir une représentation visuelle différente. Quand le bouton « </w:t>
+      </w:r>
+      <w:r>
+        <w:rPr>
+          <w:rFonts w:cstheme="minorHAnsi"/>
+          <w:sz w:val="24"/>
+          <w:szCs w:val="24"/>
+        </w:rPr>
+        <w:t xml:space="preserve">select </w:t>
+      </w:r>
+      <w:proofErr w:type="spellStart"/>
+      <w:r>
+        <w:rPr>
+          <w:rFonts w:cstheme="minorHAnsi"/>
+          <w:sz w:val="24"/>
+          <w:szCs w:val="24"/>
+        </w:rPr>
+        <w:t>tool</w:t>
+      </w:r>
+      <w:proofErr w:type="spellEnd"/>
+      <w:r>
+        <w:rPr>
+          <w:rFonts w:cstheme="minorHAnsi"/>
+          <w:sz w:val="24"/>
+          <w:szCs w:val="24"/>
+        </w:rPr>
+        <w:t> »</w:t>
+      </w:r>
+      <w:r>
+        <w:rPr>
+          <w:rFonts w:cstheme="minorHAnsi"/>
+          <w:sz w:val="24"/>
+          <w:szCs w:val="24"/>
+        </w:rPr>
+        <w:t xml:space="preserve"> est actif, nous pouvons changer </w:t>
+      </w:r>
+      <w:r>
+        <w:rPr>
+          <w:rFonts w:cstheme="minorHAnsi"/>
+          <w:sz w:val="24"/>
+          <w:szCs w:val="24"/>
+        </w:rPr>
+        <w:t>le curseur</w:t>
+      </w:r>
+      <w:r>
+        <w:rPr>
+          <w:rFonts w:cstheme="minorHAnsi"/>
+          <w:sz w:val="24"/>
+          <w:szCs w:val="24"/>
+        </w:rPr>
+        <w:t xml:space="preserve">. </w:t>
+      </w:r>
+      <w:r>
+        <w:rPr>
+          <w:rFonts w:cstheme="minorHAnsi"/>
+          <w:sz w:val="24"/>
+          <w:szCs w:val="24"/>
+        </w:rPr>
+        <w:t>Il y a deux moyens de faire : peser les touche</w:t>
+      </w:r>
+      <w:r>
+        <w:rPr>
+          <w:rFonts w:cstheme="minorHAnsi"/>
+          <w:sz w:val="24"/>
+          <w:szCs w:val="24"/>
+        </w:rPr>
+        <w:t xml:space="preserve">s </w:t>
+      </w:r>
+      <w:r>
+        <w:rPr>
+          <w:rFonts w:cstheme="minorHAnsi"/>
+          <w:sz w:val="24"/>
+          <w:szCs w:val="24"/>
+        </w:rPr>
+        <w:t>1-5 sur le clavier ou cliquer sur les options</w:t>
+      </w:r>
+      <w:r>
+        <w:rPr>
+          <w:rFonts w:cstheme="minorHAnsi"/>
+          <w:sz w:val="24"/>
+          <w:szCs w:val="24"/>
+        </w:rPr>
+        <w:t xml:space="preserve"> </w:t>
+      </w:r>
+      <w:r>
+        <w:rPr>
+          <w:rFonts w:cstheme="minorHAnsi"/>
+          <w:sz w:val="24"/>
+          <w:szCs w:val="24"/>
+        </w:rPr>
+        <w:t>qui son</w:t>
+      </w:r>
+      <w:r>
+        <w:rPr>
+          <w:rFonts w:cstheme="minorHAnsi"/>
+          <w:sz w:val="24"/>
+          <w:szCs w:val="24"/>
+        </w:rPr>
+        <w:t xml:space="preserve">t </w:t>
+      </w:r>
+      <w:r>
+        <w:rPr>
+          <w:rFonts w:cstheme="minorHAnsi"/>
+          <w:sz w:val="24"/>
+          <w:szCs w:val="24"/>
+        </w:rPr>
+        <w:t>visible</w:t>
+      </w:r>
+      <w:r>
+        <w:rPr>
+          <w:rFonts w:cstheme="minorHAnsi"/>
+          <w:sz w:val="24"/>
+          <w:szCs w:val="24"/>
+        </w:rPr>
+        <w:t xml:space="preserve">s </w:t>
+      </w:r>
+      <w:r>
+        <w:rPr>
+          <w:rFonts w:cstheme="minorHAnsi"/>
+          <w:sz w:val="24"/>
+          <w:szCs w:val="24"/>
+        </w:rPr>
+        <w:t>sur l’</w:t>
+      </w:r>
+      <w:r>
+        <w:rPr>
+          <w:rFonts w:cstheme="minorHAnsi"/>
+          <w:sz w:val="24"/>
+          <w:szCs w:val="24"/>
+        </w:rPr>
+        <w:t>é</w:t>
+      </w:r>
+      <w:r>
+        <w:rPr>
+          <w:rFonts w:cstheme="minorHAnsi"/>
+          <w:sz w:val="24"/>
+          <w:szCs w:val="24"/>
+        </w:rPr>
+        <w:t>cran gr</w:t>
+      </w:r>
+      <w:r>
+        <w:rPr>
+          <w:rFonts w:cstheme="minorHAnsi"/>
+          <w:sz w:val="24"/>
+          <w:szCs w:val="24"/>
+        </w:rPr>
+        <w:t>â</w:t>
+      </w:r>
+      <w:r>
+        <w:rPr>
+          <w:rFonts w:cstheme="minorHAnsi"/>
+          <w:sz w:val="24"/>
+          <w:szCs w:val="24"/>
+        </w:rPr>
+        <w:t xml:space="preserve">ce </w:t>
+      </w:r>
+      <w:r>
+        <w:rPr>
+          <w:rFonts w:cstheme="minorHAnsi"/>
+          <w:sz w:val="24"/>
+          <w:szCs w:val="24"/>
+        </w:rPr>
+        <w:t>à</w:t>
+      </w:r>
+      <w:r>
+        <w:rPr>
+          <w:rFonts w:cstheme="minorHAnsi"/>
+          <w:sz w:val="24"/>
+          <w:szCs w:val="24"/>
+        </w:rPr>
+        <w:t xml:space="preserve"> un panneau cr</w:t>
+      </w:r>
+      <w:r>
+        <w:rPr>
+          <w:rFonts w:cstheme="minorHAnsi"/>
+          <w:sz w:val="24"/>
+          <w:szCs w:val="24"/>
+        </w:rPr>
+        <w:t>éé</w:t>
+      </w:r>
+      <w:r>
+        <w:rPr>
+          <w:rFonts w:cstheme="minorHAnsi"/>
+          <w:sz w:val="24"/>
+          <w:szCs w:val="24"/>
+        </w:rPr>
+        <w:t xml:space="preserve"> avec « </w:t>
+      </w:r>
+      <w:proofErr w:type="spellStart"/>
+      <w:r>
+        <w:rPr>
+          <w:rFonts w:cstheme="minorHAnsi"/>
+          <w:sz w:val="24"/>
+          <w:szCs w:val="24"/>
+        </w:rPr>
+        <w:t>ofxGUI</w:t>
+      </w:r>
+      <w:proofErr w:type="spellEnd"/>
+      <w:r>
+        <w:rPr>
+          <w:rFonts w:cstheme="minorHAnsi"/>
+          <w:sz w:val="24"/>
+          <w:szCs w:val="24"/>
+        </w:rPr>
+        <w:t> ».</w:t>
+      </w:r>
+      <w:r>
+        <w:rPr>
+          <w:rFonts w:cstheme="minorHAnsi"/>
+          <w:sz w:val="24"/>
+          <w:szCs w:val="24"/>
+        </w:rPr>
+        <w:t xml:space="preserve"> En gros, une fois qu’un curseur autre que l</w:t>
+      </w:r>
+      <w:r>
+        <w:rPr>
+          <w:rFonts w:cstheme="minorHAnsi"/>
+          <w:sz w:val="24"/>
+          <w:szCs w:val="24"/>
+        </w:rPr>
+        <w:t xml:space="preserve">e curseur original </w:t>
+      </w:r>
+      <w:r>
+        <w:rPr>
+          <w:rFonts w:cstheme="minorHAnsi"/>
+          <w:sz w:val="24"/>
+          <w:szCs w:val="24"/>
+        </w:rPr>
+        <w:t xml:space="preserve">est choisi, nous le </w:t>
+      </w:r>
+      <w:r>
+        <w:rPr>
+          <w:rFonts w:cstheme="minorHAnsi"/>
+          <w:sz w:val="24"/>
+          <w:szCs w:val="24"/>
+        </w:rPr>
+        <w:t>cachons</w:t>
+      </w:r>
+      <w:r>
+        <w:rPr>
+          <w:rFonts w:cstheme="minorHAnsi"/>
+          <w:sz w:val="24"/>
+          <w:szCs w:val="24"/>
+        </w:rPr>
+        <w:t xml:space="preserve"> avec « </w:t>
+      </w:r>
+      <w:proofErr w:type="spellStart"/>
+      <w:r>
+        <w:rPr>
+          <w:rFonts w:cstheme="minorHAnsi"/>
+          <w:sz w:val="24"/>
+          <w:szCs w:val="24"/>
+        </w:rPr>
+        <w:t>ofHideCursor</w:t>
+      </w:r>
+      <w:proofErr w:type="spellEnd"/>
+      <w:r>
+        <w:rPr>
+          <w:rFonts w:cstheme="minorHAnsi"/>
+          <w:sz w:val="24"/>
+          <w:szCs w:val="24"/>
+        </w:rPr>
+        <w:t> ». En prenant les coordonn</w:t>
+      </w:r>
+      <w:r>
+        <w:rPr>
+          <w:rFonts w:cstheme="minorHAnsi"/>
+          <w:sz w:val="24"/>
+          <w:szCs w:val="24"/>
+        </w:rPr>
+        <w:t>ées</w:t>
+      </w:r>
+      <w:r>
+        <w:rPr>
+          <w:rFonts w:cstheme="minorHAnsi"/>
+          <w:sz w:val="24"/>
+          <w:szCs w:val="24"/>
+        </w:rPr>
+        <w:t xml:space="preserve"> du curseur, nous dessinons de nouveaux curseurs à partir de </w:t>
+      </w:r>
+      <w:r>
+        <w:rPr>
+          <w:rFonts w:cstheme="minorHAnsi"/>
+          <w:sz w:val="24"/>
+          <w:szCs w:val="24"/>
+        </w:rPr>
+        <w:t>ligne ou de primitives</w:t>
+      </w:r>
+      <w:r>
+        <w:rPr>
+          <w:rFonts w:cstheme="minorHAnsi"/>
+          <w:sz w:val="24"/>
+          <w:szCs w:val="24"/>
+        </w:rPr>
+        <w:t xml:space="preserve"> vectorielles et on les donne le même fonctionnement que le curseur d’origine. </w:t>
+      </w:r>
+    </w:p>
+    <w:p>
+      <w:pPr>
+        <w:pStyle w:val="ListParagraph"/>
+        <w:numPr>
+          <w:ilvl w:val="0"/>
+          <w:numId w:val="2"/>
+        </w:numPr>
+        <w:spacing w:after="0" w:line="360" w:lineRule="auto"/>
+        <w:rPr>
+          <w:rFonts w:cstheme="minorHAnsi"/>
+          <w:sz w:val="24"/>
+          <w:szCs w:val="24"/>
+        </w:rPr>
+      </w:pPr>
+      <w:r>
+        <w:rPr>
+          <w:rFonts w:cstheme="minorHAnsi"/>
+          <w:sz w:val="24"/>
+          <w:szCs w:val="24"/>
+        </w:rPr>
+        <w:t>Il est possible de modifier de manière interactive la valeur des outils de dessin vectoriel tel que l’épaisseur des lignes de contour, la couleur des lignes de contour, la couleur des zones de remplissage et la couleur d’arrière-plan de la scène</w:t>
+      </w:r>
+      <w:r>
+        <w:rPr>
+          <w:rFonts w:cstheme="minorHAnsi"/>
+          <w:sz w:val="24"/>
+          <w:szCs w:val="24"/>
+        </w:rPr>
+        <w:t xml:space="preserve"> (2.2) : </w:t>
+      </w:r>
+      <w:r>
+        <w:rPr>
+          <w:rFonts w:cstheme="minorHAnsi"/>
+          <w:sz w:val="24"/>
+          <w:szCs w:val="24"/>
+        </w:rPr>
+        <w:t>i</w:t>
+      </w:r>
+      <w:r>
+        <w:rPr>
+          <w:rFonts w:cstheme="minorHAnsi"/>
+          <w:sz w:val="24"/>
+          <w:szCs w:val="24"/>
+        </w:rPr>
+        <w:t>l est possible de changer les couleurs des lignes qui sont placé</w:t>
+      </w:r>
+      <w:r>
+        <w:rPr>
+          <w:rFonts w:cstheme="minorHAnsi"/>
+          <w:sz w:val="24"/>
+          <w:szCs w:val="24"/>
+        </w:rPr>
+        <w:t xml:space="preserve">es </w:t>
+      </w:r>
+      <w:r>
+        <w:rPr>
+          <w:rFonts w:cstheme="minorHAnsi"/>
+          <w:sz w:val="24"/>
+          <w:szCs w:val="24"/>
+        </w:rPr>
+        <w:t>dans la scène</w:t>
+      </w:r>
+      <w:r>
+        <w:rPr>
+          <w:rFonts w:cstheme="minorHAnsi"/>
+          <w:sz w:val="24"/>
+          <w:szCs w:val="24"/>
+        </w:rPr>
+        <w:t>,</w:t>
+      </w:r>
+      <w:r>
+        <w:rPr>
+          <w:rFonts w:cstheme="minorHAnsi"/>
+          <w:sz w:val="24"/>
+          <w:szCs w:val="24"/>
+        </w:rPr>
+        <w:t xml:space="preserve"> comme nous avons mentionné dans 1.4.</w:t>
+      </w:r>
+      <w:r>
+        <w:rPr>
+          <w:rFonts w:cstheme="minorHAnsi"/>
+          <w:sz w:val="24"/>
+          <w:szCs w:val="24"/>
+        </w:rPr>
+        <w:t xml:space="preserve"> Il est aussi possible de changer l’épaisseur des lignes</w:t>
+      </w:r>
+      <w:r>
+        <w:rPr>
+          <w:rFonts w:cstheme="minorHAnsi"/>
+          <w:sz w:val="24"/>
+          <w:szCs w:val="24"/>
+        </w:rPr>
+        <w:t xml:space="preserve"> </w:t>
+      </w:r>
+      <w:r>
+        <w:rPr>
+          <w:rFonts w:cstheme="minorHAnsi"/>
+          <w:sz w:val="24"/>
+          <w:szCs w:val="24"/>
+        </w:rPr>
+        <w:t>avec un</w:t>
+      </w:r>
+      <w:r>
+        <w:rPr>
+          <w:rFonts w:cstheme="minorHAnsi"/>
+          <w:sz w:val="24"/>
+          <w:szCs w:val="24"/>
+        </w:rPr>
+        <w:t xml:space="preserve"> panneau </w:t>
+      </w:r>
+      <w:r>
+        <w:rPr>
+          <w:rFonts w:cstheme="minorHAnsi"/>
+          <w:sz w:val="24"/>
+          <w:szCs w:val="24"/>
+        </w:rPr>
+        <w:t>en utilisant le même principe de « </w:t>
+      </w:r>
+      <w:proofErr w:type="spellStart"/>
+      <w:r>
+        <w:rPr>
+          <w:rFonts w:cstheme="minorHAnsi"/>
+          <w:sz w:val="24"/>
+          <w:szCs w:val="24"/>
+        </w:rPr>
+        <w:t>slider</w:t>
+      </w:r>
+      <w:proofErr w:type="spellEnd"/>
+      <w:r>
+        <w:rPr>
+          <w:rFonts w:cstheme="minorHAnsi"/>
+          <w:sz w:val="24"/>
+          <w:szCs w:val="24"/>
+        </w:rPr>
+        <w:t xml:space="preserve"> » que les couleurs. </w:t>
+      </w:r>
+      <w:r>
+        <w:rPr>
+          <w:rFonts w:cstheme="minorHAnsi"/>
+          <w:sz w:val="24"/>
+          <w:szCs w:val="24"/>
+        </w:rPr>
+        <w:t xml:space="preserve">De plus, si nous </w:t>
+      </w:r>
+      <w:r>
+        <w:rPr>
+          <w:rFonts w:cstheme="minorHAnsi"/>
+          <w:sz w:val="24"/>
+          <w:szCs w:val="24"/>
+        </w:rPr>
+        <w:t>créons</w:t>
+      </w:r>
+      <w:r>
+        <w:rPr>
+          <w:rFonts w:cstheme="minorHAnsi"/>
+          <w:sz w:val="24"/>
+          <w:szCs w:val="24"/>
+        </w:rPr>
+        <w:t xml:space="preserve"> </w:t>
+      </w:r>
+      <w:r>
+        <w:rPr>
+          <w:rFonts w:cstheme="minorHAnsi"/>
+          <w:sz w:val="24"/>
+          <w:szCs w:val="24"/>
+        </w:rPr>
+        <w:t>une forme vectorielle</w:t>
+      </w:r>
+      <w:r>
+        <w:rPr>
+          <w:rFonts w:cstheme="minorHAnsi"/>
+          <w:sz w:val="24"/>
+          <w:szCs w:val="24"/>
+        </w:rPr>
+        <w:t xml:space="preserve"> avec ces lignes, il est possible de changer la couleur de remplissage aussi. Comme avec les lignes, nous avons un panneau « </w:t>
+      </w:r>
+      <w:proofErr w:type="spellStart"/>
+      <w:r>
+        <w:rPr>
+          <w:rFonts w:cstheme="minorHAnsi"/>
+          <w:sz w:val="24"/>
+          <w:szCs w:val="24"/>
+        </w:rPr>
+        <w:t>ofxGUI</w:t>
+      </w:r>
+      <w:proofErr w:type="spellEnd"/>
+      <w:r>
+        <w:rPr>
+          <w:rFonts w:cstheme="minorHAnsi"/>
+          <w:sz w:val="24"/>
+          <w:szCs w:val="24"/>
+        </w:rPr>
+        <w:t> » avec les valeurs RGB et quand les « </w:t>
+      </w:r>
+      <w:proofErr w:type="spellStart"/>
+      <w:r>
+        <w:rPr>
+          <w:rFonts w:cstheme="minorHAnsi"/>
+          <w:sz w:val="24"/>
+          <w:szCs w:val="24"/>
+        </w:rPr>
+        <w:t>slider</w:t>
+      </w:r>
+      <w:proofErr w:type="spellEnd"/>
+      <w:r>
+        <w:rPr>
+          <w:rFonts w:cstheme="minorHAnsi"/>
+          <w:sz w:val="24"/>
+          <w:szCs w:val="24"/>
+        </w:rPr>
+        <w:t> »</w:t>
+      </w:r>
+      <w:r>
+        <w:rPr>
+          <w:rFonts w:cstheme="minorHAnsi"/>
+          <w:sz w:val="24"/>
+          <w:szCs w:val="24"/>
+        </w:rPr>
+        <w:t xml:space="preserve"> sont </w:t>
+      </w:r>
+      <w:r>
+        <w:rPr>
+          <w:rFonts w:cstheme="minorHAnsi"/>
+          <w:sz w:val="24"/>
+          <w:szCs w:val="24"/>
+        </w:rPr>
+        <w:t>bougé</w:t>
+      </w:r>
+      <w:r>
+        <w:rPr>
+          <w:rFonts w:cstheme="minorHAnsi"/>
+          <w:sz w:val="24"/>
+          <w:szCs w:val="24"/>
+        </w:rPr>
+        <w:t>, la couleur de remplissage e</w:t>
+      </w:r>
+      <w:r>
+        <w:rPr>
+          <w:rFonts w:cstheme="minorHAnsi"/>
+          <w:sz w:val="24"/>
+          <w:szCs w:val="24"/>
+        </w:rPr>
+        <w:t>s</w:t>
+      </w:r>
+      <w:r>
+        <w:rPr>
+          <w:rFonts w:cstheme="minorHAnsi"/>
+          <w:sz w:val="24"/>
+          <w:szCs w:val="24"/>
+        </w:rPr>
+        <w:t xml:space="preserve">t </w:t>
       </w:r>
       <w:bookmarkStart w:id="0" w:name="_GoBack"/>
       <w:bookmarkEnd w:id="0"/>
@@ -996,71 +2142,31 @@
           <w:sz w:val="24"/>
           <w:szCs w:val="24"/>
         </w:rPr>
-        <w:t xml:space="preserve"> bouton d’importation ou « drag and drop » d’une image dans la scène. Si le bouton d’importation est sélectionné, un</w:t>
-      </w:r>
-      <w:r>
-        <w:rPr>
-          <w:rFonts w:cstheme="minorHAnsi"/>
-          <w:sz w:val="24"/>
-          <w:szCs w:val="24"/>
-        </w:rPr>
-        <w:t xml:space="preserve"> fichier</w:t>
-      </w:r>
-      <w:r>
-        <w:rPr>
-          <w:rFonts w:cstheme="minorHAnsi"/>
-          <w:sz w:val="24"/>
-          <w:szCs w:val="24"/>
-        </w:rPr>
-        <w:t xml:space="preserve"> de dialogue ouvre et donne l’option à l’utilisateur de choisir son fichier image. Quand une image valide est choisi</w:t>
-      </w:r>
-      <w:r>
-        <w:rPr>
-          <w:rFonts w:cstheme="minorHAnsi"/>
-          <w:sz w:val="24"/>
-          <w:szCs w:val="24"/>
-        </w:rPr>
-        <w:t>e,</w:t>
-      </w:r>
-      <w:r>
-        <w:rPr>
-          <w:rFonts w:cstheme="minorHAnsi"/>
-          <w:sz w:val="24"/>
-          <w:szCs w:val="24"/>
-        </w:rPr>
-        <w:t xml:space="preserve"> les paramètres de hauteur et de largeur son</w:t>
-      </w:r>
-      <w:r>
-        <w:rPr>
-          <w:rFonts w:cstheme="minorHAnsi"/>
-          <w:sz w:val="24"/>
-          <w:szCs w:val="24"/>
-        </w:rPr>
-        <w:t xml:space="preserve">t </w:t>
-      </w:r>
-      <w:r>
-        <w:rPr>
-          <w:rFonts w:cstheme="minorHAnsi"/>
-          <w:sz w:val="24"/>
-          <w:szCs w:val="24"/>
-        </w:rPr>
-        <w:t>mis</w:t>
-      </w:r>
-      <w:r>
-        <w:rPr>
-          <w:rFonts w:cstheme="minorHAnsi"/>
-          <w:sz w:val="24"/>
-          <w:szCs w:val="24"/>
-        </w:rPr>
-        <w:t xml:space="preserve"> à jour</w:t>
-      </w:r>
-      <w:r>
-        <w:rPr>
-          <w:rFonts w:cstheme="minorHAnsi"/>
-          <w:sz w:val="24"/>
-          <w:szCs w:val="24"/>
-        </w:rPr>
-        <w:t xml:space="preserve"> dans l’objet « </w:t>
+        <w:t>modifiée</w:t>
+      </w:r>
+      <w:r>
+        <w:rPr>
+          <w:rFonts w:cstheme="minorHAnsi"/>
+          <w:sz w:val="24"/>
+          <w:szCs w:val="24"/>
+        </w:rPr>
+        <w:t xml:space="preserve">. Pour changer la couleur d’arrière-plan, il faut être dans la fenêtre du </w:t>
+      </w:r>
+      <w:r>
+        <w:rPr>
+          <w:rFonts w:cstheme="minorHAnsi"/>
+          <w:sz w:val="24"/>
+          <w:szCs w:val="24"/>
+        </w:rPr>
+        <w:t>bouton «</w:t>
+      </w:r>
+      <w:r>
+        <w:rPr>
+          <w:rFonts w:cstheme="minorHAnsi"/>
+          <w:sz w:val="24"/>
+          <w:szCs w:val="24"/>
+        </w:rPr>
+        <w:t xml:space="preserve"> select </w:t>
       </w:r>
       <w:proofErr w:type="spellStart"/>
       <w:r>
@@ -1069,7 +2175,7 @@
           <w:sz w:val="24"/>
           <w:szCs w:val="24"/>
         </w:rPr>
-        <w:t>ofImage</w:t>
+        <w:t>tool</w:t>
       </w:r>
       <w:proofErr w:type="spellEnd"/>
       <w:r>
@@ -1078,65 +2184,151 @@
           <w:sz w:val="24"/>
           <w:szCs w:val="24"/>
         </w:rPr>
-        <w:t xml:space="preserve"> » et l’image </w:t>
-      </w:r>
-      <w:r>
-        <w:rPr>
-          <w:rFonts w:cstheme="minorHAnsi"/>
-          <w:sz w:val="24"/>
-          <w:szCs w:val="24"/>
-        </w:rPr>
-        <w:t>peut être placé e</w:t>
-      </w:r>
-      <w:r>
-        <w:rPr>
-          <w:rFonts w:cstheme="minorHAnsi"/>
-          <w:sz w:val="24"/>
-          <w:szCs w:val="24"/>
-        </w:rPr>
-        <w:t>t affich</w:t>
-      </w:r>
-      <w:r>
-        <w:rPr>
-          <w:rFonts w:cstheme="minorHAnsi"/>
-          <w:sz w:val="24"/>
-          <w:szCs w:val="24"/>
-        </w:rPr>
-        <w:t>ée</w:t>
-      </w:r>
-      <w:r>
-        <w:rPr>
-          <w:rFonts w:cstheme="minorHAnsi"/>
-          <w:sz w:val="24"/>
-          <w:szCs w:val="24"/>
-        </w:rPr>
-        <w:t xml:space="preserve">. </w:t>
-      </w:r>
-      <w:r>
-        <w:rPr>
-          <w:rFonts w:cstheme="minorHAnsi"/>
-          <w:sz w:val="24"/>
-          <w:szCs w:val="24"/>
-        </w:rPr>
-        <w:t>Le « drag and drop » est comme n’importe quelle autre version de cette mécanique. Quand l’image est « </w:t>
-      </w:r>
-      <w:proofErr w:type="spellStart"/>
-      <w:r>
-        <w:rPr>
-          <w:rFonts w:cstheme="minorHAnsi"/>
-          <w:sz w:val="24"/>
-          <w:szCs w:val="24"/>
-        </w:rPr>
-        <w:t>dragger</w:t>
-      </w:r>
-      <w:proofErr w:type="spellEnd"/>
-      <w:r>
-        <w:rPr>
-          <w:rFonts w:cstheme="minorHAnsi"/>
-          <w:sz w:val="24"/>
-          <w:szCs w:val="24"/>
-        </w:rPr>
-        <w:t> » et «</w:t>
+        <w:t xml:space="preserve"> ». Le principe pour changer la couleur est le même qu’avec les deux autres aspects. </w:t>
+      </w:r>
+    </w:p>
+    <w:p>
+      <w:pPr>
+        <w:pStyle w:val="ListParagraph"/>
+        <w:numPr>
+          <w:ilvl w:val="0"/>
+          <w:numId w:val="2"/>
+        </w:numPr>
+        <w:spacing w:after="0" w:line="360" w:lineRule="auto"/>
+        <w:rPr>
+          <w:rFonts w:cstheme="minorHAnsi"/>
+          <w:sz w:val="24"/>
+          <w:szCs w:val="24"/>
+        </w:rPr>
+      </w:pPr>
+      <w:r>
+        <w:rPr>
+          <w:rFonts w:cstheme="minorHAnsi"/>
+          <w:sz w:val="24"/>
+          <w:szCs w:val="24"/>
+        </w:rPr>
+        <w:t>Un ou des éléments d’interface graphique offre</w:t>
+      </w:r>
+      <w:r>
+        <w:rPr>
+          <w:rFonts w:cstheme="minorHAnsi"/>
+          <w:sz w:val="24"/>
+          <w:szCs w:val="24"/>
+        </w:rPr>
+        <w:t xml:space="preserve">nt </w:t>
+      </w:r>
+      <w:r>
+        <w:rPr>
+          <w:rFonts w:cstheme="minorHAnsi"/>
+          <w:sz w:val="24"/>
+          <w:szCs w:val="24"/>
+        </w:rPr>
+        <w:t>de la rétroaction informative visuelle à l’utilisateur et des contrôles interactifs pour influe</w:t>
+      </w:r>
+      <w:r>
+        <w:rPr>
+          <w:rFonts w:cstheme="minorHAnsi"/>
+          <w:sz w:val="24"/>
+          <w:szCs w:val="24"/>
+        </w:rPr>
+        <w:t xml:space="preserve">ncer les états de l’application (2.5) : </w:t>
+      </w:r>
+      <w:r>
+        <w:rPr>
+          <w:rFonts w:cstheme="minorHAnsi"/>
+          <w:sz w:val="24"/>
+          <w:szCs w:val="24"/>
+        </w:rPr>
+        <w:t>c</w:t>
+      </w:r>
+      <w:r>
+        <w:rPr>
+          <w:rFonts w:cstheme="minorHAnsi"/>
+          <w:sz w:val="24"/>
+          <w:szCs w:val="24"/>
+        </w:rPr>
+        <w:t xml:space="preserve">et aspect est lié de </w:t>
+      </w:r>
+      <w:r>
+        <w:rPr>
+          <w:rFonts w:cstheme="minorHAnsi"/>
+          <w:sz w:val="24"/>
+          <w:szCs w:val="24"/>
+        </w:rPr>
+        <w:t>près</w:t>
+      </w:r>
+      <w:r>
+        <w:rPr>
+          <w:rFonts w:cstheme="minorHAnsi"/>
+          <w:sz w:val="24"/>
+          <w:szCs w:val="24"/>
+        </w:rPr>
+        <w:t xml:space="preserve"> avec 2.2</w:t>
+      </w:r>
+      <w:r>
+        <w:rPr>
+          <w:rFonts w:cstheme="minorHAnsi"/>
+          <w:sz w:val="24"/>
+          <w:szCs w:val="24"/>
+        </w:rPr>
+        <w:t xml:space="preserve">, </w:t>
+      </w:r>
+      <w:r>
+        <w:rPr>
+          <w:rFonts w:cstheme="minorHAnsi"/>
+          <w:sz w:val="24"/>
+          <w:szCs w:val="24"/>
+        </w:rPr>
+        <w:t>car les contrôles sont évidemment interactif</w:t>
+      </w:r>
+      <w:r>
+        <w:rPr>
+          <w:rFonts w:cstheme="minorHAnsi"/>
+          <w:sz w:val="24"/>
+          <w:szCs w:val="24"/>
+        </w:rPr>
+        <w:t xml:space="preserve">s </w:t>
+      </w:r>
+      <w:r>
+        <w:rPr>
+          <w:rFonts w:cstheme="minorHAnsi"/>
+          <w:sz w:val="24"/>
+          <w:szCs w:val="24"/>
+        </w:rPr>
+        <w:t>(il faut glisser les contrôles pour change</w:t>
+      </w:r>
+      <w:r>
+        <w:rPr>
+          <w:rFonts w:cstheme="minorHAnsi"/>
+          <w:sz w:val="24"/>
+          <w:szCs w:val="24"/>
+        </w:rPr>
+        <w:t xml:space="preserve">r </w:t>
+      </w:r>
+      <w:r>
+        <w:rPr>
+          <w:rFonts w:cstheme="minorHAnsi"/>
+          <w:sz w:val="24"/>
+          <w:szCs w:val="24"/>
+        </w:rPr>
+        <w:t xml:space="preserve">la couleur). Il est aussi possible de voir le niveau de chaque élément de couleur RGB(A), </w:t>
+      </w:r>
+      <w:r>
+        <w:rPr>
+          <w:rFonts w:cstheme="minorHAnsi"/>
+          <w:sz w:val="24"/>
+          <w:szCs w:val="24"/>
+        </w:rPr>
+        <w:lastRenderedPageBreak/>
+        <w:t xml:space="preserve">l’épaisseur de la </w:t>
+      </w:r>
+      <w:r>
+        <w:rPr>
+          <w:rFonts w:cstheme="minorHAnsi"/>
+          <w:sz w:val="24"/>
+          <w:szCs w:val="24"/>
+        </w:rPr>
+        <w:t>ligne, le curseur qui est actif, la couleur de remplissage et la couleur d’arrière-plan.</w:t>
       </w:r>
       <w:r>
         <w:rPr>
@@ -1152,334 +2344,18 @@
           <w:sz w:val="24"/>
           <w:szCs w:val="24"/>
         </w:rPr>
-        <w:t xml:space="preserve">dropper » dans la </w:t>
-      </w:r>
-      <w:proofErr w:type="spellStart"/>
-      <w:r>
-        <w:rPr>
-          <w:rFonts w:cstheme="minorHAnsi"/>
-          <w:sz w:val="24"/>
-          <w:szCs w:val="24"/>
-        </w:rPr>
-        <w:t>fenetre</w:t>
-      </w:r>
-      <w:proofErr w:type="spellEnd"/>
-      <w:r>
-        <w:rPr>
-          <w:rFonts w:cstheme="minorHAnsi"/>
-          <w:sz w:val="24"/>
-          <w:szCs w:val="24"/>
-        </w:rPr>
-        <w:t xml:space="preserve"> de l’application, elle est ajoutée où la souris de l’utilisateur la laisser tomber. </w:t>
+        <w:t xml:space="preserve">  </w:t>
       </w:r>
     </w:p>
     <w:p>
       <w:pPr>
         <w:spacing w:after="0" w:line="360" w:lineRule="auto"/>
-        <w:ind w:firstLine="708"/>
-        <w:rPr>
-          <w:rFonts w:cstheme="minorHAnsi"/>
-          <w:sz w:val="24"/>
-          <w:szCs w:val="24"/>
-        </w:rPr>
-      </w:pPr>
-      <w:r>
-        <w:rPr>
-          <w:rFonts w:cstheme="minorHAnsi"/>
-          <w:sz w:val="24"/>
-          <w:szCs w:val="24"/>
-        </w:rPr>
-        <w:t>Ensuite, un outil d’exportation d’image</w:t>
-      </w:r>
-      <w:r>
-        <w:rPr>
-          <w:rFonts w:cstheme="minorHAnsi"/>
-          <w:sz w:val="24"/>
-          <w:szCs w:val="24"/>
-        </w:rPr>
-        <w:t xml:space="preserve">s </w:t>
-      </w:r>
-      <w:r>
-        <w:rPr>
-          <w:rFonts w:cstheme="minorHAnsi"/>
-          <w:sz w:val="24"/>
-          <w:szCs w:val="24"/>
-        </w:rPr>
-        <w:t>a été ajout</w:t>
-      </w:r>
-      <w:r>
-        <w:rPr>
-          <w:rFonts w:cstheme="minorHAnsi"/>
-          <w:sz w:val="24"/>
-          <w:szCs w:val="24"/>
-        </w:rPr>
-        <w:t>é</w:t>
-      </w:r>
-      <w:r>
-        <w:rPr>
-          <w:rFonts w:cstheme="minorHAnsi"/>
-          <w:sz w:val="24"/>
-          <w:szCs w:val="24"/>
-        </w:rPr>
-        <w:t xml:space="preserve"> (1.2). Il a un bouton pour </w:t>
-      </w:r>
-      <w:r>
-        <w:rPr>
-          <w:rFonts w:cstheme="minorHAnsi"/>
-          <w:sz w:val="24"/>
-          <w:szCs w:val="24"/>
-        </w:rPr>
-        <w:t>commencer</w:t>
-      </w:r>
-      <w:r>
-        <w:rPr>
-          <w:rFonts w:cstheme="minorHAnsi"/>
-          <w:sz w:val="24"/>
-          <w:szCs w:val="24"/>
-        </w:rPr>
-        <w:t xml:space="preserve"> l’exportation des images. Quand </w:t>
-      </w:r>
-      <w:r>
-        <w:rPr>
-          <w:rFonts w:cstheme="minorHAnsi"/>
-          <w:sz w:val="24"/>
-          <w:szCs w:val="24"/>
-        </w:rPr>
-        <w:t>il</w:t>
-      </w:r>
-      <w:r>
-        <w:rPr>
-          <w:rFonts w:cstheme="minorHAnsi"/>
-          <w:sz w:val="24"/>
-          <w:szCs w:val="24"/>
-        </w:rPr>
-        <w:t xml:space="preserve"> est activé, un fichier de dialogue ouvre qui donne l’option à l’utilisat</w:t>
-      </w:r>
-      <w:r>
-        <w:rPr>
-          <w:rFonts w:cstheme="minorHAnsi"/>
-          <w:sz w:val="24"/>
-          <w:szCs w:val="24"/>
-        </w:rPr>
-        <w:t xml:space="preserve">eur de choisir </w:t>
-      </w:r>
-      <w:r>
-        <w:rPr>
-          <w:rFonts w:cstheme="minorHAnsi"/>
-          <w:sz w:val="24"/>
-          <w:szCs w:val="24"/>
-        </w:rPr>
-        <w:t>où</w:t>
-      </w:r>
-      <w:r>
-        <w:rPr>
-          <w:rFonts w:cstheme="minorHAnsi"/>
-          <w:sz w:val="24"/>
-          <w:szCs w:val="24"/>
-        </w:rPr>
-        <w:t xml:space="preserve"> il veut sauvegarder son fichier image. </w:t>
-      </w:r>
-      <w:r>
-        <w:rPr>
-          <w:rFonts w:cstheme="minorHAnsi"/>
-          <w:sz w:val="24"/>
-          <w:szCs w:val="24"/>
-        </w:rPr>
-        <w:t>L’utilisateur doit donner un nom au fichier pour qu’il puisse le sauvegarder et il va être sauvegardé avec l’extension « .</w:t>
-      </w:r>
-      <w:r>
-        <w:rPr>
-          <w:rFonts w:cstheme="minorHAnsi"/>
-          <w:sz w:val="24"/>
-          <w:szCs w:val="24"/>
-        </w:rPr>
-        <w:t>PNG</w:t>
-      </w:r>
-      <w:r>
-        <w:rPr>
-          <w:rFonts w:cstheme="minorHAnsi"/>
-          <w:sz w:val="24"/>
-          <w:szCs w:val="24"/>
-        </w:rPr>
-        <w:t xml:space="preserve"> ». </w:t>
-      </w:r>
-      <w:r>
-        <w:rPr>
-          <w:rFonts w:cstheme="minorHAnsi"/>
-          <w:sz w:val="24"/>
-          <w:szCs w:val="24"/>
-        </w:rPr>
-        <w:t xml:space="preserve">Un objet </w:t>
-      </w:r>
-      <w:r>
-        <w:rPr>
-          <w:rFonts w:cstheme="minorHAnsi"/>
-          <w:sz w:val="24"/>
-          <w:szCs w:val="24"/>
-        </w:rPr>
-        <w:t>« </w:t>
-      </w:r>
-      <w:proofErr w:type="spellStart"/>
-      <w:r>
-        <w:rPr>
-          <w:rFonts w:cstheme="minorHAnsi"/>
-          <w:sz w:val="24"/>
-          <w:szCs w:val="24"/>
-        </w:rPr>
-        <w:t>ofImage</w:t>
-      </w:r>
-      <w:proofErr w:type="spellEnd"/>
-      <w:r>
-        <w:rPr>
-          <w:rFonts w:cstheme="minorHAnsi"/>
-          <w:sz w:val="24"/>
-          <w:szCs w:val="24"/>
-        </w:rPr>
-        <w:t> »</w:t>
-      </w:r>
-      <w:r>
-        <w:rPr>
-          <w:rFonts w:cstheme="minorHAnsi"/>
-          <w:sz w:val="24"/>
-          <w:szCs w:val="24"/>
-        </w:rPr>
-        <w:t xml:space="preserve"> est créé pour garder l’image prise par la capture d’écran (.</w:t>
-      </w:r>
-      <w:proofErr w:type="spellStart"/>
-      <w:r>
-        <w:rPr>
-          <w:rFonts w:cstheme="minorHAnsi"/>
-          <w:sz w:val="24"/>
-          <w:szCs w:val="24"/>
-        </w:rPr>
-        <w:t>grabScreen</w:t>
-      </w:r>
-      <w:proofErr w:type="spellEnd"/>
-      <w:r>
-        <w:rPr>
-          <w:rFonts w:cstheme="minorHAnsi"/>
-          <w:sz w:val="24"/>
-          <w:szCs w:val="24"/>
-        </w:rPr>
-        <w:t xml:space="preserve">) et la sauvegarder </w:t>
-      </w:r>
-      <w:r>
-        <w:rPr>
-          <w:rFonts w:cstheme="minorHAnsi"/>
-          <w:sz w:val="24"/>
-          <w:szCs w:val="24"/>
-        </w:rPr>
-        <w:t>à l’endroit</w:t>
-      </w:r>
-      <w:r>
-        <w:rPr>
-          <w:rFonts w:cstheme="minorHAnsi"/>
-          <w:sz w:val="24"/>
-          <w:szCs w:val="24"/>
-        </w:rPr>
-        <w:t xml:space="preserve"> choisi par l’utilisateur.</w:t>
-      </w:r>
-    </w:p>
-    <w:p>
-      <w:pPr>
-        <w:spacing w:after="0" w:line="360" w:lineRule="auto"/>
-        <w:ind w:firstLine="708"/>
-        <w:rPr>
-          <w:rFonts w:cstheme="minorHAnsi"/>
-          <w:sz w:val="24"/>
-          <w:szCs w:val="24"/>
-        </w:rPr>
-      </w:pPr>
-      <w:r>
-        <w:rPr>
-          <w:rFonts w:cstheme="minorHAnsi"/>
-          <w:sz w:val="24"/>
-          <w:szCs w:val="24"/>
-        </w:rPr>
-        <w:t xml:space="preserve">Nous avons ensuite ajouté une fonction qui </w:t>
-      </w:r>
-      <w:r>
-        <w:rPr>
-          <w:rFonts w:cstheme="minorHAnsi"/>
-          <w:sz w:val="24"/>
-          <w:szCs w:val="24"/>
-        </w:rPr>
-        <w:t xml:space="preserve">permet </w:t>
-      </w:r>
-      <w:r>
-        <w:rPr>
-          <w:rFonts w:cstheme="minorHAnsi"/>
-          <w:sz w:val="24"/>
-          <w:szCs w:val="24"/>
-        </w:rPr>
-        <w:t xml:space="preserve">de sélectionner une couleur parmi un ensemble de couleurs et de l’assigner à un élément visuel. </w:t>
-      </w:r>
-      <w:r>
-        <w:rPr>
-          <w:rFonts w:cstheme="minorHAnsi"/>
-          <w:sz w:val="24"/>
-          <w:szCs w:val="24"/>
-        </w:rPr>
-        <w:t>(1.4)</w:t>
-      </w:r>
-      <w:r>
-        <w:rPr>
-          <w:rFonts w:cstheme="minorHAnsi"/>
-          <w:sz w:val="24"/>
-          <w:szCs w:val="24"/>
-        </w:rPr>
-        <w:t>.</w:t>
-      </w:r>
-      <w:r>
-        <w:rPr>
-          <w:rFonts w:cstheme="minorHAnsi"/>
-          <w:sz w:val="24"/>
-          <w:szCs w:val="24"/>
-        </w:rPr>
-        <w:t xml:space="preserve"> Puisqu’i</w:t>
-      </w:r>
-      <w:r>
-        <w:rPr>
-          <w:rFonts w:cstheme="minorHAnsi"/>
-          <w:sz w:val="24"/>
-          <w:szCs w:val="24"/>
-        </w:rPr>
-        <w:t>l est possible de placer des éléments visuels dans la scène de l</w:t>
-      </w:r>
-      <w:r>
-        <w:rPr>
-          <w:rFonts w:cstheme="minorHAnsi"/>
-          <w:sz w:val="24"/>
-          <w:szCs w:val="24"/>
-        </w:rPr>
-        <w:t xml:space="preserve">’application, </w:t>
-      </w:r>
-      <w:r>
-        <w:rPr>
-          <w:rFonts w:cstheme="minorHAnsi"/>
-          <w:sz w:val="24"/>
-          <w:szCs w:val="24"/>
-        </w:rPr>
-        <w:t>nous avons donné l’option à l’utilisateur de choisir la couleur de ces éléments. En utilisant « </w:t>
-      </w:r>
-      <w:proofErr w:type="spellStart"/>
-      <w:r>
-        <w:rPr>
-          <w:rFonts w:cstheme="minorHAnsi"/>
-          <w:sz w:val="24"/>
-          <w:szCs w:val="24"/>
-        </w:rPr>
-        <w:t>ofxGUI</w:t>
-      </w:r>
-      <w:proofErr w:type="spellEnd"/>
-      <w:r>
-        <w:rPr>
-          <w:rFonts w:cstheme="minorHAnsi"/>
-          <w:sz w:val="24"/>
-          <w:szCs w:val="24"/>
-        </w:rPr>
-        <w:t xml:space="preserve"> », nous avons créé un panneau qui contrôle le niveau des couleurs RGB. Si, avant de placer un élément visuel dans la scène, le niveau d’une des couleurs est changé, l’élément va prendre cette couleur. Tant que la couleur n’est pas modifiée, les objets placés vont continuer d’avoir la couleur qui avait été sélectionnée. </w:t>
-      </w:r>
+        <w:rPr>
+          <w:rFonts w:cstheme="minorHAnsi"/>
+          <w:sz w:val="24"/>
+          <w:szCs w:val="24"/>
+        </w:rPr>
+      </w:pPr>
     </w:p>
     <w:p>
       <w:pPr>
@@ -1813,6 +2689,119 @@
 <file path=word/numbering.xml><?xml version="1.0" encoding="utf-8"?>
 <w:numbering xmlns:wpc="http://schemas.microsoft.com/office/word/2010/wordprocessingCanvas" xmlns:mc="http://schemas.openxmlformats.org/markup-compatibility/2006" xmlns:o="urn:schemas-microsoft-com:office:office" xmlns:r="http://schemas.openxmlformats.org/officeDocument/2006/relationships" xmlns:m="http://schemas.openxmlformats.org/officeDocument/2006/math" xmlns:v="urn:schemas-microsoft-com:vml" xmlns:wp14="http://schemas.microsoft.com/office/word/2010/wordprocessingDrawing" xmlns:wp="http://schemas.openxmlformats.org/drawingml/2006/wordprocessingDrawing" xmlns:w10="urn:schemas-microsoft-com:office:word" xmlns:w="http://schemas.openxmlformats.org/wordprocessingml/2006/main" xmlns:w14="http://schemas.microsoft.com/office/word/2010/wordml" xmlns:w15="http://schemas.microsoft.com/office/word/2012/wordml" xmlns:wpg="http://schemas.microsoft.com/office/word/2010/wordprocessingGroup" xmlns:wpi="http://schemas.microsoft.com/office/word/2010/wordprocessingInk" xmlns:wne="http://schemas.microsoft.com/office/word/2006/wordml" xmlns:wps="http://schemas.microsoft.com/office/word/2010/wordprocessingShape" mc:Ignorable="w14 w15 wp14">
   <w:abstractNum w:abstractNumId="0" w15:restartNumberingAfterBreak="0">
+    <w:nsid w:val="2B522845"/>
+    <w:multiLevelType w:val="hybridMultilevel"/>
+    <w:tmpl w:val="0112533C"/>
+    <w:lvl w:ilvl="0" w:tplc="72744A2C">
+      <w:numFmt w:val="bullet"/>
+      <w:lvlText w:val="-"/>
+      <w:lvlJc w:val="left"/>
+      <w:pPr>
+        <w:ind w:left="720" w:hanging="360"/>
+      </w:pPr>
+      <w:rPr>
+        <w:rFonts w:ascii="Calibri" w:eastAsiaTheme="minorHAnsi" w:hAnsi="Calibri" w:cs="Calibri" w:hint="default"/>
+        <w:color w:val="24292E"/>
+      </w:rPr>
+    </w:lvl>
+    <w:lvl w:ilvl="1" w:tplc="04090003" w:tentative="1">
+      <w:start w:val="1"/>
+      <w:numFmt w:val="bullet"/>
+      <w:lvlText w:val="o"/>
+      <w:lvlJc w:val="left"/>
+      <w:pPr>
+        <w:ind w:left="1440" w:hanging="360"/>
+      </w:pPr>
+      <w:rPr>
+        <w:rFonts w:ascii="Courier New" w:hAnsi="Courier New" w:cs="Courier New" w:hint="default"/>
+      </w:rPr>
+    </w:lvl>
+    <w:lvl w:ilvl="2" w:tplc="04090005" w:tentative="1">
+      <w:start w:val="1"/>
+      <w:numFmt w:val="bullet"/>
+      <w:lvlText w:val=""/>
+      <w:lvlJc w:val="left"/>
+      <w:pPr>
+        <w:ind w:left="2160" w:hanging="360"/>
+      </w:pPr>
+      <w:rPr>
+        <w:rFonts w:ascii="Wingdings" w:hAnsi="Wingdings" w:hint="default"/>
+      </w:rPr>
+    </w:lvl>
+    <w:lvl w:ilvl="3" w:tplc="04090001" w:tentative="1">
+      <w:start w:val="1"/>
+      <w:numFmt w:val="bullet"/>
+      <w:lvlText w:val=""/>
+      <w:lvlJc w:val="left"/>
+      <w:pPr>
+        <w:ind w:left="2880" w:hanging="360"/>
+      </w:pPr>
+      <w:rPr>
+        <w:rFonts w:ascii="Symbol" w:hAnsi="Symbol" w:hint="default"/>
+      </w:rPr>
+    </w:lvl>
+    <w:lvl w:ilvl="4" w:tplc="04090003" w:tentative="1">
+      <w:start w:val="1"/>
+      <w:numFmt w:val="bullet"/>
+      <w:lvlText w:val="o"/>
+      <w:lvlJc w:val="left"/>
+      <w:pPr>
+        <w:ind w:left="3600" w:hanging="360"/>
+      </w:pPr>
+      <w:rPr>
+        <w:rFonts w:ascii="Courier New" w:hAnsi="Courier New" w:cs="Courier New" w:hint="default"/>
+      </w:rPr>
+    </w:lvl>
+    <w:lvl w:ilvl="5" w:tplc="04090005" w:tentative="1">
+      <w:start w:val="1"/>
+      <w:numFmt w:val="bullet"/>
+      <w:lvlText w:val=""/>
+      <w:lvlJc w:val="left"/>
+      <w:pPr>
+        <w:ind w:left="4320" w:hanging="360"/>
+      </w:pPr>
+      <w:rPr>
+        <w:rFonts w:ascii="Wingdings" w:hAnsi="Wingdings" w:hint="default"/>
+      </w:rPr>
+    </w:lvl>
+    <w:lvl w:ilvl="6" w:tplc="04090001" w:tentative="1">
+      <w:start w:val="1"/>
+      <w:numFmt w:val="bullet"/>
+      <w:lvlText w:val=""/>
+      <w:lvlJc w:val="left"/>
+      <w:pPr>
+        <w:ind w:left="5040" w:hanging="360"/>
+      </w:pPr>
+      <w:rPr>
+        <w:rFonts w:ascii="Symbol" w:hAnsi="Symbol" w:hint="default"/>
+      </w:rPr>
+    </w:lvl>
+    <w:lvl w:ilvl="7" w:tplc="04090003" w:tentative="1">
+      <w:start w:val="1"/>
+      <w:numFmt w:val="bullet"/>
+      <w:lvlText w:val="o"/>
+      <w:lvlJc w:val="left"/>
+      <w:pPr>
+        <w:ind w:left="5760" w:hanging="360"/>
+      </w:pPr>
+      <w:rPr>
+        <w:rFonts w:ascii="Courier New" w:hAnsi="Courier New" w:cs="Courier New" w:hint="default"/>
+      </w:rPr>
+    </w:lvl>
+    <w:lvl w:ilvl="8" w:tplc="04090005" w:tentative="1">
+      <w:start w:val="1"/>
+      <w:numFmt w:val="bullet"/>
+      <w:lvlText w:val=""/>
+      <w:lvlJc w:val="left"/>
+      <w:pPr>
+        <w:ind w:left="6480" w:hanging="360"/>
+      </w:pPr>
+      <w:rPr>
+        <w:rFonts w:ascii="Wingdings" w:hAnsi="Wingdings" w:hint="default"/>
+      </w:rPr>
+    </w:lvl>
+  </w:abstractNum>
+  <w:abstractNum w:abstractNumId="1" w15:restartNumberingAfterBreak="0">
     <w:nsid w:val="5A6C2B2F"/>
     <w:multiLevelType w:val="hybridMultilevel"/>
     <w:tmpl w:val="1654D586"/>
@@ -1902,6 +2891,9 @@
     </w:lvl>
   </w:abstractNum>
   <w:num w:numId="1">
+    <w:abstractNumId w:val="1"/>
+  </w:num>
+  <w:num w:numId="2">
     <w:abstractNumId w:val="0"/>
   </w:num>
 </w:numbering>

</xml_diff>

<commit_message>
Text box at bottom of screen + work done on document.
</commit_message>
<xml_diff>
--- a/documents/Design.docx
+++ b/documents/Design.docx
@@ -538,49 +538,178 @@
     </w:p>
     <w:p>
       <w:pPr>
-        <w:rPr>
-          <w:rFonts w:ascii="Calibri" w:hAnsi="Calibri" w:cs="Calibri"/>
-          <w:sz w:val="28"/>
-          <w:szCs w:val="28"/>
-        </w:rPr>
-      </w:pPr>
-      <w:r>
-        <w:rPr>
-          <w:rFonts w:ascii="Calibri" w:hAnsi="Calibri" w:cs="Calibri"/>
-          <w:sz w:val="28"/>
-          <w:szCs w:val="28"/>
-        </w:rPr>
-        <w:t>[</w:t>
-      </w:r>
-      <w:proofErr w:type="spellStart"/>
-      <w:proofErr w:type="gramStart"/>
-      <w:r>
-        <w:rPr>
-          <w:rFonts w:ascii="Calibri" w:hAnsi="Calibri" w:cs="Calibri"/>
-          <w:sz w:val="28"/>
-          <w:szCs w:val="28"/>
-        </w:rPr>
-        <w:t>todo</w:t>
-      </w:r>
-      <w:proofErr w:type="spellEnd"/>
-      <w:proofErr w:type="gramEnd"/>
-      <w:r>
-        <w:rPr>
-          <w:rFonts w:ascii="Calibri" w:hAnsi="Calibri" w:cs="Calibri"/>
-          <w:sz w:val="28"/>
-          <w:szCs w:val="28"/>
-        </w:rPr>
-        <w:t>]</w:t>
-      </w:r>
-    </w:p>
-    <w:p>
-      <w:pPr>
-        <w:rPr>
-          <w:rFonts w:ascii="Calibri" w:hAnsi="Calibri" w:cs="Calibri"/>
-          <w:sz w:val="28"/>
-          <w:szCs w:val="28"/>
-        </w:rPr>
-      </w:pPr>
+        <w:spacing w:after="0" w:line="360" w:lineRule="auto"/>
+        <w:rPr>
+          <w:rFonts w:ascii="Calibri" w:hAnsi="Calibri" w:cs="Calibri"/>
+          <w:sz w:val="24"/>
+          <w:szCs w:val="24"/>
+        </w:rPr>
+      </w:pPr>
+      <w:r>
+        <w:rPr>
+          <w:rFonts w:ascii="Calibri" w:hAnsi="Calibri" w:cs="Calibri"/>
+          <w:sz w:val="28"/>
+          <w:szCs w:val="28"/>
+        </w:rPr>
+        <w:tab/>
+      </w:r>
+      <w:r>
+        <w:rPr>
+          <w:rFonts w:ascii="Calibri" w:hAnsi="Calibri" w:cs="Calibri"/>
+          <w:sz w:val="24"/>
+          <w:szCs w:val="24"/>
+        </w:rPr>
+        <w:t>L’objectif</w:t>
+      </w:r>
+      <w:r>
+        <w:rPr>
+          <w:rFonts w:ascii="Calibri" w:hAnsi="Calibri" w:cs="Calibri"/>
+          <w:sz w:val="24"/>
+          <w:szCs w:val="24"/>
+        </w:rPr>
+        <w:t xml:space="preserve"> du projet de session est de développer une application qui permet de construire, éditer et rendre des scènes visuelles. Le projet de session a été divisé en deux parties. La première partie du projet porte sur les 5 catégories suivantes : l’image, les dessins vectoriels, les transformations, la géométrie et les textures. Chaque catégorie a 5 sous-catégories possible</w:t>
+      </w:r>
+      <w:r>
+        <w:rPr>
+          <w:rFonts w:ascii="Calibri" w:hAnsi="Calibri" w:cs="Calibri"/>
+          <w:sz w:val="24"/>
+          <w:szCs w:val="24"/>
+        </w:rPr>
+        <w:t xml:space="preserve">s </w:t>
+      </w:r>
+      <w:r>
+        <w:rPr>
+          <w:rFonts w:ascii="Calibri" w:hAnsi="Calibri" w:cs="Calibri"/>
+          <w:sz w:val="24"/>
+          <w:szCs w:val="24"/>
+        </w:rPr>
+        <w:t xml:space="preserve">et nous devons choisir d’en implémenter au moins 3 pour chaque catégorie. Pour notre projet, nous avons décidé d’implémenter les sous-catégories de manière rudimentaire pour commencer. Au fur et à mesure que le projet avance, nous pouvons ajuster les aspects de l’application pour </w:t>
+      </w:r>
+      <w:r>
+        <w:rPr>
+          <w:rFonts w:ascii="Calibri" w:hAnsi="Calibri" w:cs="Calibri"/>
+          <w:sz w:val="24"/>
+          <w:szCs w:val="24"/>
+        </w:rPr>
+        <w:t>être</w:t>
+      </w:r>
+      <w:r>
+        <w:rPr>
+          <w:rFonts w:ascii="Calibri" w:hAnsi="Calibri" w:cs="Calibri"/>
+          <w:sz w:val="24"/>
+          <w:szCs w:val="24"/>
+        </w:rPr>
+        <w:t xml:space="preserve"> plus concentr</w:t>
+      </w:r>
+      <w:r>
+        <w:rPr>
+          <w:rFonts w:ascii="Calibri" w:hAnsi="Calibri" w:cs="Calibri"/>
+          <w:sz w:val="24"/>
+          <w:szCs w:val="24"/>
+        </w:rPr>
+        <w:t>és</w:t>
+      </w:r>
+      <w:r>
+        <w:rPr>
+          <w:rFonts w:ascii="Calibri" w:hAnsi="Calibri" w:cs="Calibri"/>
+          <w:sz w:val="24"/>
+          <w:szCs w:val="24"/>
+        </w:rPr>
+        <w:t xml:space="preserve"> sur une </w:t>
+      </w:r>
+      <w:r>
+        <w:rPr>
+          <w:rFonts w:ascii="Calibri" w:hAnsi="Calibri" w:cs="Calibri"/>
+          <w:sz w:val="24"/>
+          <w:szCs w:val="24"/>
+        </w:rPr>
+        <w:t>idée</w:t>
+      </w:r>
+      <w:r>
+        <w:rPr>
+          <w:rFonts w:ascii="Calibri" w:hAnsi="Calibri" w:cs="Calibri"/>
+          <w:sz w:val="24"/>
+          <w:szCs w:val="24"/>
+        </w:rPr>
+        <w:t xml:space="preserve"> </w:t>
+      </w:r>
+      <w:r>
+        <w:rPr>
+          <w:rFonts w:ascii="Calibri" w:hAnsi="Calibri" w:cs="Calibri"/>
+          <w:sz w:val="24"/>
+          <w:szCs w:val="24"/>
+        </w:rPr>
+        <w:t>précise</w:t>
+      </w:r>
+      <w:r>
+        <w:rPr>
+          <w:rFonts w:ascii="Calibri" w:hAnsi="Calibri" w:cs="Calibri"/>
+          <w:sz w:val="24"/>
+          <w:szCs w:val="24"/>
+        </w:rPr>
+        <w:t xml:space="preserve">. Avec cette </w:t>
+      </w:r>
+      <w:r>
+        <w:rPr>
+          <w:rFonts w:ascii="Calibri" w:hAnsi="Calibri" w:cs="Calibri"/>
+          <w:sz w:val="24"/>
+          <w:szCs w:val="24"/>
+        </w:rPr>
+        <w:t>méthode</w:t>
+      </w:r>
+      <w:r>
+        <w:rPr>
+          <w:rFonts w:ascii="Calibri" w:hAnsi="Calibri" w:cs="Calibri"/>
+          <w:sz w:val="24"/>
+          <w:szCs w:val="24"/>
+        </w:rPr>
+        <w:t>, nous nous laissons la p</w:t>
+      </w:r>
+      <w:r>
+        <w:rPr>
+          <w:rFonts w:ascii="Calibri" w:hAnsi="Calibri" w:cs="Calibri"/>
+          <w:sz w:val="24"/>
+          <w:szCs w:val="24"/>
+        </w:rPr>
+        <w:t xml:space="preserve">orte ouverte à beaucoup plus d’implémentation possible des catégories sans avoir à nous inquiéter de la manière qu’ils vont intégrer notre application. Une fois que plusieurs aspects vont être complétés, nous allons pouvoir décider où nous voulons aller avec les aspects suivant pour créer une application avec une idée et un but claire. </w:t>
+      </w:r>
+    </w:p>
+    <w:p>
+      <w:pPr>
+        <w:spacing w:after="0" w:line="360" w:lineRule="auto"/>
+        <w:rPr>
+          <w:rFonts w:ascii="Calibri" w:hAnsi="Calibri" w:cs="Calibri"/>
+          <w:sz w:val="24"/>
+          <w:szCs w:val="24"/>
+        </w:rPr>
+      </w:pPr>
+      <w:r>
+        <w:rPr>
+          <w:rFonts w:ascii="Calibri" w:hAnsi="Calibri" w:cs="Calibri"/>
+          <w:sz w:val="24"/>
+          <w:szCs w:val="24"/>
+        </w:rPr>
+        <w:tab/>
+        <w:t>Pour la première partie du projet, les aspects que nous avons décidé d’implémenter sont les suivants : Bla.</w:t>
+      </w:r>
+    </w:p>
+    <w:p>
+      <w:pPr>
+        <w:spacing w:after="0" w:line="360" w:lineRule="auto"/>
+        <w:rPr>
+          <w:rFonts w:ascii="Calibri" w:hAnsi="Calibri" w:cs="Calibri"/>
+          <w:sz w:val="24"/>
+          <w:szCs w:val="24"/>
+        </w:rPr>
+      </w:pPr>
+      <w:r>
+        <w:rPr>
+          <w:rFonts w:ascii="Calibri" w:hAnsi="Calibri" w:cs="Calibri"/>
+          <w:sz w:val="24"/>
+          <w:szCs w:val="24"/>
+        </w:rPr>
+        <w:t>Avec ces aspects implémenter, notre application…</w:t>
+      </w:r>
     </w:p>
     <w:p>
       <w:pPr>
@@ -842,56 +971,446 @@
     </w:p>
     <w:p>
       <w:pPr>
-        <w:rPr>
-          <w:rFonts w:ascii="Calibri" w:hAnsi="Calibri" w:cs="Calibri"/>
-          <w:sz w:val="28"/>
-          <w:szCs w:val="28"/>
-        </w:rPr>
-      </w:pPr>
-      <w:r>
-        <w:rPr>
-          <w:rFonts w:ascii="Calibri" w:hAnsi="Calibri" w:cs="Calibri"/>
-          <w:sz w:val="28"/>
-          <w:szCs w:val="28"/>
-        </w:rPr>
-        <w:t>[</w:t>
-      </w:r>
-      <w:proofErr w:type="spellStart"/>
-      <w:proofErr w:type="gramStart"/>
-      <w:r>
-        <w:rPr>
-          <w:rFonts w:ascii="Calibri" w:hAnsi="Calibri" w:cs="Calibri"/>
-          <w:sz w:val="28"/>
-          <w:szCs w:val="28"/>
-        </w:rPr>
-        <w:t>todo</w:t>
-      </w:r>
-      <w:proofErr w:type="spellEnd"/>
-      <w:proofErr w:type="gramEnd"/>
-      <w:r>
-        <w:rPr>
-          <w:rFonts w:ascii="Calibri" w:hAnsi="Calibri" w:cs="Calibri"/>
-          <w:sz w:val="28"/>
-          <w:szCs w:val="28"/>
-        </w:rPr>
-        <w:t>]</w:t>
-      </w:r>
-    </w:p>
-    <w:p>
-      <w:pPr>
-        <w:rPr>
-          <w:rFonts w:ascii="Calibri" w:hAnsi="Calibri" w:cs="Calibri"/>
-          <w:sz w:val="28"/>
-          <w:szCs w:val="28"/>
-        </w:rPr>
-      </w:pPr>
-      <w:r>
-        <w:rPr>
-          <w:rFonts w:ascii="Calibri" w:hAnsi="Calibri" w:cs="Calibri"/>
-          <w:sz w:val="28"/>
-          <w:szCs w:val="28"/>
-        </w:rPr>
-        <w:br w:type="page"/>
+        <w:spacing w:after="0" w:line="360" w:lineRule="auto"/>
+        <w:rPr>
+          <w:rFonts w:ascii="Calibri" w:hAnsi="Calibri" w:cs="Calibri"/>
+          <w:sz w:val="24"/>
+          <w:szCs w:val="24"/>
+        </w:rPr>
+      </w:pPr>
+      <w:r>
+        <w:rPr>
+          <w:rFonts w:ascii="Calibri" w:hAnsi="Calibri" w:cs="Calibri"/>
+          <w:sz w:val="24"/>
+          <w:szCs w:val="24"/>
+        </w:rPr>
+        <w:tab/>
+        <w:t xml:space="preserve">Pour nous, la définition de l’architecture logicielle est de concevoir et </w:t>
+      </w:r>
+      <w:r>
+        <w:rPr>
+          <w:rFonts w:ascii="Calibri" w:hAnsi="Calibri" w:cs="Calibri"/>
+          <w:sz w:val="24"/>
+          <w:szCs w:val="24"/>
+        </w:rPr>
+        <w:t>structurer</w:t>
+      </w:r>
+      <w:r>
+        <w:rPr>
+          <w:rFonts w:ascii="Calibri" w:hAnsi="Calibri" w:cs="Calibri"/>
+          <w:sz w:val="24"/>
+          <w:szCs w:val="24"/>
+        </w:rPr>
+        <w:t xml:space="preserve"> un programme </w:t>
+      </w:r>
+      <w:r>
+        <w:rPr>
+          <w:rFonts w:ascii="Calibri" w:hAnsi="Calibri" w:cs="Calibri"/>
+          <w:sz w:val="24"/>
+          <w:szCs w:val="24"/>
+        </w:rPr>
+        <w:t>d’une telle manière que nous pouvons améliorer</w:t>
+      </w:r>
+      <w:r>
+        <w:rPr>
+          <w:rFonts w:ascii="Calibri" w:hAnsi="Calibri" w:cs="Calibri"/>
+          <w:sz w:val="24"/>
+          <w:szCs w:val="24"/>
+        </w:rPr>
+        <w:t> :</w:t>
+      </w:r>
+    </w:p>
+    <w:p>
+      <w:pPr>
+        <w:pStyle w:val="ListParagraph"/>
+        <w:numPr>
+          <w:ilvl w:val="0"/>
+          <w:numId w:val="3"/>
+        </w:numPr>
+        <w:spacing w:after="0"/>
+        <w:rPr>
+          <w:rFonts w:ascii="Calibri" w:hAnsi="Calibri" w:cs="Calibri"/>
+          <w:sz w:val="24"/>
+          <w:szCs w:val="24"/>
+        </w:rPr>
+      </w:pPr>
+      <w:r>
+        <w:rPr>
+          <w:rFonts w:ascii="Calibri" w:hAnsi="Calibri" w:cs="Calibri"/>
+          <w:sz w:val="24"/>
+          <w:szCs w:val="24"/>
+        </w:rPr>
+        <w:t>La qualité</w:t>
+      </w:r>
+    </w:p>
+    <w:p>
+      <w:pPr>
+        <w:pStyle w:val="ListParagraph"/>
+        <w:numPr>
+          <w:ilvl w:val="0"/>
+          <w:numId w:val="3"/>
+        </w:numPr>
+        <w:spacing w:after="0"/>
+        <w:rPr>
+          <w:rFonts w:ascii="Calibri" w:hAnsi="Calibri" w:cs="Calibri"/>
+          <w:sz w:val="24"/>
+          <w:szCs w:val="24"/>
+        </w:rPr>
+      </w:pPr>
+      <w:r>
+        <w:rPr>
+          <w:rFonts w:ascii="Calibri" w:hAnsi="Calibri" w:cs="Calibri"/>
+          <w:sz w:val="24"/>
+          <w:szCs w:val="24"/>
+        </w:rPr>
+        <w:t>L</w:t>
+      </w:r>
+      <w:r>
+        <w:rPr>
+          <w:rFonts w:ascii="Calibri" w:hAnsi="Calibri" w:cs="Calibri"/>
+          <w:sz w:val="24"/>
+          <w:szCs w:val="24"/>
+        </w:rPr>
+        <w:t>a conception</w:t>
+      </w:r>
+    </w:p>
+    <w:p>
+      <w:pPr>
+        <w:pStyle w:val="ListParagraph"/>
+        <w:numPr>
+          <w:ilvl w:val="0"/>
+          <w:numId w:val="3"/>
+        </w:numPr>
+        <w:spacing w:after="0"/>
+        <w:rPr>
+          <w:rFonts w:ascii="Calibri" w:hAnsi="Calibri" w:cs="Calibri"/>
+          <w:sz w:val="24"/>
+          <w:szCs w:val="24"/>
+        </w:rPr>
+      </w:pPr>
+      <w:r>
+        <w:rPr>
+          <w:rFonts w:ascii="Calibri" w:hAnsi="Calibri" w:cs="Calibri"/>
+          <w:sz w:val="24"/>
+          <w:szCs w:val="24"/>
+        </w:rPr>
+        <w:t>L’évolution</w:t>
+      </w:r>
+    </w:p>
+    <w:p>
+      <w:pPr>
+        <w:pStyle w:val="ListParagraph"/>
+        <w:numPr>
+          <w:ilvl w:val="0"/>
+          <w:numId w:val="3"/>
+        </w:numPr>
+        <w:spacing w:after="0"/>
+        <w:rPr>
+          <w:rFonts w:ascii="Calibri" w:hAnsi="Calibri" w:cs="Calibri"/>
+          <w:sz w:val="24"/>
+          <w:szCs w:val="24"/>
+        </w:rPr>
+      </w:pPr>
+      <w:r>
+        <w:rPr>
+          <w:rFonts w:ascii="Calibri" w:hAnsi="Calibri" w:cs="Calibri"/>
+          <w:sz w:val="24"/>
+          <w:szCs w:val="24"/>
+        </w:rPr>
+        <w:t>L</w:t>
+      </w:r>
+      <w:r>
+        <w:rPr>
+          <w:rFonts w:ascii="Calibri" w:hAnsi="Calibri" w:cs="Calibri"/>
+          <w:sz w:val="24"/>
+          <w:szCs w:val="24"/>
+        </w:rPr>
+        <w:t>’entretien</w:t>
+      </w:r>
+    </w:p>
+    <w:p>
+      <w:pPr>
+        <w:pStyle w:val="ListParagraph"/>
+        <w:spacing w:after="0"/>
+        <w:rPr>
+          <w:rFonts w:ascii="Calibri" w:hAnsi="Calibri" w:cs="Calibri"/>
+          <w:sz w:val="24"/>
+          <w:szCs w:val="24"/>
+        </w:rPr>
+      </w:pPr>
+    </w:p>
+    <w:p>
+      <w:pPr>
+        <w:spacing w:after="0" w:line="360" w:lineRule="auto"/>
+        <w:ind w:firstLine="360"/>
+        <w:rPr>
+          <w:rFonts w:ascii="Calibri" w:hAnsi="Calibri" w:cs="Calibri"/>
+          <w:sz w:val="24"/>
+          <w:szCs w:val="24"/>
+        </w:rPr>
+      </w:pPr>
+      <w:r>
+        <w:rPr>
+          <w:rFonts w:ascii="Calibri" w:hAnsi="Calibri" w:cs="Calibri"/>
+          <w:sz w:val="24"/>
+          <w:szCs w:val="24"/>
+        </w:rPr>
+        <w:t>Nous avons essayé de créer une architecture qui rend ces aspects facile</w:t>
+      </w:r>
+      <w:r>
+        <w:rPr>
+          <w:rFonts w:ascii="Calibri" w:hAnsi="Calibri" w:cs="Calibri"/>
+          <w:sz w:val="24"/>
+          <w:szCs w:val="24"/>
+        </w:rPr>
+        <w:t xml:space="preserve">s </w:t>
+      </w:r>
+      <w:r>
+        <w:rPr>
+          <w:rFonts w:ascii="Calibri" w:hAnsi="Calibri" w:cs="Calibri"/>
+          <w:sz w:val="24"/>
+          <w:szCs w:val="24"/>
+        </w:rPr>
+        <w:t>à gérer. Pour l’évolution de l’application, nous avons voulu cré</w:t>
+      </w:r>
+      <w:r>
+        <w:rPr>
+          <w:rFonts w:ascii="Calibri" w:hAnsi="Calibri" w:cs="Calibri"/>
+          <w:sz w:val="24"/>
+          <w:szCs w:val="24"/>
+        </w:rPr>
+        <w:t>er</w:t>
+      </w:r>
+      <w:r>
+        <w:rPr>
+          <w:rFonts w:ascii="Calibri" w:hAnsi="Calibri" w:cs="Calibri"/>
+          <w:sz w:val="24"/>
+          <w:szCs w:val="24"/>
+        </w:rPr>
+        <w:t xml:space="preserve"> une architecture qui </w:t>
+      </w:r>
+      <w:r>
+        <w:rPr>
+          <w:rFonts w:ascii="Calibri" w:hAnsi="Calibri" w:cs="Calibri"/>
+          <w:sz w:val="24"/>
+          <w:szCs w:val="24"/>
+        </w:rPr>
+        <w:t>nous laisse ajouter des éléments à notre projet sans difficulté</w:t>
+      </w:r>
+      <w:r>
+        <w:rPr>
+          <w:rFonts w:ascii="Calibri" w:hAnsi="Calibri" w:cs="Calibri"/>
+          <w:sz w:val="24"/>
+          <w:szCs w:val="24"/>
+        </w:rPr>
+        <w:t xml:space="preserve">. C’est pour cette raison que nous avons divisé les différentes composantes de notre projet en </w:t>
+      </w:r>
+      <w:r>
+        <w:rPr>
+          <w:rFonts w:ascii="Calibri" w:hAnsi="Calibri" w:cs="Calibri"/>
+          <w:sz w:val="24"/>
+          <w:szCs w:val="24"/>
+        </w:rPr>
+        <w:t xml:space="preserve">différente </w:t>
+      </w:r>
+      <w:r>
+        <w:rPr>
+          <w:rFonts w:ascii="Calibri" w:hAnsi="Calibri" w:cs="Calibri"/>
+          <w:sz w:val="24"/>
+          <w:szCs w:val="24"/>
+        </w:rPr>
+        <w:t xml:space="preserve">classe. Ceci facilite grandement l’ajout d’un nouvel aspect sans avoir à chercher à travers tout le code pour trouver un endroit à le placer. </w:t>
+      </w:r>
+      <w:r>
+        <w:rPr>
+          <w:rFonts w:ascii="Calibri" w:hAnsi="Calibri" w:cs="Calibri"/>
+          <w:sz w:val="24"/>
+          <w:szCs w:val="24"/>
+        </w:rPr>
+        <w:t>Il faut simplement créer une nouvelle classe pour notre aspect</w:t>
+      </w:r>
+      <w:r>
+        <w:rPr>
+          <w:rFonts w:ascii="Calibri" w:hAnsi="Calibri" w:cs="Calibri"/>
+          <w:sz w:val="24"/>
+          <w:szCs w:val="24"/>
+        </w:rPr>
+        <w:t xml:space="preserve">, </w:t>
+      </w:r>
+      <w:r>
+        <w:rPr>
+          <w:rFonts w:ascii="Calibri" w:hAnsi="Calibri" w:cs="Calibri"/>
+          <w:sz w:val="24"/>
+          <w:szCs w:val="24"/>
+        </w:rPr>
+        <w:t>et lui donner les bons héritages</w:t>
+      </w:r>
+      <w:r>
+        <w:rPr>
+          <w:rFonts w:ascii="Calibri" w:hAnsi="Calibri" w:cs="Calibri"/>
+          <w:sz w:val="24"/>
+          <w:szCs w:val="24"/>
+        </w:rPr>
+        <w:t>, ou l’ajouter dans une classe qui remplit déjà un rôle similaire.</w:t>
+      </w:r>
+    </w:p>
+    <w:p>
+      <w:pPr>
+        <w:spacing w:after="0" w:line="360" w:lineRule="auto"/>
+        <w:ind w:firstLine="708"/>
+        <w:rPr>
+          <w:rFonts w:ascii="Calibri" w:hAnsi="Calibri" w:cs="Calibri"/>
+          <w:sz w:val="24"/>
+          <w:szCs w:val="24"/>
+        </w:rPr>
+      </w:pPr>
+      <w:r>
+        <w:rPr>
+          <w:rFonts w:ascii="Calibri" w:hAnsi="Calibri" w:cs="Calibri"/>
+          <w:sz w:val="24"/>
+          <w:szCs w:val="24"/>
+        </w:rPr>
+        <w:t>Les sous-classes sont aussi très utiles</w:t>
+      </w:r>
+      <w:r>
+        <w:rPr>
+          <w:rFonts w:ascii="Calibri" w:hAnsi="Calibri" w:cs="Calibri"/>
+          <w:sz w:val="24"/>
+          <w:szCs w:val="24"/>
+        </w:rPr>
+        <w:t xml:space="preserve"> pour l’entretien </w:t>
+      </w:r>
+      <w:r>
+        <w:rPr>
+          <w:rFonts w:ascii="Calibri" w:hAnsi="Calibri" w:cs="Calibri"/>
+          <w:sz w:val="24"/>
+          <w:szCs w:val="24"/>
+        </w:rPr>
+        <w:t>de l’application. Si un problème est soulevé, nous avons juste à trouver la classe où se trouve le problème et commencer à le corriger de là. Même si cette erreur cause des problèmes dans d’autres classes, il est assez facile de tracer un chemin à partir de l’origine du problème en analysant les héritages de classe qui sont impliqué</w:t>
+      </w:r>
+      <w:r>
+        <w:rPr>
+          <w:rFonts w:ascii="Calibri" w:hAnsi="Calibri" w:cs="Calibri"/>
+          <w:sz w:val="24"/>
+          <w:szCs w:val="24"/>
+        </w:rPr>
+        <w:t>s</w:t>
+      </w:r>
+      <w:r>
+        <w:rPr>
+          <w:rFonts w:ascii="Calibri" w:hAnsi="Calibri" w:cs="Calibri"/>
+          <w:sz w:val="24"/>
+          <w:szCs w:val="24"/>
+        </w:rPr>
+        <w:t xml:space="preserve"> et déduire les problèmes qui sont possibles à partir de ça</w:t>
+      </w:r>
+      <w:r>
+        <w:rPr>
+          <w:rFonts w:ascii="Calibri" w:hAnsi="Calibri" w:cs="Calibri"/>
+          <w:sz w:val="24"/>
+          <w:szCs w:val="24"/>
+        </w:rPr>
+        <w:t>.</w:t>
+      </w:r>
+      <w:r>
+        <w:rPr>
+          <w:rFonts w:ascii="Calibri" w:hAnsi="Calibri" w:cs="Calibri"/>
+          <w:sz w:val="24"/>
+          <w:szCs w:val="24"/>
+        </w:rPr>
+        <w:t xml:space="preserve">   </w:t>
+      </w:r>
+    </w:p>
+    <w:p>
+      <w:pPr>
+        <w:spacing w:after="0" w:line="360" w:lineRule="auto"/>
+        <w:rPr>
+          <w:rFonts w:ascii="Calibri" w:hAnsi="Calibri" w:cs="Calibri"/>
+          <w:sz w:val="24"/>
+          <w:szCs w:val="24"/>
+        </w:rPr>
+      </w:pPr>
+      <w:r>
+        <w:rPr>
+          <w:rFonts w:ascii="Calibri" w:hAnsi="Calibri" w:cs="Calibri"/>
+          <w:sz w:val="24"/>
+          <w:szCs w:val="24"/>
+        </w:rPr>
+        <w:tab/>
+      </w:r>
+      <w:r>
+        <w:rPr>
+          <w:rFonts w:ascii="Calibri" w:hAnsi="Calibri" w:cs="Calibri"/>
+          <w:sz w:val="24"/>
+          <w:szCs w:val="24"/>
+        </w:rPr>
+        <w:t xml:space="preserve">Pour </w:t>
+      </w:r>
+      <w:r>
+        <w:rPr>
+          <w:rFonts w:ascii="Calibri" w:hAnsi="Calibri" w:cs="Calibri"/>
+          <w:sz w:val="24"/>
+          <w:szCs w:val="24"/>
+        </w:rPr>
+        <w:t>ce qui est de la qualité, nous voulions implémenter une architecture qui n’était pas trop complexe</w:t>
+      </w:r>
+      <w:r>
+        <w:rPr>
+          <w:rFonts w:ascii="Calibri" w:hAnsi="Calibri" w:cs="Calibri"/>
+          <w:sz w:val="24"/>
+          <w:szCs w:val="24"/>
+        </w:rPr>
+        <w:t>,</w:t>
+      </w:r>
+      <w:r>
+        <w:rPr>
+          <w:rFonts w:ascii="Calibri" w:hAnsi="Calibri" w:cs="Calibri"/>
+          <w:sz w:val="24"/>
+          <w:szCs w:val="24"/>
+        </w:rPr>
+        <w:t xml:space="preserve"> pour ne pas se perdre dans le code. Si une architecture a un mauvais design et une mauvaise organisation, il est très difficile de se retrouver dans le code. La manière dont</w:t>
+      </w:r>
+      <w:r>
+        <w:rPr>
+          <w:rFonts w:ascii="Calibri" w:hAnsi="Calibri" w:cs="Calibri"/>
+          <w:sz w:val="24"/>
+          <w:szCs w:val="24"/>
+        </w:rPr>
+        <w:t xml:space="preserve"> le nôtre</w:t>
+      </w:r>
+      <w:r>
+        <w:rPr>
+          <w:rFonts w:ascii="Calibri" w:hAnsi="Calibri" w:cs="Calibri"/>
+          <w:sz w:val="24"/>
+          <w:szCs w:val="24"/>
+        </w:rPr>
+        <w:t xml:space="preserve"> est implémenté rend la tâche de retrouver des blocs de code assez facile, ét</w:t>
+      </w:r>
+      <w:bookmarkStart w:id="0" w:name="_GoBack"/>
+      <w:bookmarkEnd w:id="0"/>
+      <w:r>
+        <w:rPr>
+          <w:rFonts w:ascii="Calibri" w:hAnsi="Calibri" w:cs="Calibri"/>
+          <w:sz w:val="24"/>
+          <w:szCs w:val="24"/>
+        </w:rPr>
+        <w:t>ant donné que tout est séparé en sous-aspects. Avec les héritages des classes, il est assez facile de trouver d’où vient une certaine fonction et ainsi</w:t>
+      </w:r>
+      <w:r>
+        <w:rPr>
+          <w:rFonts w:ascii="Calibri" w:hAnsi="Calibri" w:cs="Calibri"/>
+          <w:sz w:val="24"/>
+          <w:szCs w:val="24"/>
+        </w:rPr>
+        <w:t>, le code est facile à comprendre.</w:t>
+      </w:r>
+      <w:r>
+        <w:rPr>
+          <w:rFonts w:ascii="Calibri" w:hAnsi="Calibri" w:cs="Calibri"/>
+          <w:sz w:val="24"/>
+          <w:szCs w:val="24"/>
+        </w:rPr>
+        <w:t xml:space="preserve">   </w:t>
       </w:r>
     </w:p>
     <w:p>
@@ -987,17 +1506,7 @@
           <w:szCs w:val="24"/>
           <w:shd w:val="clear" w:color="auto" w:fill="FFFFFF"/>
         </w:rPr>
-        <w:t>Il est possible d'importer des fichiers images et de les afficher dans une scène sous une forme ou une autre</w:t>
-      </w:r>
-      <w:r>
-        <w:rPr>
-          <w:rFonts w:cstheme="minorHAnsi"/>
-          <w:color w:val="24292E"/>
-          <w:sz w:val="24"/>
-          <w:szCs w:val="24"/>
-          <w:shd w:val="clear" w:color="auto" w:fill="FFFFFF"/>
-        </w:rPr>
-        <w:t xml:space="preserve"> (1.1) : </w:t>
+        <w:t xml:space="preserve">Il est possible d'importer des fichiers images et de les afficher dans une scène sous une forme ou une autre (1.1) : </w:t>
       </w:r>
       <w:r>
         <w:rPr>
@@ -2134,8 +2643,6 @@
         </w:rPr>
         <w:t xml:space="preserve">t </w:t>
       </w:r>
-      <w:bookmarkStart w:id="0" w:name="_GoBack"/>
-      <w:bookmarkEnd w:id="0"/>
       <w:r>
         <w:rPr>
           <w:rFonts w:cstheme="minorHAnsi"/>
@@ -2802,6 +3309,118 @@
     </w:lvl>
   </w:abstractNum>
   <w:abstractNum w:abstractNumId="1" w15:restartNumberingAfterBreak="0">
+    <w:nsid w:val="430C77DC"/>
+    <w:multiLevelType w:val="hybridMultilevel"/>
+    <w:tmpl w:val="F7A2A5C0"/>
+    <w:lvl w:ilvl="0" w:tplc="D9AC373A">
+      <w:numFmt w:val="bullet"/>
+      <w:lvlText w:val="-"/>
+      <w:lvlJc w:val="left"/>
+      <w:pPr>
+        <w:ind w:left="720" w:hanging="360"/>
+      </w:pPr>
+      <w:rPr>
+        <w:rFonts w:ascii="Calibri" w:eastAsiaTheme="minorHAnsi" w:hAnsi="Calibri" w:cs="Calibri" w:hint="default"/>
+      </w:rPr>
+    </w:lvl>
+    <w:lvl w:ilvl="1" w:tplc="04090003" w:tentative="1">
+      <w:start w:val="1"/>
+      <w:numFmt w:val="bullet"/>
+      <w:lvlText w:val="o"/>
+      <w:lvlJc w:val="left"/>
+      <w:pPr>
+        <w:ind w:left="1440" w:hanging="360"/>
+      </w:pPr>
+      <w:rPr>
+        <w:rFonts w:ascii="Courier New" w:hAnsi="Courier New" w:cs="Courier New" w:hint="default"/>
+      </w:rPr>
+    </w:lvl>
+    <w:lvl w:ilvl="2" w:tplc="04090005" w:tentative="1">
+      <w:start w:val="1"/>
+      <w:numFmt w:val="bullet"/>
+      <w:lvlText w:val=""/>
+      <w:lvlJc w:val="left"/>
+      <w:pPr>
+        <w:ind w:left="2160" w:hanging="360"/>
+      </w:pPr>
+      <w:rPr>
+        <w:rFonts w:ascii="Wingdings" w:hAnsi="Wingdings" w:hint="default"/>
+      </w:rPr>
+    </w:lvl>
+    <w:lvl w:ilvl="3" w:tplc="04090001" w:tentative="1">
+      <w:start w:val="1"/>
+      <w:numFmt w:val="bullet"/>
+      <w:lvlText w:val=""/>
+      <w:lvlJc w:val="left"/>
+      <w:pPr>
+        <w:ind w:left="2880" w:hanging="360"/>
+      </w:pPr>
+      <w:rPr>
+        <w:rFonts w:ascii="Symbol" w:hAnsi="Symbol" w:hint="default"/>
+      </w:rPr>
+    </w:lvl>
+    <w:lvl w:ilvl="4" w:tplc="04090003" w:tentative="1">
+      <w:start w:val="1"/>
+      <w:numFmt w:val="bullet"/>
+      <w:lvlText w:val="o"/>
+      <w:lvlJc w:val="left"/>
+      <w:pPr>
+        <w:ind w:left="3600" w:hanging="360"/>
+      </w:pPr>
+      <w:rPr>
+        <w:rFonts w:ascii="Courier New" w:hAnsi="Courier New" w:cs="Courier New" w:hint="default"/>
+      </w:rPr>
+    </w:lvl>
+    <w:lvl w:ilvl="5" w:tplc="04090005" w:tentative="1">
+      <w:start w:val="1"/>
+      <w:numFmt w:val="bullet"/>
+      <w:lvlText w:val=""/>
+      <w:lvlJc w:val="left"/>
+      <w:pPr>
+        <w:ind w:left="4320" w:hanging="360"/>
+      </w:pPr>
+      <w:rPr>
+        <w:rFonts w:ascii="Wingdings" w:hAnsi="Wingdings" w:hint="default"/>
+      </w:rPr>
+    </w:lvl>
+    <w:lvl w:ilvl="6" w:tplc="04090001" w:tentative="1">
+      <w:start w:val="1"/>
+      <w:numFmt w:val="bullet"/>
+      <w:lvlText w:val=""/>
+      <w:lvlJc w:val="left"/>
+      <w:pPr>
+        <w:ind w:left="5040" w:hanging="360"/>
+      </w:pPr>
+      <w:rPr>
+        <w:rFonts w:ascii="Symbol" w:hAnsi="Symbol" w:hint="default"/>
+      </w:rPr>
+    </w:lvl>
+    <w:lvl w:ilvl="7" w:tplc="04090003" w:tentative="1">
+      <w:start w:val="1"/>
+      <w:numFmt w:val="bullet"/>
+      <w:lvlText w:val="o"/>
+      <w:lvlJc w:val="left"/>
+      <w:pPr>
+        <w:ind w:left="5760" w:hanging="360"/>
+      </w:pPr>
+      <w:rPr>
+        <w:rFonts w:ascii="Courier New" w:hAnsi="Courier New" w:cs="Courier New" w:hint="default"/>
+      </w:rPr>
+    </w:lvl>
+    <w:lvl w:ilvl="8" w:tplc="04090005" w:tentative="1">
+      <w:start w:val="1"/>
+      <w:numFmt w:val="bullet"/>
+      <w:lvlText w:val=""/>
+      <w:lvlJc w:val="left"/>
+      <w:pPr>
+        <w:ind w:left="6480" w:hanging="360"/>
+      </w:pPr>
+      <w:rPr>
+        <w:rFonts w:ascii="Wingdings" w:hAnsi="Wingdings" w:hint="default"/>
+      </w:rPr>
+    </w:lvl>
+  </w:abstractNum>
+  <w:abstractNum w:abstractNumId="2" w15:restartNumberingAfterBreak="0">
     <w:nsid w:val="5A6C2B2F"/>
     <w:multiLevelType w:val="hybridMultilevel"/>
     <w:tmpl w:val="1654D586"/>
@@ -2891,10 +3510,13 @@
     </w:lvl>
   </w:abstractNum>
   <w:num w:numId="1">
-    <w:abstractNumId w:val="1"/>
+    <w:abstractNumId w:val="2"/>
   </w:num>
   <w:num w:numId="2">
     <w:abstractNumId w:val="0"/>
+  </w:num>
+  <w:num w:numId="3">
+    <w:abstractNumId w:val="1"/>
   </w:num>
 </w:numbering>
 </file>

</xml_diff>

<commit_message>
Design document modifications. Added uses to text at the bottom of the screen.
</commit_message>
<xml_diff>
--- a/documents/Design.docx
+++ b/documents/Design.docx
@@ -823,6 +823,225 @@
     </w:p>
     <w:p>
       <w:pPr>
+        <w:spacing w:after="0" w:line="360" w:lineRule="auto"/>
+        <w:rPr>
+          <w:rFonts w:ascii="Calibri" w:hAnsi="Calibri" w:cs="Calibri"/>
+          <w:sz w:val="24"/>
+          <w:szCs w:val="24"/>
+        </w:rPr>
+      </w:pPr>
+      <w:r>
+        <w:rPr>
+          <w:rFonts w:ascii="Calibri" w:hAnsi="Calibri" w:cs="Calibri"/>
+          <w:sz w:val="24"/>
+          <w:szCs w:val="24"/>
+        </w:rPr>
+        <w:tab/>
+        <w:t>En terme</w:t>
+      </w:r>
+      <w:r>
+        <w:rPr>
+          <w:rFonts w:ascii="Calibri" w:hAnsi="Calibri" w:cs="Calibri"/>
+          <w:sz w:val="24"/>
+          <w:szCs w:val="24"/>
+        </w:rPr>
+        <w:t xml:space="preserve">s </w:t>
+      </w:r>
+      <w:r>
+        <w:rPr>
+          <w:rFonts w:ascii="Calibri" w:hAnsi="Calibri" w:cs="Calibri"/>
+          <w:sz w:val="24"/>
+          <w:szCs w:val="24"/>
+        </w:rPr>
+        <w:t xml:space="preserve">de l’écriture du code </w:t>
+      </w:r>
+      <w:r>
+        <w:rPr>
+          <w:rFonts w:ascii="Calibri" w:hAnsi="Calibri" w:cs="Calibri"/>
+          <w:sz w:val="24"/>
+          <w:szCs w:val="24"/>
+        </w:rPr>
+        <w:t>de</w:t>
+      </w:r>
+      <w:r>
+        <w:rPr>
+          <w:rFonts w:ascii="Calibri" w:hAnsi="Calibri" w:cs="Calibri"/>
+          <w:sz w:val="24"/>
+          <w:szCs w:val="24"/>
+        </w:rPr>
+        <w:t xml:space="preserve"> not</w:t>
+      </w:r>
+      <w:r>
+        <w:rPr>
+          <w:rFonts w:ascii="Calibri" w:hAnsi="Calibri" w:cs="Calibri"/>
+          <w:sz w:val="24"/>
+          <w:szCs w:val="24"/>
+        </w:rPr>
+        <w:t>re</w:t>
+      </w:r>
+      <w:r>
+        <w:rPr>
+          <w:rFonts w:ascii="Calibri" w:hAnsi="Calibri" w:cs="Calibri"/>
+          <w:sz w:val="24"/>
+          <w:szCs w:val="24"/>
+        </w:rPr>
+        <w:t xml:space="preserve"> application, nous avons utilisé l’application Visual Studio étant </w:t>
+      </w:r>
+      <w:proofErr w:type="spellStart"/>
+      <w:proofErr w:type="gramStart"/>
+      <w:r>
+        <w:rPr>
+          <w:rFonts w:ascii="Calibri" w:hAnsi="Calibri" w:cs="Calibri"/>
+          <w:sz w:val="24"/>
+          <w:szCs w:val="24"/>
+        </w:rPr>
+        <w:t>donn</w:t>
+      </w:r>
+      <w:r>
+        <w:rPr>
+          <w:rFonts w:ascii="Calibri" w:hAnsi="Calibri" w:cs="Calibri"/>
+          <w:sz w:val="24"/>
+          <w:szCs w:val="24"/>
+        </w:rPr>
+        <w:t>ée</w:t>
+      </w:r>
+      <w:proofErr w:type="spellEnd"/>
+      <w:proofErr w:type="gramEnd"/>
+      <w:r>
+        <w:rPr>
+          <w:rFonts w:ascii="Calibri" w:hAnsi="Calibri" w:cs="Calibri"/>
+          <w:sz w:val="24"/>
+          <w:szCs w:val="24"/>
+        </w:rPr>
+        <w:t xml:space="preserve"> que nous travaillons sur le système Windows. Nous avons utilisé les librairies de la version</w:t>
+      </w:r>
+      <w:r>
+        <w:rPr>
+          <w:rFonts w:ascii="Calibri" w:hAnsi="Calibri" w:cs="Calibri"/>
+          <w:sz w:val="24"/>
+          <w:szCs w:val="24"/>
+        </w:rPr>
+        <w:t> </w:t>
+      </w:r>
+      <w:r>
+        <w:rPr>
+          <w:rFonts w:ascii="Calibri" w:hAnsi="Calibri" w:cs="Calibri"/>
+          <w:sz w:val="24"/>
+          <w:szCs w:val="24"/>
+        </w:rPr>
+        <w:t>2015 du programme pour notre projet. Ce programme était le plus pratique pour tous les membres du groupe alors c’est pourquoi nous l’avons choisi.</w:t>
+      </w:r>
+    </w:p>
+    <w:p>
+      <w:pPr>
+        <w:spacing w:after="0" w:line="360" w:lineRule="auto"/>
+        <w:rPr>
+          <w:rFonts w:ascii="Calibri" w:hAnsi="Calibri" w:cs="Calibri"/>
+          <w:sz w:val="24"/>
+          <w:szCs w:val="24"/>
+        </w:rPr>
+      </w:pPr>
+      <w:r>
+        <w:rPr>
+          <w:rFonts w:ascii="Calibri" w:hAnsi="Calibri" w:cs="Calibri"/>
+          <w:sz w:val="24"/>
+          <w:szCs w:val="24"/>
+        </w:rPr>
+        <w:tab/>
+        <w:t xml:space="preserve"> Nous avons aussi utilisé openFrameworks</w:t>
+      </w:r>
+      <w:r>
+        <w:rPr>
+          <w:rFonts w:ascii="Calibri" w:hAnsi="Calibri" w:cs="Calibri"/>
+          <w:sz w:val="24"/>
+          <w:szCs w:val="24"/>
+        </w:rPr>
+        <w:t xml:space="preserve">, </w:t>
+      </w:r>
+      <w:r>
+        <w:rPr>
+          <w:rFonts w:ascii="Calibri" w:hAnsi="Calibri" w:cs="Calibri"/>
+          <w:sz w:val="24"/>
+          <w:szCs w:val="24"/>
+        </w:rPr>
+        <w:t>qui est une boite à outil «</w:t>
+      </w:r>
+      <w:r>
+        <w:rPr>
+          <w:rFonts w:ascii="Calibri" w:hAnsi="Calibri" w:cs="Calibri"/>
+          <w:sz w:val="24"/>
+          <w:szCs w:val="24"/>
+        </w:rPr>
+        <w:t> </w:t>
+      </w:r>
+      <w:r>
+        <w:rPr>
+          <w:rFonts w:ascii="Calibri" w:hAnsi="Calibri" w:cs="Calibri"/>
+          <w:sz w:val="24"/>
+          <w:szCs w:val="24"/>
+        </w:rPr>
+        <w:t>open source</w:t>
+      </w:r>
+      <w:r>
+        <w:rPr>
+          <w:rFonts w:ascii="Calibri" w:hAnsi="Calibri" w:cs="Calibri"/>
+          <w:sz w:val="24"/>
+          <w:szCs w:val="24"/>
+        </w:rPr>
+        <w:t> </w:t>
+      </w:r>
+      <w:r>
+        <w:rPr>
+          <w:rFonts w:ascii="Calibri" w:hAnsi="Calibri" w:cs="Calibri"/>
+          <w:sz w:val="24"/>
+          <w:szCs w:val="24"/>
+        </w:rPr>
+        <w:t>»</w:t>
+      </w:r>
+      <w:r>
+        <w:rPr>
+          <w:rFonts w:ascii="Calibri" w:hAnsi="Calibri" w:cs="Calibri"/>
+          <w:sz w:val="24"/>
+          <w:szCs w:val="24"/>
+        </w:rPr>
+        <w:t xml:space="preserve"> </w:t>
+      </w:r>
+      <w:r>
+        <w:rPr>
+          <w:rFonts w:ascii="Calibri" w:hAnsi="Calibri" w:cs="Calibri"/>
+          <w:sz w:val="24"/>
+          <w:szCs w:val="24"/>
+        </w:rPr>
+        <w:t>qui nous donne un cadre de projet simple et intuitif avec lequel nous pouvons expérimenter et créé notre projet. OpenFrameworks nous donne une bonne base de données qui nous permet d’ajouter des aspects intéressant</w:t>
+      </w:r>
+      <w:r>
+        <w:rPr>
+          <w:rFonts w:ascii="Calibri" w:hAnsi="Calibri" w:cs="Calibri"/>
+          <w:sz w:val="24"/>
+          <w:szCs w:val="24"/>
+        </w:rPr>
+        <w:t xml:space="preserve">s </w:t>
+      </w:r>
+      <w:r>
+        <w:rPr>
+          <w:rFonts w:ascii="Calibri" w:hAnsi="Calibri" w:cs="Calibri"/>
+          <w:sz w:val="24"/>
+          <w:szCs w:val="24"/>
+        </w:rPr>
+        <w:t>dans notre projet d’une manière beaucoup plus simple que si nous avions eu à tout coder nous-même</w:t>
+      </w:r>
+      <w:r>
+        <w:rPr>
+          <w:rFonts w:ascii="Calibri" w:hAnsi="Calibri" w:cs="Calibri"/>
+          <w:sz w:val="24"/>
+          <w:szCs w:val="24"/>
+        </w:rPr>
+        <w:t>s.</w:t>
+      </w:r>
+    </w:p>
+    <w:p>
+      <w:pPr>
+        <w:spacing w:after="0" w:line="360" w:lineRule="auto"/>
         <w:rPr>
           <w:rFonts w:ascii="Calibri" w:hAnsi="Calibri" w:cs="Calibri"/>
           <w:sz w:val="28"/>
@@ -832,40 +1051,44 @@
       <w:r>
         <w:rPr>
           <w:rFonts w:ascii="Calibri" w:hAnsi="Calibri" w:cs="Calibri"/>
-          <w:sz w:val="28"/>
-          <w:szCs w:val="28"/>
-        </w:rPr>
-        <w:t>[</w:t>
-      </w:r>
-      <w:proofErr w:type="spellStart"/>
-      <w:proofErr w:type="gramStart"/>
-      <w:r>
-        <w:rPr>
-          <w:rFonts w:ascii="Calibri" w:hAnsi="Calibri" w:cs="Calibri"/>
-          <w:sz w:val="28"/>
-          <w:szCs w:val="28"/>
-        </w:rPr>
-        <w:t>todo</w:t>
-      </w:r>
-      <w:proofErr w:type="spellEnd"/>
-      <w:proofErr w:type="gramEnd"/>
-      <w:r>
-        <w:rPr>
-          <w:rFonts w:ascii="Calibri" w:hAnsi="Calibri" w:cs="Calibri"/>
-          <w:sz w:val="28"/>
-          <w:szCs w:val="28"/>
-        </w:rPr>
-        <w:t>]</w:t>
-      </w:r>
-    </w:p>
-    <w:p>
-      <w:pPr>
-        <w:rPr>
-          <w:rFonts w:ascii="Calibri" w:hAnsi="Calibri" w:cs="Calibri"/>
-          <w:sz w:val="28"/>
-          <w:szCs w:val="28"/>
-        </w:rPr>
-      </w:pPr>
+          <w:sz w:val="24"/>
+          <w:szCs w:val="24"/>
+        </w:rPr>
+        <w:tab/>
+        <w:t xml:space="preserve">Un autre système que nous avons utilisé est GitHub. GitHub est un site qui permet aux gens de facilement partager leurs codes. Nous avons utilisé GitHub tout au long de notre projet pour pouvoir partager les nouvelles parties du </w:t>
+      </w:r>
+      <w:r>
+        <w:rPr>
+          <w:rFonts w:ascii="Calibri" w:hAnsi="Calibri" w:cs="Calibri"/>
+          <w:sz w:val="24"/>
+          <w:szCs w:val="24"/>
+        </w:rPr>
+        <w:t>code</w:t>
+      </w:r>
+      <w:r>
+        <w:rPr>
+          <w:rFonts w:ascii="Calibri" w:hAnsi="Calibri" w:cs="Calibri"/>
+          <w:sz w:val="24"/>
+          <w:szCs w:val="24"/>
+        </w:rPr>
+        <w:t xml:space="preserve"> que les membres de l’équipe ajoutaient sans avoir à toujours </w:t>
+      </w:r>
+      <w:r>
+        <w:rPr>
+          <w:rFonts w:ascii="Calibri" w:hAnsi="Calibri" w:cs="Calibri"/>
+          <w:sz w:val="24"/>
+          <w:szCs w:val="24"/>
+        </w:rPr>
+        <w:t>renvoyer</w:t>
+      </w:r>
+      <w:r>
+        <w:rPr>
+          <w:rFonts w:ascii="Calibri" w:hAnsi="Calibri" w:cs="Calibri"/>
+          <w:sz w:val="24"/>
+          <w:szCs w:val="24"/>
+        </w:rPr>
+        <w:t xml:space="preserve"> tout le code. Avec Visual Studio, nous pouvons nous connecter à notre dépôt GitHub en ligne et facilement garder notre code à jour avec les modifications qui ont été faites par les membres de l’équipe. </w:t>
+      </w:r>
       <w:r>
         <w:rPr>
           <w:rFonts w:ascii="Calibri" w:hAnsi="Calibri" w:cs="Calibri"/>
@@ -897,54 +1120,336 @@
     </w:p>
     <w:p>
       <w:pPr>
+        <w:spacing w:line="360" w:lineRule="auto"/>
+        <w:rPr>
+          <w:rFonts w:ascii="Calibri" w:hAnsi="Calibri" w:cs="Calibri"/>
+          <w:sz w:val="24"/>
+          <w:szCs w:val="24"/>
+        </w:rPr>
+      </w:pPr>
+      <w:r>
         <w:rPr>
           <w:rFonts w:ascii="Calibri" w:hAnsi="Calibri" w:cs="Calibri"/>
           <w:sz w:val="28"/>
           <w:szCs w:val="28"/>
         </w:rPr>
-      </w:pPr>
-      <w:r>
-        <w:rPr>
-          <w:rFonts w:ascii="Calibri" w:hAnsi="Calibri" w:cs="Calibri"/>
-          <w:sz w:val="28"/>
-          <w:szCs w:val="28"/>
-        </w:rPr>
-        <w:t>[</w:t>
+        <w:tab/>
+      </w:r>
+      <w:r>
+        <w:rPr>
+          <w:rFonts w:ascii="Calibri" w:hAnsi="Calibri" w:cs="Calibri"/>
+          <w:sz w:val="24"/>
+          <w:szCs w:val="24"/>
+        </w:rPr>
+        <w:t xml:space="preserve">Pour compiler notre projet sur un ordinateur autre que les nôtres, il va falloir quelques éléments. Premièrement, il est important d’avoir un IDE/compilateur qui utilise le langage C++, par exemple Visual Studios pour Windows, </w:t>
       </w:r>
       <w:proofErr w:type="spellStart"/>
+      <w:r>
+        <w:rPr>
+          <w:rFonts w:ascii="Calibri" w:hAnsi="Calibri" w:cs="Calibri"/>
+          <w:sz w:val="24"/>
+          <w:szCs w:val="24"/>
+        </w:rPr>
+        <w:t>Xcode</w:t>
+      </w:r>
+      <w:proofErr w:type="spellEnd"/>
+      <w:r>
+        <w:rPr>
+          <w:rFonts w:ascii="Calibri" w:hAnsi="Calibri" w:cs="Calibri"/>
+          <w:sz w:val="24"/>
+          <w:szCs w:val="24"/>
+        </w:rPr>
+        <w:t xml:space="preserve"> pour Mac ou code</w:t>
+      </w:r>
       <w:proofErr w:type="gramStart"/>
       <w:r>
         <w:rPr>
           <w:rFonts w:ascii="Calibri" w:hAnsi="Calibri" w:cs="Calibri"/>
-          <w:sz w:val="28"/>
-          <w:szCs w:val="28"/>
-        </w:rPr>
-        <w:t>todo</w:t>
-      </w:r>
-      <w:proofErr w:type="spellEnd"/>
+          <w:sz w:val="24"/>
+          <w:szCs w:val="24"/>
+        </w:rPr>
+        <w:t>::block</w:t>
+      </w:r>
       <w:proofErr w:type="gramEnd"/>
       <w:r>
         <w:rPr>
           <w:rFonts w:ascii="Calibri" w:hAnsi="Calibri" w:cs="Calibri"/>
-          <w:sz w:val="28"/>
-          <w:szCs w:val="28"/>
-        </w:rPr>
-        <w:t>]</w:t>
-      </w:r>
-    </w:p>
-    <w:p>
-      <w:pPr>
-        <w:rPr>
-          <w:rFonts w:ascii="Calibri" w:hAnsi="Calibri" w:cs="Calibri"/>
-          <w:sz w:val="28"/>
-          <w:szCs w:val="28"/>
-        </w:rPr>
-      </w:pPr>
-      <w:r>
-        <w:rPr>
-          <w:rFonts w:ascii="Calibri" w:hAnsi="Calibri" w:cs="Calibri"/>
-          <w:sz w:val="28"/>
-          <w:szCs w:val="28"/>
+          <w:sz w:val="24"/>
+          <w:szCs w:val="24"/>
+        </w:rPr>
+        <w:t xml:space="preserve"> pour Linux. Il est aussi très important </w:t>
+      </w:r>
+      <w:r>
+        <w:rPr>
+          <w:rFonts w:ascii="Calibri" w:hAnsi="Calibri" w:cs="Calibri"/>
+          <w:sz w:val="24"/>
+          <w:szCs w:val="24"/>
+        </w:rPr>
+        <w:t>d’</w:t>
+      </w:r>
+      <w:r>
+        <w:rPr>
+          <w:rFonts w:ascii="Calibri" w:hAnsi="Calibri" w:cs="Calibri"/>
+          <w:sz w:val="24"/>
+          <w:szCs w:val="24"/>
+        </w:rPr>
+        <w:t xml:space="preserve">avoir openFrameworks. Il est facile de télécharger </w:t>
+      </w:r>
+      <w:r>
+        <w:rPr>
+          <w:rFonts w:ascii="Calibri" w:hAnsi="Calibri" w:cs="Calibri"/>
+          <w:sz w:val="24"/>
+          <w:szCs w:val="24"/>
+        </w:rPr>
+        <w:t>cette</w:t>
+      </w:r>
+      <w:r>
+        <w:rPr>
+          <w:rFonts w:ascii="Calibri" w:hAnsi="Calibri" w:cs="Calibri"/>
+          <w:sz w:val="24"/>
+          <w:szCs w:val="24"/>
+        </w:rPr>
+        <w:t xml:space="preserve"> application</w:t>
+      </w:r>
+      <w:r>
+        <w:rPr>
+          <w:rFonts w:ascii="Calibri" w:hAnsi="Calibri" w:cs="Calibri"/>
+          <w:sz w:val="24"/>
+          <w:szCs w:val="24"/>
+        </w:rPr>
+        <w:t xml:space="preserve">; il faut simplement aller sur le site </w:t>
+      </w:r>
+      <w:hyperlink r:id="rId8" w:history="1">
+        <w:r>
+          <w:rPr>
+            <w:rStyle w:val="Hyperlink"/>
+            <w:rFonts w:ascii="Calibri" w:hAnsi="Calibri" w:cs="Calibri"/>
+            <w:sz w:val="24"/>
+            <w:szCs w:val="24"/>
+          </w:rPr>
+          <w:t>http://openframeworks.cc/</w:t>
+        </w:r>
+      </w:hyperlink>
+      <w:r>
+        <w:rPr>
+          <w:rFonts w:ascii="Calibri" w:hAnsi="Calibri" w:cs="Calibri"/>
+          <w:sz w:val="24"/>
+          <w:szCs w:val="24"/>
+        </w:rPr>
+        <w:t xml:space="preserve"> et suivre les instructions qui sont appropriés pour votre système</w:t>
+      </w:r>
+      <w:r>
+        <w:rPr>
+          <w:rFonts w:ascii="Calibri" w:hAnsi="Calibri" w:cs="Calibri"/>
+          <w:sz w:val="24"/>
+          <w:szCs w:val="24"/>
+        </w:rPr>
+        <w:t>. Il faut s’assurer d’avoir la version la plus récente pour avoir les mêmes librairies qui sont utiliser dans le projet.</w:t>
+      </w:r>
+      <w:r>
+        <w:rPr>
+          <w:rFonts w:ascii="Calibri" w:hAnsi="Calibri" w:cs="Calibri"/>
+          <w:sz w:val="24"/>
+          <w:szCs w:val="24"/>
+        </w:rPr>
+        <w:t xml:space="preserve"> Il faut ensuite s’assurer qu’une fois que le projet est ouvert dans notre IDE, qu’il est « associer » au dossier openFrameworks pour qu’il aille </w:t>
+      </w:r>
+      <w:r>
+        <w:rPr>
+          <w:rFonts w:ascii="Calibri" w:hAnsi="Calibri" w:cs="Calibri"/>
+          <w:sz w:val="24"/>
+          <w:szCs w:val="24"/>
+        </w:rPr>
+        <w:t>accès aux</w:t>
+      </w:r>
+      <w:r>
+        <w:rPr>
+          <w:rFonts w:ascii="Calibri" w:hAnsi="Calibri" w:cs="Calibri"/>
+          <w:sz w:val="24"/>
+          <w:szCs w:val="24"/>
+        </w:rPr>
+        <w:t xml:space="preserve"> librairies</w:t>
+      </w:r>
+      <w:r>
+        <w:rPr>
+          <w:rFonts w:ascii="Calibri" w:hAnsi="Calibri" w:cs="Calibri"/>
+          <w:sz w:val="24"/>
+          <w:szCs w:val="24"/>
+        </w:rPr>
+        <w:t xml:space="preserve"> d’openFrameworks</w:t>
+      </w:r>
+      <w:r>
+        <w:rPr>
+          <w:rFonts w:ascii="Calibri" w:hAnsi="Calibri" w:cs="Calibri"/>
+          <w:sz w:val="24"/>
+          <w:szCs w:val="24"/>
+          <w:vertAlign w:val="superscript"/>
+        </w:rPr>
+        <w:t>1</w:t>
+      </w:r>
+      <w:r>
+        <w:rPr>
+          <w:rFonts w:ascii="Calibri" w:hAnsi="Calibri" w:cs="Calibri"/>
+          <w:sz w:val="24"/>
+          <w:szCs w:val="24"/>
+        </w:rPr>
+        <w:t>.Une fois ces étapes prises, le projet devrait bien ce compilé.</w:t>
+      </w:r>
+    </w:p>
+    <w:p>
+      <w:pPr>
+        <w:spacing w:line="360" w:lineRule="auto"/>
+        <w:rPr>
+          <w:rFonts w:ascii="Calibri" w:hAnsi="Calibri" w:cs="Calibri"/>
+          <w:sz w:val="24"/>
+          <w:szCs w:val="24"/>
+        </w:rPr>
+      </w:pPr>
+    </w:p>
+    <w:p>
+      <w:pPr>
+        <w:spacing w:line="360" w:lineRule="auto"/>
+        <w:rPr>
+          <w:rFonts w:ascii="Calibri" w:hAnsi="Calibri" w:cs="Calibri"/>
+          <w:sz w:val="24"/>
+          <w:szCs w:val="24"/>
+        </w:rPr>
+      </w:pPr>
+    </w:p>
+    <w:p>
+      <w:pPr>
+        <w:spacing w:line="360" w:lineRule="auto"/>
+        <w:rPr>
+          <w:rFonts w:ascii="Calibri" w:hAnsi="Calibri" w:cs="Calibri"/>
+          <w:sz w:val="24"/>
+          <w:szCs w:val="24"/>
+        </w:rPr>
+      </w:pPr>
+    </w:p>
+    <w:p>
+      <w:pPr>
+        <w:spacing w:line="360" w:lineRule="auto"/>
+        <w:rPr>
+          <w:rFonts w:ascii="Calibri" w:hAnsi="Calibri" w:cs="Calibri"/>
+          <w:sz w:val="24"/>
+          <w:szCs w:val="24"/>
+        </w:rPr>
+      </w:pPr>
+    </w:p>
+    <w:p>
+      <w:pPr>
+        <w:spacing w:line="360" w:lineRule="auto"/>
+        <w:rPr>
+          <w:rFonts w:ascii="Calibri" w:hAnsi="Calibri" w:cs="Calibri"/>
+          <w:sz w:val="24"/>
+          <w:szCs w:val="24"/>
+        </w:rPr>
+      </w:pPr>
+    </w:p>
+    <w:p>
+      <w:pPr>
+        <w:spacing w:line="360" w:lineRule="auto"/>
+        <w:rPr>
+          <w:rFonts w:ascii="Calibri" w:hAnsi="Calibri" w:cs="Calibri"/>
+          <w:sz w:val="24"/>
+          <w:szCs w:val="24"/>
+        </w:rPr>
+      </w:pPr>
+    </w:p>
+    <w:p>
+      <w:pPr>
+        <w:spacing w:line="360" w:lineRule="auto"/>
+        <w:rPr>
+          <w:rFonts w:ascii="Calibri" w:hAnsi="Calibri" w:cs="Calibri"/>
+          <w:sz w:val="24"/>
+          <w:szCs w:val="24"/>
+        </w:rPr>
+      </w:pPr>
+    </w:p>
+    <w:p>
+      <w:pPr>
+        <w:spacing w:line="360" w:lineRule="auto"/>
+        <w:rPr>
+          <w:rFonts w:ascii="Calibri" w:hAnsi="Calibri" w:cs="Calibri"/>
+          <w:sz w:val="24"/>
+          <w:szCs w:val="24"/>
+        </w:rPr>
+      </w:pPr>
+    </w:p>
+    <w:p>
+      <w:pPr>
+        <w:spacing w:line="360" w:lineRule="auto"/>
+        <w:rPr>
+          <w:rFonts w:ascii="Calibri" w:hAnsi="Calibri" w:cs="Calibri"/>
+          <w:sz w:val="24"/>
+          <w:szCs w:val="24"/>
+        </w:rPr>
+      </w:pPr>
+    </w:p>
+    <w:p>
+      <w:pPr>
+        <w:spacing w:line="360" w:lineRule="auto"/>
+        <w:rPr>
+          <w:rFonts w:ascii="Calibri" w:hAnsi="Calibri" w:cs="Calibri"/>
+        </w:rPr>
+      </w:pPr>
+      <w:r>
+        <w:rPr>
+          <w:rFonts w:ascii="Calibri" w:hAnsi="Calibri" w:cs="Calibri"/>
+        </w:rPr>
+        <w:t>1 : Ceci ne devrai</w:t>
+      </w:r>
+      <w:r>
+        <w:rPr>
+          <w:rFonts w:ascii="Calibri" w:hAnsi="Calibri" w:cs="Calibri"/>
+        </w:rPr>
+        <w:t>t</w:t>
+      </w:r>
+      <w:r>
+        <w:rPr>
+          <w:rFonts w:ascii="Calibri" w:hAnsi="Calibri" w:cs="Calibri"/>
+        </w:rPr>
+        <w:t xml:space="preserve"> pas être un problème</w:t>
+      </w:r>
+      <w:r>
+        <w:rPr>
+          <w:rFonts w:ascii="Calibri" w:hAnsi="Calibri" w:cs="Calibri"/>
+        </w:rPr>
+        <w:t xml:space="preserve">, </w:t>
+      </w:r>
+      <w:r>
+        <w:rPr>
+          <w:rFonts w:ascii="Calibri" w:hAnsi="Calibri" w:cs="Calibri"/>
+        </w:rPr>
+        <w:t xml:space="preserve">car la librairie openFrameworks devrait faire partie du </w:t>
+      </w:r>
+      <w:r>
+        <w:rPr>
+          <w:rFonts w:ascii="Calibri" w:hAnsi="Calibri" w:cs="Calibri"/>
+        </w:rPr>
+        <w:t>projet que nous allons donner a</w:t>
+      </w:r>
+      <w:r>
+        <w:rPr>
+          <w:rFonts w:ascii="Calibri" w:hAnsi="Calibri" w:cs="Calibri"/>
+        </w:rPr>
+        <w:t>lors les fichiers vont déjà être inclu</w:t>
+      </w:r>
+      <w:r>
+        <w:rPr>
+          <w:rFonts w:ascii="Calibri" w:hAnsi="Calibri" w:cs="Calibri"/>
+        </w:rPr>
+        <w:t>se</w:t>
+      </w:r>
+      <w:r>
+        <w:rPr>
+          <w:rFonts w:ascii="Calibri" w:hAnsi="Calibri" w:cs="Calibri"/>
+        </w:rPr>
+        <w:t xml:space="preserve"> dans le projet. </w:t>
+      </w:r>
+      <w:r>
+        <w:rPr>
+          <w:rFonts w:ascii="Calibri" w:hAnsi="Calibri" w:cs="Calibri"/>
         </w:rPr>
         <w:br w:type="page"/>
       </w:r>
@@ -1514,8 +2019,6 @@
         </w:rPr>
         <w:t xml:space="preserve">   </w:t>
       </w:r>
-      <w:bookmarkStart w:id="0" w:name="_GoBack"/>
-      <w:bookmarkEnd w:id="0"/>
     </w:p>
     <w:p>
       <w:pPr>
@@ -1540,7 +2043,6 @@
     <w:p>
       <w:pPr>
         <w:spacing w:after="0" w:line="360" w:lineRule="auto"/>
-        <w:ind w:firstLine="708"/>
         <w:rPr>
           <w:rFonts w:cstheme="minorHAnsi"/>
           <w:sz w:val="24"/>
@@ -2818,6 +3320,62 @@
           <w:sz w:val="24"/>
           <w:szCs w:val="24"/>
         </w:rPr>
+        <w:t>Il est possible de créer de manière interactive des instances d’au moins 5 types des primitives vectorielles parmi cet ensemble : point, ligne, carré, rectangle, triangle, quadrilatère, polygone régulier, polygone irr</w:t>
+      </w:r>
+      <w:r>
+        <w:rPr>
+          <w:rFonts w:cstheme="minorHAnsi"/>
+          <w:sz w:val="24"/>
+          <w:szCs w:val="24"/>
+        </w:rPr>
+        <w:t xml:space="preserve">égulier, cercle, ellipse et arc (2.3) : il est possible de créer des lignes dans l’application et avec ces lignes, il est possible de créer a peu près n’importe quelle primitives vectorielles (sauf des </w:t>
+      </w:r>
+      <w:r>
+        <w:rPr>
+          <w:rFonts w:cstheme="minorHAnsi"/>
+          <w:sz w:val="24"/>
+          <w:szCs w:val="24"/>
+        </w:rPr>
+        <w:lastRenderedPageBreak/>
+        <w:t xml:space="preserve">cercles, ellipse et arc). Évidemment, il est possible de créer un cercle mais il aurait des vertex qui ne sont pas arrondis. </w:t>
+      </w:r>
+      <w:r>
+        <w:rPr>
+          <w:rFonts w:cstheme="minorHAnsi"/>
+          <w:sz w:val="24"/>
+          <w:szCs w:val="24"/>
+        </w:rPr>
+        <w:t xml:space="preserve">Quand il y a 2 lignes ou plus et nous faisons un clic droit sur la souris, l’application va connecter le dernier point qui a été placer avec les coordonner du premier point qui a été placé, ce qui crée une primitive. </w:t>
+      </w:r>
+      <w:r>
+        <w:rPr>
+          <w:rFonts w:cstheme="minorHAnsi"/>
+          <w:sz w:val="24"/>
+          <w:szCs w:val="24"/>
+        </w:rPr>
+        <w:t xml:space="preserve"> </w:t>
+      </w:r>
+    </w:p>
+    <w:p>
+      <w:pPr>
+        <w:pStyle w:val="ListParagraph"/>
+        <w:numPr>
+          <w:ilvl w:val="0"/>
+          <w:numId w:val="2"/>
+        </w:numPr>
+        <w:spacing w:after="0" w:line="360" w:lineRule="auto"/>
+        <w:rPr>
+          <w:rFonts w:cstheme="minorHAnsi"/>
+          <w:sz w:val="24"/>
+          <w:szCs w:val="24"/>
+        </w:rPr>
+      </w:pPr>
+      <w:r>
+        <w:rPr>
+          <w:rFonts w:cstheme="minorHAnsi"/>
+          <w:sz w:val="24"/>
+          <w:szCs w:val="24"/>
+        </w:rPr>
         <w:t>Un ou des éléments d’interface graphique offre</w:t>
       </w:r>
       <w:r>
@@ -2922,7 +3480,450 @@
           <w:sz w:val="24"/>
           <w:szCs w:val="24"/>
         </w:rPr>
-        <w:t xml:space="preserve">la couleur). Il est aussi possible de voir le niveau de chaque élément de couleur RGB(A), </w:t>
+        <w:t xml:space="preserve">la couleur). Il est aussi possible de voir le niveau de chaque élément de couleur RGB(A), l’épaisseur de la </w:t>
+      </w:r>
+      <w:r>
+        <w:rPr>
+          <w:rFonts w:cstheme="minorHAnsi"/>
+          <w:sz w:val="24"/>
+          <w:szCs w:val="24"/>
+        </w:rPr>
+        <w:t>ligne, le curseur qui est actif, la couleur de remplissage et la couleur d’arrière-plan.</w:t>
+      </w:r>
+      <w:r>
+        <w:rPr>
+          <w:rFonts w:cstheme="minorHAnsi"/>
+          <w:sz w:val="24"/>
+          <w:szCs w:val="24"/>
+        </w:rPr>
+        <w:t xml:space="preserve"> </w:t>
+      </w:r>
+    </w:p>
+    <w:p>
+      <w:pPr>
+        <w:pStyle w:val="ListParagraph"/>
+        <w:spacing w:after="0" w:line="360" w:lineRule="auto"/>
+        <w:rPr>
+          <w:rFonts w:cstheme="minorHAnsi"/>
+          <w:sz w:val="24"/>
+          <w:szCs w:val="24"/>
+        </w:rPr>
+      </w:pPr>
+    </w:p>
+    <w:p>
+      <w:pPr>
+        <w:spacing w:after="0" w:line="360" w:lineRule="auto"/>
+        <w:rPr>
+          <w:rFonts w:cstheme="minorHAnsi"/>
+          <w:sz w:val="24"/>
+          <w:szCs w:val="24"/>
+        </w:rPr>
+      </w:pPr>
+      <w:r>
+        <w:rPr>
+          <w:rFonts w:cstheme="minorHAnsi"/>
+          <w:sz w:val="24"/>
+          <w:szCs w:val="24"/>
+        </w:rPr>
+        <w:t xml:space="preserve">La </w:t>
+      </w:r>
+      <w:r>
+        <w:rPr>
+          <w:rFonts w:cstheme="minorHAnsi"/>
+          <w:sz w:val="24"/>
+          <w:szCs w:val="24"/>
+        </w:rPr>
+        <w:t>troisième</w:t>
+      </w:r>
+      <w:r>
+        <w:rPr>
+          <w:rFonts w:cstheme="minorHAnsi"/>
+          <w:sz w:val="24"/>
+          <w:szCs w:val="24"/>
+        </w:rPr>
+        <w:t xml:space="preserve"> partie du projet était fixé sur les </w:t>
+      </w:r>
+      <w:r>
+        <w:rPr>
+          <w:rFonts w:cstheme="minorHAnsi"/>
+          <w:sz w:val="24"/>
+          <w:szCs w:val="24"/>
+        </w:rPr>
+        <w:t>transformations</w:t>
+      </w:r>
+      <w:r>
+        <w:rPr>
+          <w:rFonts w:cstheme="minorHAnsi"/>
+          <w:sz w:val="24"/>
+          <w:szCs w:val="24"/>
+        </w:rPr>
+        <w:t>. Pour cette partie, nous avons implémenté les aspects suivants.</w:t>
+      </w:r>
+    </w:p>
+    <w:p>
+      <w:pPr>
+        <w:pStyle w:val="ListParagraph"/>
+        <w:numPr>
+          <w:ilvl w:val="0"/>
+          <w:numId w:val="2"/>
+        </w:numPr>
+        <w:spacing w:after="0" w:line="360" w:lineRule="auto"/>
+        <w:rPr>
+          <w:rFonts w:cstheme="minorHAnsi"/>
+          <w:sz w:val="24"/>
+          <w:szCs w:val="24"/>
+        </w:rPr>
+      </w:pPr>
+      <w:r>
+        <w:rPr>
+          <w:rFonts w:cstheme="minorHAnsi"/>
+          <w:sz w:val="24"/>
+          <w:szCs w:val="24"/>
+        </w:rPr>
+        <w:t>Tous les éléments visuels</w:t>
+      </w:r>
+      <w:r>
+        <w:rPr>
+          <w:rFonts w:cstheme="minorHAnsi"/>
+          <w:sz w:val="24"/>
+          <w:szCs w:val="24"/>
+        </w:rPr>
+        <w:t xml:space="preserve"> </w:t>
+      </w:r>
+      <w:r>
+        <w:rPr>
+          <w:rFonts w:cstheme="minorHAnsi"/>
+          <w:sz w:val="24"/>
+          <w:szCs w:val="24"/>
+        </w:rPr>
+        <w:t>présents dans une scène</w:t>
+      </w:r>
+      <w:r>
+        <w:rPr>
+          <w:rFonts w:cstheme="minorHAnsi"/>
+          <w:sz w:val="24"/>
+          <w:szCs w:val="24"/>
+        </w:rPr>
+        <w:t xml:space="preserve"> </w:t>
+      </w:r>
+      <w:r>
+        <w:rPr>
+          <w:rFonts w:cstheme="minorHAnsi"/>
+          <w:sz w:val="24"/>
+          <w:szCs w:val="24"/>
+        </w:rPr>
+        <w:t>sont organisés dans un</w:t>
+      </w:r>
+      <w:r>
+        <w:rPr>
+          <w:rFonts w:cstheme="minorHAnsi"/>
+          <w:sz w:val="24"/>
+          <w:szCs w:val="24"/>
+        </w:rPr>
+        <w:t xml:space="preserve">e </w:t>
+      </w:r>
+      <w:r>
+        <w:rPr>
+          <w:rFonts w:cstheme="minorHAnsi"/>
+          <w:sz w:val="24"/>
+          <w:szCs w:val="24"/>
+        </w:rPr>
+        <w:t>ou des structures de données qui permettent l’ajout, la suppres</w:t>
+      </w:r>
+      <w:r>
+        <w:rPr>
+          <w:rFonts w:cstheme="minorHAnsi"/>
+          <w:sz w:val="24"/>
+          <w:szCs w:val="24"/>
+        </w:rPr>
+        <w:t>sion et la sélection d’éléments</w:t>
+      </w:r>
+      <w:r>
+        <w:rPr>
+          <w:rFonts w:cstheme="minorHAnsi"/>
+          <w:sz w:val="24"/>
+          <w:szCs w:val="24"/>
+        </w:rPr>
+        <w:t xml:space="preserve"> (3</w:t>
+      </w:r>
+      <w:r>
+        <w:rPr>
+          <w:rFonts w:cstheme="minorHAnsi"/>
+          <w:sz w:val="24"/>
+          <w:szCs w:val="24"/>
+        </w:rPr>
+        <w:t>,</w:t>
+      </w:r>
+      <w:r>
+        <w:rPr>
+          <w:rFonts w:cstheme="minorHAnsi"/>
+          <w:sz w:val="24"/>
+          <w:szCs w:val="24"/>
+        </w:rPr>
+        <w:t>1)</w:t>
+      </w:r>
+      <w:r>
+        <w:rPr>
+          <w:rFonts w:cstheme="minorHAnsi"/>
+          <w:sz w:val="24"/>
+          <w:szCs w:val="24"/>
+        </w:rPr>
+        <w:t> : Avec le bouton «</w:t>
+      </w:r>
+      <w:r>
+        <w:rPr>
+          <w:rFonts w:cstheme="minorHAnsi"/>
+          <w:sz w:val="24"/>
+          <w:szCs w:val="24"/>
+        </w:rPr>
+        <w:t> </w:t>
+      </w:r>
+      <w:r>
+        <w:rPr>
+          <w:rFonts w:cstheme="minorHAnsi"/>
+          <w:sz w:val="24"/>
+          <w:szCs w:val="24"/>
+        </w:rPr>
+        <w:t xml:space="preserve">Select </w:t>
+      </w:r>
+      <w:proofErr w:type="spellStart"/>
+      <w:r>
+        <w:rPr>
+          <w:rFonts w:cstheme="minorHAnsi"/>
+          <w:sz w:val="24"/>
+          <w:szCs w:val="24"/>
+        </w:rPr>
+        <w:t>tool</w:t>
+      </w:r>
+      <w:proofErr w:type="spellEnd"/>
+      <w:r>
+        <w:rPr>
+          <w:rFonts w:cstheme="minorHAnsi"/>
+          <w:sz w:val="24"/>
+          <w:szCs w:val="24"/>
+        </w:rPr>
+        <w:t> </w:t>
+      </w:r>
+      <w:r>
+        <w:rPr>
+          <w:rFonts w:cstheme="minorHAnsi"/>
+          <w:sz w:val="24"/>
+          <w:szCs w:val="24"/>
+        </w:rPr>
+        <w:t xml:space="preserve">» dans l’application, il est possible de sois cliquer sur un aspect dessiner dans la fenêtre ou encadrer et sélectionner un </w:t>
+      </w:r>
+      <w:r>
+        <w:rPr>
+          <w:rFonts w:cstheme="minorHAnsi"/>
+          <w:sz w:val="24"/>
+          <w:szCs w:val="24"/>
+        </w:rPr>
+        <w:t>élément</w:t>
+      </w:r>
+      <w:r>
+        <w:rPr>
+          <w:rFonts w:cstheme="minorHAnsi"/>
+          <w:sz w:val="24"/>
+          <w:szCs w:val="24"/>
+        </w:rPr>
+        <w:t xml:space="preserve"> dans la fenêtre. Une fois un élément sélectionné, il est possible de supprimer l’élément. Le «</w:t>
+      </w:r>
+      <w:r>
+        <w:rPr>
+          <w:rFonts w:cstheme="minorHAnsi"/>
+          <w:sz w:val="24"/>
+          <w:szCs w:val="24"/>
+        </w:rPr>
+        <w:t> </w:t>
+      </w:r>
+      <w:proofErr w:type="spellStart"/>
+      <w:r>
+        <w:rPr>
+          <w:rFonts w:cstheme="minorHAnsi"/>
+          <w:sz w:val="24"/>
+          <w:szCs w:val="24"/>
+        </w:rPr>
+        <w:t>bounding</w:t>
+      </w:r>
+      <w:proofErr w:type="spellEnd"/>
+      <w:r>
+        <w:rPr>
+          <w:rFonts w:cstheme="minorHAnsi"/>
+          <w:sz w:val="24"/>
+          <w:szCs w:val="24"/>
+        </w:rPr>
+        <w:t xml:space="preserve"> box</w:t>
+      </w:r>
+      <w:r>
+        <w:rPr>
+          <w:rFonts w:cstheme="minorHAnsi"/>
+          <w:sz w:val="24"/>
+          <w:szCs w:val="24"/>
+        </w:rPr>
+        <w:t> </w:t>
+      </w:r>
+      <w:r>
+        <w:rPr>
+          <w:rFonts w:cstheme="minorHAnsi"/>
+          <w:sz w:val="24"/>
+          <w:szCs w:val="24"/>
+        </w:rPr>
+        <w:t>» prend les limites de la forme/élément que nous avons sélectionné</w:t>
+      </w:r>
+      <w:r>
+        <w:rPr>
+          <w:rFonts w:cstheme="minorHAnsi"/>
+          <w:sz w:val="24"/>
+          <w:szCs w:val="24"/>
+        </w:rPr>
+        <w:t xml:space="preserve">e </w:t>
+      </w:r>
+      <w:r>
+        <w:rPr>
+          <w:rFonts w:cstheme="minorHAnsi"/>
+          <w:sz w:val="24"/>
+          <w:szCs w:val="24"/>
+        </w:rPr>
+        <w:t xml:space="preserve">et </w:t>
+      </w:r>
+      <w:r>
+        <w:rPr>
+          <w:rFonts w:cstheme="minorHAnsi"/>
+          <w:sz w:val="24"/>
+          <w:szCs w:val="24"/>
+        </w:rPr>
+        <w:t xml:space="preserve">élimine les informations pour ne plus avoir l’élément dans la scène. Évidemment, pour pouvoir supprimer un élément, il est aussi possible d’ajouter un élément. </w:t>
+      </w:r>
+    </w:p>
+    <w:p>
+      <w:pPr>
+        <w:pStyle w:val="ListParagraph"/>
+        <w:numPr>
+          <w:ilvl w:val="0"/>
+          <w:numId w:val="2"/>
+        </w:numPr>
+        <w:spacing w:after="0" w:line="360" w:lineRule="auto"/>
+        <w:rPr>
+          <w:rFonts w:cstheme="minorHAnsi"/>
+          <w:sz w:val="24"/>
+          <w:szCs w:val="24"/>
+        </w:rPr>
+      </w:pPr>
+      <w:r>
+        <w:rPr>
+          <w:rFonts w:cstheme="minorHAnsi"/>
+          <w:sz w:val="24"/>
+          <w:szCs w:val="24"/>
+        </w:rPr>
+        <w:t>Il est possible de sélectionner plus d’une instance des éléments visuels présents dans une scène et de modifier sur chaque élément de la sélection la valeur de certains attributs qu</w:t>
+      </w:r>
+      <w:r>
+        <w:rPr>
+          <w:rFonts w:cstheme="minorHAnsi"/>
+          <w:sz w:val="24"/>
+          <w:szCs w:val="24"/>
+        </w:rPr>
+        <w:t>’ils ont en commun (3</w:t>
+      </w:r>
+      <w:r>
+        <w:rPr>
+          <w:rFonts w:cstheme="minorHAnsi"/>
+          <w:sz w:val="24"/>
+          <w:szCs w:val="24"/>
+        </w:rPr>
+        <w:t>,</w:t>
+      </w:r>
+      <w:r>
+        <w:rPr>
+          <w:rFonts w:cstheme="minorHAnsi"/>
+          <w:sz w:val="24"/>
+          <w:szCs w:val="24"/>
+        </w:rPr>
+        <w:t>2) : Le principe pour cette fonction est similaire à (3</w:t>
+      </w:r>
+      <w:r>
+        <w:rPr>
+          <w:rFonts w:cstheme="minorHAnsi"/>
+          <w:sz w:val="24"/>
+          <w:szCs w:val="24"/>
+        </w:rPr>
+        <w:t>,</w:t>
+      </w:r>
+      <w:r>
+        <w:rPr>
+          <w:rFonts w:cstheme="minorHAnsi"/>
+          <w:sz w:val="24"/>
+          <w:szCs w:val="24"/>
+        </w:rPr>
+        <w:t>1). Nous pouvons encadrer plusieurs élément</w:t>
+      </w:r>
+      <w:r>
+        <w:rPr>
+          <w:rFonts w:cstheme="minorHAnsi"/>
+          <w:sz w:val="24"/>
+          <w:szCs w:val="24"/>
+        </w:rPr>
+        <w:t xml:space="preserve">s </w:t>
+      </w:r>
+      <w:r>
+        <w:rPr>
+          <w:rFonts w:cstheme="minorHAnsi"/>
+          <w:sz w:val="24"/>
+          <w:szCs w:val="24"/>
+        </w:rPr>
+        <w:t>dans la fenêtre</w:t>
+      </w:r>
+      <w:r>
+        <w:rPr>
+          <w:rFonts w:cstheme="minorHAnsi"/>
+          <w:sz w:val="24"/>
+          <w:szCs w:val="24"/>
+        </w:rPr>
+        <w:t xml:space="preserve"> avec le « select </w:t>
+      </w:r>
+      <w:proofErr w:type="spellStart"/>
+      <w:r>
+        <w:rPr>
+          <w:rFonts w:cstheme="minorHAnsi"/>
+          <w:sz w:val="24"/>
+          <w:szCs w:val="24"/>
+        </w:rPr>
+        <w:t>tool</w:t>
+      </w:r>
+      <w:proofErr w:type="spellEnd"/>
+      <w:r>
+        <w:rPr>
+          <w:rFonts w:cstheme="minorHAnsi"/>
+          <w:sz w:val="24"/>
+          <w:szCs w:val="24"/>
+        </w:rPr>
+        <w:t> »</w:t>
+      </w:r>
+      <w:bookmarkStart w:id="0" w:name="_GoBack"/>
+      <w:bookmarkEnd w:id="0"/>
+      <w:r>
+        <w:rPr>
+          <w:rFonts w:cstheme="minorHAnsi"/>
+          <w:sz w:val="24"/>
+          <w:szCs w:val="24"/>
+        </w:rPr>
+        <w:t xml:space="preserve"> et une fois ces élément</w:t>
+      </w:r>
+      <w:r>
+        <w:rPr>
+          <w:rFonts w:cstheme="minorHAnsi"/>
+          <w:sz w:val="24"/>
+          <w:szCs w:val="24"/>
+        </w:rPr>
+        <w:t xml:space="preserve">s </w:t>
+      </w:r>
+      <w:r>
+        <w:rPr>
+          <w:rFonts w:cstheme="minorHAnsi"/>
+          <w:sz w:val="24"/>
+          <w:szCs w:val="24"/>
+        </w:rPr>
+        <w:t xml:space="preserve">encadrer, il est possible de modifier </w:t>
       </w:r>
       <w:r>
         <w:rPr>
@@ -2931,31 +3932,71 @@
           <w:szCs w:val="24"/>
         </w:rPr>
         <w:lastRenderedPageBreak/>
-        <w:t xml:space="preserve">l’épaisseur de la </w:t>
-      </w:r>
-      <w:r>
-        <w:rPr>
-          <w:rFonts w:cstheme="minorHAnsi"/>
-          <w:sz w:val="24"/>
-          <w:szCs w:val="24"/>
-        </w:rPr>
-        <w:t>ligne, le curseur qui est actif, la couleur de remplissage et la couleur d’arrière-plan.</w:t>
-      </w:r>
-      <w:r>
-        <w:rPr>
-          <w:rFonts w:cstheme="minorHAnsi"/>
-          <w:sz w:val="24"/>
-          <w:szCs w:val="24"/>
-        </w:rPr>
-        <w:t xml:space="preserve"> </w:t>
-      </w:r>
-      <w:r>
-        <w:rPr>
-          <w:rFonts w:cstheme="minorHAnsi"/>
-          <w:sz w:val="24"/>
-          <w:szCs w:val="24"/>
-        </w:rPr>
-        <w:t xml:space="preserve">  </w:t>
+        <w:t>leurs attribut</w:t>
+      </w:r>
+      <w:r>
+        <w:rPr>
+          <w:rFonts w:cstheme="minorHAnsi"/>
+          <w:sz w:val="24"/>
+          <w:szCs w:val="24"/>
+        </w:rPr>
+        <w:t>s.</w:t>
+      </w:r>
+      <w:r>
+        <w:rPr>
+          <w:rFonts w:cstheme="minorHAnsi"/>
+          <w:sz w:val="24"/>
+          <w:szCs w:val="24"/>
+        </w:rPr>
+        <w:t xml:space="preserve"> S’ils ont des attributs en commun, la modification qui va être faite va apparaitre sur tous les éléments affectés. S</w:t>
+      </w:r>
+      <w:r>
+        <w:rPr>
+          <w:rFonts w:cstheme="minorHAnsi"/>
+          <w:sz w:val="24"/>
+          <w:szCs w:val="24"/>
+        </w:rPr>
+        <w:t>’</w:t>
+      </w:r>
+      <w:r>
+        <w:rPr>
+          <w:rFonts w:cstheme="minorHAnsi"/>
+          <w:sz w:val="24"/>
+          <w:szCs w:val="24"/>
+        </w:rPr>
+        <w:t>ils ont des différences, les éléments différents peuvent tout de même être modifié</w:t>
+      </w:r>
+      <w:r>
+        <w:rPr>
+          <w:rFonts w:cstheme="minorHAnsi"/>
+          <w:sz w:val="24"/>
+          <w:szCs w:val="24"/>
+        </w:rPr>
+        <w:t xml:space="preserve">s, </w:t>
+      </w:r>
+      <w:r>
+        <w:rPr>
+          <w:rFonts w:cstheme="minorHAnsi"/>
+          <w:sz w:val="24"/>
+          <w:szCs w:val="24"/>
+        </w:rPr>
+        <w:t>mais vont seulement affecter les éléments qui on</w:t>
+      </w:r>
+      <w:r>
+        <w:rPr>
+          <w:rFonts w:cstheme="minorHAnsi"/>
+          <w:sz w:val="24"/>
+          <w:szCs w:val="24"/>
+        </w:rPr>
+        <w:t xml:space="preserve">t </w:t>
+      </w:r>
+      <w:r>
+        <w:rPr>
+          <w:rFonts w:cstheme="minorHAnsi"/>
+          <w:sz w:val="24"/>
+          <w:szCs w:val="24"/>
+        </w:rPr>
+        <w:t xml:space="preserve">cet aspect dans leur structure. </w:t>
       </w:r>
     </w:p>
     <w:p>
@@ -3172,12 +4213,12 @@
       </w:r>
     </w:p>
     <w:sectPr>
-      <w:headerReference w:type="even" r:id="rId8"/>
-      <w:headerReference w:type="default" r:id="rId9"/>
-      <w:footerReference w:type="even" r:id="rId10"/>
-      <w:footerReference w:type="default" r:id="rId11"/>
-      <w:headerReference w:type="first" r:id="rId12"/>
-      <w:footerReference w:type="first" r:id="rId13"/>
+      <w:headerReference w:type="even" r:id="rId9"/>
+      <w:headerReference w:type="default" r:id="rId10"/>
+      <w:footerReference w:type="even" r:id="rId11"/>
+      <w:footerReference w:type="default" r:id="rId12"/>
+      <w:headerReference w:type="first" r:id="rId13"/>
+      <w:footerReference w:type="first" r:id="rId14"/>
       <w:pgSz w:w="12240" w:h="15840"/>
       <w:pgMar w:top="1440" w:right="1800" w:bottom="1440" w:left="1800" w:header="708" w:footer="708" w:gutter="0"/>
       <w:cols w:space="708"/>
@@ -4150,6 +5191,17 @@
     <w:uiPriority w:val="99"/>
     <w:rsid w:val="00255D86"/>
   </w:style>
+  <w:style w:type="character" w:styleId="Hyperlink">
+    <w:name w:val="Hyperlink"/>
+    <w:basedOn w:val="DefaultParagraphFont"/>
+    <w:uiPriority w:val="99"/>
+    <w:unhideWhenUsed/>
+    <w:rsid w:val="009753B1"/>
+    <w:rPr>
+      <w:color w:val="0000FF" w:themeColor="hyperlink"/>
+      <w:u w:val="single"/>
+    </w:rPr>
+  </w:style>
 </w:styles>
 </file>
 

</xml_diff>

<commit_message>
Petit refactoring de listener pour le bouton de AddTexture et rédaction du document de design
</commit_message>
<xml_diff>
--- a/documents/Design.docx
+++ b/documents/Design.docx
@@ -1,6 +1,6 @@
 
 <file path=word/document.xml><?xml version="1.0" encoding="utf-8"?>
-<w:document xmlns:wpc="http://schemas.microsoft.com/office/word/2010/wordprocessingCanvas" xmlns:mc="http://schemas.openxmlformats.org/markup-compatibility/2006" xmlns:o="urn:schemas-microsoft-com:office:office" xmlns:r="http://schemas.openxmlformats.org/officeDocument/2006/relationships" xmlns:m="http://schemas.openxmlformats.org/officeDocument/2006/math" xmlns:v="urn:schemas-microsoft-com:vml" xmlns:wp14="http://schemas.microsoft.com/office/word/2010/wordprocessingDrawing" xmlns:wp="http://schemas.openxmlformats.org/drawingml/2006/wordprocessingDrawing" xmlns:w10="urn:schemas-microsoft-com:office:word" xmlns:w="http://schemas.openxmlformats.org/wordprocessingml/2006/main" xmlns:w14="http://schemas.microsoft.com/office/word/2010/wordml" xmlns:wpg="http://schemas.microsoft.com/office/word/2010/wordprocessingGroup" xmlns:wpi="http://schemas.microsoft.com/office/word/2010/wordprocessingInk" xmlns:wne="http://schemas.microsoft.com/office/word/2006/wordml" xmlns:wps="http://schemas.microsoft.com/office/word/2010/wordprocessingShape" mc:Ignorable="w14 wp14">
+<w:document xmlns:wpc="http://schemas.microsoft.com/office/word/2010/wordprocessingCanvas" xmlns:cx="http://schemas.microsoft.com/office/drawing/2014/chartex" xmlns:cx1="http://schemas.microsoft.com/office/drawing/2015/9/8/chartex" xmlns:cx2="http://schemas.microsoft.com/office/drawing/2015/10/21/chartex" xmlns:cx3="http://schemas.microsoft.com/office/drawing/2016/5/9/chartex" xmlns:cx4="http://schemas.microsoft.com/office/drawing/2016/5/10/chartex" xmlns:cx5="http://schemas.microsoft.com/office/drawing/2016/5/11/chartex" xmlns:cx6="http://schemas.microsoft.com/office/drawing/2016/5/12/chartex" xmlns:cx7="http://schemas.microsoft.com/office/drawing/2016/5/13/chartex" xmlns:cx8="http://schemas.microsoft.com/office/drawing/2016/5/14/chartex" xmlns:mc="http://schemas.openxmlformats.org/markup-compatibility/2006" xmlns:aink="http://schemas.microsoft.com/office/drawing/2016/ink" xmlns:am3d="http://schemas.microsoft.com/office/drawing/2017/model3d" xmlns:o="urn:schemas-microsoft-com:office:office" xmlns:r="http://schemas.openxmlformats.org/officeDocument/2006/relationships" xmlns:m="http://schemas.openxmlformats.org/officeDocument/2006/math" xmlns:v="urn:schemas-microsoft-com:vml" xmlns:wp14="http://schemas.microsoft.com/office/word/2010/wordprocessingDrawing" xmlns:wp="http://schemas.openxmlformats.org/drawingml/2006/wordprocessingDrawing" xmlns:w10="urn:schemas-microsoft-com:office:word" xmlns:w="http://schemas.openxmlformats.org/wordprocessingml/2006/main" xmlns:w14="http://schemas.microsoft.com/office/word/2010/wordml" xmlns:w15="http://schemas.microsoft.com/office/word/2012/wordml" xmlns:w16cid="http://schemas.microsoft.com/office/word/2016/wordml/cid" xmlns:w16se="http://schemas.microsoft.com/office/word/2015/wordml/symex" xmlns:wpg="http://schemas.microsoft.com/office/word/2010/wordprocessingGroup" xmlns:wpi="http://schemas.microsoft.com/office/word/2010/wordprocessingInk" xmlns:wne="http://schemas.microsoft.com/office/word/2006/wordml" xmlns:wps="http://schemas.microsoft.com/office/word/2010/wordprocessingShape" mc:Ignorable="w14 w15 w16se w16cid wp14">
   <w:body>
     <w:p>
       <w:pPr>
@@ -50,7 +50,7 @@
                     </pic:cNvPicPr>
                   </pic:nvPicPr>
                   <pic:blipFill>
-                    <a:blip r:embed="rId8">
+                    <a:blip r:embed="rId7">
                       <a:extLst>
                         <a:ext uri="{28A0092B-C50C-407E-A947-70E740481C1C}">
                           <a14:useLocalDpi xmlns:a14="http://schemas.microsoft.com/office/drawing/2010/main" val="0"/>
@@ -237,23 +237,13 @@
           <w:szCs w:val="28"/>
         </w:rPr>
       </w:pPr>
-      <w:proofErr w:type="gramStart"/>
       <w:r>
         <w:rPr>
           <w:rFonts w:ascii="Calibri" w:hAnsi="Calibri" w:cs="Calibri"/>
           <w:sz w:val="28"/>
           <w:szCs w:val="28"/>
         </w:rPr>
-        <w:t>présenté</w:t>
-      </w:r>
-      <w:proofErr w:type="gramEnd"/>
-      <w:r>
-        <w:rPr>
-          <w:rFonts w:ascii="Calibri" w:hAnsi="Calibri" w:cs="Calibri"/>
-          <w:sz w:val="28"/>
-          <w:szCs w:val="28"/>
-        </w:rPr>
-        <w:t xml:space="preserve"> à</w:t>
+        <w:t>présenté à</w:t>
       </w:r>
     </w:p>
     <w:p>
@@ -278,7 +268,7 @@
     </w:p>
     <w:tbl>
       <w:tblPr>
-        <w:tblStyle w:val="TableGrid"/>
+        <w:tblStyle w:val="Grilledutableau"/>
         <w:tblW w:w="0" w:type="auto"/>
         <w:jc w:val="center"/>
         <w:tblLook w:val="04A0" w:firstRow="1" w:lastRow="0" w:firstColumn="1" w:lastColumn="0" w:noHBand="0" w:noVBand="1"/>
@@ -368,6 +358,14 @@
                 <w:szCs w:val="28"/>
               </w:rPr>
             </w:pPr>
+            <w:r>
+              <w:rPr>
+                <w:rFonts w:ascii="Calibri" w:hAnsi="Calibri" w:cs="Calibri"/>
+                <w:sz w:val="28"/>
+                <w:szCs w:val="28"/>
+              </w:rPr>
+              <w:t>111 010 662</w:t>
+            </w:r>
           </w:p>
         </w:tc>
         <w:tc>
@@ -797,17 +795,7 @@
           <w:sz w:val="24"/>
           <w:szCs w:val="24"/>
         </w:rPr>
-        <w:t xml:space="preserve"> l’utilisateur. Nous donnons beaucoup de contrôle à l’utilisateur p</w:t>
-      </w:r>
-      <w:bookmarkStart w:id="0" w:name="_GoBack"/>
-      <w:bookmarkEnd w:id="0"/>
-      <w:r>
-        <w:rPr>
-          <w:rFonts w:ascii="Calibri" w:hAnsi="Calibri" w:cs="Calibri"/>
-          <w:sz w:val="24"/>
-          <w:szCs w:val="24"/>
-        </w:rPr>
-        <w:t xml:space="preserve">our qu’il soit capable de créer ce qu’il veut dans la scène. Avec les aspects que nous avons choisi de prendre, l’utilisateur peut dessiner à peu près ce qu’il veut dans la scène, il peut inclure des photos ou des modèles dans la scène et les modifier et il peut ensuite sauvegarder une image de son chef d’œuvre. </w:t>
+        <w:t xml:space="preserve"> l’utilisateur. Nous donnons beaucoup de contrôle à l’utilisateur pour qu’il soit capable de créer ce qu’il veut dans la scène. Avec les aspects que nous avons choisi de prendre, l’utilisateur peut dessiner à peu près ce qu’il veut dans la scène, il peut inclure des photos ou des modèles dans la scène et les modifier et il peut ensuite sauvegarder une image de son chef d’œuvre. </w:t>
       </w:r>
     </w:p>
     <w:p>
@@ -1207,7 +1195,6 @@
         </w:rPr>
         <w:t> </w:t>
       </w:r>
-      <w:proofErr w:type="spellStart"/>
       <w:r>
         <w:rPr>
           <w:rFonts w:ascii="Calibri" w:hAnsi="Calibri" w:cs="Calibri"/>
@@ -1216,7 +1203,6 @@
         </w:rPr>
         <w:t>redo</w:t>
       </w:r>
-      <w:proofErr w:type="spellEnd"/>
       <w:r>
         <w:rPr>
           <w:rFonts w:ascii="Calibri" w:hAnsi="Calibri" w:cs="Calibri"/>
@@ -1425,9 +1411,24 @@
           <w:sz w:val="24"/>
           <w:szCs w:val="24"/>
         </w:rPr>
-        <w:t xml:space="preserve">Visual Studio </w:t>
-      </w:r>
-      <w:proofErr w:type="spellStart"/>
+        <w:t>Visual Studio Community 2015</w:t>
+      </w:r>
+      <w:r>
+        <w:rPr>
+          <w:rFonts w:ascii="Calibri" w:hAnsi="Calibri" w:cs="Calibri"/>
+          <w:sz w:val="24"/>
+          <w:szCs w:val="24"/>
+        </w:rPr>
+        <w:t>).</w:t>
+      </w:r>
+      <w:r>
+        <w:rPr>
+          <w:rFonts w:ascii="Calibri" w:hAnsi="Calibri" w:cs="Calibri"/>
+          <w:sz w:val="24"/>
+          <w:szCs w:val="24"/>
+        </w:rPr>
+        <w:t xml:space="preserve"> Nous utilisons aussi openFrameworks, qui est une boîte à outils dite </w:t>
+      </w:r>
       <w:r>
         <w:rPr>
           <w:rFonts w:ascii="Calibri" w:hAnsi="Calibri" w:cs="Calibri"/>
@@ -1435,9 +1436,56 @@
           <w:sz w:val="24"/>
           <w:szCs w:val="24"/>
         </w:rPr>
-        <w:t>Community</w:t>
-      </w:r>
-      <w:proofErr w:type="spellEnd"/>
+        <w:t>open source</w:t>
+      </w:r>
+      <w:r>
+        <w:rPr>
+          <w:rFonts w:ascii="Calibri" w:hAnsi="Calibri" w:cs="Calibri"/>
+          <w:sz w:val="24"/>
+          <w:szCs w:val="24"/>
+        </w:rPr>
+        <w:t>. Cette librairie est pour nous un très bon point de départ puisqu’</w:t>
+      </w:r>
+      <w:r>
+        <w:rPr>
+          <w:rFonts w:ascii="Calibri" w:hAnsi="Calibri" w:cs="Calibri"/>
+          <w:sz w:val="24"/>
+          <w:szCs w:val="24"/>
+        </w:rPr>
+        <w:t xml:space="preserve">elle est </w:t>
+      </w:r>
+      <w:r>
+        <w:rPr>
+          <w:rFonts w:ascii="Calibri" w:hAnsi="Calibri" w:cs="Calibri"/>
+          <w:sz w:val="24"/>
+          <w:szCs w:val="24"/>
+        </w:rPr>
+        <w:t>stable</w:t>
+      </w:r>
+      <w:r>
+        <w:rPr>
+          <w:rFonts w:ascii="Calibri" w:hAnsi="Calibri" w:cs="Calibri"/>
+          <w:sz w:val="24"/>
+          <w:szCs w:val="24"/>
+        </w:rPr>
+        <w:t xml:space="preserve"> et nous fournit une bonne base pour </w:t>
+      </w:r>
+      <w:r>
+        <w:rPr>
+          <w:rFonts w:ascii="Calibri" w:hAnsi="Calibri" w:cs="Calibri"/>
+          <w:sz w:val="24"/>
+          <w:szCs w:val="24"/>
+        </w:rPr>
+        <w:t xml:space="preserve">créer </w:t>
+      </w:r>
+      <w:r>
+        <w:rPr>
+          <w:rFonts w:ascii="Calibri" w:hAnsi="Calibri" w:cs="Calibri"/>
+          <w:sz w:val="24"/>
+          <w:szCs w:val="24"/>
+        </w:rPr>
+        <w:t xml:space="preserve">une application utilisant OpenGL. Il est relativement facile de trouver réponse à ses questions sur les forums, et plusieurs </w:t>
+      </w:r>
       <w:r>
         <w:rPr>
           <w:rFonts w:ascii="Calibri" w:hAnsi="Calibri" w:cs="Calibri"/>
@@ -1445,110 +1493,8 @@
           <w:sz w:val="24"/>
           <w:szCs w:val="24"/>
         </w:rPr>
-        <w:t xml:space="preserve"> 2015</w:t>
-      </w:r>
-      <w:r>
-        <w:rPr>
-          <w:rFonts w:ascii="Calibri" w:hAnsi="Calibri" w:cs="Calibri"/>
-          <w:sz w:val="24"/>
-          <w:szCs w:val="24"/>
-        </w:rPr>
-        <w:t>).</w:t>
-      </w:r>
-      <w:r>
-        <w:rPr>
-          <w:rFonts w:ascii="Calibri" w:hAnsi="Calibri" w:cs="Calibri"/>
-          <w:sz w:val="24"/>
-          <w:szCs w:val="24"/>
-        </w:rPr>
-        <w:t xml:space="preserve"> Nous utilisons aussi </w:t>
-      </w:r>
-      <w:proofErr w:type="spellStart"/>
-      <w:r>
-        <w:rPr>
-          <w:rFonts w:ascii="Calibri" w:hAnsi="Calibri" w:cs="Calibri"/>
-          <w:sz w:val="24"/>
-          <w:szCs w:val="24"/>
-        </w:rPr>
-        <w:t>openFrameworks</w:t>
-      </w:r>
-      <w:proofErr w:type="spellEnd"/>
-      <w:r>
-        <w:rPr>
-          <w:rFonts w:ascii="Calibri" w:hAnsi="Calibri" w:cs="Calibri"/>
-          <w:sz w:val="24"/>
-          <w:szCs w:val="24"/>
-        </w:rPr>
-        <w:t xml:space="preserve">, qui est une boîte à outils dite </w:t>
-      </w:r>
-      <w:r>
-        <w:rPr>
-          <w:rFonts w:ascii="Calibri" w:hAnsi="Calibri" w:cs="Calibri"/>
-          <w:i/>
-          <w:sz w:val="24"/>
-          <w:szCs w:val="24"/>
-        </w:rPr>
-        <w:t>open source</w:t>
-      </w:r>
-      <w:r>
-        <w:rPr>
-          <w:rFonts w:ascii="Calibri" w:hAnsi="Calibri" w:cs="Calibri"/>
-          <w:sz w:val="24"/>
-          <w:szCs w:val="24"/>
-        </w:rPr>
-        <w:t>. Cette librairie est pour nous un très bon point de départ puisqu’</w:t>
-      </w:r>
-      <w:r>
-        <w:rPr>
-          <w:rFonts w:ascii="Calibri" w:hAnsi="Calibri" w:cs="Calibri"/>
-          <w:sz w:val="24"/>
-          <w:szCs w:val="24"/>
-        </w:rPr>
-        <w:t xml:space="preserve">elle est </w:t>
-      </w:r>
-      <w:r>
-        <w:rPr>
-          <w:rFonts w:ascii="Calibri" w:hAnsi="Calibri" w:cs="Calibri"/>
-          <w:sz w:val="24"/>
-          <w:szCs w:val="24"/>
-        </w:rPr>
-        <w:t>stable</w:t>
-      </w:r>
-      <w:r>
-        <w:rPr>
-          <w:rFonts w:ascii="Calibri" w:hAnsi="Calibri" w:cs="Calibri"/>
-          <w:sz w:val="24"/>
-          <w:szCs w:val="24"/>
-        </w:rPr>
-        <w:t xml:space="preserve"> et nous fournit une bonne base pour </w:t>
-      </w:r>
-      <w:r>
-        <w:rPr>
-          <w:rFonts w:ascii="Calibri" w:hAnsi="Calibri" w:cs="Calibri"/>
-          <w:sz w:val="24"/>
-          <w:szCs w:val="24"/>
-        </w:rPr>
-        <w:t xml:space="preserve">créer </w:t>
-      </w:r>
-      <w:r>
-        <w:rPr>
-          <w:rFonts w:ascii="Calibri" w:hAnsi="Calibri" w:cs="Calibri"/>
-          <w:sz w:val="24"/>
-          <w:szCs w:val="24"/>
-        </w:rPr>
-        <w:t xml:space="preserve">une application utilisant OpenGL. Il est relativement facile de trouver réponse à ses questions sur les forums, et plusieurs </w:t>
-      </w:r>
-      <w:proofErr w:type="spellStart"/>
-      <w:r>
-        <w:rPr>
-          <w:rFonts w:ascii="Calibri" w:hAnsi="Calibri" w:cs="Calibri"/>
-          <w:i/>
-          <w:sz w:val="24"/>
-          <w:szCs w:val="24"/>
-        </w:rPr>
         <w:t>addons</w:t>
       </w:r>
-      <w:proofErr w:type="spellEnd"/>
       <w:r>
         <w:rPr>
           <w:rFonts w:ascii="Calibri" w:hAnsi="Calibri" w:cs="Calibri"/>
@@ -1630,61 +1576,7 @@
           <w:szCs w:val="24"/>
         </w:rPr>
         <w:tab/>
-        <w:t xml:space="preserve">Afin de gérer le code source, on a utilisé </w:t>
-      </w:r>
-      <w:proofErr w:type="spellStart"/>
-      <w:r>
-        <w:rPr>
-          <w:rFonts w:ascii="Calibri" w:hAnsi="Calibri" w:cs="Calibri"/>
-          <w:sz w:val="24"/>
-          <w:szCs w:val="24"/>
-        </w:rPr>
-        <w:t>GitHub</w:t>
-      </w:r>
-      <w:proofErr w:type="spellEnd"/>
-      <w:r>
-        <w:rPr>
-          <w:rFonts w:ascii="Calibri" w:hAnsi="Calibri" w:cs="Calibri"/>
-          <w:sz w:val="24"/>
-          <w:szCs w:val="24"/>
-        </w:rPr>
-        <w:t xml:space="preserve">. C’est une solution gratuite qui permet un partage facile des fichiers entre les membres de l’équipe. Les fichiers sont accessibles par tous en tout temps, soit à partir du </w:t>
-      </w:r>
-      <w:proofErr w:type="spellStart"/>
-      <w:r>
-        <w:rPr>
-          <w:rFonts w:ascii="Calibri" w:hAnsi="Calibri" w:cs="Calibri"/>
-          <w:sz w:val="24"/>
-          <w:szCs w:val="24"/>
-        </w:rPr>
-        <w:t>logiclel</w:t>
-      </w:r>
-      <w:proofErr w:type="spellEnd"/>
-      <w:r>
-        <w:rPr>
-          <w:rFonts w:ascii="Calibri" w:hAnsi="Calibri" w:cs="Calibri"/>
-          <w:sz w:val="24"/>
-          <w:szCs w:val="24"/>
-        </w:rPr>
-        <w:t xml:space="preserve"> </w:t>
-      </w:r>
-      <w:proofErr w:type="spellStart"/>
-      <w:r>
-        <w:rPr>
-          <w:rFonts w:ascii="Calibri" w:hAnsi="Calibri" w:cs="Calibri"/>
-          <w:sz w:val="24"/>
-          <w:szCs w:val="24"/>
-        </w:rPr>
-        <w:t>GitHub</w:t>
-      </w:r>
-      <w:proofErr w:type="spellEnd"/>
-      <w:r>
-        <w:rPr>
-          <w:rFonts w:ascii="Calibri" w:hAnsi="Calibri" w:cs="Calibri"/>
-          <w:sz w:val="24"/>
-          <w:szCs w:val="24"/>
-        </w:rPr>
-        <w:t xml:space="preserve">, soit par le site internet de l’entreprise. Cette technologie nous permet aussi de travailler à plusieurs en même temps sur le projet puisqu’elle intègre un historique des modifications et la possibilité de faire des « branches » afin qu’on puisse travailler sans impacter l’arbre de code principal. </w:t>
+        <w:t xml:space="preserve">Afin de gérer le code source, on a utilisé GitHub. C’est une solution gratuite qui permet un partage facile des fichiers entre les membres de l’équipe. Les fichiers sont accessibles par tous en tout temps, soit à partir du logiclel GitHub, soit par le site internet de l’entreprise. Cette technologie nous permet aussi de travailler à plusieurs en même temps sur le projet puisqu’elle intègre un historique des modifications et la possibilité de faire des « branches » afin qu’on puisse travailler sans impacter l’arbre de code principal. </w:t>
       </w:r>
     </w:p>
     <w:p>
@@ -1760,7 +1652,6 @@
         </w:rPr>
         <w:t xml:space="preserve">Platform </w:t>
       </w:r>
-      <w:proofErr w:type="spellStart"/>
       <w:r>
         <w:rPr>
           <w:rFonts w:ascii="Calibri" w:hAnsi="Calibri" w:cs="Calibri"/>
@@ -1769,7 +1660,6 @@
         </w:rPr>
         <w:t>toolset</w:t>
       </w:r>
-      <w:proofErr w:type="spellEnd"/>
       <w:r>
         <w:rPr>
           <w:rFonts w:ascii="Calibri" w:hAnsi="Calibri" w:cs="Calibri"/>
@@ -1809,79 +1699,25 @@
           <w:sz w:val="24"/>
           <w:szCs w:val="24"/>
         </w:rPr>
-        <w:t xml:space="preserve"> nous utilisons </w:t>
-      </w:r>
-      <w:proofErr w:type="spellStart"/>
-      <w:r>
-        <w:rPr>
-          <w:rFonts w:ascii="Calibri" w:hAnsi="Calibri" w:cs="Calibri"/>
-          <w:sz w:val="24"/>
-          <w:szCs w:val="24"/>
-        </w:rPr>
-        <w:t>GitHub</w:t>
-      </w:r>
-      <w:proofErr w:type="spellEnd"/>
-      <w:r>
-        <w:rPr>
-          <w:rFonts w:ascii="Calibri" w:hAnsi="Calibri" w:cs="Calibri"/>
-          <w:sz w:val="24"/>
-          <w:szCs w:val="24"/>
-        </w:rPr>
-        <w:t xml:space="preserve"> et qu’ils ont certaines restrictions quant à </w:t>
-      </w:r>
-      <w:r>
-        <w:rPr>
-          <w:rFonts w:ascii="Calibri" w:hAnsi="Calibri" w:cs="Calibri"/>
-          <w:sz w:val="24"/>
-          <w:szCs w:val="24"/>
-        </w:rPr>
-        <w:t xml:space="preserve">la taille maximale de fichiers, il est nécessaire d’ajouter manuellement la librairie </w:t>
-      </w:r>
-      <w:proofErr w:type="spellStart"/>
-      <w:r>
-        <w:rPr>
-          <w:rFonts w:ascii="Calibri" w:hAnsi="Calibri" w:cs="Calibri"/>
-          <w:sz w:val="24"/>
-          <w:szCs w:val="24"/>
-        </w:rPr>
-        <w:t>openFrameworks</w:t>
-      </w:r>
-      <w:proofErr w:type="spellEnd"/>
-      <w:r>
-        <w:rPr>
-          <w:rFonts w:ascii="Calibri" w:hAnsi="Calibri" w:cs="Calibri"/>
-          <w:sz w:val="24"/>
-          <w:szCs w:val="24"/>
-        </w:rPr>
-        <w:t xml:space="preserve"> dans l’arborescence de notre code source. Nous utilisons la version 0.9.8, disponible sur </w:t>
-      </w:r>
-      <w:hyperlink r:id="rId9" w:history="1">
+        <w:t xml:space="preserve"> nous utilisons GitHub et qu’ils ont certaines restrictions quant à </w:t>
+      </w:r>
+      <w:r>
+        <w:rPr>
+          <w:rFonts w:ascii="Calibri" w:hAnsi="Calibri" w:cs="Calibri"/>
+          <w:sz w:val="24"/>
+          <w:szCs w:val="24"/>
+        </w:rPr>
+        <w:t xml:space="preserve">la taille maximale de fichiers, il est nécessaire d’ajouter manuellement la librairie openFrameworks dans l’arborescence de notre code source. Nous utilisons la version 0.9.8, disponible sur </w:t>
+      </w:r>
+      <w:hyperlink r:id="rId8" w:history="1">
         <w:r>
           <w:rPr>
-            <w:rStyle w:val="Hyperlink"/>
+            <w:rStyle w:val="Lienhypertexte"/>
             <w:rFonts w:ascii="Calibri" w:hAnsi="Calibri" w:cs="Calibri"/>
             <w:sz w:val="24"/>
             <w:szCs w:val="24"/>
           </w:rPr>
-          <w:t>http:</w:t>
-        </w:r>
-        <w:r>
-          <w:rPr>
-            <w:rStyle w:val="Hyperlink"/>
-            <w:rFonts w:ascii="Calibri" w:hAnsi="Calibri" w:cs="Calibri"/>
-            <w:sz w:val="24"/>
-            <w:szCs w:val="24"/>
-          </w:rPr>
-          <w:t>/</w:t>
-        </w:r>
-        <w:r>
-          <w:rPr>
-            <w:rStyle w:val="Hyperlink"/>
-            <w:rFonts w:ascii="Calibri" w:hAnsi="Calibri" w:cs="Calibri"/>
-            <w:sz w:val="24"/>
-            <w:szCs w:val="24"/>
-          </w:rPr>
-          <w:t>/openframeworks.cc</w:t>
+          <w:t>http://openframeworks.cc</w:t>
         </w:r>
       </w:hyperlink>
       <w:r>
@@ -1899,47 +1735,7 @@
           <w:sz w:val="24"/>
           <w:szCs w:val="24"/>
         </w:rPr>
-        <w:t>/</w:t>
-      </w:r>
-      <w:proofErr w:type="spellStart"/>
-      <w:r>
-        <w:rPr>
-          <w:rFonts w:ascii="Calibri" w:hAnsi="Calibri" w:cs="Calibri"/>
-          <w:i/>
-          <w:sz w:val="24"/>
-          <w:szCs w:val="24"/>
-        </w:rPr>
-        <w:t>src</w:t>
-      </w:r>
-      <w:proofErr w:type="spellEnd"/>
-      <w:r>
-        <w:rPr>
-          <w:rFonts w:ascii="Calibri" w:hAnsi="Calibri" w:cs="Calibri"/>
-          <w:i/>
-          <w:sz w:val="24"/>
-          <w:szCs w:val="24"/>
-        </w:rPr>
-        <w:t>/</w:t>
-      </w:r>
-      <w:proofErr w:type="spellStart"/>
-      <w:r>
-        <w:rPr>
-          <w:rFonts w:ascii="Calibri" w:hAnsi="Calibri" w:cs="Calibri"/>
-          <w:i/>
-          <w:sz w:val="24"/>
-          <w:szCs w:val="24"/>
-        </w:rPr>
-        <w:t>libs</w:t>
-      </w:r>
-      <w:proofErr w:type="spellEnd"/>
-      <w:r>
-        <w:rPr>
-          <w:rFonts w:ascii="Calibri" w:hAnsi="Calibri" w:cs="Calibri"/>
-          <w:i/>
-          <w:sz w:val="24"/>
-          <w:szCs w:val="24"/>
-        </w:rPr>
-        <w:t>/</w:t>
+        <w:t>/src/libs/</w:t>
       </w:r>
       <w:r>
         <w:rPr>
@@ -1987,25 +1783,7 @@
           <w:sz w:val="24"/>
           <w:szCs w:val="24"/>
         </w:rPr>
-        <w:t xml:space="preserve">Une fois cette étape terminée, il faut tout simplement ouvrir la solution Visual Studio située dans le répertoire </w:t>
-      </w:r>
-      <w:proofErr w:type="spellStart"/>
-      <w:r>
-        <w:rPr>
-          <w:rFonts w:ascii="Calibri" w:hAnsi="Calibri" w:cs="Calibri"/>
-          <w:sz w:val="24"/>
-          <w:szCs w:val="24"/>
-        </w:rPr>
-        <w:t>Workspace</w:t>
-      </w:r>
-      <w:proofErr w:type="spellEnd"/>
-      <w:r>
-        <w:rPr>
-          <w:rFonts w:ascii="Calibri" w:hAnsi="Calibri" w:cs="Calibri"/>
-          <w:sz w:val="24"/>
-          <w:szCs w:val="24"/>
-        </w:rPr>
-        <w:t>. À l’intérieur de l’</w:t>
+        <w:t>Une fois cette étape terminée, il faut tout simplement ouvrir la solution Visual Studio située dans le répertoire Workspace. À l’intérieur de l’</w:t>
       </w:r>
       <w:r>
         <w:rPr>
@@ -2070,25 +1848,7 @@
           <w:sz w:val="24"/>
           <w:szCs w:val="24"/>
         </w:rPr>
-        <w:t xml:space="preserve"> le projet </w:t>
-      </w:r>
-      <w:proofErr w:type="spellStart"/>
-      <w:r>
-        <w:rPr>
-          <w:rFonts w:ascii="Calibri" w:hAnsi="Calibri" w:cs="Calibri"/>
-          <w:sz w:val="24"/>
-          <w:szCs w:val="24"/>
-        </w:rPr>
-        <w:t>openFrameworks</w:t>
-      </w:r>
-      <w:proofErr w:type="spellEnd"/>
-      <w:r>
-        <w:rPr>
-          <w:rFonts w:ascii="Calibri" w:hAnsi="Calibri" w:cs="Calibri"/>
-          <w:sz w:val="24"/>
-          <w:szCs w:val="24"/>
-        </w:rPr>
-        <w:t xml:space="preserve"> puisque notre projet a une dépendance directe sur celui-ci.</w:t>
+        <w:t xml:space="preserve"> le projet openFrameworks puisque notre projet a une dépendance directe sur celui-ci.</w:t>
       </w:r>
     </w:p>
     <w:p>
@@ -2183,7 +1943,7 @@
     </w:p>
     <w:p>
       <w:pPr>
-        <w:pStyle w:val="ListParagraph"/>
+        <w:pStyle w:val="Paragraphedeliste"/>
         <w:numPr>
           <w:ilvl w:val="0"/>
           <w:numId w:val="3"/>
@@ -2206,7 +1966,7 @@
     </w:p>
     <w:p>
       <w:pPr>
-        <w:pStyle w:val="ListParagraph"/>
+        <w:pStyle w:val="Paragraphedeliste"/>
         <w:numPr>
           <w:ilvl w:val="0"/>
           <w:numId w:val="3"/>
@@ -2237,7 +1997,7 @@
     </w:p>
     <w:p>
       <w:pPr>
-        <w:pStyle w:val="ListParagraph"/>
+        <w:pStyle w:val="Paragraphedeliste"/>
         <w:numPr>
           <w:ilvl w:val="0"/>
           <w:numId w:val="3"/>
@@ -2260,7 +2020,7 @@
     </w:p>
     <w:p>
       <w:pPr>
-        <w:pStyle w:val="ListParagraph"/>
+        <w:pStyle w:val="Paragraphedeliste"/>
         <w:numPr>
           <w:ilvl w:val="0"/>
           <w:numId w:val="3"/>
@@ -2291,7 +2051,7 @@
     </w:p>
     <w:p>
       <w:pPr>
-        <w:pStyle w:val="ListParagraph"/>
+        <w:pStyle w:val="Paragraphedeliste"/>
         <w:spacing w:after="0"/>
         <w:rPr>
           <w:rFonts w:ascii="Calibri" w:hAnsi="Calibri" w:cs="Calibri"/>
@@ -2340,18 +2100,73 @@
           <w:sz w:val="24"/>
           <w:szCs w:val="24"/>
         </w:rPr>
-        <w:t>nts. Ainsi, l’application est dans un dossier séparée et inclus les autres dossiers (</w:t>
-      </w:r>
-      <w:proofErr w:type="spellStart"/>
-      <w:r>
-        <w:rPr>
-          <w:rFonts w:ascii="Calibri" w:hAnsi="Calibri" w:cs="Calibri"/>
-          <w:sz w:val="24"/>
-          <w:szCs w:val="24"/>
-        </w:rPr>
-        <w:t>core</w:t>
-      </w:r>
-      <w:proofErr w:type="spellEnd"/>
+        <w:t>nts. Ainsi, l’application est dans un dossier séparée et inclus les autres dossiers (core, tools, ui)</w:t>
+      </w:r>
+      <w:r>
+        <w:rPr>
+          <w:rFonts w:ascii="Calibri" w:hAnsi="Calibri" w:cs="Calibri"/>
+          <w:sz w:val="24"/>
+          <w:szCs w:val="24"/>
+        </w:rPr>
+        <w:t xml:space="preserve">. Nous avons une classe de rendu dont la principale tâche est </w:t>
+      </w:r>
+      <w:r>
+        <w:rPr>
+          <w:rFonts w:ascii="Calibri" w:hAnsi="Calibri" w:cs="Calibri"/>
+          <w:sz w:val="24"/>
+          <w:szCs w:val="24"/>
+        </w:rPr>
+        <w:t>de rendre le contenu de la scène, en plus de conserver les paramètres de dessin active (taille de ligne, couleur de ligne, couleur de remplissage, etc.)</w:t>
+      </w:r>
+      <w:r>
+        <w:rPr>
+          <w:rFonts w:ascii="Calibri" w:hAnsi="Calibri" w:cs="Calibri"/>
+          <w:sz w:val="24"/>
+          <w:szCs w:val="24"/>
+        </w:rPr>
+        <w:t>. En tout temps, l’application ne possède qu’une seule scène. Celle-ci défin</w:t>
+      </w:r>
+      <w:r>
+        <w:rPr>
+          <w:rFonts w:ascii="Calibri" w:hAnsi="Calibri" w:cs="Calibri"/>
+          <w:sz w:val="24"/>
+          <w:szCs w:val="24"/>
+        </w:rPr>
+        <w:t>it le système de coordonnées et s’occupe de la g</w:t>
+      </w:r>
+      <w:r>
+        <w:rPr>
+          <w:rFonts w:ascii="Calibri" w:hAnsi="Calibri" w:cs="Calibri"/>
+          <w:sz w:val="24"/>
+          <w:szCs w:val="24"/>
+        </w:rPr>
+        <w:t>estion de tous les objets géométriques qui seront créés par l’</w:t>
+      </w:r>
+      <w:r>
+        <w:rPr>
+          <w:rFonts w:ascii="Calibri" w:hAnsi="Calibri" w:cs="Calibri"/>
+          <w:sz w:val="24"/>
+          <w:szCs w:val="24"/>
+        </w:rPr>
+        <w:t>utilisateur.</w:t>
+      </w:r>
+      <w:r>
+        <w:rPr>
+          <w:rFonts w:ascii="Calibri" w:hAnsi="Calibri" w:cs="Calibri"/>
+          <w:sz w:val="24"/>
+          <w:szCs w:val="24"/>
+        </w:rPr>
+        <w:t xml:space="preserve"> On y gère aussi le </w:t>
+      </w:r>
+      <w:r>
+        <w:rPr>
+          <w:rFonts w:ascii="Calibri" w:hAnsi="Calibri" w:cs="Calibri"/>
+          <w:i/>
+          <w:sz w:val="24"/>
+          <w:szCs w:val="24"/>
+        </w:rPr>
+        <w:t>undo</w:t>
+      </w:r>
       <w:r>
         <w:rPr>
           <w:rFonts w:ascii="Calibri" w:hAnsi="Calibri" w:cs="Calibri"/>
@@ -2360,102 +2175,10 @@
         </w:rPr>
         <w:t xml:space="preserve">, </w:t>
       </w:r>
-      <w:proofErr w:type="spellStart"/>
-      <w:r>
-        <w:rPr>
-          <w:rFonts w:ascii="Calibri" w:hAnsi="Calibri" w:cs="Calibri"/>
-          <w:sz w:val="24"/>
-          <w:szCs w:val="24"/>
-        </w:rPr>
-        <w:t>tools</w:t>
-      </w:r>
-      <w:proofErr w:type="spellEnd"/>
-      <w:r>
-        <w:rPr>
-          <w:rFonts w:ascii="Calibri" w:hAnsi="Calibri" w:cs="Calibri"/>
-          <w:sz w:val="24"/>
-          <w:szCs w:val="24"/>
-        </w:rPr>
-        <w:t xml:space="preserve">, </w:t>
-      </w:r>
-      <w:proofErr w:type="spellStart"/>
-      <w:r>
-        <w:rPr>
-          <w:rFonts w:ascii="Calibri" w:hAnsi="Calibri" w:cs="Calibri"/>
-          <w:sz w:val="24"/>
-          <w:szCs w:val="24"/>
-        </w:rPr>
-        <w:t>ui</w:t>
-      </w:r>
-      <w:proofErr w:type="spellEnd"/>
-      <w:r>
-        <w:rPr>
-          <w:rFonts w:ascii="Calibri" w:hAnsi="Calibri" w:cs="Calibri"/>
-          <w:sz w:val="24"/>
-          <w:szCs w:val="24"/>
-        </w:rPr>
-        <w:t>)</w:t>
-      </w:r>
-      <w:r>
-        <w:rPr>
-          <w:rFonts w:ascii="Calibri" w:hAnsi="Calibri" w:cs="Calibri"/>
-          <w:sz w:val="24"/>
-          <w:szCs w:val="24"/>
-        </w:rPr>
-        <w:t xml:space="preserve">. Nous avons une classe de rendu dont la principale tâche est </w:t>
-      </w:r>
-      <w:r>
-        <w:rPr>
-          <w:rFonts w:ascii="Calibri" w:hAnsi="Calibri" w:cs="Calibri"/>
-          <w:sz w:val="24"/>
-          <w:szCs w:val="24"/>
-        </w:rPr>
-        <w:t>de rendre le contenu de la scène, en plus de conserver les paramètres de dessin active (taille de ligne, couleur de ligne, couleur de remplissage, etc.)</w:t>
-      </w:r>
-      <w:r>
-        <w:rPr>
-          <w:rFonts w:ascii="Calibri" w:hAnsi="Calibri" w:cs="Calibri"/>
-          <w:sz w:val="24"/>
-          <w:szCs w:val="24"/>
-        </w:rPr>
-        <w:t>. En tout temps, l’application ne possède qu’une seule scène. Celle-ci défin</w:t>
-      </w:r>
-      <w:r>
-        <w:rPr>
-          <w:rFonts w:ascii="Calibri" w:hAnsi="Calibri" w:cs="Calibri"/>
-          <w:sz w:val="24"/>
-          <w:szCs w:val="24"/>
-        </w:rPr>
-        <w:t>it le système de coordonnées et s’occupe de la g</w:t>
-      </w:r>
-      <w:r>
-        <w:rPr>
-          <w:rFonts w:ascii="Calibri" w:hAnsi="Calibri" w:cs="Calibri"/>
-          <w:sz w:val="24"/>
-          <w:szCs w:val="24"/>
-        </w:rPr>
-        <w:t>estion de tous les objets géométriques qui seront créés par l’</w:t>
-      </w:r>
-      <w:r>
-        <w:rPr>
-          <w:rFonts w:ascii="Calibri" w:hAnsi="Calibri" w:cs="Calibri"/>
-          <w:sz w:val="24"/>
-          <w:szCs w:val="24"/>
-        </w:rPr>
-        <w:t>utilisateur.</w:t>
-      </w:r>
-      <w:r>
-        <w:rPr>
-          <w:rFonts w:ascii="Calibri" w:hAnsi="Calibri" w:cs="Calibri"/>
-          <w:sz w:val="24"/>
-          <w:szCs w:val="24"/>
-        </w:rPr>
-        <w:t xml:space="preserve"> On y gère aussi </w:t>
-      </w:r>
-      <w:proofErr w:type="gramStart"/>
-      <w:r>
-        <w:rPr>
-          <w:rFonts w:ascii="Calibri" w:hAnsi="Calibri" w:cs="Calibri"/>
+      <w:r>
+        <w:rPr>
+          <w:rFonts w:ascii="Calibri" w:hAnsi="Calibri" w:cs="Calibri"/>
+          <w:i/>
           <w:sz w:val="24"/>
           <w:szCs w:val="24"/>
         </w:rPr>
@@ -2468,37 +2191,8 @@
           <w:sz w:val="24"/>
           <w:szCs w:val="24"/>
         </w:rPr>
-        <w:t>undo</w:t>
-      </w:r>
-      <w:proofErr w:type="gramEnd"/>
-      <w:r>
-        <w:rPr>
-          <w:rFonts w:ascii="Calibri" w:hAnsi="Calibri" w:cs="Calibri"/>
-          <w:sz w:val="24"/>
-          <w:szCs w:val="24"/>
-        </w:rPr>
-        <w:t xml:space="preserve">, </w:t>
-      </w:r>
-      <w:r>
-        <w:rPr>
-          <w:rFonts w:ascii="Calibri" w:hAnsi="Calibri" w:cs="Calibri"/>
-          <w:i/>
-          <w:sz w:val="24"/>
-          <w:szCs w:val="24"/>
-        </w:rPr>
-        <w:t xml:space="preserve">le </w:t>
-      </w:r>
-      <w:proofErr w:type="spellStart"/>
-      <w:r>
-        <w:rPr>
-          <w:rFonts w:ascii="Calibri" w:hAnsi="Calibri" w:cs="Calibri"/>
-          <w:i/>
-          <w:sz w:val="24"/>
-          <w:szCs w:val="24"/>
-        </w:rPr>
         <w:t>redo</w:t>
       </w:r>
-      <w:proofErr w:type="spellEnd"/>
       <w:r>
         <w:rPr>
           <w:rFonts w:ascii="Calibri" w:hAnsi="Calibri" w:cs="Calibri"/>
@@ -2652,7 +2346,7 @@
     </w:p>
     <w:p>
       <w:pPr>
-        <w:pStyle w:val="ListParagraph"/>
+        <w:pStyle w:val="Paragraphedeliste"/>
         <w:numPr>
           <w:ilvl w:val="0"/>
           <w:numId w:val="2"/>
@@ -2762,7 +2456,6 @@
         </w:rPr>
         <w:t xml:space="preserve"> Dans tous les cas, c’est l’outil </w:t>
       </w:r>
-      <w:proofErr w:type="spellStart"/>
       <w:r>
         <w:rPr>
           <w:rFonts w:cstheme="minorHAnsi"/>
@@ -2772,7 +2465,6 @@
         </w:rPr>
         <w:t>datPlaceImageTool</w:t>
       </w:r>
-      <w:proofErr w:type="spellEnd"/>
       <w:r>
         <w:rPr>
           <w:rFonts w:cstheme="minorHAnsi"/>
@@ -2834,7 +2526,7 @@
     </w:p>
     <w:p>
       <w:pPr>
-        <w:pStyle w:val="ListParagraph"/>
+        <w:pStyle w:val="Paragraphedeliste"/>
         <w:spacing w:after="0" w:line="360" w:lineRule="auto"/>
         <w:rPr>
           <w:rFonts w:cstheme="minorHAnsi"/>
@@ -2845,7 +2537,7 @@
     </w:p>
     <w:p>
       <w:pPr>
-        <w:pStyle w:val="ListParagraph"/>
+        <w:pStyle w:val="Paragraphedeliste"/>
         <w:numPr>
           <w:ilvl w:val="0"/>
           <w:numId w:val="2"/>
@@ -2967,43 +2659,7 @@
           <w:sz w:val="24"/>
           <w:szCs w:val="24"/>
         </w:rPr>
-        <w:t>Un objet « </w:t>
-      </w:r>
-      <w:proofErr w:type="spellStart"/>
-      <w:r>
-        <w:rPr>
-          <w:rFonts w:cstheme="minorHAnsi"/>
-          <w:sz w:val="24"/>
-          <w:szCs w:val="24"/>
-        </w:rPr>
-        <w:t>ofImage</w:t>
-      </w:r>
-      <w:proofErr w:type="spellEnd"/>
-      <w:r>
-        <w:rPr>
-          <w:rFonts w:cstheme="minorHAnsi"/>
-          <w:sz w:val="24"/>
-          <w:szCs w:val="24"/>
-        </w:rPr>
-        <w:t> » est créé pour garder l’image prise par la capture d’écran (.</w:t>
-      </w:r>
-      <w:proofErr w:type="spellStart"/>
-      <w:r>
-        <w:rPr>
-          <w:rFonts w:cstheme="minorHAnsi"/>
-          <w:sz w:val="24"/>
-          <w:szCs w:val="24"/>
-        </w:rPr>
-        <w:t>grabScreen</w:t>
-      </w:r>
-      <w:proofErr w:type="spellEnd"/>
-      <w:r>
-        <w:rPr>
-          <w:rFonts w:cstheme="minorHAnsi"/>
-          <w:sz w:val="24"/>
-          <w:szCs w:val="24"/>
-        </w:rPr>
-        <w:t xml:space="preserve">) et la sauvegarder </w:t>
+        <w:t xml:space="preserve">Un objet « ofImage » est créé pour garder l’image prise par la capture d’écran (.grabScreen) et la sauvegarder </w:t>
       </w:r>
       <w:r>
         <w:rPr>
@@ -3034,7 +2690,7 @@
     </w:p>
     <w:p>
       <w:pPr>
-        <w:pStyle w:val="ListParagraph"/>
+        <w:pStyle w:val="Paragraphedeliste"/>
         <w:numPr>
           <w:ilvl w:val="0"/>
           <w:numId w:val="2"/>
@@ -3084,25 +2740,7 @@
           <w:sz w:val="24"/>
           <w:szCs w:val="24"/>
         </w:rPr>
-        <w:t>nous avons donné l’option à l’utilisateur de choisir la couleur de ces éléments. En utilisant « </w:t>
-      </w:r>
-      <w:proofErr w:type="spellStart"/>
-      <w:r>
-        <w:rPr>
-          <w:rFonts w:cstheme="minorHAnsi"/>
-          <w:sz w:val="24"/>
-          <w:szCs w:val="24"/>
-        </w:rPr>
-        <w:t>ofxGUI</w:t>
-      </w:r>
-      <w:proofErr w:type="spellEnd"/>
-      <w:r>
-        <w:rPr>
-          <w:rFonts w:cstheme="minorHAnsi"/>
-          <w:sz w:val="24"/>
-          <w:szCs w:val="24"/>
-        </w:rPr>
-        <w:t xml:space="preserve"> », nous avons créé un panneau qui contrôle le niveau des couleurs RGB. Si, avant de placer un élément visuel dans la scène, le niveau d’une des couleurs est changé, l’élément va </w:t>
+        <w:t xml:space="preserve">nous avons donné l’option à l’utilisateur de choisir la couleur de ces éléments. En utilisant « ofxGUI », nous avons créé un panneau qui contrôle le niveau des couleurs RGB. Si, avant de placer un élément visuel dans la scène, le niveau d’une des couleurs est changé, l’élément va </w:t>
       </w:r>
       <w:r>
         <w:rPr>
@@ -3160,7 +2798,7 @@
     </w:p>
     <w:p>
       <w:pPr>
-        <w:pStyle w:val="ListParagraph"/>
+        <w:pStyle w:val="Paragraphedeliste"/>
         <w:numPr>
           <w:ilvl w:val="0"/>
           <w:numId w:val="2"/>
@@ -3258,43 +2896,7 @@
           <w:sz w:val="24"/>
           <w:szCs w:val="24"/>
         </w:rPr>
-        <w:t xml:space="preserve">de clique sur les différents choix offerts. Il est également possible d’utiliser les touches 1 à 5 du clavier. Lorsqu’un curseur différent de celui par défaut est </w:t>
-      </w:r>
-      <w:proofErr w:type="gramStart"/>
-      <w:r>
-        <w:rPr>
-          <w:rFonts w:cstheme="minorHAnsi"/>
-          <w:sz w:val="24"/>
-          <w:szCs w:val="24"/>
-        </w:rPr>
-        <w:t>sélectionné</w:t>
-      </w:r>
-      <w:proofErr w:type="gramEnd"/>
-      <w:r>
-        <w:rPr>
-          <w:rFonts w:cstheme="minorHAnsi"/>
-          <w:sz w:val="24"/>
-          <w:szCs w:val="24"/>
-        </w:rPr>
-        <w:t>, nous cachons la souris avec « </w:t>
-      </w:r>
-      <w:proofErr w:type="spellStart"/>
-      <w:r>
-        <w:rPr>
-          <w:rFonts w:cstheme="minorHAnsi"/>
-          <w:sz w:val="24"/>
-          <w:szCs w:val="24"/>
-        </w:rPr>
-        <w:t>ofHideCursor</w:t>
-      </w:r>
-      <w:proofErr w:type="spellEnd"/>
-      <w:r>
-        <w:rPr>
-          <w:rFonts w:cstheme="minorHAnsi"/>
-          <w:sz w:val="24"/>
-          <w:szCs w:val="24"/>
-        </w:rPr>
-        <w:t> »</w:t>
+        <w:t>de clique sur les différents choix offerts. Il est également possible d’utiliser les touches 1 à 5 du clavier. Lorsqu’un curseur différent de celui par défaut est sélectionné, nous cachons la souris avec « ofHideCursor »</w:t>
       </w:r>
       <w:r>
         <w:rPr>
@@ -3304,7 +2906,6 @@
         </w:rPr>
         <w:t xml:space="preserve">, et dessinons des primitives vectorielles à l’endroit où il devrait être. Cette logique est située dans notre classe de rendu </w:t>
       </w:r>
-      <w:proofErr w:type="spellStart"/>
       <w:r>
         <w:rPr>
           <w:rFonts w:cstheme="minorHAnsi"/>
@@ -3312,10 +2913,8 @@
           <w:sz w:val="24"/>
           <w:szCs w:val="24"/>
         </w:rPr>
-        <w:t>datRenderer</w:t>
-      </w:r>
-      <w:proofErr w:type="spellEnd"/>
-      <w:proofErr w:type="gramStart"/>
+        <w:t>datRenderer.</w:t>
+      </w:r>
       <w:r>
         <w:rPr>
           <w:rFonts w:cstheme="minorHAnsi"/>
@@ -3325,16 +2924,6 @@
         </w:rPr>
         <w:t>.</w:t>
       </w:r>
-      <w:r>
-        <w:rPr>
-          <w:rFonts w:cstheme="minorHAnsi"/>
-          <w:i/>
-          <w:sz w:val="24"/>
-          <w:szCs w:val="24"/>
-        </w:rPr>
-        <w:t>.</w:t>
-      </w:r>
-      <w:proofErr w:type="gramEnd"/>
     </w:p>
     <w:p>
       <w:pPr>
@@ -3356,7 +2945,7 @@
     </w:p>
     <w:p>
       <w:pPr>
-        <w:pStyle w:val="ListParagraph"/>
+        <w:pStyle w:val="Paragraphedeliste"/>
         <w:numPr>
           <w:ilvl w:val="0"/>
           <w:numId w:val="2"/>
@@ -3478,25 +3067,7 @@
           <w:sz w:val="24"/>
           <w:szCs w:val="24"/>
         </w:rPr>
-        <w:t>en utilisant le même principe de « </w:t>
-      </w:r>
-      <w:proofErr w:type="spellStart"/>
-      <w:r>
-        <w:rPr>
-          <w:rFonts w:cstheme="minorHAnsi"/>
-          <w:sz w:val="24"/>
-          <w:szCs w:val="24"/>
-        </w:rPr>
-        <w:t>slider</w:t>
-      </w:r>
-      <w:proofErr w:type="spellEnd"/>
-      <w:r>
-        <w:rPr>
-          <w:rFonts w:cstheme="minorHAnsi"/>
-          <w:sz w:val="24"/>
-          <w:szCs w:val="24"/>
-        </w:rPr>
-        <w:t xml:space="preserve"> » que les couleurs. </w:t>
+        <w:t xml:space="preserve">en utilisant le même principe de « slider » que les couleurs. </w:t>
       </w:r>
       <w:r>
         <w:rPr>
@@ -3536,43 +3107,7 @@
           <w:sz w:val="24"/>
           <w:szCs w:val="24"/>
         </w:rPr>
-        <w:t xml:space="preserve"> avec ces lignes, il est possible de changer la couleur de remplissage aussi. Comme avec les lignes, nous avons un panneau « </w:t>
-      </w:r>
-      <w:proofErr w:type="spellStart"/>
-      <w:r>
-        <w:rPr>
-          <w:rFonts w:cstheme="minorHAnsi"/>
-          <w:sz w:val="24"/>
-          <w:szCs w:val="24"/>
-        </w:rPr>
-        <w:t>ofxGUI</w:t>
-      </w:r>
-      <w:proofErr w:type="spellEnd"/>
-      <w:r>
-        <w:rPr>
-          <w:rFonts w:cstheme="minorHAnsi"/>
-          <w:sz w:val="24"/>
-          <w:szCs w:val="24"/>
-        </w:rPr>
-        <w:t> » avec les valeurs RGB et quand les « </w:t>
-      </w:r>
-      <w:proofErr w:type="spellStart"/>
-      <w:r>
-        <w:rPr>
-          <w:rFonts w:cstheme="minorHAnsi"/>
-          <w:sz w:val="24"/>
-          <w:szCs w:val="24"/>
-        </w:rPr>
-        <w:t>slider</w:t>
-      </w:r>
-      <w:proofErr w:type="spellEnd"/>
-      <w:r>
-        <w:rPr>
-          <w:rFonts w:cstheme="minorHAnsi"/>
-          <w:sz w:val="24"/>
-          <w:szCs w:val="24"/>
-        </w:rPr>
-        <w:t> »</w:t>
+        <w:t xml:space="preserve"> avec ces lignes, il est possible de changer la couleur de remplissage aussi. Comme avec les lignes, nous avons un panneau « ofxGUI » avec les valeurs RGB et quand les « slider »</w:t>
       </w:r>
       <w:r>
         <w:rPr>
@@ -3644,30 +3179,12 @@
           <w:sz w:val="24"/>
           <w:szCs w:val="24"/>
         </w:rPr>
-        <w:t xml:space="preserve"> select </w:t>
-      </w:r>
-      <w:proofErr w:type="spellStart"/>
-      <w:r>
-        <w:rPr>
-          <w:rFonts w:cstheme="minorHAnsi"/>
-          <w:sz w:val="24"/>
-          <w:szCs w:val="24"/>
-        </w:rPr>
-        <w:t>tool</w:t>
-      </w:r>
-      <w:proofErr w:type="spellEnd"/>
-      <w:r>
-        <w:rPr>
-          <w:rFonts w:cstheme="minorHAnsi"/>
-          <w:sz w:val="24"/>
-          <w:szCs w:val="24"/>
-        </w:rPr>
-        <w:t xml:space="preserve"> ». Le principe pour changer la couleur est le même qu’avec les deux autres aspects. </w:t>
-      </w:r>
-    </w:p>
-    <w:p>
-      <w:pPr>
-        <w:pStyle w:val="ListParagraph"/>
+        <w:t xml:space="preserve"> select tool ». Le principe pour changer la couleur est le même qu’avec les deux autres aspects. </w:t>
+      </w:r>
+    </w:p>
+    <w:p>
+      <w:pPr>
+        <w:pStyle w:val="Paragraphedeliste"/>
         <w:numPr>
           <w:ilvl w:val="0"/>
           <w:numId w:val="2"/>
@@ -3692,7 +3209,7 @@
     </w:p>
     <w:p>
       <w:pPr>
-        <w:pStyle w:val="ListParagraph"/>
+        <w:pStyle w:val="Paragraphedeliste"/>
         <w:numPr>
           <w:ilvl w:val="0"/>
           <w:numId w:val="2"/>
@@ -3731,7 +3248,7 @@
     </w:p>
     <w:p>
       <w:pPr>
-        <w:pStyle w:val="ListParagraph"/>
+        <w:pStyle w:val="Paragraphedeliste"/>
         <w:numPr>
           <w:ilvl w:val="0"/>
           <w:numId w:val="2"/>
@@ -3754,7 +3271,7 @@
     </w:p>
     <w:p>
       <w:pPr>
-        <w:pStyle w:val="ListParagraph"/>
+        <w:pStyle w:val="Paragraphedeliste"/>
         <w:numPr>
           <w:ilvl w:val="0"/>
           <w:numId w:val="2"/>
@@ -3897,7 +3414,7 @@
     </w:p>
     <w:p>
       <w:pPr>
-        <w:pStyle w:val="ListParagraph"/>
+        <w:pStyle w:val="Paragraphedeliste"/>
         <w:spacing w:after="0" w:line="360" w:lineRule="auto"/>
         <w:rPr>
           <w:rFonts w:cstheme="minorHAnsi"/>
@@ -3958,7 +3475,7 @@
     </w:p>
     <w:p>
       <w:pPr>
-        <w:pStyle w:val="ListParagraph"/>
+        <w:pStyle w:val="Paragraphedeliste"/>
         <w:numPr>
           <w:ilvl w:val="0"/>
           <w:numId w:val="2"/>
@@ -4072,25 +3589,7 @@
           <w:sz w:val="24"/>
           <w:szCs w:val="24"/>
         </w:rPr>
-        <w:t xml:space="preserve">Lorsque l’outil de sélection est actif, il est possible de cliquer sur un élément géométrique dans </w:t>
-      </w:r>
-      <w:proofErr w:type="gramStart"/>
-      <w:r>
-        <w:rPr>
-          <w:rFonts w:cstheme="minorHAnsi"/>
-          <w:sz w:val="24"/>
-          <w:szCs w:val="24"/>
-        </w:rPr>
-        <w:t>le</w:t>
-      </w:r>
-      <w:proofErr w:type="gramEnd"/>
-      <w:r>
-        <w:rPr>
-          <w:rFonts w:cstheme="minorHAnsi"/>
-          <w:sz w:val="24"/>
-          <w:szCs w:val="24"/>
-        </w:rPr>
-        <w:t xml:space="preserve"> fenêtre ou de dessiner un rectangle de sélection. Notons qu’une zone de sélection créée de gauche à droite </w:t>
+        <w:t xml:space="preserve">Lorsque l’outil de sélection est actif, il est possible de cliquer sur un élément géométrique dans le fenêtre ou de dessiner un rectangle de sélection. Notons qu’une zone de sélection créée de gauche à droite </w:t>
       </w:r>
       <w:r>
         <w:rPr>
@@ -4123,7 +3622,7 @@
     </w:p>
     <w:p>
       <w:pPr>
-        <w:pStyle w:val="ListParagraph"/>
+        <w:pStyle w:val="Paragraphedeliste"/>
         <w:numPr>
           <w:ilvl w:val="0"/>
           <w:numId w:val="2"/>
@@ -4205,25 +3704,7 @@
           <w:sz w:val="24"/>
           <w:szCs w:val="24"/>
         </w:rPr>
-        <w:t xml:space="preserve"> avec le « select </w:t>
-      </w:r>
-      <w:proofErr w:type="spellStart"/>
-      <w:r>
-        <w:rPr>
-          <w:rFonts w:cstheme="minorHAnsi"/>
-          <w:sz w:val="24"/>
-          <w:szCs w:val="24"/>
-        </w:rPr>
-        <w:t>tool</w:t>
-      </w:r>
-      <w:proofErr w:type="spellEnd"/>
-      <w:r>
-        <w:rPr>
-          <w:rFonts w:cstheme="minorHAnsi"/>
-          <w:sz w:val="24"/>
-          <w:szCs w:val="24"/>
-        </w:rPr>
-        <w:t> »</w:t>
+        <w:t xml:space="preserve"> avec le « select tool »</w:t>
       </w:r>
       <w:r>
         <w:rPr>
@@ -4366,7 +3847,7 @@
     </w:p>
     <w:p>
       <w:pPr>
-        <w:pStyle w:val="ListParagraph"/>
+        <w:pStyle w:val="Paragraphedeliste"/>
         <w:numPr>
           <w:ilvl w:val="0"/>
           <w:numId w:val="2"/>
@@ -4482,7 +3963,6 @@
         </w:rPr>
         <w:t> </w:t>
       </w:r>
-      <w:proofErr w:type="spellStart"/>
       <w:r>
         <w:rPr>
           <w:rFonts w:cstheme="minorHAnsi"/>
@@ -4491,7 +3971,6 @@
         </w:rPr>
         <w:t>ofxGUI</w:t>
       </w:r>
-      <w:proofErr w:type="spellEnd"/>
       <w:r>
         <w:rPr>
           <w:rFonts w:cstheme="minorHAnsi"/>
@@ -4532,7 +4011,6 @@
         </w:rPr>
         <w:t> </w:t>
       </w:r>
-      <w:proofErr w:type="spellStart"/>
       <w:r>
         <w:rPr>
           <w:rFonts w:cstheme="minorHAnsi"/>
@@ -4541,7 +4019,6 @@
         </w:rPr>
         <w:t>ofxGUI</w:t>
       </w:r>
-      <w:proofErr w:type="spellEnd"/>
       <w:r>
         <w:rPr>
           <w:rFonts w:cstheme="minorHAnsi"/>
@@ -4651,7 +4128,7 @@
     </w:p>
     <w:p>
       <w:pPr>
-        <w:pStyle w:val="ListParagraph"/>
+        <w:pStyle w:val="Paragraphedeliste"/>
         <w:numPr>
           <w:ilvl w:val="0"/>
           <w:numId w:val="2"/>
@@ -4669,25 +4146,7 @@
           <w:sz w:val="24"/>
           <w:szCs w:val="24"/>
         </w:rPr>
-        <w:t xml:space="preserve">Il est possible d’annuler ou de refaire (undo / </w:t>
-      </w:r>
-      <w:proofErr w:type="spellStart"/>
-      <w:r>
-        <w:rPr>
-          <w:rFonts w:cstheme="minorHAnsi"/>
-          <w:sz w:val="24"/>
-          <w:szCs w:val="24"/>
-        </w:rPr>
-        <w:t>redo</w:t>
-      </w:r>
-      <w:proofErr w:type="spellEnd"/>
-      <w:r>
-        <w:rPr>
-          <w:rFonts w:cstheme="minorHAnsi"/>
-          <w:sz w:val="24"/>
-          <w:szCs w:val="24"/>
-        </w:rPr>
-        <w:t xml:space="preserve">) les dernières actions interactives qui ont un impact sur la transformation des éléments </w:t>
+        <w:t xml:space="preserve">Il est possible d’annuler ou de refaire (undo / redo) les dernières actions interactives qui ont un impact sur la transformation des éléments </w:t>
       </w:r>
       <w:r>
         <w:rPr>
@@ -4703,25 +4162,7 @@
           <w:sz w:val="24"/>
           <w:szCs w:val="24"/>
         </w:rPr>
-        <w:t xml:space="preserve">lorsqu’un élément </w:t>
-      </w:r>
-      <w:proofErr w:type="spellStart"/>
-      <w:r>
-        <w:rPr>
-          <w:rFonts w:cstheme="minorHAnsi"/>
-          <w:sz w:val="24"/>
-          <w:szCs w:val="24"/>
-        </w:rPr>
-        <w:t>visual</w:t>
-      </w:r>
-      <w:proofErr w:type="spellEnd"/>
-      <w:r>
-        <w:rPr>
-          <w:rFonts w:cstheme="minorHAnsi"/>
-          <w:sz w:val="24"/>
-          <w:szCs w:val="24"/>
-        </w:rPr>
-        <w:t xml:space="preserve"> est ajouté dans notre classe de scène, nous assignons à cet objet un identificateur unique. Ainsi, il est </w:t>
+        <w:t xml:space="preserve">lorsqu’un élément visual est ajouté dans notre classe de scène, nous assignons à cet objet un identificateur unique. Ainsi, il est </w:t>
       </w:r>
       <w:r>
         <w:rPr>
@@ -4763,16 +4204,102 @@
           <w:sz w:val="24"/>
           <w:szCs w:val="24"/>
         </w:rPr>
+        <w:t xml:space="preserve"> le</w:t>
+      </w:r>
+      <w:r>
+        <w:rPr>
+          <w:rFonts w:cstheme="minorHAnsi"/>
+          <w:sz w:val="24"/>
+          <w:szCs w:val="24"/>
+        </w:rPr>
         <w:t xml:space="preserve"> </w:t>
       </w:r>
-      <w:proofErr w:type="gramStart"/>
-      <w:r>
-        <w:rPr>
-          <w:rFonts w:cstheme="minorHAnsi"/>
-          <w:sz w:val="24"/>
-          <w:szCs w:val="24"/>
-        </w:rPr>
-        <w:t>le</w:t>
+      <w:r>
+        <w:rPr>
+          <w:rFonts w:cstheme="minorHAnsi"/>
+          <w:i/>
+          <w:sz w:val="24"/>
+          <w:szCs w:val="24"/>
+        </w:rPr>
+        <w:t>undo</w:t>
+      </w:r>
+      <w:r>
+        <w:rPr>
+          <w:rFonts w:cstheme="minorHAnsi"/>
+          <w:sz w:val="24"/>
+          <w:szCs w:val="24"/>
+        </w:rPr>
+        <w:t xml:space="preserve"> et le </w:t>
+      </w:r>
+      <w:r>
+        <w:rPr>
+          <w:rFonts w:cstheme="minorHAnsi"/>
+          <w:i/>
+          <w:sz w:val="24"/>
+          <w:szCs w:val="24"/>
+        </w:rPr>
+        <w:t>redo</w:t>
+      </w:r>
+      <w:r>
+        <w:rPr>
+          <w:rFonts w:cstheme="minorHAnsi"/>
+          <w:sz w:val="24"/>
+          <w:szCs w:val="24"/>
+        </w:rPr>
+        <w:t>.</w:t>
+      </w:r>
+    </w:p>
+    <w:p>
+      <w:pPr>
+        <w:pStyle w:val="Paragraphedeliste"/>
+        <w:spacing w:after="0" w:line="360" w:lineRule="auto"/>
+        <w:rPr>
+          <w:rFonts w:cstheme="minorHAnsi"/>
+          <w:sz w:val="24"/>
+          <w:szCs w:val="24"/>
+        </w:rPr>
+      </w:pPr>
+    </w:p>
+    <w:p>
+      <w:pPr>
+        <w:spacing w:after="0" w:line="360" w:lineRule="auto"/>
+        <w:rPr>
+          <w:rFonts w:cstheme="minorHAnsi"/>
+          <w:sz w:val="24"/>
+          <w:szCs w:val="24"/>
+        </w:rPr>
+      </w:pPr>
+      <w:r>
+        <w:rPr>
+          <w:rFonts w:cstheme="minorHAnsi"/>
+          <w:sz w:val="24"/>
+          <w:szCs w:val="24"/>
+        </w:rPr>
+        <w:t xml:space="preserve">La </w:t>
+      </w:r>
+      <w:r>
+        <w:rPr>
+          <w:rFonts w:cstheme="minorHAnsi"/>
+          <w:sz w:val="24"/>
+          <w:szCs w:val="24"/>
+        </w:rPr>
+        <w:t xml:space="preserve">quatrième </w:t>
+      </w:r>
+      <w:r>
+        <w:rPr>
+          <w:rFonts w:cstheme="minorHAnsi"/>
+          <w:sz w:val="24"/>
+          <w:szCs w:val="24"/>
+        </w:rPr>
+        <w:t>partie du projet était fixé sur l</w:t>
+      </w:r>
+      <w:r>
+        <w:rPr>
+          <w:rFonts w:cstheme="minorHAnsi"/>
+          <w:sz w:val="24"/>
+          <w:szCs w:val="24"/>
+        </w:rPr>
+        <w:t>a</w:t>
       </w:r>
       <w:r>
         <w:rPr>
@@ -4785,104 +4312,6 @@
       <w:r>
         <w:rPr>
           <w:rFonts w:cstheme="minorHAnsi"/>
-          <w:i/>
-          <w:sz w:val="24"/>
-          <w:szCs w:val="24"/>
-        </w:rPr>
-        <w:t>undo</w:t>
-      </w:r>
-      <w:proofErr w:type="gramEnd"/>
-      <w:r>
-        <w:rPr>
-          <w:rFonts w:cstheme="minorHAnsi"/>
-          <w:sz w:val="24"/>
-          <w:szCs w:val="24"/>
-        </w:rPr>
-        <w:t xml:space="preserve"> et le </w:t>
-      </w:r>
-      <w:proofErr w:type="spellStart"/>
-      <w:r>
-        <w:rPr>
-          <w:rFonts w:cstheme="minorHAnsi"/>
-          <w:i/>
-          <w:sz w:val="24"/>
-          <w:szCs w:val="24"/>
-        </w:rPr>
-        <w:t>redo</w:t>
-      </w:r>
-      <w:proofErr w:type="spellEnd"/>
-      <w:r>
-        <w:rPr>
-          <w:rFonts w:cstheme="minorHAnsi"/>
-          <w:sz w:val="24"/>
-          <w:szCs w:val="24"/>
-        </w:rPr>
-        <w:t>.</w:t>
-      </w:r>
-    </w:p>
-    <w:p>
-      <w:pPr>
-        <w:pStyle w:val="ListParagraph"/>
-        <w:spacing w:after="0" w:line="360" w:lineRule="auto"/>
-        <w:rPr>
-          <w:rFonts w:cstheme="minorHAnsi"/>
-          <w:sz w:val="24"/>
-          <w:szCs w:val="24"/>
-        </w:rPr>
-      </w:pPr>
-    </w:p>
-    <w:p>
-      <w:pPr>
-        <w:spacing w:after="0" w:line="360" w:lineRule="auto"/>
-        <w:rPr>
-          <w:rFonts w:cstheme="minorHAnsi"/>
-          <w:sz w:val="24"/>
-          <w:szCs w:val="24"/>
-        </w:rPr>
-      </w:pPr>
-      <w:r>
-        <w:rPr>
-          <w:rFonts w:cstheme="minorHAnsi"/>
-          <w:sz w:val="24"/>
-          <w:szCs w:val="24"/>
-        </w:rPr>
-        <w:t xml:space="preserve">La </w:t>
-      </w:r>
-      <w:r>
-        <w:rPr>
-          <w:rFonts w:cstheme="minorHAnsi"/>
-          <w:sz w:val="24"/>
-          <w:szCs w:val="24"/>
-        </w:rPr>
-        <w:t xml:space="preserve">quatrième </w:t>
-      </w:r>
-      <w:r>
-        <w:rPr>
-          <w:rFonts w:cstheme="minorHAnsi"/>
-          <w:sz w:val="24"/>
-          <w:szCs w:val="24"/>
-        </w:rPr>
-        <w:t>partie du projet était fixé sur l</w:t>
-      </w:r>
-      <w:r>
-        <w:rPr>
-          <w:rFonts w:cstheme="minorHAnsi"/>
-          <w:sz w:val="24"/>
-          <w:szCs w:val="24"/>
-        </w:rPr>
-        <w:t>a</w:t>
-      </w:r>
-      <w:r>
-        <w:rPr>
-          <w:rFonts w:cstheme="minorHAnsi"/>
-          <w:sz w:val="24"/>
-          <w:szCs w:val="24"/>
-        </w:rPr>
-        <w:t xml:space="preserve"> </w:t>
-      </w:r>
-      <w:r>
-        <w:rPr>
-          <w:rFonts w:cstheme="minorHAnsi"/>
           <w:sz w:val="24"/>
           <w:szCs w:val="24"/>
         </w:rPr>
@@ -4899,7 +4328,7 @@
     </w:p>
     <w:p>
       <w:pPr>
-        <w:pStyle w:val="ListParagraph"/>
+        <w:pStyle w:val="Paragraphedeliste"/>
         <w:numPr>
           <w:ilvl w:val="0"/>
           <w:numId w:val="2"/>
@@ -5021,7 +4450,7 @@
     </w:p>
     <w:p>
       <w:pPr>
-        <w:pStyle w:val="ListParagraph"/>
+        <w:pStyle w:val="Paragraphedeliste"/>
         <w:numPr>
           <w:ilvl w:val="0"/>
           <w:numId w:val="2"/>
@@ -5065,10 +4494,10 @@
         </w:rPr>
         <w:t xml:space="preserve"> </w:t>
       </w:r>
-      <w:proofErr w:type="spellStart"/>
-      <w:r>
-        <w:rPr>
-          <w:rFonts w:cstheme="minorHAnsi"/>
+      <w:r>
+        <w:rPr>
+          <w:rFonts w:cstheme="minorHAnsi"/>
+          <w:i/>
           <w:sz w:val="24"/>
           <w:szCs w:val="24"/>
         </w:rPr>
@@ -5077,12 +4506,12 @@
       <w:r>
         <w:rPr>
           <w:rFonts w:cstheme="minorHAnsi"/>
+          <w:i/>
           <w:sz w:val="24"/>
           <w:szCs w:val="24"/>
         </w:rPr>
         <w:t>der</w:t>
       </w:r>
-      <w:proofErr w:type="spellEnd"/>
       <w:r>
         <w:rPr>
           <w:rFonts w:cstheme="minorHAnsi"/>
@@ -5091,7 +4520,6 @@
         </w:rPr>
         <w:t xml:space="preserve">, plusieurs types de fichiers peuvent être lus et affichés en tout simplicité.  Nous avons simplement créé une classe </w:t>
       </w:r>
-      <w:proofErr w:type="spellStart"/>
       <w:r>
         <w:rPr>
           <w:rFonts w:cstheme="minorHAnsi"/>
@@ -5101,7 +4529,6 @@
         </w:rPr>
         <w:t>wrapper</w:t>
       </w:r>
-      <w:proofErr w:type="spellEnd"/>
       <w:r>
         <w:rPr>
           <w:rFonts w:cstheme="minorHAnsi"/>
@@ -5138,6 +4565,172 @@
           <w:szCs w:val="24"/>
         </w:rPr>
       </w:pPr>
+      <w:r>
+        <w:rPr>
+          <w:rFonts w:cstheme="minorHAnsi"/>
+          <w:sz w:val="24"/>
+          <w:szCs w:val="24"/>
+        </w:rPr>
+        <w:t>Dans la cinquième partie du projet était orienté vers la manipulation de texture sur les objets. Les fonctionnalités suivantes ont été ajoutées au code.</w:t>
+      </w:r>
+    </w:p>
+    <w:p>
+      <w:pPr>
+        <w:pStyle w:val="Paragraphedeliste"/>
+        <w:numPr>
+          <w:ilvl w:val="0"/>
+          <w:numId w:val="4"/>
+        </w:numPr>
+        <w:spacing w:after="0" w:line="360" w:lineRule="auto"/>
+        <w:rPr>
+          <w:rFonts w:cstheme="minorHAnsi"/>
+          <w:sz w:val="24"/>
+          <w:szCs w:val="24"/>
+        </w:rPr>
+      </w:pPr>
+      <w:r>
+        <w:rPr>
+          <w:rFonts w:cstheme="minorHAnsi"/>
+          <w:sz w:val="24"/>
+          <w:szCs w:val="24"/>
+        </w:rPr>
+        <w:t xml:space="preserve">L’utilisateur est capable de composer 2 textures ensembles pour arriver à un résultat où il peut observer les la contribution de chacune des textures sur la scène. Pour ce faire, il n’a qu’à ajouter une photo, la sélectionner avec l’outil de </w:t>
+      </w:r>
+      <w:r>
+        <w:rPr>
+          <w:rFonts w:cstheme="minorHAnsi"/>
+          <w:sz w:val="24"/>
+          <w:szCs w:val="24"/>
+        </w:rPr>
+        <w:lastRenderedPageBreak/>
+        <w:t>sélection et il peut ensuite appuyer sur la touche d’ajout de texture. Lorsque cette action est effectuée, une fenêtre d’exploration de fichier s’ouvre et l’utilisateur peut choisir le fichier de texture à ajouter à son image et la charger en mémoire.</w:t>
+      </w:r>
+      <w:r>
+        <w:rPr>
+          <w:rFonts w:cstheme="minorHAnsi"/>
+          <w:sz w:val="24"/>
+          <w:szCs w:val="24"/>
+        </w:rPr>
+        <w:t xml:space="preserve"> Par la suite, le code du </w:t>
+      </w:r>
+      <w:r>
+        <w:rPr>
+          <w:rFonts w:cstheme="minorHAnsi"/>
+          <w:i/>
+          <w:sz w:val="24"/>
+          <w:szCs w:val="24"/>
+        </w:rPr>
+        <w:t>shader</w:t>
+      </w:r>
+      <w:r>
+        <w:rPr>
+          <w:rFonts w:cstheme="minorHAnsi"/>
+          <w:sz w:val="24"/>
+          <w:szCs w:val="24"/>
+        </w:rPr>
+        <w:t xml:space="preserve"> en </w:t>
+      </w:r>
+      <w:r>
+        <w:rPr>
+          <w:rFonts w:cstheme="minorHAnsi"/>
+          <w:i/>
+          <w:sz w:val="24"/>
+          <w:szCs w:val="24"/>
+        </w:rPr>
+        <w:t>glsl</w:t>
+      </w:r>
+      <w:r>
+        <w:rPr>
+          <w:rFonts w:cstheme="minorHAnsi"/>
+          <w:sz w:val="24"/>
+          <w:szCs w:val="24"/>
+        </w:rPr>
+        <w:t xml:space="preserve"> </w:t>
+      </w:r>
+      <w:r>
+        <w:rPr>
+          <w:rFonts w:cstheme="minorHAnsi"/>
+          <w:sz w:val="24"/>
+          <w:szCs w:val="24"/>
+        </w:rPr>
+        <w:t>est</w:t>
+      </w:r>
+      <w:r>
+        <w:rPr>
+          <w:rFonts w:cstheme="minorHAnsi"/>
+          <w:sz w:val="24"/>
+          <w:szCs w:val="24"/>
+        </w:rPr>
+        <w:t xml:space="preserve"> importé et généré et une espace mémoire est allouée au </w:t>
+      </w:r>
+      <w:r>
+        <w:rPr>
+          <w:rFonts w:cstheme="minorHAnsi"/>
+          <w:i/>
+          <w:sz w:val="24"/>
+          <w:szCs w:val="24"/>
+        </w:rPr>
+        <w:t>fbo</w:t>
+      </w:r>
+      <w:r>
+        <w:rPr>
+          <w:rFonts w:cstheme="minorHAnsi"/>
+          <w:sz w:val="24"/>
+          <w:szCs w:val="24"/>
+        </w:rPr>
+        <w:t xml:space="preserve">. À ce point-ci, la texture de l’image et la nouvelle texture sont chargées dans le </w:t>
+      </w:r>
+      <w:r>
+        <w:rPr>
+          <w:rFonts w:cstheme="minorHAnsi"/>
+          <w:i/>
+          <w:sz w:val="24"/>
+          <w:szCs w:val="24"/>
+        </w:rPr>
+        <w:t>shader</w:t>
+      </w:r>
+      <w:r>
+        <w:rPr>
+          <w:rFonts w:cstheme="minorHAnsi"/>
+          <w:sz w:val="24"/>
+          <w:szCs w:val="24"/>
+        </w:rPr>
+        <w:t xml:space="preserve"> et un </w:t>
+      </w:r>
+      <w:r>
+        <w:rPr>
+          <w:rFonts w:cstheme="minorHAnsi"/>
+          <w:i/>
+          <w:sz w:val="24"/>
+          <w:szCs w:val="24"/>
+        </w:rPr>
+        <w:t>draw</w:t>
+      </w:r>
+      <w:r>
+        <w:rPr>
+          <w:rFonts w:cstheme="minorHAnsi"/>
+          <w:sz w:val="24"/>
+          <w:szCs w:val="24"/>
+        </w:rPr>
+        <w:t xml:space="preserve"> est appellé sur l’image. Ce qui a pour effet de mettre sur le </w:t>
+      </w:r>
+      <w:r>
+        <w:rPr>
+          <w:rFonts w:cstheme="minorHAnsi"/>
+          <w:i/>
+          <w:sz w:val="24"/>
+          <w:szCs w:val="24"/>
+        </w:rPr>
+        <w:t>fbo</w:t>
+      </w:r>
+      <w:r>
+        <w:rPr>
+          <w:rFonts w:cstheme="minorHAnsi"/>
+          <w:sz w:val="24"/>
+          <w:szCs w:val="24"/>
+        </w:rPr>
+        <w:t xml:space="preserve"> la nouvelle texture qui peut être ensuite conservé en mémoire comme étant une nouvelle image.</w:t>
+      </w:r>
     </w:p>
     <w:p>
       <w:pPr>
@@ -5339,25 +4932,7 @@
           <w:sz w:val="24"/>
           <w:szCs w:val="24"/>
         </w:rPr>
-        <w:t xml:space="preserve">est </w:t>
-      </w:r>
-      <w:proofErr w:type="spellStart"/>
-      <w:r>
-        <w:rPr>
-          <w:rFonts w:cstheme="minorHAnsi"/>
-          <w:sz w:val="24"/>
-          <w:szCs w:val="24"/>
-        </w:rPr>
-        <w:t>ofxGui</w:t>
-      </w:r>
-      <w:proofErr w:type="spellEnd"/>
-      <w:r>
-        <w:rPr>
-          <w:rFonts w:cstheme="minorHAnsi"/>
-          <w:sz w:val="24"/>
-          <w:szCs w:val="24"/>
-        </w:rPr>
-        <w:t xml:space="preserve">. Cette classe est utilisée pour créer des interfaces graphiques simples pour l’usager. Nous avons créé des panneaux interactifs qui permettent à l’usager de modifier des attributs de certaines composantes dans la scène. En </w:t>
+        <w:t xml:space="preserve">est ofxGui. Cette classe est utilisée pour créer des interfaces graphiques simples pour l’usager. Nous avons créé des panneaux interactifs qui permettent à l’usager de modifier des attributs de certaines composantes dans la scène. En </w:t>
       </w:r>
       <w:r>
         <w:rPr>
@@ -5400,25 +4975,7 @@
           <w:szCs w:val="24"/>
         </w:rPr>
         <w:tab/>
-        <w:t xml:space="preserve">Nous avons aussi utilisé </w:t>
-      </w:r>
-      <w:proofErr w:type="spellStart"/>
-      <w:r>
-        <w:rPr>
-          <w:rFonts w:cstheme="minorHAnsi"/>
-          <w:sz w:val="24"/>
-          <w:szCs w:val="24"/>
-        </w:rPr>
-        <w:t>ofxAssimpModelLoader</w:t>
-      </w:r>
-      <w:proofErr w:type="spellEnd"/>
-      <w:r>
-        <w:rPr>
-          <w:rFonts w:cstheme="minorHAnsi"/>
-          <w:sz w:val="24"/>
-          <w:szCs w:val="24"/>
-        </w:rPr>
-        <w:t xml:space="preserve"> qui permet de charger en mémoire </w:t>
+        <w:t xml:space="preserve">Nous avons aussi utilisé ofxAssimpModelLoader qui permet de charger en mémoire </w:t>
       </w:r>
       <w:r>
         <w:rPr>
@@ -5458,25 +5015,7 @@
           <w:sz w:val="24"/>
           <w:szCs w:val="24"/>
         </w:rPr>
-        <w:t xml:space="preserve"> type </w:t>
-      </w:r>
-      <w:proofErr w:type="spellStart"/>
-      <w:r>
-        <w:rPr>
-          <w:rFonts w:cstheme="minorHAnsi"/>
-          <w:sz w:val="24"/>
-          <w:szCs w:val="24"/>
-        </w:rPr>
-        <w:t>ofxAssimpModelLoader</w:t>
-      </w:r>
-      <w:proofErr w:type="spellEnd"/>
-      <w:r>
-        <w:rPr>
-          <w:rFonts w:cstheme="minorHAnsi"/>
-          <w:sz w:val="24"/>
-          <w:szCs w:val="24"/>
-        </w:rPr>
-        <w:t xml:space="preserve"> et</w:t>
+        <w:t xml:space="preserve"> type ofxAssimpModelLoader et</w:t>
       </w:r>
       <w:r>
         <w:rPr>
@@ -5651,7 +5190,6 @@
         </w:rPr>
         <w:tab/>
       </w:r>
-      <w:proofErr w:type="spellStart"/>
       <w:r>
         <w:rPr>
           <w:rFonts w:ascii="Calibri" w:hAnsi="Calibri" w:cs="Calibri"/>
@@ -5660,7 +5198,6 @@
         </w:rPr>
         <w:t>GitHub</w:t>
       </w:r>
-      <w:proofErr w:type="spellEnd"/>
       <w:r>
         <w:rPr>
           <w:rFonts w:ascii="Calibri" w:hAnsi="Calibri" w:cs="Calibri"/>
@@ -5798,6 +5335,7 @@
     </w:p>
     <w:p>
       <w:pPr>
+        <w:spacing w:line="360" w:lineRule="auto"/>
         <w:rPr>
           <w:rFonts w:ascii="Calibri" w:hAnsi="Calibri" w:cs="Calibri"/>
           <w:sz w:val="24"/>
@@ -5844,23 +5382,13 @@
         </w:rPr>
         <w:t xml:space="preserve"> chez Bentley </w:t>
       </w:r>
-      <w:proofErr w:type="spellStart"/>
-      <w:r>
-        <w:rPr>
-          <w:rFonts w:ascii="Calibri" w:hAnsi="Calibri" w:cs="Calibri"/>
-          <w:sz w:val="24"/>
-          <w:szCs w:val="24"/>
-        </w:rPr>
-        <w:t>Systems</w:t>
-      </w:r>
-      <w:proofErr w:type="spellEnd"/>
-      <w:r>
-        <w:rPr>
-          <w:rFonts w:ascii="Calibri" w:hAnsi="Calibri" w:cs="Calibri"/>
-          <w:sz w:val="24"/>
-          <w:szCs w:val="24"/>
-        </w:rPr>
-        <w:t xml:space="preserve"> en tant que développeur sur un projet dans le domaine du génie civil. J’ai toujours eu de l’intérêt pour les problèmes mathématiques, la géométrie 3D. Je prends des cours comme celui-ci afin de parfaire mes connaissances sur des aspects de la programmation que je n’ai pas eu la chance d’explorer lors de mon passage initial à l’Université Laval. </w:t>
+      <w:r>
+        <w:rPr>
+          <w:rFonts w:ascii="Calibri" w:hAnsi="Calibri" w:cs="Calibri"/>
+          <w:sz w:val="24"/>
+          <w:szCs w:val="24"/>
+        </w:rPr>
+        <w:t xml:space="preserve">Systems en tant que développeur sur un projet dans le domaine du génie civil. J’ai toujours eu de l’intérêt pour les problèmes mathématiques, la géométrie 3D. Je prends des cours comme celui-ci afin de parfaire mes connaissances sur des aspects de la programmation que je n’ai pas eu la chance d’explorer lors de mon passage initial à l’Université Laval. </w:t>
       </w:r>
     </w:p>
     <w:p>
@@ -5891,39 +5419,122 @@
     </w:p>
     <w:p>
       <w:pPr>
+        <w:spacing w:line="360" w:lineRule="auto"/>
+        <w:rPr>
+          <w:rFonts w:ascii="Calibri" w:hAnsi="Calibri" w:cs="Calibri"/>
+          <w:sz w:val="24"/>
+          <w:szCs w:val="28"/>
+        </w:rPr>
+      </w:pPr>
+      <w:r>
         <w:rPr>
           <w:rFonts w:ascii="Calibri" w:hAnsi="Calibri" w:cs="Calibri"/>
           <w:sz w:val="28"/>
           <w:szCs w:val="28"/>
         </w:rPr>
-      </w:pPr>
-      <w:r>
-        <w:rPr>
-          <w:rFonts w:ascii="Calibri" w:hAnsi="Calibri" w:cs="Calibri"/>
-          <w:sz w:val="28"/>
-          <w:szCs w:val="28"/>
-        </w:rPr>
         <w:tab/>
-        <w:t>[</w:t>
-      </w:r>
-      <w:proofErr w:type="spellStart"/>
-      <w:r>
-        <w:rPr>
-          <w:rFonts w:ascii="Calibri" w:hAnsi="Calibri" w:cs="Calibri"/>
-          <w:sz w:val="28"/>
-          <w:szCs w:val="28"/>
-        </w:rPr>
-        <w:t>Todo</w:t>
-      </w:r>
-      <w:proofErr w:type="spellEnd"/>
-      <w:r>
-        <w:rPr>
-          <w:rFonts w:ascii="Calibri" w:hAnsi="Calibri" w:cs="Calibri"/>
-          <w:sz w:val="28"/>
-          <w:szCs w:val="28"/>
-        </w:rPr>
-        <w:t>]</w:t>
-      </w:r>
+      </w:r>
+      <w:r>
+        <w:rPr>
+          <w:rFonts w:ascii="Calibri" w:hAnsi="Calibri" w:cs="Calibri"/>
+          <w:sz w:val="24"/>
+          <w:szCs w:val="28"/>
+        </w:rPr>
+        <w:t>Je suis présentement au baccalauréat en Génie Informatique</w:t>
+      </w:r>
+      <w:r>
+        <w:rPr>
+          <w:rFonts w:ascii="Calibri" w:hAnsi="Calibri" w:cs="Calibri"/>
+          <w:sz w:val="24"/>
+          <w:szCs w:val="28"/>
+        </w:rPr>
+        <w:t xml:space="preserve"> que je vais terminer l’an prochain. J</w:t>
+      </w:r>
+      <w:r>
+        <w:rPr>
+          <w:rFonts w:ascii="Calibri" w:hAnsi="Calibri" w:cs="Calibri"/>
+          <w:sz w:val="24"/>
+          <w:szCs w:val="28"/>
+        </w:rPr>
+        <w:t xml:space="preserve">e travaille </w:t>
+      </w:r>
+      <w:r>
+        <w:rPr>
+          <w:rFonts w:ascii="Calibri" w:hAnsi="Calibri" w:cs="Calibri"/>
+          <w:sz w:val="24"/>
+          <w:szCs w:val="28"/>
+        </w:rPr>
+        <w:t>l’agence de</w:t>
+      </w:r>
+      <w:r>
+        <w:rPr>
+          <w:rFonts w:ascii="Calibri" w:hAnsi="Calibri" w:cs="Calibri"/>
+          <w:sz w:val="24"/>
+          <w:szCs w:val="28"/>
+        </w:rPr>
+        <w:t xml:space="preserve"> Revenu Québec depuis mai 2017 en tant que programmeur analyste. </w:t>
+      </w:r>
+      <w:r>
+        <w:rPr>
+          <w:rFonts w:ascii="Calibri" w:hAnsi="Calibri" w:cs="Calibri"/>
+          <w:sz w:val="24"/>
+          <w:szCs w:val="28"/>
+        </w:rPr>
+        <w:t>Bien que le baccalauréat et mon emploi m’ont permis d’acquérir des connaissances sur différents aspects de la programmation, plusieurs avenues restent à explorer. C’est pourquoi, je m’intéresse à ce cours.</w:t>
+      </w:r>
+      <w:r>
+        <w:t xml:space="preserve"> </w:t>
+      </w:r>
+      <w:r>
+        <w:rPr>
+          <w:rFonts w:ascii="Calibri" w:hAnsi="Calibri" w:cs="Calibri"/>
+          <w:sz w:val="24"/>
+          <w:szCs w:val="28"/>
+        </w:rPr>
+        <w:t xml:space="preserve">Je tiens à </w:t>
+      </w:r>
+      <w:r>
+        <w:rPr>
+          <w:rFonts w:ascii="Calibri" w:hAnsi="Calibri" w:cs="Calibri"/>
+          <w:sz w:val="24"/>
+          <w:szCs w:val="28"/>
+        </w:rPr>
+        <w:t xml:space="preserve">le </w:t>
+      </w:r>
+      <w:r>
+        <w:rPr>
+          <w:rFonts w:ascii="Calibri" w:hAnsi="Calibri" w:cs="Calibri"/>
+          <w:sz w:val="24"/>
+          <w:szCs w:val="28"/>
+        </w:rPr>
+        <w:t>suivre</w:t>
+      </w:r>
+      <w:r>
+        <w:rPr>
+          <w:rFonts w:ascii="Calibri" w:hAnsi="Calibri" w:cs="Calibri"/>
+          <w:sz w:val="24"/>
+          <w:szCs w:val="28"/>
+        </w:rPr>
+        <w:t xml:space="preserve"> </w:t>
+      </w:r>
+      <w:r>
+        <w:rPr>
+          <w:rFonts w:ascii="Calibri" w:hAnsi="Calibri" w:cs="Calibri"/>
+          <w:sz w:val="24"/>
+          <w:szCs w:val="28"/>
+        </w:rPr>
+        <w:t>dans le but de mieux comprendre et d'être en mesure de créer des outils graphiques qui pourront être utilisé dans l'industrie de la technologie.</w:t>
+      </w:r>
+      <w:r>
+        <w:rPr>
+          <w:rFonts w:ascii="Calibri" w:hAnsi="Calibri" w:cs="Calibri"/>
+          <w:sz w:val="24"/>
+          <w:szCs w:val="28"/>
+        </w:rPr>
+        <w:t xml:space="preserve"> </w:t>
+      </w:r>
+      <w:bookmarkStart w:id="0" w:name="_GoBack"/>
+      <w:bookmarkEnd w:id="0"/>
     </w:p>
     <w:p>
       <w:pPr>
@@ -6112,7 +5723,16 @@
           <w:sz w:val="24"/>
           <w:szCs w:val="24"/>
         </w:rPr>
-        <w:t xml:space="preserve"> sur le domaine dans lequel on veut travailler.</w:t>
+        <w:t xml:space="preserve"> </w:t>
+      </w:r>
+      <w:r>
+        <w:rPr>
+          <w:rFonts w:ascii="Calibri" w:hAnsi="Calibri" w:cs="Calibri"/>
+          <w:sz w:val="24"/>
+          <w:szCs w:val="24"/>
+        </w:rPr>
+        <w:lastRenderedPageBreak/>
+        <w:t>sur le domaine dans lequel on veut travailler.</w:t>
       </w:r>
       <w:r>
         <w:rPr>
@@ -6142,7 +5762,7 @@
 </file>
 
 <file path=word/endnotes.xml><?xml version="1.0" encoding="utf-8"?>
-<w:endnotes xmlns:wpc="http://schemas.microsoft.com/office/word/2010/wordprocessingCanvas" xmlns:mc="http://schemas.openxmlformats.org/markup-compatibility/2006" xmlns:o="urn:schemas-microsoft-com:office:office" xmlns:r="http://schemas.openxmlformats.org/officeDocument/2006/relationships" xmlns:m="http://schemas.openxmlformats.org/officeDocument/2006/math" xmlns:v="urn:schemas-microsoft-com:vml" xmlns:wp14="http://schemas.microsoft.com/office/word/2010/wordprocessingDrawing" xmlns:wp="http://schemas.openxmlformats.org/drawingml/2006/wordprocessingDrawing" xmlns:w10="urn:schemas-microsoft-com:office:word" xmlns:w="http://schemas.openxmlformats.org/wordprocessingml/2006/main" xmlns:w14="http://schemas.microsoft.com/office/word/2010/wordml" xmlns:wpg="http://schemas.microsoft.com/office/word/2010/wordprocessingGroup" xmlns:wpi="http://schemas.microsoft.com/office/word/2010/wordprocessingInk" xmlns:wne="http://schemas.microsoft.com/office/word/2006/wordml" xmlns:wps="http://schemas.microsoft.com/office/word/2010/wordprocessingShape" mc:Ignorable="w14 wp14">
+<w:endnotes xmlns:wpc="http://schemas.microsoft.com/office/word/2010/wordprocessingCanvas" xmlns:cx="http://schemas.microsoft.com/office/drawing/2014/chartex" xmlns:cx1="http://schemas.microsoft.com/office/drawing/2015/9/8/chartex" xmlns:cx2="http://schemas.microsoft.com/office/drawing/2015/10/21/chartex" xmlns:cx3="http://schemas.microsoft.com/office/drawing/2016/5/9/chartex" xmlns:cx4="http://schemas.microsoft.com/office/drawing/2016/5/10/chartex" xmlns:cx5="http://schemas.microsoft.com/office/drawing/2016/5/11/chartex" xmlns:cx6="http://schemas.microsoft.com/office/drawing/2016/5/12/chartex" xmlns:cx7="http://schemas.microsoft.com/office/drawing/2016/5/13/chartex" xmlns:cx8="http://schemas.microsoft.com/office/drawing/2016/5/14/chartex" xmlns:mc="http://schemas.openxmlformats.org/markup-compatibility/2006" xmlns:aink="http://schemas.microsoft.com/office/drawing/2016/ink" xmlns:am3d="http://schemas.microsoft.com/office/drawing/2017/model3d" xmlns:o="urn:schemas-microsoft-com:office:office" xmlns:r="http://schemas.openxmlformats.org/officeDocument/2006/relationships" xmlns:m="http://schemas.openxmlformats.org/officeDocument/2006/math" xmlns:v="urn:schemas-microsoft-com:vml" xmlns:wp14="http://schemas.microsoft.com/office/word/2010/wordprocessingDrawing" xmlns:wp="http://schemas.openxmlformats.org/drawingml/2006/wordprocessingDrawing" xmlns:w10="urn:schemas-microsoft-com:office:word" xmlns:w="http://schemas.openxmlformats.org/wordprocessingml/2006/main" xmlns:w14="http://schemas.microsoft.com/office/word/2010/wordml" xmlns:w15="http://schemas.microsoft.com/office/word/2012/wordml" xmlns:w16cid="http://schemas.microsoft.com/office/word/2016/wordml/cid" xmlns:w16se="http://schemas.microsoft.com/office/word/2015/wordml/symex" xmlns:wpg="http://schemas.microsoft.com/office/word/2010/wordprocessingGroup" xmlns:wpi="http://schemas.microsoft.com/office/word/2010/wordprocessingInk" xmlns:wne="http://schemas.microsoft.com/office/word/2006/wordml" xmlns:wps="http://schemas.microsoft.com/office/word/2010/wordprocessingShape" mc:Ignorable="w14 w15 w16se w16cid wp14">
   <w:endnote w:type="separator" w:id="-1">
     <w:p>
       <w:pPr>
@@ -6167,7 +5787,7 @@
 </file>
 
 <file path=word/footnotes.xml><?xml version="1.0" encoding="utf-8"?>
-<w:footnotes xmlns:wpc="http://schemas.microsoft.com/office/word/2010/wordprocessingCanvas" xmlns:mc="http://schemas.openxmlformats.org/markup-compatibility/2006" xmlns:o="urn:schemas-microsoft-com:office:office" xmlns:r="http://schemas.openxmlformats.org/officeDocument/2006/relationships" xmlns:m="http://schemas.openxmlformats.org/officeDocument/2006/math" xmlns:v="urn:schemas-microsoft-com:vml" xmlns:wp14="http://schemas.microsoft.com/office/word/2010/wordprocessingDrawing" xmlns:wp="http://schemas.openxmlformats.org/drawingml/2006/wordprocessingDrawing" xmlns:w10="urn:schemas-microsoft-com:office:word" xmlns:w="http://schemas.openxmlformats.org/wordprocessingml/2006/main" xmlns:w14="http://schemas.microsoft.com/office/word/2010/wordml" xmlns:wpg="http://schemas.microsoft.com/office/word/2010/wordprocessingGroup" xmlns:wpi="http://schemas.microsoft.com/office/word/2010/wordprocessingInk" xmlns:wne="http://schemas.microsoft.com/office/word/2006/wordml" xmlns:wps="http://schemas.microsoft.com/office/word/2010/wordprocessingShape" mc:Ignorable="w14 wp14">
+<w:footnotes xmlns:wpc="http://schemas.microsoft.com/office/word/2010/wordprocessingCanvas" xmlns:cx="http://schemas.microsoft.com/office/drawing/2014/chartex" xmlns:cx1="http://schemas.microsoft.com/office/drawing/2015/9/8/chartex" xmlns:cx2="http://schemas.microsoft.com/office/drawing/2015/10/21/chartex" xmlns:cx3="http://schemas.microsoft.com/office/drawing/2016/5/9/chartex" xmlns:cx4="http://schemas.microsoft.com/office/drawing/2016/5/10/chartex" xmlns:cx5="http://schemas.microsoft.com/office/drawing/2016/5/11/chartex" xmlns:cx6="http://schemas.microsoft.com/office/drawing/2016/5/12/chartex" xmlns:cx7="http://schemas.microsoft.com/office/drawing/2016/5/13/chartex" xmlns:cx8="http://schemas.microsoft.com/office/drawing/2016/5/14/chartex" xmlns:mc="http://schemas.openxmlformats.org/markup-compatibility/2006" xmlns:aink="http://schemas.microsoft.com/office/drawing/2016/ink" xmlns:am3d="http://schemas.microsoft.com/office/drawing/2017/model3d" xmlns:o="urn:schemas-microsoft-com:office:office" xmlns:r="http://schemas.openxmlformats.org/officeDocument/2006/relationships" xmlns:m="http://schemas.openxmlformats.org/officeDocument/2006/math" xmlns:v="urn:schemas-microsoft-com:vml" xmlns:wp14="http://schemas.microsoft.com/office/word/2010/wordprocessingDrawing" xmlns:wp="http://schemas.openxmlformats.org/drawingml/2006/wordprocessingDrawing" xmlns:w10="urn:schemas-microsoft-com:office:word" xmlns:w="http://schemas.openxmlformats.org/wordprocessingml/2006/main" xmlns:w14="http://schemas.microsoft.com/office/word/2010/wordml" xmlns:w15="http://schemas.microsoft.com/office/word/2012/wordml" xmlns:w16cid="http://schemas.microsoft.com/office/word/2016/wordml/cid" xmlns:w16se="http://schemas.microsoft.com/office/word/2015/wordml/symex" xmlns:wpg="http://schemas.microsoft.com/office/word/2010/wordprocessingGroup" xmlns:wpi="http://schemas.microsoft.com/office/word/2010/wordprocessingInk" xmlns:wne="http://schemas.microsoft.com/office/word/2006/wordml" xmlns:wps="http://schemas.microsoft.com/office/word/2010/wordprocessingShape" mc:Ignorable="w14 w15 w16se w16cid wp14">
   <w:footnote w:type="separator" w:id="-1">
     <w:p>
       <w:pPr>
@@ -6192,8 +5812,120 @@
 </file>
 
 <file path=word/numbering.xml><?xml version="1.0" encoding="utf-8"?>
-<w:numbering xmlns:wpc="http://schemas.microsoft.com/office/word/2010/wordprocessingCanvas" xmlns:mc="http://schemas.openxmlformats.org/markup-compatibility/2006" xmlns:o="urn:schemas-microsoft-com:office:office" xmlns:r="http://schemas.openxmlformats.org/officeDocument/2006/relationships" xmlns:m="http://schemas.openxmlformats.org/officeDocument/2006/math" xmlns:v="urn:schemas-microsoft-com:vml" xmlns:wp14="http://schemas.microsoft.com/office/word/2010/wordprocessingDrawing" xmlns:wp="http://schemas.openxmlformats.org/drawingml/2006/wordprocessingDrawing" xmlns:w10="urn:schemas-microsoft-com:office:word" xmlns:w="http://schemas.openxmlformats.org/wordprocessingml/2006/main" xmlns:w14="http://schemas.microsoft.com/office/word/2010/wordml" xmlns:wpg="http://schemas.microsoft.com/office/word/2010/wordprocessingGroup" xmlns:wpi="http://schemas.microsoft.com/office/word/2010/wordprocessingInk" xmlns:wne="http://schemas.microsoft.com/office/word/2006/wordml" xmlns:wps="http://schemas.microsoft.com/office/word/2010/wordprocessingShape" mc:Ignorable="w14 wp14">
-  <w:abstractNum w:abstractNumId="0">
+<w:numbering xmlns:wpc="http://schemas.microsoft.com/office/word/2010/wordprocessingCanvas" xmlns:cx="http://schemas.microsoft.com/office/drawing/2014/chartex" xmlns:cx1="http://schemas.microsoft.com/office/drawing/2015/9/8/chartex" xmlns:cx2="http://schemas.microsoft.com/office/drawing/2015/10/21/chartex" xmlns:cx3="http://schemas.microsoft.com/office/drawing/2016/5/9/chartex" xmlns:cx4="http://schemas.microsoft.com/office/drawing/2016/5/10/chartex" xmlns:cx5="http://schemas.microsoft.com/office/drawing/2016/5/11/chartex" xmlns:cx6="http://schemas.microsoft.com/office/drawing/2016/5/12/chartex" xmlns:cx7="http://schemas.microsoft.com/office/drawing/2016/5/13/chartex" xmlns:cx8="http://schemas.microsoft.com/office/drawing/2016/5/14/chartex" xmlns:mc="http://schemas.openxmlformats.org/markup-compatibility/2006" xmlns:aink="http://schemas.microsoft.com/office/drawing/2016/ink" xmlns:am3d="http://schemas.microsoft.com/office/drawing/2017/model3d" xmlns:o="urn:schemas-microsoft-com:office:office" xmlns:r="http://schemas.openxmlformats.org/officeDocument/2006/relationships" xmlns:m="http://schemas.openxmlformats.org/officeDocument/2006/math" xmlns:v="urn:schemas-microsoft-com:vml" xmlns:wp14="http://schemas.microsoft.com/office/word/2010/wordprocessingDrawing" xmlns:wp="http://schemas.openxmlformats.org/drawingml/2006/wordprocessingDrawing" xmlns:w10="urn:schemas-microsoft-com:office:word" xmlns:w="http://schemas.openxmlformats.org/wordprocessingml/2006/main" xmlns:w14="http://schemas.microsoft.com/office/word/2010/wordml" xmlns:w15="http://schemas.microsoft.com/office/word/2012/wordml" xmlns:w16cid="http://schemas.microsoft.com/office/word/2016/wordml/cid" xmlns:w16se="http://schemas.microsoft.com/office/word/2015/wordml/symex" xmlns:wpg="http://schemas.microsoft.com/office/word/2010/wordprocessingGroup" xmlns:wpi="http://schemas.microsoft.com/office/word/2010/wordprocessingInk" xmlns:wne="http://schemas.microsoft.com/office/word/2006/wordml" xmlns:wps="http://schemas.microsoft.com/office/word/2010/wordprocessingShape" mc:Ignorable="w14 w15 w16se w16cid wp14">
+  <w:abstractNum w:abstractNumId="0" w15:restartNumberingAfterBreak="0">
+    <w:nsid w:val="17611CA5"/>
+    <w:multiLevelType w:val="hybridMultilevel"/>
+    <w:tmpl w:val="3734309C"/>
+    <w:lvl w:ilvl="0" w:tplc="D9AC373A">
+      <w:numFmt w:val="bullet"/>
+      <w:lvlText w:val="-"/>
+      <w:lvlJc w:val="left"/>
+      <w:pPr>
+        <w:ind w:left="720" w:hanging="360"/>
+      </w:pPr>
+      <w:rPr>
+        <w:rFonts w:ascii="Calibri" w:eastAsiaTheme="minorHAnsi" w:hAnsi="Calibri" w:cs="Calibri" w:hint="default"/>
+      </w:rPr>
+    </w:lvl>
+    <w:lvl w:ilvl="1" w:tplc="10090003" w:tentative="1">
+      <w:start w:val="1"/>
+      <w:numFmt w:val="bullet"/>
+      <w:lvlText w:val="o"/>
+      <w:lvlJc w:val="left"/>
+      <w:pPr>
+        <w:ind w:left="1440" w:hanging="360"/>
+      </w:pPr>
+      <w:rPr>
+        <w:rFonts w:ascii="Courier New" w:hAnsi="Courier New" w:cs="Courier New" w:hint="default"/>
+      </w:rPr>
+    </w:lvl>
+    <w:lvl w:ilvl="2" w:tplc="10090005" w:tentative="1">
+      <w:start w:val="1"/>
+      <w:numFmt w:val="bullet"/>
+      <w:lvlText w:val=""/>
+      <w:lvlJc w:val="left"/>
+      <w:pPr>
+        <w:ind w:left="2160" w:hanging="360"/>
+      </w:pPr>
+      <w:rPr>
+        <w:rFonts w:ascii="Wingdings" w:hAnsi="Wingdings" w:hint="default"/>
+      </w:rPr>
+    </w:lvl>
+    <w:lvl w:ilvl="3" w:tplc="10090001" w:tentative="1">
+      <w:start w:val="1"/>
+      <w:numFmt w:val="bullet"/>
+      <w:lvlText w:val=""/>
+      <w:lvlJc w:val="left"/>
+      <w:pPr>
+        <w:ind w:left="2880" w:hanging="360"/>
+      </w:pPr>
+      <w:rPr>
+        <w:rFonts w:ascii="Symbol" w:hAnsi="Symbol" w:hint="default"/>
+      </w:rPr>
+    </w:lvl>
+    <w:lvl w:ilvl="4" w:tplc="10090003" w:tentative="1">
+      <w:start w:val="1"/>
+      <w:numFmt w:val="bullet"/>
+      <w:lvlText w:val="o"/>
+      <w:lvlJc w:val="left"/>
+      <w:pPr>
+        <w:ind w:left="3600" w:hanging="360"/>
+      </w:pPr>
+      <w:rPr>
+        <w:rFonts w:ascii="Courier New" w:hAnsi="Courier New" w:cs="Courier New" w:hint="default"/>
+      </w:rPr>
+    </w:lvl>
+    <w:lvl w:ilvl="5" w:tplc="10090005" w:tentative="1">
+      <w:start w:val="1"/>
+      <w:numFmt w:val="bullet"/>
+      <w:lvlText w:val=""/>
+      <w:lvlJc w:val="left"/>
+      <w:pPr>
+        <w:ind w:left="4320" w:hanging="360"/>
+      </w:pPr>
+      <w:rPr>
+        <w:rFonts w:ascii="Wingdings" w:hAnsi="Wingdings" w:hint="default"/>
+      </w:rPr>
+    </w:lvl>
+    <w:lvl w:ilvl="6" w:tplc="10090001" w:tentative="1">
+      <w:start w:val="1"/>
+      <w:numFmt w:val="bullet"/>
+      <w:lvlText w:val=""/>
+      <w:lvlJc w:val="left"/>
+      <w:pPr>
+        <w:ind w:left="5040" w:hanging="360"/>
+      </w:pPr>
+      <w:rPr>
+        <w:rFonts w:ascii="Symbol" w:hAnsi="Symbol" w:hint="default"/>
+      </w:rPr>
+    </w:lvl>
+    <w:lvl w:ilvl="7" w:tplc="10090003" w:tentative="1">
+      <w:start w:val="1"/>
+      <w:numFmt w:val="bullet"/>
+      <w:lvlText w:val="o"/>
+      <w:lvlJc w:val="left"/>
+      <w:pPr>
+        <w:ind w:left="5760" w:hanging="360"/>
+      </w:pPr>
+      <w:rPr>
+        <w:rFonts w:ascii="Courier New" w:hAnsi="Courier New" w:cs="Courier New" w:hint="default"/>
+      </w:rPr>
+    </w:lvl>
+    <w:lvl w:ilvl="8" w:tplc="10090005" w:tentative="1">
+      <w:start w:val="1"/>
+      <w:numFmt w:val="bullet"/>
+      <w:lvlText w:val=""/>
+      <w:lvlJc w:val="left"/>
+      <w:pPr>
+        <w:ind w:left="6480" w:hanging="360"/>
+      </w:pPr>
+      <w:rPr>
+        <w:rFonts w:ascii="Wingdings" w:hAnsi="Wingdings" w:hint="default"/>
+      </w:rPr>
+    </w:lvl>
+  </w:abstractNum>
+  <w:abstractNum w:abstractNumId="1" w15:restartNumberingAfterBreak="0">
     <w:nsid w:val="2B522845"/>
     <w:multiLevelType w:val="hybridMultilevel"/>
     <w:tmpl w:val="0112533C"/>
@@ -6306,7 +6038,7 @@
       </w:rPr>
     </w:lvl>
   </w:abstractNum>
-  <w:abstractNum w:abstractNumId="1">
+  <w:abstractNum w:abstractNumId="2" w15:restartNumberingAfterBreak="0">
     <w:nsid w:val="430C77DC"/>
     <w:multiLevelType w:val="hybridMultilevel"/>
     <w:tmpl w:val="F7A2A5C0"/>
@@ -6418,7 +6150,7 @@
       </w:rPr>
     </w:lvl>
   </w:abstractNum>
-  <w:abstractNum w:abstractNumId="2">
+  <w:abstractNum w:abstractNumId="3" w15:restartNumberingAfterBreak="0">
     <w:nsid w:val="5A6C2B2F"/>
     <w:multiLevelType w:val="hybridMultilevel"/>
     <w:tmpl w:val="1654D586"/>
@@ -6508,19 +6240,22 @@
     </w:lvl>
   </w:abstractNum>
   <w:num w:numId="1">
+    <w:abstractNumId w:val="3"/>
+  </w:num>
+  <w:num w:numId="2">
+    <w:abstractNumId w:val="1"/>
+  </w:num>
+  <w:num w:numId="3">
     <w:abstractNumId w:val="2"/>
   </w:num>
-  <w:num w:numId="2">
+  <w:num w:numId="4">
     <w:abstractNumId w:val="0"/>
-  </w:num>
-  <w:num w:numId="3">
-    <w:abstractNumId w:val="1"/>
   </w:num>
 </w:numbering>
 </file>
 
 <file path=word/styles.xml><?xml version="1.0" encoding="utf-8"?>
-<w:styles xmlns:mc="http://schemas.openxmlformats.org/markup-compatibility/2006" xmlns:r="http://schemas.openxmlformats.org/officeDocument/2006/relationships" xmlns:w="http://schemas.openxmlformats.org/wordprocessingml/2006/main" xmlns:w14="http://schemas.microsoft.com/office/word/2010/wordml" mc:Ignorable="w14">
+<w:styles xmlns:mc="http://schemas.openxmlformats.org/markup-compatibility/2006" xmlns:r="http://schemas.openxmlformats.org/officeDocument/2006/relationships" xmlns:w="http://schemas.openxmlformats.org/wordprocessingml/2006/main" xmlns:w14="http://schemas.microsoft.com/office/word/2010/wordml" xmlns:w15="http://schemas.microsoft.com/office/word/2012/wordml" xmlns:w16cid="http://schemas.microsoft.com/office/word/2016/wordml/cid" xmlns:w16se="http://schemas.microsoft.com/office/word/2015/wordml/symex" mc:Ignorable="w14 w15 w16se w16cid">
   <w:docDefaults>
     <w:rPrDefault>
       <w:rPr>
@@ -6536,156 +6271,394 @@
       </w:pPr>
     </w:pPrDefault>
   </w:docDefaults>
-  <w:latentStyles w:defLockedState="0" w:defUIPriority="99" w:defSemiHidden="1" w:defUnhideWhenUsed="1" w:defQFormat="0" w:count="267">
-    <w:lsdException w:name="Normal" w:semiHidden="0" w:uiPriority="0" w:unhideWhenUsed="0" w:qFormat="1"/>
-    <w:lsdException w:name="heading 1" w:semiHidden="0" w:uiPriority="9" w:unhideWhenUsed="0" w:qFormat="1"/>
-    <w:lsdException w:name="heading 2" w:uiPriority="9" w:qFormat="1"/>
-    <w:lsdException w:name="heading 3" w:uiPriority="9" w:qFormat="1"/>
-    <w:lsdException w:name="heading 4" w:uiPriority="9" w:qFormat="1"/>
-    <w:lsdException w:name="heading 5" w:uiPriority="9" w:qFormat="1"/>
-    <w:lsdException w:name="heading 6" w:uiPriority="9" w:qFormat="1"/>
-    <w:lsdException w:name="heading 7" w:uiPriority="9" w:qFormat="1"/>
-    <w:lsdException w:name="heading 8" w:uiPriority="9" w:qFormat="1"/>
-    <w:lsdException w:name="heading 9" w:uiPriority="9" w:qFormat="1"/>
-    <w:lsdException w:name="toc 1" w:uiPriority="39"/>
-    <w:lsdException w:name="toc 2" w:uiPriority="39"/>
-    <w:lsdException w:name="toc 3" w:uiPriority="39"/>
-    <w:lsdException w:name="toc 4" w:uiPriority="39"/>
-    <w:lsdException w:name="toc 5" w:uiPriority="39"/>
-    <w:lsdException w:name="toc 6" w:uiPriority="39"/>
-    <w:lsdException w:name="toc 7" w:uiPriority="39"/>
-    <w:lsdException w:name="toc 8" w:uiPriority="39"/>
-    <w:lsdException w:name="toc 9" w:uiPriority="39"/>
-    <w:lsdException w:name="caption" w:uiPriority="35" w:qFormat="1"/>
-    <w:lsdException w:name="Title" w:semiHidden="0" w:uiPriority="10" w:unhideWhenUsed="0" w:qFormat="1"/>
-    <w:lsdException w:name="Default Paragraph Font" w:uiPriority="1"/>
-    <w:lsdException w:name="Subtitle" w:semiHidden="0" w:uiPriority="11" w:unhideWhenUsed="0" w:qFormat="1"/>
-    <w:lsdException w:name="Strong" w:semiHidden="0" w:uiPriority="22" w:unhideWhenUsed="0" w:qFormat="1"/>
-    <w:lsdException w:name="Emphasis" w:semiHidden="0" w:uiPriority="20" w:unhideWhenUsed="0" w:qFormat="1"/>
-    <w:lsdException w:name="Table Grid" w:semiHidden="0" w:uiPriority="59" w:unhideWhenUsed="0"/>
-    <w:lsdException w:name="Placeholder Text" w:unhideWhenUsed="0"/>
-    <w:lsdException w:name="No Spacing" w:semiHidden="0" w:uiPriority="1" w:unhideWhenUsed="0" w:qFormat="1"/>
-    <w:lsdException w:name="Light Shading" w:semiHidden="0" w:uiPriority="60" w:unhideWhenUsed="0"/>
-    <w:lsdException w:name="Light List" w:semiHidden="0" w:uiPriority="61" w:unhideWhenUsed="0"/>
-    <w:lsdException w:name="Light Grid" w:semiHidden="0" w:uiPriority="62" w:unhideWhenUsed="0"/>
-    <w:lsdException w:name="Medium Shading 1" w:semiHidden="0" w:uiPriority="63" w:unhideWhenUsed="0"/>
-    <w:lsdException w:name="Medium Shading 2" w:semiHidden="0" w:uiPriority="64" w:unhideWhenUsed="0"/>
-    <w:lsdException w:name="Medium List 1" w:semiHidden="0" w:uiPriority="65" w:unhideWhenUsed="0"/>
-    <w:lsdException w:name="Medium List 2" w:semiHidden="0" w:uiPriority="66" w:unhideWhenUsed="0"/>
-    <w:lsdException w:name="Medium Grid 1" w:semiHidden="0" w:uiPriority="67" w:unhideWhenUsed="0"/>
-    <w:lsdException w:name="Medium Grid 2" w:semiHidden="0" w:uiPriority="68" w:unhideWhenUsed="0"/>
-    <w:lsdException w:name="Medium Grid 3" w:semiHidden="0" w:uiPriority="69" w:unhideWhenUsed="0"/>
-    <w:lsdException w:name="Dark List" w:semiHidden="0" w:uiPriority="70" w:unhideWhenUsed="0"/>
-    <w:lsdException w:name="Colorful Shading" w:semiHidden="0" w:uiPriority="71" w:unhideWhenUsed="0"/>
-    <w:lsdException w:name="Colorful List" w:semiHidden="0" w:uiPriority="72" w:unhideWhenUsed="0"/>
-    <w:lsdException w:name="Colorful Grid" w:semiHidden="0" w:uiPriority="73" w:unhideWhenUsed="0"/>
-    <w:lsdException w:name="Light Shading Accent 1" w:semiHidden="0" w:uiPriority="60" w:unhideWhenUsed="0"/>
-    <w:lsdException w:name="Light List Accent 1" w:semiHidden="0" w:uiPriority="61" w:unhideWhenUsed="0"/>
-    <w:lsdException w:name="Light Grid Accent 1" w:semiHidden="0" w:uiPriority="62" w:unhideWhenUsed="0"/>
-    <w:lsdException w:name="Medium Shading 1 Accent 1" w:semiHidden="0" w:uiPriority="63" w:unhideWhenUsed="0"/>
-    <w:lsdException w:name="Medium Shading 2 Accent 1" w:semiHidden="0" w:uiPriority="64" w:unhideWhenUsed="0"/>
-    <w:lsdException w:name="Medium List 1 Accent 1" w:semiHidden="0" w:uiPriority="65" w:unhideWhenUsed="0"/>
-    <w:lsdException w:name="Revision" w:unhideWhenUsed="0"/>
-    <w:lsdException w:name="List Paragraph" w:semiHidden="0" w:uiPriority="34" w:unhideWhenUsed="0" w:qFormat="1"/>
-    <w:lsdException w:name="Quote" w:semiHidden="0" w:uiPriority="29" w:unhideWhenUsed="0" w:qFormat="1"/>
-    <w:lsdException w:name="Intense Quote" w:semiHidden="0" w:uiPriority="30" w:unhideWhenUsed="0" w:qFormat="1"/>
-    <w:lsdException w:name="Medium List 2 Accent 1" w:semiHidden="0" w:uiPriority="66" w:unhideWhenUsed="0"/>
-    <w:lsdException w:name="Medium Grid 1 Accent 1" w:semiHidden="0" w:uiPriority="67" w:unhideWhenUsed="0"/>
-    <w:lsdException w:name="Medium Grid 2 Accent 1" w:semiHidden="0" w:uiPriority="68" w:unhideWhenUsed="0"/>
-    <w:lsdException w:name="Medium Grid 3 Accent 1" w:semiHidden="0" w:uiPriority="69" w:unhideWhenUsed="0"/>
-    <w:lsdException w:name="Dark List Accent 1" w:semiHidden="0" w:uiPriority="70" w:unhideWhenUsed="0"/>
-    <w:lsdException w:name="Colorful Shading Accent 1" w:semiHidden="0" w:uiPriority="71" w:unhideWhenUsed="0"/>
-    <w:lsdException w:name="Colorful List Accent 1" w:semiHidden="0" w:uiPriority="72" w:unhideWhenUsed="0"/>
-    <w:lsdException w:name="Colorful Grid Accent 1" w:semiHidden="0" w:uiPriority="73" w:unhideWhenUsed="0"/>
-    <w:lsdException w:name="Light Shading Accent 2" w:semiHidden="0" w:uiPriority="60" w:unhideWhenUsed="0"/>
-    <w:lsdException w:name="Light List Accent 2" w:semiHidden="0" w:uiPriority="61" w:unhideWhenUsed="0"/>
-    <w:lsdException w:name="Light Grid Accent 2" w:semiHidden="0" w:uiPriority="62" w:unhideWhenUsed="0"/>
-    <w:lsdException w:name="Medium Shading 1 Accent 2" w:semiHidden="0" w:uiPriority="63" w:unhideWhenUsed="0"/>
-    <w:lsdException w:name="Medium Shading 2 Accent 2" w:semiHidden="0" w:uiPriority="64" w:unhideWhenUsed="0"/>
-    <w:lsdException w:name="Medium List 1 Accent 2" w:semiHidden="0" w:uiPriority="65" w:unhideWhenUsed="0"/>
-    <w:lsdException w:name="Medium List 2 Accent 2" w:semiHidden="0" w:uiPriority="66" w:unhideWhenUsed="0"/>
-    <w:lsdException w:name="Medium Grid 1 Accent 2" w:semiHidden="0" w:uiPriority="67" w:unhideWhenUsed="0"/>
-    <w:lsdException w:name="Medium Grid 2 Accent 2" w:semiHidden="0" w:uiPriority="68" w:unhideWhenUsed="0"/>
-    <w:lsdException w:name="Medium Grid 3 Accent 2" w:semiHidden="0" w:uiPriority="69" w:unhideWhenUsed="0"/>
-    <w:lsdException w:name="Dark List Accent 2" w:semiHidden="0" w:uiPriority="70" w:unhideWhenUsed="0"/>
-    <w:lsdException w:name="Colorful Shading Accent 2" w:semiHidden="0" w:uiPriority="71" w:unhideWhenUsed="0"/>
-    <w:lsdException w:name="Colorful List Accent 2" w:semiHidden="0" w:uiPriority="72" w:unhideWhenUsed="0"/>
-    <w:lsdException w:name="Colorful Grid Accent 2" w:semiHidden="0" w:uiPriority="73" w:unhideWhenUsed="0"/>
-    <w:lsdException w:name="Light Shading Accent 3" w:semiHidden="0" w:uiPriority="60" w:unhideWhenUsed="0"/>
-    <w:lsdException w:name="Light List Accent 3" w:semiHidden="0" w:uiPriority="61" w:unhideWhenUsed="0"/>
-    <w:lsdException w:name="Light Grid Accent 3" w:semiHidden="0" w:uiPriority="62" w:unhideWhenUsed="0"/>
-    <w:lsdException w:name="Medium Shading 1 Accent 3" w:semiHidden="0" w:uiPriority="63" w:unhideWhenUsed="0"/>
-    <w:lsdException w:name="Medium Shading 2 Accent 3" w:semiHidden="0" w:uiPriority="64" w:unhideWhenUsed="0"/>
-    <w:lsdException w:name="Medium List 1 Accent 3" w:semiHidden="0" w:uiPriority="65" w:unhideWhenUsed="0"/>
-    <w:lsdException w:name="Medium List 2 Accent 3" w:semiHidden="0" w:uiPriority="66" w:unhideWhenUsed="0"/>
-    <w:lsdException w:name="Medium Grid 1 Accent 3" w:semiHidden="0" w:uiPriority="67" w:unhideWhenUsed="0"/>
-    <w:lsdException w:name="Medium Grid 2 Accent 3" w:semiHidden="0" w:uiPriority="68" w:unhideWhenUsed="0"/>
-    <w:lsdException w:name="Medium Grid 3 Accent 3" w:semiHidden="0" w:uiPriority="69" w:unhideWhenUsed="0"/>
-    <w:lsdException w:name="Dark List Accent 3" w:semiHidden="0" w:uiPriority="70" w:unhideWhenUsed="0"/>
-    <w:lsdException w:name="Colorful Shading Accent 3" w:semiHidden="0" w:uiPriority="71" w:unhideWhenUsed="0"/>
-    <w:lsdException w:name="Colorful List Accent 3" w:semiHidden="0" w:uiPriority="72" w:unhideWhenUsed="0"/>
-    <w:lsdException w:name="Colorful Grid Accent 3" w:semiHidden="0" w:uiPriority="73" w:unhideWhenUsed="0"/>
-    <w:lsdException w:name="Light Shading Accent 4" w:semiHidden="0" w:uiPriority="60" w:unhideWhenUsed="0"/>
-    <w:lsdException w:name="Light List Accent 4" w:semiHidden="0" w:uiPriority="61" w:unhideWhenUsed="0"/>
-    <w:lsdException w:name="Light Grid Accent 4" w:semiHidden="0" w:uiPriority="62" w:unhideWhenUsed="0"/>
-    <w:lsdException w:name="Medium Shading 1 Accent 4" w:semiHidden="0" w:uiPriority="63" w:unhideWhenUsed="0"/>
-    <w:lsdException w:name="Medium Shading 2 Accent 4" w:semiHidden="0" w:uiPriority="64" w:unhideWhenUsed="0"/>
-    <w:lsdException w:name="Medium List 1 Accent 4" w:semiHidden="0" w:uiPriority="65" w:unhideWhenUsed="0"/>
-    <w:lsdException w:name="Medium List 2 Accent 4" w:semiHidden="0" w:uiPriority="66" w:unhideWhenUsed="0"/>
-    <w:lsdException w:name="Medium Grid 1 Accent 4" w:semiHidden="0" w:uiPriority="67" w:unhideWhenUsed="0"/>
-    <w:lsdException w:name="Medium Grid 2 Accent 4" w:semiHidden="0" w:uiPriority="68" w:unhideWhenUsed="0"/>
-    <w:lsdException w:name="Medium Grid 3 Accent 4" w:semiHidden="0" w:uiPriority="69" w:unhideWhenUsed="0"/>
-    <w:lsdException w:name="Dark List Accent 4" w:semiHidden="0" w:uiPriority="70" w:unhideWhenUsed="0"/>
-    <w:lsdException w:name="Colorful Shading Accent 4" w:semiHidden="0" w:uiPriority="71" w:unhideWhenUsed="0"/>
-    <w:lsdException w:name="Colorful List Accent 4" w:semiHidden="0" w:uiPriority="72" w:unhideWhenUsed="0"/>
-    <w:lsdException w:name="Colorful Grid Accent 4" w:semiHidden="0" w:uiPriority="73" w:unhideWhenUsed="0"/>
-    <w:lsdException w:name="Light Shading Accent 5" w:semiHidden="0" w:uiPriority="60" w:unhideWhenUsed="0"/>
-    <w:lsdException w:name="Light List Accent 5" w:semiHidden="0" w:uiPriority="61" w:unhideWhenUsed="0"/>
-    <w:lsdException w:name="Light Grid Accent 5" w:semiHidden="0" w:uiPriority="62" w:unhideWhenUsed="0"/>
-    <w:lsdException w:name="Medium Shading 1 Accent 5" w:semiHidden="0" w:uiPriority="63" w:unhideWhenUsed="0"/>
-    <w:lsdException w:name="Medium Shading 2 Accent 5" w:semiHidden="0" w:uiPriority="64" w:unhideWhenUsed="0"/>
-    <w:lsdException w:name="Medium List 1 Accent 5" w:semiHidden="0" w:uiPriority="65" w:unhideWhenUsed="0"/>
-    <w:lsdException w:name="Medium List 2 Accent 5" w:semiHidden="0" w:uiPriority="66" w:unhideWhenUsed="0"/>
-    <w:lsdException w:name="Medium Grid 1 Accent 5" w:semiHidden="0" w:uiPriority="67" w:unhideWhenUsed="0"/>
-    <w:lsdException w:name="Medium Grid 2 Accent 5" w:semiHidden="0" w:uiPriority="68" w:unhideWhenUsed="0"/>
-    <w:lsdException w:name="Medium Grid 3 Accent 5" w:semiHidden="0" w:uiPriority="69" w:unhideWhenUsed="0"/>
-    <w:lsdException w:name="Dark List Accent 5" w:semiHidden="0" w:uiPriority="70" w:unhideWhenUsed="0"/>
-    <w:lsdException w:name="Colorful Shading Accent 5" w:semiHidden="0" w:uiPriority="71" w:unhideWhenUsed="0"/>
-    <w:lsdException w:name="Colorful List Accent 5" w:semiHidden="0" w:uiPriority="72" w:unhideWhenUsed="0"/>
-    <w:lsdException w:name="Colorful Grid Accent 5" w:semiHidden="0" w:uiPriority="73" w:unhideWhenUsed="0"/>
-    <w:lsdException w:name="Light Shading Accent 6" w:semiHidden="0" w:uiPriority="60" w:unhideWhenUsed="0"/>
-    <w:lsdException w:name="Light List Accent 6" w:semiHidden="0" w:uiPriority="61" w:unhideWhenUsed="0"/>
-    <w:lsdException w:name="Light Grid Accent 6" w:semiHidden="0" w:uiPriority="62" w:unhideWhenUsed="0"/>
-    <w:lsdException w:name="Medium Shading 1 Accent 6" w:semiHidden="0" w:uiPriority="63" w:unhideWhenUsed="0"/>
-    <w:lsdException w:name="Medium Shading 2 Accent 6" w:semiHidden="0" w:uiPriority="64" w:unhideWhenUsed="0"/>
-    <w:lsdException w:name="Medium List 1 Accent 6" w:semiHidden="0" w:uiPriority="65" w:unhideWhenUsed="0"/>
-    <w:lsdException w:name="Medium List 2 Accent 6" w:semiHidden="0" w:uiPriority="66" w:unhideWhenUsed="0"/>
-    <w:lsdException w:name="Medium Grid 1 Accent 6" w:semiHidden="0" w:uiPriority="67" w:unhideWhenUsed="0"/>
-    <w:lsdException w:name="Medium Grid 2 Accent 6" w:semiHidden="0" w:uiPriority="68" w:unhideWhenUsed="0"/>
-    <w:lsdException w:name="Medium Grid 3 Accent 6" w:semiHidden="0" w:uiPriority="69" w:unhideWhenUsed="0"/>
-    <w:lsdException w:name="Dark List Accent 6" w:semiHidden="0" w:uiPriority="70" w:unhideWhenUsed="0"/>
-    <w:lsdException w:name="Colorful Shading Accent 6" w:semiHidden="0" w:uiPriority="71" w:unhideWhenUsed="0"/>
-    <w:lsdException w:name="Colorful List Accent 6" w:semiHidden="0" w:uiPriority="72" w:unhideWhenUsed="0"/>
-    <w:lsdException w:name="Colorful Grid Accent 6" w:semiHidden="0" w:uiPriority="73" w:unhideWhenUsed="0"/>
-    <w:lsdException w:name="Subtle Emphasis" w:semiHidden="0" w:uiPriority="19" w:unhideWhenUsed="0" w:qFormat="1"/>
-    <w:lsdException w:name="Intense Emphasis" w:semiHidden="0" w:uiPriority="21" w:unhideWhenUsed="0" w:qFormat="1"/>
-    <w:lsdException w:name="Subtle Reference" w:semiHidden="0" w:uiPriority="31" w:unhideWhenUsed="0" w:qFormat="1"/>
-    <w:lsdException w:name="Intense Reference" w:semiHidden="0" w:uiPriority="32" w:unhideWhenUsed="0" w:qFormat="1"/>
-    <w:lsdException w:name="Book Title" w:semiHidden="0" w:uiPriority="33" w:unhideWhenUsed="0" w:qFormat="1"/>
-    <w:lsdException w:name="Bibliography" w:uiPriority="37"/>
-    <w:lsdException w:name="TOC Heading" w:uiPriority="39" w:qFormat="1"/>
+  <w:latentStyles w:defLockedState="0" w:defUIPriority="99" w:defSemiHidden="0" w:defUnhideWhenUsed="0" w:defQFormat="0" w:count="375">
+    <w:lsdException w:name="Normal" w:uiPriority="0" w:qFormat="1"/>
+    <w:lsdException w:name="heading 1" w:uiPriority="9" w:qFormat="1"/>
+    <w:lsdException w:name="heading 2" w:semiHidden="1" w:uiPriority="9" w:unhideWhenUsed="1" w:qFormat="1"/>
+    <w:lsdException w:name="heading 3" w:semiHidden="1" w:uiPriority="9" w:unhideWhenUsed="1" w:qFormat="1"/>
+    <w:lsdException w:name="heading 4" w:semiHidden="1" w:uiPriority="9" w:unhideWhenUsed="1" w:qFormat="1"/>
+    <w:lsdException w:name="heading 5" w:semiHidden="1" w:uiPriority="9" w:unhideWhenUsed="1" w:qFormat="1"/>
+    <w:lsdException w:name="heading 6" w:semiHidden="1" w:uiPriority="9" w:unhideWhenUsed="1" w:qFormat="1"/>
+    <w:lsdException w:name="heading 7" w:semiHidden="1" w:uiPriority="9" w:unhideWhenUsed="1" w:qFormat="1"/>
+    <w:lsdException w:name="heading 8" w:semiHidden="1" w:uiPriority="9" w:unhideWhenUsed="1" w:qFormat="1"/>
+    <w:lsdException w:name="heading 9" w:semiHidden="1" w:uiPriority="9" w:unhideWhenUsed="1" w:qFormat="1"/>
+    <w:lsdException w:name="index 1" w:semiHidden="1" w:unhideWhenUsed="1"/>
+    <w:lsdException w:name="index 2" w:semiHidden="1" w:unhideWhenUsed="1"/>
+    <w:lsdException w:name="index 3" w:semiHidden="1" w:unhideWhenUsed="1"/>
+    <w:lsdException w:name="index 4" w:semiHidden="1" w:unhideWhenUsed="1"/>
+    <w:lsdException w:name="index 5" w:semiHidden="1" w:unhideWhenUsed="1"/>
+    <w:lsdException w:name="index 6" w:semiHidden="1" w:unhideWhenUsed="1"/>
+    <w:lsdException w:name="index 7" w:semiHidden="1" w:unhideWhenUsed="1"/>
+    <w:lsdException w:name="index 8" w:semiHidden="1" w:unhideWhenUsed="1"/>
+    <w:lsdException w:name="index 9" w:semiHidden="1" w:unhideWhenUsed="1"/>
+    <w:lsdException w:name="toc 1" w:semiHidden="1" w:uiPriority="39" w:unhideWhenUsed="1"/>
+    <w:lsdException w:name="toc 2" w:semiHidden="1" w:uiPriority="39" w:unhideWhenUsed="1"/>
+    <w:lsdException w:name="toc 3" w:semiHidden="1" w:uiPriority="39" w:unhideWhenUsed="1"/>
+    <w:lsdException w:name="toc 4" w:semiHidden="1" w:uiPriority="39" w:unhideWhenUsed="1"/>
+    <w:lsdException w:name="toc 5" w:semiHidden="1" w:uiPriority="39" w:unhideWhenUsed="1"/>
+    <w:lsdException w:name="toc 6" w:semiHidden="1" w:uiPriority="39" w:unhideWhenUsed="1"/>
+    <w:lsdException w:name="toc 7" w:semiHidden="1" w:uiPriority="39" w:unhideWhenUsed="1"/>
+    <w:lsdException w:name="toc 8" w:semiHidden="1" w:uiPriority="39" w:unhideWhenUsed="1"/>
+    <w:lsdException w:name="toc 9" w:semiHidden="1" w:uiPriority="39" w:unhideWhenUsed="1"/>
+    <w:lsdException w:name="Normal Indent" w:semiHidden="1" w:unhideWhenUsed="1"/>
+    <w:lsdException w:name="footnote text" w:semiHidden="1" w:unhideWhenUsed="1"/>
+    <w:lsdException w:name="annotation text" w:semiHidden="1" w:unhideWhenUsed="1"/>
+    <w:lsdException w:name="header" w:semiHidden="1" w:unhideWhenUsed="1"/>
+    <w:lsdException w:name="footer" w:semiHidden="1" w:unhideWhenUsed="1"/>
+    <w:lsdException w:name="index heading" w:semiHidden="1" w:unhideWhenUsed="1"/>
+    <w:lsdException w:name="caption" w:semiHidden="1" w:uiPriority="35" w:unhideWhenUsed="1" w:qFormat="1"/>
+    <w:lsdException w:name="table of figures" w:semiHidden="1" w:unhideWhenUsed="1"/>
+    <w:lsdException w:name="envelope address" w:semiHidden="1" w:unhideWhenUsed="1"/>
+    <w:lsdException w:name="envelope return" w:semiHidden="1" w:unhideWhenUsed="1"/>
+    <w:lsdException w:name="footnote reference" w:semiHidden="1" w:unhideWhenUsed="1"/>
+    <w:lsdException w:name="annotation reference" w:semiHidden="1" w:unhideWhenUsed="1"/>
+    <w:lsdException w:name="line number" w:semiHidden="1" w:unhideWhenUsed="1"/>
+    <w:lsdException w:name="page number" w:semiHidden="1" w:unhideWhenUsed="1"/>
+    <w:lsdException w:name="endnote reference" w:semiHidden="1" w:unhideWhenUsed="1"/>
+    <w:lsdException w:name="endnote text" w:semiHidden="1" w:unhideWhenUsed="1"/>
+    <w:lsdException w:name="table of authorities" w:semiHidden="1" w:unhideWhenUsed="1"/>
+    <w:lsdException w:name="macro" w:semiHidden="1" w:unhideWhenUsed="1"/>
+    <w:lsdException w:name="toa heading" w:semiHidden="1" w:unhideWhenUsed="1"/>
+    <w:lsdException w:name="List" w:semiHidden="1" w:unhideWhenUsed="1"/>
+    <w:lsdException w:name="List Bullet" w:semiHidden="1" w:unhideWhenUsed="1"/>
+    <w:lsdException w:name="List Number" w:semiHidden="1" w:unhideWhenUsed="1"/>
+    <w:lsdException w:name="List 2" w:semiHidden="1" w:unhideWhenUsed="1"/>
+    <w:lsdException w:name="List 3" w:semiHidden="1" w:unhideWhenUsed="1"/>
+    <w:lsdException w:name="List 4" w:semiHidden="1" w:unhideWhenUsed="1"/>
+    <w:lsdException w:name="List 5" w:semiHidden="1" w:unhideWhenUsed="1"/>
+    <w:lsdException w:name="List Bullet 2" w:semiHidden="1" w:unhideWhenUsed="1"/>
+    <w:lsdException w:name="List Bullet 3" w:semiHidden="1" w:unhideWhenUsed="1"/>
+    <w:lsdException w:name="List Bullet 4" w:semiHidden="1" w:unhideWhenUsed="1"/>
+    <w:lsdException w:name="List Bullet 5" w:semiHidden="1" w:unhideWhenUsed="1"/>
+    <w:lsdException w:name="List Number 2" w:semiHidden="1" w:unhideWhenUsed="1"/>
+    <w:lsdException w:name="List Number 3" w:semiHidden="1" w:unhideWhenUsed="1"/>
+    <w:lsdException w:name="List Number 4" w:semiHidden="1" w:unhideWhenUsed="1"/>
+    <w:lsdException w:name="List Number 5" w:semiHidden="1" w:unhideWhenUsed="1"/>
+    <w:lsdException w:name="Title" w:uiPriority="10" w:qFormat="1"/>
+    <w:lsdException w:name="Closing" w:semiHidden="1" w:unhideWhenUsed="1"/>
+    <w:lsdException w:name="Signature" w:semiHidden="1" w:unhideWhenUsed="1"/>
+    <w:lsdException w:name="Default Paragraph Font" w:semiHidden="1" w:uiPriority="1" w:unhideWhenUsed="1"/>
+    <w:lsdException w:name="Body Text" w:semiHidden="1" w:unhideWhenUsed="1"/>
+    <w:lsdException w:name="Body Text Indent" w:semiHidden="1" w:unhideWhenUsed="1"/>
+    <w:lsdException w:name="List Continue" w:semiHidden="1" w:unhideWhenUsed="1"/>
+    <w:lsdException w:name="List Continue 2" w:semiHidden="1" w:unhideWhenUsed="1"/>
+    <w:lsdException w:name="List Continue 3" w:semiHidden="1" w:unhideWhenUsed="1"/>
+    <w:lsdException w:name="List Continue 4" w:semiHidden="1" w:unhideWhenUsed="1"/>
+    <w:lsdException w:name="List Continue 5" w:semiHidden="1" w:unhideWhenUsed="1"/>
+    <w:lsdException w:name="Message Header" w:semiHidden="1" w:unhideWhenUsed="1"/>
+    <w:lsdException w:name="Subtitle" w:uiPriority="11" w:qFormat="1"/>
+    <w:lsdException w:name="Salutation" w:semiHidden="1" w:unhideWhenUsed="1"/>
+    <w:lsdException w:name="Date" w:semiHidden="1" w:unhideWhenUsed="1"/>
+    <w:lsdException w:name="Body Text First Indent" w:semiHidden="1" w:unhideWhenUsed="1"/>
+    <w:lsdException w:name="Body Text First Indent 2" w:semiHidden="1" w:unhideWhenUsed="1"/>
+    <w:lsdException w:name="Note Heading" w:semiHidden="1" w:unhideWhenUsed="1"/>
+    <w:lsdException w:name="Body Text 2" w:semiHidden="1" w:unhideWhenUsed="1"/>
+    <w:lsdException w:name="Body Text 3" w:semiHidden="1" w:unhideWhenUsed="1"/>
+    <w:lsdException w:name="Body Text Indent 2" w:semiHidden="1" w:unhideWhenUsed="1"/>
+    <w:lsdException w:name="Body Text Indent 3" w:semiHidden="1" w:unhideWhenUsed="1"/>
+    <w:lsdException w:name="Block Text" w:semiHidden="1" w:unhideWhenUsed="1"/>
+    <w:lsdException w:name="Hyperlink" w:semiHidden="1" w:unhideWhenUsed="1"/>
+    <w:lsdException w:name="FollowedHyperlink" w:semiHidden="1" w:unhideWhenUsed="1"/>
+    <w:lsdException w:name="Strong" w:uiPriority="22" w:qFormat="1"/>
+    <w:lsdException w:name="Emphasis" w:uiPriority="20" w:qFormat="1"/>
+    <w:lsdException w:name="Document Map" w:semiHidden="1" w:unhideWhenUsed="1"/>
+    <w:lsdException w:name="Plain Text" w:semiHidden="1" w:unhideWhenUsed="1"/>
+    <w:lsdException w:name="E-mail Signature" w:semiHidden="1" w:unhideWhenUsed="1"/>
+    <w:lsdException w:name="HTML Top of Form" w:semiHidden="1" w:unhideWhenUsed="1"/>
+    <w:lsdException w:name="HTML Bottom of Form" w:semiHidden="1" w:unhideWhenUsed="1"/>
+    <w:lsdException w:name="Normal (Web)" w:semiHidden="1" w:unhideWhenUsed="1"/>
+    <w:lsdException w:name="HTML Acronym" w:semiHidden="1" w:unhideWhenUsed="1"/>
+    <w:lsdException w:name="HTML Address" w:semiHidden="1" w:unhideWhenUsed="1"/>
+    <w:lsdException w:name="HTML Cite" w:semiHidden="1" w:unhideWhenUsed="1"/>
+    <w:lsdException w:name="HTML Code" w:semiHidden="1" w:unhideWhenUsed="1"/>
+    <w:lsdException w:name="HTML Definition" w:semiHidden="1" w:unhideWhenUsed="1"/>
+    <w:lsdException w:name="HTML Keyboard" w:semiHidden="1" w:unhideWhenUsed="1"/>
+    <w:lsdException w:name="HTML Preformatted" w:semiHidden="1" w:unhideWhenUsed="1"/>
+    <w:lsdException w:name="HTML Sample" w:semiHidden="1" w:unhideWhenUsed="1"/>
+    <w:lsdException w:name="HTML Typewriter" w:semiHidden="1" w:unhideWhenUsed="1"/>
+    <w:lsdException w:name="HTML Variable" w:semiHidden="1" w:unhideWhenUsed="1"/>
+    <w:lsdException w:name="Normal Table" w:semiHidden="1" w:unhideWhenUsed="1"/>
+    <w:lsdException w:name="annotation subject" w:semiHidden="1" w:unhideWhenUsed="1"/>
+    <w:lsdException w:name="No List" w:semiHidden="1" w:unhideWhenUsed="1"/>
+    <w:lsdException w:name="Outline List 1" w:semiHidden="1" w:unhideWhenUsed="1"/>
+    <w:lsdException w:name="Outline List 2" w:semiHidden="1" w:unhideWhenUsed="1"/>
+    <w:lsdException w:name="Outline List 3" w:semiHidden="1" w:unhideWhenUsed="1"/>
+    <w:lsdException w:name="Table Simple 1" w:semiHidden="1" w:unhideWhenUsed="1"/>
+    <w:lsdException w:name="Table Simple 2" w:semiHidden="1" w:unhideWhenUsed="1"/>
+    <w:lsdException w:name="Table Simple 3" w:semiHidden="1" w:unhideWhenUsed="1"/>
+    <w:lsdException w:name="Table Classic 1" w:semiHidden="1" w:unhideWhenUsed="1"/>
+    <w:lsdException w:name="Table Classic 2" w:semiHidden="1" w:unhideWhenUsed="1"/>
+    <w:lsdException w:name="Table Classic 3" w:semiHidden="1" w:unhideWhenUsed="1"/>
+    <w:lsdException w:name="Table Classic 4" w:semiHidden="1" w:unhideWhenUsed="1"/>
+    <w:lsdException w:name="Table Colorful 1" w:semiHidden="1" w:unhideWhenUsed="1"/>
+    <w:lsdException w:name="Table Colorful 2" w:semiHidden="1" w:unhideWhenUsed="1"/>
+    <w:lsdException w:name="Table Colorful 3" w:semiHidden="1" w:unhideWhenUsed="1"/>
+    <w:lsdException w:name="Table Columns 1" w:semiHidden="1" w:unhideWhenUsed="1"/>
+    <w:lsdException w:name="Table Columns 2" w:semiHidden="1" w:unhideWhenUsed="1"/>
+    <w:lsdException w:name="Table Columns 3" w:semiHidden="1" w:unhideWhenUsed="1"/>
+    <w:lsdException w:name="Table Columns 4" w:semiHidden="1" w:unhideWhenUsed="1"/>
+    <w:lsdException w:name="Table Columns 5" w:semiHidden="1" w:unhideWhenUsed="1"/>
+    <w:lsdException w:name="Table Grid 1" w:semiHidden="1" w:unhideWhenUsed="1"/>
+    <w:lsdException w:name="Table Grid 2" w:semiHidden="1" w:unhideWhenUsed="1"/>
+    <w:lsdException w:name="Table Grid 3" w:semiHidden="1" w:unhideWhenUsed="1"/>
+    <w:lsdException w:name="Table Grid 4" w:semiHidden="1" w:unhideWhenUsed="1"/>
+    <w:lsdException w:name="Table Grid 5" w:semiHidden="1" w:unhideWhenUsed="1"/>
+    <w:lsdException w:name="Table Grid 6" w:semiHidden="1" w:unhideWhenUsed="1"/>
+    <w:lsdException w:name="Table Grid 7" w:semiHidden="1" w:unhideWhenUsed="1"/>
+    <w:lsdException w:name="Table Grid 8" w:semiHidden="1" w:unhideWhenUsed="1"/>
+    <w:lsdException w:name="Table List 1" w:semiHidden="1" w:unhideWhenUsed="1"/>
+    <w:lsdException w:name="Table List 2" w:semiHidden="1" w:unhideWhenUsed="1"/>
+    <w:lsdException w:name="Table List 3" w:semiHidden="1" w:unhideWhenUsed="1"/>
+    <w:lsdException w:name="Table List 4" w:semiHidden="1" w:unhideWhenUsed="1"/>
+    <w:lsdException w:name="Table List 5" w:semiHidden="1" w:unhideWhenUsed="1"/>
+    <w:lsdException w:name="Table List 6" w:semiHidden="1" w:unhideWhenUsed="1"/>
+    <w:lsdException w:name="Table List 7" w:semiHidden="1" w:unhideWhenUsed="1"/>
+    <w:lsdException w:name="Table List 8" w:semiHidden="1" w:unhideWhenUsed="1"/>
+    <w:lsdException w:name="Table 3D effects 1" w:semiHidden="1" w:unhideWhenUsed="1"/>
+    <w:lsdException w:name="Table 3D effects 2" w:semiHidden="1" w:unhideWhenUsed="1"/>
+    <w:lsdException w:name="Table 3D effects 3" w:semiHidden="1" w:unhideWhenUsed="1"/>
+    <w:lsdException w:name="Table Contemporary" w:semiHidden="1" w:unhideWhenUsed="1"/>
+    <w:lsdException w:name="Table Elegant" w:semiHidden="1" w:unhideWhenUsed="1"/>
+    <w:lsdException w:name="Table Professional" w:semiHidden="1" w:unhideWhenUsed="1"/>
+    <w:lsdException w:name="Table Subtle 1" w:semiHidden="1" w:unhideWhenUsed="1"/>
+    <w:lsdException w:name="Table Subtle 2" w:semiHidden="1" w:unhideWhenUsed="1"/>
+    <w:lsdException w:name="Table Web 1" w:semiHidden="1" w:unhideWhenUsed="1"/>
+    <w:lsdException w:name="Table Web 2" w:semiHidden="1" w:unhideWhenUsed="1"/>
+    <w:lsdException w:name="Table Web 3" w:semiHidden="1" w:unhideWhenUsed="1"/>
+    <w:lsdException w:name="Balloon Text" w:semiHidden="1" w:unhideWhenUsed="1"/>
+    <w:lsdException w:name="Table Grid" w:semiHidden="1" w:uiPriority="59" w:unhideWhenUsed="1"/>
+    <w:lsdException w:name="Table Theme" w:semiHidden="1" w:unhideWhenUsed="1"/>
+    <w:lsdException w:name="Placeholder Text" w:semiHidden="1"/>
+    <w:lsdException w:name="No Spacing" w:uiPriority="1" w:qFormat="1"/>
+    <w:lsdException w:name="Light Shading" w:uiPriority="60"/>
+    <w:lsdException w:name="Light List" w:uiPriority="61"/>
+    <w:lsdException w:name="Light Grid" w:uiPriority="62"/>
+    <w:lsdException w:name="Medium Shading 1" w:uiPriority="63"/>
+    <w:lsdException w:name="Medium Shading 2" w:uiPriority="64"/>
+    <w:lsdException w:name="Medium List 1" w:uiPriority="65"/>
+    <w:lsdException w:name="Medium List 2" w:uiPriority="66"/>
+    <w:lsdException w:name="Medium Grid 1" w:uiPriority="67"/>
+    <w:lsdException w:name="Medium Grid 2" w:uiPriority="68"/>
+    <w:lsdException w:name="Medium Grid 3" w:uiPriority="69"/>
+    <w:lsdException w:name="Dark List" w:uiPriority="70"/>
+    <w:lsdException w:name="Colorful Shading" w:uiPriority="71"/>
+    <w:lsdException w:name="Colorful List" w:uiPriority="72"/>
+    <w:lsdException w:name="Colorful Grid" w:uiPriority="73"/>
+    <w:lsdException w:name="Light Shading Accent 1" w:uiPriority="60"/>
+    <w:lsdException w:name="Light List Accent 1" w:uiPriority="61"/>
+    <w:lsdException w:name="Light Grid Accent 1" w:uiPriority="62"/>
+    <w:lsdException w:name="Medium Shading 1 Accent 1" w:uiPriority="63"/>
+    <w:lsdException w:name="Medium Shading 2 Accent 1" w:uiPriority="64"/>
+    <w:lsdException w:name="Medium List 1 Accent 1" w:uiPriority="65"/>
+    <w:lsdException w:name="Revision" w:semiHidden="1"/>
+    <w:lsdException w:name="List Paragraph" w:uiPriority="34" w:qFormat="1"/>
+    <w:lsdException w:name="Quote" w:uiPriority="29" w:qFormat="1"/>
+    <w:lsdException w:name="Intense Quote" w:uiPriority="30" w:qFormat="1"/>
+    <w:lsdException w:name="Medium List 2 Accent 1" w:uiPriority="66"/>
+    <w:lsdException w:name="Medium Grid 1 Accent 1" w:uiPriority="67"/>
+    <w:lsdException w:name="Medium Grid 2 Accent 1" w:uiPriority="68"/>
+    <w:lsdException w:name="Medium Grid 3 Accent 1" w:uiPriority="69"/>
+    <w:lsdException w:name="Dark List Accent 1" w:uiPriority="70"/>
+    <w:lsdException w:name="Colorful Shading Accent 1" w:uiPriority="71"/>
+    <w:lsdException w:name="Colorful List Accent 1" w:uiPriority="72"/>
+    <w:lsdException w:name="Colorful Grid Accent 1" w:uiPriority="73"/>
+    <w:lsdException w:name="Light Shading Accent 2" w:uiPriority="60"/>
+    <w:lsdException w:name="Light List Accent 2" w:uiPriority="61"/>
+    <w:lsdException w:name="Light Grid Accent 2" w:uiPriority="62"/>
+    <w:lsdException w:name="Medium Shading 1 Accent 2" w:uiPriority="63"/>
+    <w:lsdException w:name="Medium Shading 2 Accent 2" w:uiPriority="64"/>
+    <w:lsdException w:name="Medium List 1 Accent 2" w:uiPriority="65"/>
+    <w:lsdException w:name="Medium List 2 Accent 2" w:uiPriority="66"/>
+    <w:lsdException w:name="Medium Grid 1 Accent 2" w:uiPriority="67"/>
+    <w:lsdException w:name="Medium Grid 2 Accent 2" w:uiPriority="68"/>
+    <w:lsdException w:name="Medium Grid 3 Accent 2" w:uiPriority="69"/>
+    <w:lsdException w:name="Dark List Accent 2" w:uiPriority="70"/>
+    <w:lsdException w:name="Colorful Shading Accent 2" w:uiPriority="71"/>
+    <w:lsdException w:name="Colorful List Accent 2" w:uiPriority="72"/>
+    <w:lsdException w:name="Colorful Grid Accent 2" w:uiPriority="73"/>
+    <w:lsdException w:name="Light Shading Accent 3" w:uiPriority="60"/>
+    <w:lsdException w:name="Light List Accent 3" w:uiPriority="61"/>
+    <w:lsdException w:name="Light Grid Accent 3" w:uiPriority="62"/>
+    <w:lsdException w:name="Medium Shading 1 Accent 3" w:uiPriority="63"/>
+    <w:lsdException w:name="Medium Shading 2 Accent 3" w:uiPriority="64"/>
+    <w:lsdException w:name="Medium List 1 Accent 3" w:uiPriority="65"/>
+    <w:lsdException w:name="Medium List 2 Accent 3" w:uiPriority="66"/>
+    <w:lsdException w:name="Medium Grid 1 Accent 3" w:uiPriority="67"/>
+    <w:lsdException w:name="Medium Grid 2 Accent 3" w:uiPriority="68"/>
+    <w:lsdException w:name="Medium Grid 3 Accent 3" w:uiPriority="69"/>
+    <w:lsdException w:name="Dark List Accent 3" w:uiPriority="70"/>
+    <w:lsdException w:name="Colorful Shading Accent 3" w:uiPriority="71"/>
+    <w:lsdException w:name="Colorful List Accent 3" w:uiPriority="72"/>
+    <w:lsdException w:name="Colorful Grid Accent 3" w:uiPriority="73"/>
+    <w:lsdException w:name="Light Shading Accent 4" w:uiPriority="60"/>
+    <w:lsdException w:name="Light List Accent 4" w:uiPriority="61"/>
+    <w:lsdException w:name="Light Grid Accent 4" w:uiPriority="62"/>
+    <w:lsdException w:name="Medium Shading 1 Accent 4" w:uiPriority="63"/>
+    <w:lsdException w:name="Medium Shading 2 Accent 4" w:uiPriority="64"/>
+    <w:lsdException w:name="Medium List 1 Accent 4" w:uiPriority="65"/>
+    <w:lsdException w:name="Medium List 2 Accent 4" w:uiPriority="66"/>
+    <w:lsdException w:name="Medium Grid 1 Accent 4" w:uiPriority="67"/>
+    <w:lsdException w:name="Medium Grid 2 Accent 4" w:uiPriority="68"/>
+    <w:lsdException w:name="Medium Grid 3 Accent 4" w:uiPriority="69"/>
+    <w:lsdException w:name="Dark List Accent 4" w:uiPriority="70"/>
+    <w:lsdException w:name="Colorful Shading Accent 4" w:uiPriority="71"/>
+    <w:lsdException w:name="Colorful List Accent 4" w:uiPriority="72"/>
+    <w:lsdException w:name="Colorful Grid Accent 4" w:uiPriority="73"/>
+    <w:lsdException w:name="Light Shading Accent 5" w:uiPriority="60"/>
+    <w:lsdException w:name="Light List Accent 5" w:uiPriority="61"/>
+    <w:lsdException w:name="Light Grid Accent 5" w:uiPriority="62"/>
+    <w:lsdException w:name="Medium Shading 1 Accent 5" w:uiPriority="63"/>
+    <w:lsdException w:name="Medium Shading 2 Accent 5" w:uiPriority="64"/>
+    <w:lsdException w:name="Medium List 1 Accent 5" w:uiPriority="65"/>
+    <w:lsdException w:name="Medium List 2 Accent 5" w:uiPriority="66"/>
+    <w:lsdException w:name="Medium Grid 1 Accent 5" w:uiPriority="67"/>
+    <w:lsdException w:name="Medium Grid 2 Accent 5" w:uiPriority="68"/>
+    <w:lsdException w:name="Medium Grid 3 Accent 5" w:uiPriority="69"/>
+    <w:lsdException w:name="Dark List Accent 5" w:uiPriority="70"/>
+    <w:lsdException w:name="Colorful Shading Accent 5" w:uiPriority="71"/>
+    <w:lsdException w:name="Colorful List Accent 5" w:uiPriority="72"/>
+    <w:lsdException w:name="Colorful Grid Accent 5" w:uiPriority="73"/>
+    <w:lsdException w:name="Light Shading Accent 6" w:uiPriority="60"/>
+    <w:lsdException w:name="Light List Accent 6" w:uiPriority="61"/>
+    <w:lsdException w:name="Light Grid Accent 6" w:uiPriority="62"/>
+    <w:lsdException w:name="Medium Shading 1 Accent 6" w:uiPriority="63"/>
+    <w:lsdException w:name="Medium Shading 2 Accent 6" w:uiPriority="64"/>
+    <w:lsdException w:name="Medium List 1 Accent 6" w:uiPriority="65"/>
+    <w:lsdException w:name="Medium List 2 Accent 6" w:uiPriority="66"/>
+    <w:lsdException w:name="Medium Grid 1 Accent 6" w:uiPriority="67"/>
+    <w:lsdException w:name="Medium Grid 2 Accent 6" w:uiPriority="68"/>
+    <w:lsdException w:name="Medium Grid 3 Accent 6" w:uiPriority="69"/>
+    <w:lsdException w:name="Dark List Accent 6" w:uiPriority="70"/>
+    <w:lsdException w:name="Colorful Shading Accent 6" w:uiPriority="71"/>
+    <w:lsdException w:name="Colorful List Accent 6" w:uiPriority="72"/>
+    <w:lsdException w:name="Colorful Grid Accent 6" w:uiPriority="73"/>
+    <w:lsdException w:name="Subtle Emphasis" w:uiPriority="19" w:qFormat="1"/>
+    <w:lsdException w:name="Intense Emphasis" w:uiPriority="21" w:qFormat="1"/>
+    <w:lsdException w:name="Subtle Reference" w:uiPriority="31" w:qFormat="1"/>
+    <w:lsdException w:name="Intense Reference" w:uiPriority="32" w:qFormat="1"/>
+    <w:lsdException w:name="Book Title" w:uiPriority="33" w:qFormat="1"/>
+    <w:lsdException w:name="Bibliography" w:semiHidden="1" w:uiPriority="37" w:unhideWhenUsed="1"/>
+    <w:lsdException w:name="TOC Heading" w:semiHidden="1" w:uiPriority="39" w:unhideWhenUsed="1" w:qFormat="1"/>
+    <w:lsdException w:name="Plain Table 1" w:uiPriority="41"/>
+    <w:lsdException w:name="Plain Table 2" w:uiPriority="42"/>
+    <w:lsdException w:name="Plain Table 3" w:uiPriority="43"/>
+    <w:lsdException w:name="Plain Table 4" w:uiPriority="44"/>
+    <w:lsdException w:name="Plain Table 5" w:uiPriority="45"/>
+    <w:lsdException w:name="Grid Table Light" w:uiPriority="40"/>
+    <w:lsdException w:name="Grid Table 1 Light" w:uiPriority="46"/>
+    <w:lsdException w:name="Grid Table 2" w:uiPriority="47"/>
+    <w:lsdException w:name="Grid Table 3" w:uiPriority="48"/>
+    <w:lsdException w:name="Grid Table 4" w:uiPriority="49"/>
+    <w:lsdException w:name="Grid Table 5 Dark" w:uiPriority="50"/>
+    <w:lsdException w:name="Grid Table 6 Colorful" w:uiPriority="51"/>
+    <w:lsdException w:name="Grid Table 7 Colorful" w:uiPriority="52"/>
+    <w:lsdException w:name="Grid Table 1 Light Accent 1" w:uiPriority="46"/>
+    <w:lsdException w:name="Grid Table 2 Accent 1" w:uiPriority="47"/>
+    <w:lsdException w:name="Grid Table 3 Accent 1" w:uiPriority="48"/>
+    <w:lsdException w:name="Grid Table 4 Accent 1" w:uiPriority="49"/>
+    <w:lsdException w:name="Grid Table 5 Dark Accent 1" w:uiPriority="50"/>
+    <w:lsdException w:name="Grid Table 6 Colorful Accent 1" w:uiPriority="51"/>
+    <w:lsdException w:name="Grid Table 7 Colorful Accent 1" w:uiPriority="52"/>
+    <w:lsdException w:name="Grid Table 1 Light Accent 2" w:uiPriority="46"/>
+    <w:lsdException w:name="Grid Table 2 Accent 2" w:uiPriority="47"/>
+    <w:lsdException w:name="Grid Table 3 Accent 2" w:uiPriority="48"/>
+    <w:lsdException w:name="Grid Table 4 Accent 2" w:uiPriority="49"/>
+    <w:lsdException w:name="Grid Table 5 Dark Accent 2" w:uiPriority="50"/>
+    <w:lsdException w:name="Grid Table 6 Colorful Accent 2" w:uiPriority="51"/>
+    <w:lsdException w:name="Grid Table 7 Colorful Accent 2" w:uiPriority="52"/>
+    <w:lsdException w:name="Grid Table 1 Light Accent 3" w:uiPriority="46"/>
+    <w:lsdException w:name="Grid Table 2 Accent 3" w:uiPriority="47"/>
+    <w:lsdException w:name="Grid Table 3 Accent 3" w:uiPriority="48"/>
+    <w:lsdException w:name="Grid Table 4 Accent 3" w:uiPriority="49"/>
+    <w:lsdException w:name="Grid Table 5 Dark Accent 3" w:uiPriority="50"/>
+    <w:lsdException w:name="Grid Table 6 Colorful Accent 3" w:uiPriority="51"/>
+    <w:lsdException w:name="Grid Table 7 Colorful Accent 3" w:uiPriority="52"/>
+    <w:lsdException w:name="Grid Table 1 Light Accent 4" w:uiPriority="46"/>
+    <w:lsdException w:name="Grid Table 2 Accent 4" w:uiPriority="47"/>
+    <w:lsdException w:name="Grid Table 3 Accent 4" w:uiPriority="48"/>
+    <w:lsdException w:name="Grid Table 4 Accent 4" w:uiPriority="49"/>
+    <w:lsdException w:name="Grid Table 5 Dark Accent 4" w:uiPriority="50"/>
+    <w:lsdException w:name="Grid Table 6 Colorful Accent 4" w:uiPriority="51"/>
+    <w:lsdException w:name="Grid Table 7 Colorful Accent 4" w:uiPriority="52"/>
+    <w:lsdException w:name="Grid Table 1 Light Accent 5" w:uiPriority="46"/>
+    <w:lsdException w:name="Grid Table 2 Accent 5" w:uiPriority="47"/>
+    <w:lsdException w:name="Grid Table 3 Accent 5" w:uiPriority="48"/>
+    <w:lsdException w:name="Grid Table 4 Accent 5" w:uiPriority="49"/>
+    <w:lsdException w:name="Grid Table 5 Dark Accent 5" w:uiPriority="50"/>
+    <w:lsdException w:name="Grid Table 6 Colorful Accent 5" w:uiPriority="51"/>
+    <w:lsdException w:name="Grid Table 7 Colorful Accent 5" w:uiPriority="52"/>
+    <w:lsdException w:name="Grid Table 1 Light Accent 6" w:uiPriority="46"/>
+    <w:lsdException w:name="Grid Table 2 Accent 6" w:uiPriority="47"/>
+    <w:lsdException w:name="Grid Table 3 Accent 6" w:uiPriority="48"/>
+    <w:lsdException w:name="Grid Table 4 Accent 6" w:uiPriority="49"/>
+    <w:lsdException w:name="Grid Table 5 Dark Accent 6" w:uiPriority="50"/>
+    <w:lsdException w:name="Grid Table 6 Colorful Accent 6" w:uiPriority="51"/>
+    <w:lsdException w:name="Grid Table 7 Colorful Accent 6" w:uiPriority="52"/>
+    <w:lsdException w:name="List Table 1 Light" w:uiPriority="46"/>
+    <w:lsdException w:name="List Table 2" w:uiPriority="47"/>
+    <w:lsdException w:name="List Table 3" w:uiPriority="48"/>
+    <w:lsdException w:name="List Table 4" w:uiPriority="49"/>
+    <w:lsdException w:name="List Table 5 Dark" w:uiPriority="50"/>
+    <w:lsdException w:name="List Table 6 Colorful" w:uiPriority="51"/>
+    <w:lsdException w:name="List Table 7 Colorful" w:uiPriority="52"/>
+    <w:lsdException w:name="List Table 1 Light Accent 1" w:uiPriority="46"/>
+    <w:lsdException w:name="List Table 2 Accent 1" w:uiPriority="47"/>
+    <w:lsdException w:name="List Table 3 Accent 1" w:uiPriority="48"/>
+    <w:lsdException w:name="List Table 4 Accent 1" w:uiPriority="49"/>
+    <w:lsdException w:name="List Table 5 Dark Accent 1" w:uiPriority="50"/>
+    <w:lsdException w:name="List Table 6 Colorful Accent 1" w:uiPriority="51"/>
+    <w:lsdException w:name="List Table 7 Colorful Accent 1" w:uiPriority="52"/>
+    <w:lsdException w:name="List Table 1 Light Accent 2" w:uiPriority="46"/>
+    <w:lsdException w:name="List Table 2 Accent 2" w:uiPriority="47"/>
+    <w:lsdException w:name="List Table 3 Accent 2" w:uiPriority="48"/>
+    <w:lsdException w:name="List Table 4 Accent 2" w:uiPriority="49"/>
+    <w:lsdException w:name="List Table 5 Dark Accent 2" w:uiPriority="50"/>
+    <w:lsdException w:name="List Table 6 Colorful Accent 2" w:uiPriority="51"/>
+    <w:lsdException w:name="List Table 7 Colorful Accent 2" w:uiPriority="52"/>
+    <w:lsdException w:name="List Table 1 Light Accent 3" w:uiPriority="46"/>
+    <w:lsdException w:name="List Table 2 Accent 3" w:uiPriority="47"/>
+    <w:lsdException w:name="List Table 3 Accent 3" w:uiPriority="48"/>
+    <w:lsdException w:name="List Table 4 Accent 3" w:uiPriority="49"/>
+    <w:lsdException w:name="List Table 5 Dark Accent 3" w:uiPriority="50"/>
+    <w:lsdException w:name="List Table 6 Colorful Accent 3" w:uiPriority="51"/>
+    <w:lsdException w:name="List Table 7 Colorful Accent 3" w:uiPriority="52"/>
+    <w:lsdException w:name="List Table 1 Light Accent 4" w:uiPriority="46"/>
+    <w:lsdException w:name="List Table 2 Accent 4" w:uiPriority="47"/>
+    <w:lsdException w:name="List Table 3 Accent 4" w:uiPriority="48"/>
+    <w:lsdException w:name="List Table 4 Accent 4" w:uiPriority="49"/>
+    <w:lsdException w:name="List Table 5 Dark Accent 4" w:uiPriority="50"/>
+    <w:lsdException w:name="List Table 6 Colorful Accent 4" w:uiPriority="51"/>
+    <w:lsdException w:name="List Table 7 Colorful Accent 4" w:uiPriority="52"/>
+    <w:lsdException w:name="List Table 1 Light Accent 5" w:uiPriority="46"/>
+    <w:lsdException w:name="List Table 2 Accent 5" w:uiPriority="47"/>
+    <w:lsdException w:name="List Table 3 Accent 5" w:uiPriority="48"/>
+    <w:lsdException w:name="List Table 4 Accent 5" w:uiPriority="49"/>
+    <w:lsdException w:name="List Table 5 Dark Accent 5" w:uiPriority="50"/>
+    <w:lsdException w:name="List Table 6 Colorful Accent 5" w:uiPriority="51"/>
+    <w:lsdException w:name="List Table 7 Colorful Accent 5" w:uiPriority="52"/>
+    <w:lsdException w:name="List Table 1 Light Accent 6" w:uiPriority="46"/>
+    <w:lsdException w:name="List Table 2 Accent 6" w:uiPriority="47"/>
+    <w:lsdException w:name="List Table 3 Accent 6" w:uiPriority="48"/>
+    <w:lsdException w:name="List Table 4 Accent 6" w:uiPriority="49"/>
+    <w:lsdException w:name="List Table 5 Dark Accent 6" w:uiPriority="50"/>
+    <w:lsdException w:name="List Table 6 Colorful Accent 6" w:uiPriority="51"/>
+    <w:lsdException w:name="List Table 7 Colorful Accent 6" w:uiPriority="52"/>
+    <w:lsdException w:name="Mention" w:semiHidden="1" w:unhideWhenUsed="1"/>
+    <w:lsdException w:name="Smart Hyperlink" w:semiHidden="1" w:unhideWhenUsed="1"/>
+    <w:lsdException w:name="Hashtag" w:semiHidden="1" w:unhideWhenUsed="1"/>
+    <w:lsdException w:name="Unresolved Mention" w:semiHidden="1" w:unhideWhenUsed="1"/>
   </w:latentStyles>
   <w:style w:type="paragraph" w:default="1" w:styleId="Normal">
     <w:name w:val="Normal"/>
     <w:qFormat/>
   </w:style>
-  <w:style w:type="character" w:default="1" w:styleId="DefaultParagraphFont">
+  <w:style w:type="character" w:default="1" w:styleId="Policepardfaut">
     <w:name w:val="Default Paragraph Font"/>
     <w:uiPriority w:val="1"/>
     <w:semiHidden/>
     <w:unhideWhenUsed/>
   </w:style>
-  <w:style w:type="table" w:default="1" w:styleId="TableNormal">
+  <w:style w:type="table" w:default="1" w:styleId="TableauNormal">
     <w:name w:val="Normal Table"/>
     <w:uiPriority w:val="99"/>
     <w:semiHidden/>
@@ -6700,22 +6673,21 @@
       </w:tblCellMar>
     </w:tblPr>
   </w:style>
-  <w:style w:type="numbering" w:default="1" w:styleId="NoList">
+  <w:style w:type="numbering" w:default="1" w:styleId="Aucuneliste">
     <w:name w:val="No List"/>
     <w:uiPriority w:val="99"/>
     <w:semiHidden/>
     <w:unhideWhenUsed/>
   </w:style>
-  <w:style w:type="table" w:styleId="TableGrid">
+  <w:style w:type="table" w:styleId="Grilledutableau">
     <w:name w:val="Table Grid"/>
-    <w:basedOn w:val="TableNormal"/>
+    <w:basedOn w:val="TableauNormal"/>
     <w:uiPriority w:val="59"/>
     <w:rsid w:val="003226C3"/>
     <w:pPr>
       <w:spacing w:after="0" w:line="240" w:lineRule="auto"/>
     </w:pPr>
     <w:tblPr>
-      <w:tblInd w:w="0" w:type="dxa"/>
       <w:tblBorders>
         <w:top w:val="single" w:sz="4" w:space="0" w:color="auto"/>
         <w:left w:val="single" w:sz="4" w:space="0" w:color="auto"/>
@@ -6724,18 +6696,12 @@
         <w:insideH w:val="single" w:sz="4" w:space="0" w:color="auto"/>
         <w:insideV w:val="single" w:sz="4" w:space="0" w:color="auto"/>
       </w:tblBorders>
-      <w:tblCellMar>
-        <w:top w:w="0" w:type="dxa"/>
-        <w:left w:w="108" w:type="dxa"/>
-        <w:bottom w:w="0" w:type="dxa"/>
-        <w:right w:w="108" w:type="dxa"/>
-      </w:tblCellMar>
     </w:tblPr>
   </w:style>
-  <w:style w:type="paragraph" w:styleId="BalloonText">
+  <w:style w:type="paragraph" w:styleId="Textedebulles">
     <w:name w:val="Balloon Text"/>
     <w:basedOn w:val="Normal"/>
-    <w:link w:val="BalloonTextChar"/>
+    <w:link w:val="TextedebullesCar"/>
     <w:uiPriority w:val="99"/>
     <w:semiHidden/>
     <w:unhideWhenUsed/>
@@ -6749,10 +6715,10 @@
       <w:szCs w:val="16"/>
     </w:rPr>
   </w:style>
-  <w:style w:type="character" w:customStyle="1" w:styleId="BalloonTextChar">
-    <w:name w:val="Balloon Text Char"/>
-    <w:basedOn w:val="DefaultParagraphFont"/>
-    <w:link w:val="BalloonText"/>
+  <w:style w:type="character" w:customStyle="1" w:styleId="TextedebullesCar">
+    <w:name w:val="Texte de bulles Car"/>
+    <w:basedOn w:val="Policepardfaut"/>
+    <w:link w:val="Textedebulles"/>
     <w:uiPriority w:val="99"/>
     <w:semiHidden/>
     <w:rsid w:val="003226C3"/>
@@ -6762,7 +6728,7 @@
       <w:szCs w:val="16"/>
     </w:rPr>
   </w:style>
-  <w:style w:type="paragraph" w:styleId="ListParagraph">
+  <w:style w:type="paragraph" w:styleId="Paragraphedeliste">
     <w:name w:val="List Paragraph"/>
     <w:basedOn w:val="Normal"/>
     <w:uiPriority w:val="34"/>
@@ -6773,10 +6739,10 @@
       <w:contextualSpacing/>
     </w:pPr>
   </w:style>
-  <w:style w:type="paragraph" w:styleId="Header">
+  <w:style w:type="paragraph" w:styleId="En-tte">
     <w:name w:val="header"/>
     <w:basedOn w:val="Normal"/>
-    <w:link w:val="HeaderChar"/>
+    <w:link w:val="En-tteCar"/>
     <w:uiPriority w:val="99"/>
     <w:unhideWhenUsed/>
     <w:rsid w:val="00255D86"/>
@@ -6788,17 +6754,17 @@
       <w:spacing w:after="0" w:line="240" w:lineRule="auto"/>
     </w:pPr>
   </w:style>
-  <w:style w:type="character" w:customStyle="1" w:styleId="HeaderChar">
-    <w:name w:val="Header Char"/>
-    <w:basedOn w:val="DefaultParagraphFont"/>
-    <w:link w:val="Header"/>
+  <w:style w:type="character" w:customStyle="1" w:styleId="En-tteCar">
+    <w:name w:val="En-tête Car"/>
+    <w:basedOn w:val="Policepardfaut"/>
+    <w:link w:val="En-tte"/>
     <w:uiPriority w:val="99"/>
     <w:rsid w:val="00255D86"/>
   </w:style>
-  <w:style w:type="paragraph" w:styleId="Footer">
+  <w:style w:type="paragraph" w:styleId="Pieddepage">
     <w:name w:val="footer"/>
     <w:basedOn w:val="Normal"/>
-    <w:link w:val="FooterChar"/>
+    <w:link w:val="PieddepageCar"/>
     <w:uiPriority w:val="99"/>
     <w:unhideWhenUsed/>
     <w:rsid w:val="00255D86"/>
@@ -6810,16 +6776,16 @@
       <w:spacing w:after="0" w:line="240" w:lineRule="auto"/>
     </w:pPr>
   </w:style>
-  <w:style w:type="character" w:customStyle="1" w:styleId="FooterChar">
-    <w:name w:val="Footer Char"/>
-    <w:basedOn w:val="DefaultParagraphFont"/>
-    <w:link w:val="Footer"/>
+  <w:style w:type="character" w:customStyle="1" w:styleId="PieddepageCar">
+    <w:name w:val="Pied de page Car"/>
+    <w:basedOn w:val="Policepardfaut"/>
+    <w:link w:val="Pieddepage"/>
     <w:uiPriority w:val="99"/>
     <w:rsid w:val="00255D86"/>
   </w:style>
-  <w:style w:type="character" w:styleId="Hyperlink">
+  <w:style w:type="character" w:styleId="Lienhypertexte">
     <w:name w:val="Hyperlink"/>
-    <w:basedOn w:val="DefaultParagraphFont"/>
+    <w:basedOn w:val="Policepardfaut"/>
     <w:uiPriority w:val="99"/>
     <w:unhideWhenUsed/>
     <w:rsid w:val="009753B1"/>
@@ -6828,333 +6794,9 @@
       <w:u w:val="single"/>
     </w:rPr>
   </w:style>
-  <w:style w:type="character" w:styleId="FollowedHyperlink">
+  <w:style w:type="character" w:styleId="Lienhypertextesuivivisit">
     <w:name w:val="FollowedHyperlink"/>
-    <w:basedOn w:val="DefaultParagraphFont"/>
-    <w:uiPriority w:val="99"/>
-    <w:semiHidden/>
-    <w:unhideWhenUsed/>
-    <w:rsid w:val="00DB5439"/>
-    <w:rPr>
-      <w:color w:val="800080" w:themeColor="followedHyperlink"/>
-      <w:u w:val="single"/>
-    </w:rPr>
-  </w:style>
-</w:styles>
-</file>
-
-<file path=word/stylesWithEffects.xml><?xml version="1.0" encoding="utf-8"?>
-<w:styles xmlns:wpc="http://schemas.microsoft.com/office/word/2010/wordprocessingCanvas" xmlns:mc="http://schemas.openxmlformats.org/markup-compatibility/2006" xmlns:o="urn:schemas-microsoft-com:office:office" xmlns:r="http://schemas.openxmlformats.org/officeDocument/2006/relationships" xmlns:m="http://schemas.openxmlformats.org/officeDocument/2006/math" xmlns:v="urn:schemas-microsoft-com:vml" xmlns:wp14="http://schemas.microsoft.com/office/word/2010/wordprocessingDrawing" xmlns:wp="http://schemas.openxmlformats.org/drawingml/2006/wordprocessingDrawing" xmlns:w10="urn:schemas-microsoft-com:office:word" xmlns:w="http://schemas.openxmlformats.org/wordprocessingml/2006/main" xmlns:w14="http://schemas.microsoft.com/office/word/2010/wordml" xmlns:wpg="http://schemas.microsoft.com/office/word/2010/wordprocessingGroup" xmlns:wpi="http://schemas.microsoft.com/office/word/2010/wordprocessingInk" xmlns:wne="http://schemas.microsoft.com/office/word/2006/wordml" xmlns:wps="http://schemas.microsoft.com/office/word/2010/wordprocessingShape" mc:Ignorable="w14 wp14">
-  <w:docDefaults>
-    <w:rPrDefault>
-      <w:rPr>
-        <w:rFonts w:asciiTheme="minorHAnsi" w:eastAsiaTheme="minorHAnsi" w:hAnsiTheme="minorHAnsi" w:cstheme="minorBidi"/>
-        <w:sz w:val="22"/>
-        <w:szCs w:val="22"/>
-        <w:lang w:val="fr-CA" w:eastAsia="en-US" w:bidi="ar-SA"/>
-      </w:rPr>
-    </w:rPrDefault>
-    <w:pPrDefault>
-      <w:pPr>
-        <w:spacing w:after="200" w:line="276" w:lineRule="auto"/>
-      </w:pPr>
-    </w:pPrDefault>
-  </w:docDefaults>
-  <w:latentStyles w:defLockedState="0" w:defUIPriority="99" w:defSemiHidden="1" w:defUnhideWhenUsed="1" w:defQFormat="0" w:count="267">
-    <w:lsdException w:name="Normal" w:semiHidden="0" w:uiPriority="0" w:unhideWhenUsed="0" w:qFormat="1"/>
-    <w:lsdException w:name="heading 1" w:semiHidden="0" w:uiPriority="9" w:unhideWhenUsed="0" w:qFormat="1"/>
-    <w:lsdException w:name="heading 2" w:uiPriority="9" w:qFormat="1"/>
-    <w:lsdException w:name="heading 3" w:uiPriority="9" w:qFormat="1"/>
-    <w:lsdException w:name="heading 4" w:uiPriority="9" w:qFormat="1"/>
-    <w:lsdException w:name="heading 5" w:uiPriority="9" w:qFormat="1"/>
-    <w:lsdException w:name="heading 6" w:uiPriority="9" w:qFormat="1"/>
-    <w:lsdException w:name="heading 7" w:uiPriority="9" w:qFormat="1"/>
-    <w:lsdException w:name="heading 8" w:uiPriority="9" w:qFormat="1"/>
-    <w:lsdException w:name="heading 9" w:uiPriority="9" w:qFormat="1"/>
-    <w:lsdException w:name="toc 1" w:uiPriority="39"/>
-    <w:lsdException w:name="toc 2" w:uiPriority="39"/>
-    <w:lsdException w:name="toc 3" w:uiPriority="39"/>
-    <w:lsdException w:name="toc 4" w:uiPriority="39"/>
-    <w:lsdException w:name="toc 5" w:uiPriority="39"/>
-    <w:lsdException w:name="toc 6" w:uiPriority="39"/>
-    <w:lsdException w:name="toc 7" w:uiPriority="39"/>
-    <w:lsdException w:name="toc 8" w:uiPriority="39"/>
-    <w:lsdException w:name="toc 9" w:uiPriority="39"/>
-    <w:lsdException w:name="caption" w:uiPriority="35" w:qFormat="1"/>
-    <w:lsdException w:name="Title" w:semiHidden="0" w:uiPriority="10" w:unhideWhenUsed="0" w:qFormat="1"/>
-    <w:lsdException w:name="Default Paragraph Font" w:uiPriority="1"/>
-    <w:lsdException w:name="Subtitle" w:semiHidden="0" w:uiPriority="11" w:unhideWhenUsed="0" w:qFormat="1"/>
-    <w:lsdException w:name="Strong" w:semiHidden="0" w:uiPriority="22" w:unhideWhenUsed="0" w:qFormat="1"/>
-    <w:lsdException w:name="Emphasis" w:semiHidden="0" w:uiPriority="20" w:unhideWhenUsed="0" w:qFormat="1"/>
-    <w:lsdException w:name="Table Grid" w:semiHidden="0" w:uiPriority="59" w:unhideWhenUsed="0"/>
-    <w:lsdException w:name="Placeholder Text" w:unhideWhenUsed="0"/>
-    <w:lsdException w:name="No Spacing" w:semiHidden="0" w:uiPriority="1" w:unhideWhenUsed="0" w:qFormat="1"/>
-    <w:lsdException w:name="Light Shading" w:semiHidden="0" w:uiPriority="60" w:unhideWhenUsed="0"/>
-    <w:lsdException w:name="Light List" w:semiHidden="0" w:uiPriority="61" w:unhideWhenUsed="0"/>
-    <w:lsdException w:name="Light Grid" w:semiHidden="0" w:uiPriority="62" w:unhideWhenUsed="0"/>
-    <w:lsdException w:name="Medium Shading 1" w:semiHidden="0" w:uiPriority="63" w:unhideWhenUsed="0"/>
-    <w:lsdException w:name="Medium Shading 2" w:semiHidden="0" w:uiPriority="64" w:unhideWhenUsed="0"/>
-    <w:lsdException w:name="Medium List 1" w:semiHidden="0" w:uiPriority="65" w:unhideWhenUsed="0"/>
-    <w:lsdException w:name="Medium List 2" w:semiHidden="0" w:uiPriority="66" w:unhideWhenUsed="0"/>
-    <w:lsdException w:name="Medium Grid 1" w:semiHidden="0" w:uiPriority="67" w:unhideWhenUsed="0"/>
-    <w:lsdException w:name="Medium Grid 2" w:semiHidden="0" w:uiPriority="68" w:unhideWhenUsed="0"/>
-    <w:lsdException w:name="Medium Grid 3" w:semiHidden="0" w:uiPriority="69" w:unhideWhenUsed="0"/>
-    <w:lsdException w:name="Dark List" w:semiHidden="0" w:uiPriority="70" w:unhideWhenUsed="0"/>
-    <w:lsdException w:name="Colorful Shading" w:semiHidden="0" w:uiPriority="71" w:unhideWhenUsed="0"/>
-    <w:lsdException w:name="Colorful List" w:semiHidden="0" w:uiPriority="72" w:unhideWhenUsed="0"/>
-    <w:lsdException w:name="Colorful Grid" w:semiHidden="0" w:uiPriority="73" w:unhideWhenUsed="0"/>
-    <w:lsdException w:name="Light Shading Accent 1" w:semiHidden="0" w:uiPriority="60" w:unhideWhenUsed="0"/>
-    <w:lsdException w:name="Light List Accent 1" w:semiHidden="0" w:uiPriority="61" w:unhideWhenUsed="0"/>
-    <w:lsdException w:name="Light Grid Accent 1" w:semiHidden="0" w:uiPriority="62" w:unhideWhenUsed="0"/>
-    <w:lsdException w:name="Medium Shading 1 Accent 1" w:semiHidden="0" w:uiPriority="63" w:unhideWhenUsed="0"/>
-    <w:lsdException w:name="Medium Shading 2 Accent 1" w:semiHidden="0" w:uiPriority="64" w:unhideWhenUsed="0"/>
-    <w:lsdException w:name="Medium List 1 Accent 1" w:semiHidden="0" w:uiPriority="65" w:unhideWhenUsed="0"/>
-    <w:lsdException w:name="Revision" w:unhideWhenUsed="0"/>
-    <w:lsdException w:name="List Paragraph" w:semiHidden="0" w:uiPriority="34" w:unhideWhenUsed="0" w:qFormat="1"/>
-    <w:lsdException w:name="Quote" w:semiHidden="0" w:uiPriority="29" w:unhideWhenUsed="0" w:qFormat="1"/>
-    <w:lsdException w:name="Intense Quote" w:semiHidden="0" w:uiPriority="30" w:unhideWhenUsed="0" w:qFormat="1"/>
-    <w:lsdException w:name="Medium List 2 Accent 1" w:semiHidden="0" w:uiPriority="66" w:unhideWhenUsed="0"/>
-    <w:lsdException w:name="Medium Grid 1 Accent 1" w:semiHidden="0" w:uiPriority="67" w:unhideWhenUsed="0"/>
-    <w:lsdException w:name="Medium Grid 2 Accent 1" w:semiHidden="0" w:uiPriority="68" w:unhideWhenUsed="0"/>
-    <w:lsdException w:name="Medium Grid 3 Accent 1" w:semiHidden="0" w:uiPriority="69" w:unhideWhenUsed="0"/>
-    <w:lsdException w:name="Dark List Accent 1" w:semiHidden="0" w:uiPriority="70" w:unhideWhenUsed="0"/>
-    <w:lsdException w:name="Colorful Shading Accent 1" w:semiHidden="0" w:uiPriority="71" w:unhideWhenUsed="0"/>
-    <w:lsdException w:name="Colorful List Accent 1" w:semiHidden="0" w:uiPriority="72" w:unhideWhenUsed="0"/>
-    <w:lsdException w:name="Colorful Grid Accent 1" w:semiHidden="0" w:uiPriority="73" w:unhideWhenUsed="0"/>
-    <w:lsdException w:name="Light Shading Accent 2" w:semiHidden="0" w:uiPriority="60" w:unhideWhenUsed="0"/>
-    <w:lsdException w:name="Light List Accent 2" w:semiHidden="0" w:uiPriority="61" w:unhideWhenUsed="0"/>
-    <w:lsdException w:name="Light Grid Accent 2" w:semiHidden="0" w:uiPriority="62" w:unhideWhenUsed="0"/>
-    <w:lsdException w:name="Medium Shading 1 Accent 2" w:semiHidden="0" w:uiPriority="63" w:unhideWhenUsed="0"/>
-    <w:lsdException w:name="Medium Shading 2 Accent 2" w:semiHidden="0" w:uiPriority="64" w:unhideWhenUsed="0"/>
-    <w:lsdException w:name="Medium List 1 Accent 2" w:semiHidden="0" w:uiPriority="65" w:unhideWhenUsed="0"/>
-    <w:lsdException w:name="Medium List 2 Accent 2" w:semiHidden="0" w:uiPriority="66" w:unhideWhenUsed="0"/>
-    <w:lsdException w:name="Medium Grid 1 Accent 2" w:semiHidden="0" w:uiPriority="67" w:unhideWhenUsed="0"/>
-    <w:lsdException w:name="Medium Grid 2 Accent 2" w:semiHidden="0" w:uiPriority="68" w:unhideWhenUsed="0"/>
-    <w:lsdException w:name="Medium Grid 3 Accent 2" w:semiHidden="0" w:uiPriority="69" w:unhideWhenUsed="0"/>
-    <w:lsdException w:name="Dark List Accent 2" w:semiHidden="0" w:uiPriority="70" w:unhideWhenUsed="0"/>
-    <w:lsdException w:name="Colorful Shading Accent 2" w:semiHidden="0" w:uiPriority="71" w:unhideWhenUsed="0"/>
-    <w:lsdException w:name="Colorful List Accent 2" w:semiHidden="0" w:uiPriority="72" w:unhideWhenUsed="0"/>
-    <w:lsdException w:name="Colorful Grid Accent 2" w:semiHidden="0" w:uiPriority="73" w:unhideWhenUsed="0"/>
-    <w:lsdException w:name="Light Shading Accent 3" w:semiHidden="0" w:uiPriority="60" w:unhideWhenUsed="0"/>
-    <w:lsdException w:name="Light List Accent 3" w:semiHidden="0" w:uiPriority="61" w:unhideWhenUsed="0"/>
-    <w:lsdException w:name="Light Grid Accent 3" w:semiHidden="0" w:uiPriority="62" w:unhideWhenUsed="0"/>
-    <w:lsdException w:name="Medium Shading 1 Accent 3" w:semiHidden="0" w:uiPriority="63" w:unhideWhenUsed="0"/>
-    <w:lsdException w:name="Medium Shading 2 Accent 3" w:semiHidden="0" w:uiPriority="64" w:unhideWhenUsed="0"/>
-    <w:lsdException w:name="Medium List 1 Accent 3" w:semiHidden="0" w:uiPriority="65" w:unhideWhenUsed="0"/>
-    <w:lsdException w:name="Medium List 2 Accent 3" w:semiHidden="0" w:uiPriority="66" w:unhideWhenUsed="0"/>
-    <w:lsdException w:name="Medium Grid 1 Accent 3" w:semiHidden="0" w:uiPriority="67" w:unhideWhenUsed="0"/>
-    <w:lsdException w:name="Medium Grid 2 Accent 3" w:semiHidden="0" w:uiPriority="68" w:unhideWhenUsed="0"/>
-    <w:lsdException w:name="Medium Grid 3 Accent 3" w:semiHidden="0" w:uiPriority="69" w:unhideWhenUsed="0"/>
-    <w:lsdException w:name="Dark List Accent 3" w:semiHidden="0" w:uiPriority="70" w:unhideWhenUsed="0"/>
-    <w:lsdException w:name="Colorful Shading Accent 3" w:semiHidden="0" w:uiPriority="71" w:unhideWhenUsed="0"/>
-    <w:lsdException w:name="Colorful List Accent 3" w:semiHidden="0" w:uiPriority="72" w:unhideWhenUsed="0"/>
-    <w:lsdException w:name="Colorful Grid Accent 3" w:semiHidden="0" w:uiPriority="73" w:unhideWhenUsed="0"/>
-    <w:lsdException w:name="Light Shading Accent 4" w:semiHidden="0" w:uiPriority="60" w:unhideWhenUsed="0"/>
-    <w:lsdException w:name="Light List Accent 4" w:semiHidden="0" w:uiPriority="61" w:unhideWhenUsed="0"/>
-    <w:lsdException w:name="Light Grid Accent 4" w:semiHidden="0" w:uiPriority="62" w:unhideWhenUsed="0"/>
-    <w:lsdException w:name="Medium Shading 1 Accent 4" w:semiHidden="0" w:uiPriority="63" w:unhideWhenUsed="0"/>
-    <w:lsdException w:name="Medium Shading 2 Accent 4" w:semiHidden="0" w:uiPriority="64" w:unhideWhenUsed="0"/>
-    <w:lsdException w:name="Medium List 1 Accent 4" w:semiHidden="0" w:uiPriority="65" w:unhideWhenUsed="0"/>
-    <w:lsdException w:name="Medium List 2 Accent 4" w:semiHidden="0" w:uiPriority="66" w:unhideWhenUsed="0"/>
-    <w:lsdException w:name="Medium Grid 1 Accent 4" w:semiHidden="0" w:uiPriority="67" w:unhideWhenUsed="0"/>
-    <w:lsdException w:name="Medium Grid 2 Accent 4" w:semiHidden="0" w:uiPriority="68" w:unhideWhenUsed="0"/>
-    <w:lsdException w:name="Medium Grid 3 Accent 4" w:semiHidden="0" w:uiPriority="69" w:unhideWhenUsed="0"/>
-    <w:lsdException w:name="Dark List Accent 4" w:semiHidden="0" w:uiPriority="70" w:unhideWhenUsed="0"/>
-    <w:lsdException w:name="Colorful Shading Accent 4" w:semiHidden="0" w:uiPriority="71" w:unhideWhenUsed="0"/>
-    <w:lsdException w:name="Colorful List Accent 4" w:semiHidden="0" w:uiPriority="72" w:unhideWhenUsed="0"/>
-    <w:lsdException w:name="Colorful Grid Accent 4" w:semiHidden="0" w:uiPriority="73" w:unhideWhenUsed="0"/>
-    <w:lsdException w:name="Light Shading Accent 5" w:semiHidden="0" w:uiPriority="60" w:unhideWhenUsed="0"/>
-    <w:lsdException w:name="Light List Accent 5" w:semiHidden="0" w:uiPriority="61" w:unhideWhenUsed="0"/>
-    <w:lsdException w:name="Light Grid Accent 5" w:semiHidden="0" w:uiPriority="62" w:unhideWhenUsed="0"/>
-    <w:lsdException w:name="Medium Shading 1 Accent 5" w:semiHidden="0" w:uiPriority="63" w:unhideWhenUsed="0"/>
-    <w:lsdException w:name="Medium Shading 2 Accent 5" w:semiHidden="0" w:uiPriority="64" w:unhideWhenUsed="0"/>
-    <w:lsdException w:name="Medium List 1 Accent 5" w:semiHidden="0" w:uiPriority="65" w:unhideWhenUsed="0"/>
-    <w:lsdException w:name="Medium List 2 Accent 5" w:semiHidden="0" w:uiPriority="66" w:unhideWhenUsed="0"/>
-    <w:lsdException w:name="Medium Grid 1 Accent 5" w:semiHidden="0" w:uiPriority="67" w:unhideWhenUsed="0"/>
-    <w:lsdException w:name="Medium Grid 2 Accent 5" w:semiHidden="0" w:uiPriority="68" w:unhideWhenUsed="0"/>
-    <w:lsdException w:name="Medium Grid 3 Accent 5" w:semiHidden="0" w:uiPriority="69" w:unhideWhenUsed="0"/>
-    <w:lsdException w:name="Dark List Accent 5" w:semiHidden="0" w:uiPriority="70" w:unhideWhenUsed="0"/>
-    <w:lsdException w:name="Colorful Shading Accent 5" w:semiHidden="0" w:uiPriority="71" w:unhideWhenUsed="0"/>
-    <w:lsdException w:name="Colorful List Accent 5" w:semiHidden="0" w:uiPriority="72" w:unhideWhenUsed="0"/>
-    <w:lsdException w:name="Colorful Grid Accent 5" w:semiHidden="0" w:uiPriority="73" w:unhideWhenUsed="0"/>
-    <w:lsdException w:name="Light Shading Accent 6" w:semiHidden="0" w:uiPriority="60" w:unhideWhenUsed="0"/>
-    <w:lsdException w:name="Light List Accent 6" w:semiHidden="0" w:uiPriority="61" w:unhideWhenUsed="0"/>
-    <w:lsdException w:name="Light Grid Accent 6" w:semiHidden="0" w:uiPriority="62" w:unhideWhenUsed="0"/>
-    <w:lsdException w:name="Medium Shading 1 Accent 6" w:semiHidden="0" w:uiPriority="63" w:unhideWhenUsed="0"/>
-    <w:lsdException w:name="Medium Shading 2 Accent 6" w:semiHidden="0" w:uiPriority="64" w:unhideWhenUsed="0"/>
-    <w:lsdException w:name="Medium List 1 Accent 6" w:semiHidden="0" w:uiPriority="65" w:unhideWhenUsed="0"/>
-    <w:lsdException w:name="Medium List 2 Accent 6" w:semiHidden="0" w:uiPriority="66" w:unhideWhenUsed="0"/>
-    <w:lsdException w:name="Medium Grid 1 Accent 6" w:semiHidden="0" w:uiPriority="67" w:unhideWhenUsed="0"/>
-    <w:lsdException w:name="Medium Grid 2 Accent 6" w:semiHidden="0" w:uiPriority="68" w:unhideWhenUsed="0"/>
-    <w:lsdException w:name="Medium Grid 3 Accent 6" w:semiHidden="0" w:uiPriority="69" w:unhideWhenUsed="0"/>
-    <w:lsdException w:name="Dark List Accent 6" w:semiHidden="0" w:uiPriority="70" w:unhideWhenUsed="0"/>
-    <w:lsdException w:name="Colorful Shading Accent 6" w:semiHidden="0" w:uiPriority="71" w:unhideWhenUsed="0"/>
-    <w:lsdException w:name="Colorful List Accent 6" w:semiHidden="0" w:uiPriority="72" w:unhideWhenUsed="0"/>
-    <w:lsdException w:name="Colorful Grid Accent 6" w:semiHidden="0" w:uiPriority="73" w:unhideWhenUsed="0"/>
-    <w:lsdException w:name="Subtle Emphasis" w:semiHidden="0" w:uiPriority="19" w:unhideWhenUsed="0" w:qFormat="1"/>
-    <w:lsdException w:name="Intense Emphasis" w:semiHidden="0" w:uiPriority="21" w:unhideWhenUsed="0" w:qFormat="1"/>
-    <w:lsdException w:name="Subtle Reference" w:semiHidden="0" w:uiPriority="31" w:unhideWhenUsed="0" w:qFormat="1"/>
-    <w:lsdException w:name="Intense Reference" w:semiHidden="0" w:uiPriority="32" w:unhideWhenUsed="0" w:qFormat="1"/>
-    <w:lsdException w:name="Book Title" w:semiHidden="0" w:uiPriority="33" w:unhideWhenUsed="0" w:qFormat="1"/>
-    <w:lsdException w:name="Bibliography" w:uiPriority="37"/>
-    <w:lsdException w:name="TOC Heading" w:uiPriority="39" w:qFormat="1"/>
-  </w:latentStyles>
-  <w:style w:type="paragraph" w:default="1" w:styleId="Normal">
-    <w:name w:val="Normal"/>
-    <w:qFormat/>
-  </w:style>
-  <w:style w:type="character" w:default="1" w:styleId="DefaultParagraphFont">
-    <w:name w:val="Default Paragraph Font"/>
-    <w:uiPriority w:val="1"/>
-    <w:semiHidden/>
-    <w:unhideWhenUsed/>
-  </w:style>
-  <w:style w:type="table" w:default="1" w:styleId="TableNormal">
-    <w:name w:val="Normal Table"/>
-    <w:uiPriority w:val="99"/>
-    <w:semiHidden/>
-    <w:unhideWhenUsed/>
-    <w:tblPr>
-      <w:tblInd w:w="0" w:type="dxa"/>
-      <w:tblCellMar>
-        <w:top w:w="0" w:type="dxa"/>
-        <w:left w:w="108" w:type="dxa"/>
-        <w:bottom w:w="0" w:type="dxa"/>
-        <w:right w:w="108" w:type="dxa"/>
-      </w:tblCellMar>
-    </w:tblPr>
-  </w:style>
-  <w:style w:type="numbering" w:default="1" w:styleId="NoList">
-    <w:name w:val="No List"/>
-    <w:uiPriority w:val="99"/>
-    <w:semiHidden/>
-    <w:unhideWhenUsed/>
-  </w:style>
-  <w:style w:type="table" w:styleId="TableGrid">
-    <w:name w:val="Table Grid"/>
-    <w:basedOn w:val="TableNormal"/>
-    <w:uiPriority w:val="59"/>
-    <w:rsid w:val="003226C3"/>
-    <w:pPr>
-      <w:spacing w:after="0" w:line="240" w:lineRule="auto"/>
-    </w:pPr>
-    <w:tblPr>
-      <w:tblInd w:w="0" w:type="dxa"/>
-      <w:tblBorders>
-        <w:top w:val="single" w:sz="4" w:space="0" w:color="auto"/>
-        <w:left w:val="single" w:sz="4" w:space="0" w:color="auto"/>
-        <w:bottom w:val="single" w:sz="4" w:space="0" w:color="auto"/>
-        <w:right w:val="single" w:sz="4" w:space="0" w:color="auto"/>
-        <w:insideH w:val="single" w:sz="4" w:space="0" w:color="auto"/>
-        <w:insideV w:val="single" w:sz="4" w:space="0" w:color="auto"/>
-      </w:tblBorders>
-      <w:tblCellMar>
-        <w:top w:w="0" w:type="dxa"/>
-        <w:left w:w="108" w:type="dxa"/>
-        <w:bottom w:w="0" w:type="dxa"/>
-        <w:right w:w="108" w:type="dxa"/>
-      </w:tblCellMar>
-    </w:tblPr>
-  </w:style>
-  <w:style w:type="paragraph" w:styleId="BalloonText">
-    <w:name w:val="Balloon Text"/>
-    <w:basedOn w:val="Normal"/>
-    <w:link w:val="BalloonTextChar"/>
-    <w:uiPriority w:val="99"/>
-    <w:semiHidden/>
-    <w:unhideWhenUsed/>
-    <w:rsid w:val="003226C3"/>
-    <w:pPr>
-      <w:spacing w:after="0" w:line="240" w:lineRule="auto"/>
-    </w:pPr>
-    <w:rPr>
-      <w:rFonts w:ascii="Tahoma" w:hAnsi="Tahoma" w:cs="Tahoma"/>
-      <w:sz w:val="16"/>
-      <w:szCs w:val="16"/>
-    </w:rPr>
-  </w:style>
-  <w:style w:type="character" w:customStyle="1" w:styleId="BalloonTextChar">
-    <w:name w:val="Balloon Text Char"/>
-    <w:basedOn w:val="DefaultParagraphFont"/>
-    <w:link w:val="BalloonText"/>
-    <w:uiPriority w:val="99"/>
-    <w:semiHidden/>
-    <w:rsid w:val="003226C3"/>
-    <w:rPr>
-      <w:rFonts w:ascii="Tahoma" w:hAnsi="Tahoma" w:cs="Tahoma"/>
-      <w:sz w:val="16"/>
-      <w:szCs w:val="16"/>
-    </w:rPr>
-  </w:style>
-  <w:style w:type="paragraph" w:styleId="ListParagraph">
-    <w:name w:val="List Paragraph"/>
-    <w:basedOn w:val="Normal"/>
-    <w:uiPriority w:val="34"/>
-    <w:qFormat/>
-    <w:rsid w:val="00240A1C"/>
-    <w:pPr>
-      <w:ind w:left="720"/>
-      <w:contextualSpacing/>
-    </w:pPr>
-  </w:style>
-  <w:style w:type="paragraph" w:styleId="Header">
-    <w:name w:val="header"/>
-    <w:basedOn w:val="Normal"/>
-    <w:link w:val="HeaderChar"/>
-    <w:uiPriority w:val="99"/>
-    <w:unhideWhenUsed/>
-    <w:rsid w:val="00255D86"/>
-    <w:pPr>
-      <w:tabs>
-        <w:tab w:val="center" w:pos="4703"/>
-        <w:tab w:val="right" w:pos="9406"/>
-      </w:tabs>
-      <w:spacing w:after="0" w:line="240" w:lineRule="auto"/>
-    </w:pPr>
-  </w:style>
-  <w:style w:type="character" w:customStyle="1" w:styleId="HeaderChar">
-    <w:name w:val="Header Char"/>
-    <w:basedOn w:val="DefaultParagraphFont"/>
-    <w:link w:val="Header"/>
-    <w:uiPriority w:val="99"/>
-    <w:rsid w:val="00255D86"/>
-  </w:style>
-  <w:style w:type="paragraph" w:styleId="Footer">
-    <w:name w:val="footer"/>
-    <w:basedOn w:val="Normal"/>
-    <w:link w:val="FooterChar"/>
-    <w:uiPriority w:val="99"/>
-    <w:unhideWhenUsed/>
-    <w:rsid w:val="00255D86"/>
-    <w:pPr>
-      <w:tabs>
-        <w:tab w:val="center" w:pos="4703"/>
-        <w:tab w:val="right" w:pos="9406"/>
-      </w:tabs>
-      <w:spacing w:after="0" w:line="240" w:lineRule="auto"/>
-    </w:pPr>
-  </w:style>
-  <w:style w:type="character" w:customStyle="1" w:styleId="FooterChar">
-    <w:name w:val="Footer Char"/>
-    <w:basedOn w:val="DefaultParagraphFont"/>
-    <w:link w:val="Footer"/>
-    <w:uiPriority w:val="99"/>
-    <w:rsid w:val="00255D86"/>
-  </w:style>
-  <w:style w:type="character" w:styleId="Hyperlink">
-    <w:name w:val="Hyperlink"/>
-    <w:basedOn w:val="DefaultParagraphFont"/>
-    <w:uiPriority w:val="99"/>
-    <w:unhideWhenUsed/>
-    <w:rsid w:val="009753B1"/>
-    <w:rPr>
-      <w:color w:val="0000FF" w:themeColor="hyperlink"/>
-      <w:u w:val="single"/>
-    </w:rPr>
-  </w:style>
-  <w:style w:type="character" w:styleId="FollowedHyperlink">
-    <w:name w:val="FollowedHyperlink"/>
-    <w:basedOn w:val="DefaultParagraphFont"/>
+    <w:basedOn w:val="Policepardfaut"/>
     <w:uiPriority w:val="99"/>
     <w:semiHidden/>
     <w:unhideWhenUsed/>

</xml_diff>

<commit_message>
Ajoput de mon nom de famille dans la section présentation et correction mineure dans ma partie de rapport
</commit_message>
<xml_diff>
--- a/documents/Design.docx
+++ b/documents/Design.docx
@@ -4571,7 +4571,63 @@
           <w:sz w:val="24"/>
           <w:szCs w:val="24"/>
         </w:rPr>
-        <w:t>Dans la cinquième partie du projet était orienté vers la manipulation de texture sur les objets. Les fonctionnalités suivantes ont été ajoutées au code.</w:t>
+        <w:t>La</w:t>
+      </w:r>
+      <w:r>
+        <w:rPr>
+          <w:rFonts w:cstheme="minorHAnsi"/>
+          <w:sz w:val="24"/>
+          <w:szCs w:val="24"/>
+        </w:rPr>
+        <w:t xml:space="preserve"> cinquième partie du projet</w:t>
+      </w:r>
+      <w:r>
+        <w:rPr>
+          <w:rFonts w:cstheme="minorHAnsi"/>
+          <w:sz w:val="24"/>
+          <w:szCs w:val="24"/>
+        </w:rPr>
+        <w:t xml:space="preserve"> </w:t>
+      </w:r>
+      <w:r>
+        <w:rPr>
+          <w:rFonts w:cstheme="minorHAnsi"/>
+          <w:sz w:val="24"/>
+          <w:szCs w:val="24"/>
+        </w:rPr>
+        <w:t>était orienté</w:t>
+      </w:r>
+      <w:r>
+        <w:rPr>
+          <w:rFonts w:cstheme="minorHAnsi"/>
+          <w:sz w:val="24"/>
+          <w:szCs w:val="24"/>
+        </w:rPr>
+        <w:t>e</w:t>
+      </w:r>
+      <w:r>
+        <w:rPr>
+          <w:rFonts w:cstheme="minorHAnsi"/>
+          <w:sz w:val="24"/>
+          <w:szCs w:val="24"/>
+        </w:rPr>
+        <w:t xml:space="preserve"> vers la manipulation de texture</w:t>
+      </w:r>
+      <w:r>
+        <w:rPr>
+          <w:rFonts w:cstheme="minorHAnsi"/>
+          <w:sz w:val="24"/>
+          <w:szCs w:val="24"/>
+        </w:rPr>
+        <w:t>s</w:t>
+      </w:r>
+      <w:r>
+        <w:rPr>
+          <w:rFonts w:cstheme="minorHAnsi"/>
+          <w:sz w:val="24"/>
+          <w:szCs w:val="24"/>
+        </w:rPr>
+        <w:t xml:space="preserve"> sur les objets. Les fonctionnalités suivantes ont été ajoutées au code.</w:t>
       </w:r>
     </w:p>
     <w:p>
@@ -4594,7 +4650,23 @@
           <w:sz w:val="24"/>
           <w:szCs w:val="24"/>
         </w:rPr>
-        <w:t xml:space="preserve">L’utilisateur est capable de composer 2 textures ensembles pour arriver à un résultat où il peut observer les la contribution de chacune des textures sur la scène. Pour ce faire, il n’a qu’à ajouter une photo, la sélectionner avec l’outil de </w:t>
+        <w:t xml:space="preserve">L’utilisateur est capable de composer </w:t>
+      </w:r>
+      <w:r>
+        <w:rPr>
+          <w:rFonts w:cstheme="minorHAnsi"/>
+          <w:sz w:val="24"/>
+          <w:szCs w:val="24"/>
+        </w:rPr>
+        <w:t>deux</w:t>
+      </w:r>
+      <w:r>
+        <w:rPr>
+          <w:rFonts w:cstheme="minorHAnsi"/>
+          <w:sz w:val="24"/>
+          <w:szCs w:val="24"/>
+        </w:rPr>
+        <w:t xml:space="preserve"> textures ensembles pour arriver à un résultat où il peut observer la contribution de chacune des textures sur la scène. Pour ce faire, il n’a qu’à ajouter une photo, la sélectionner avec l’outil de </w:t>
       </w:r>
       <w:r>
         <w:rPr>
@@ -4603,7 +4675,23 @@
           <w:szCs w:val="24"/>
         </w:rPr>
         <w:lastRenderedPageBreak/>
-        <w:t>sélection et il peut ensuite appuyer sur la touche d’ajout de texture. Lorsque cette action est effectuée, une fenêtre d’exploration de fichier s’ouvre et l’utilisateur peut choisir le fichier de texture à ajouter à son image et la charger en mémoire.</w:t>
+        <w:t xml:space="preserve">sélection et il peut ensuite appuyer sur la touche d’ajout de texture. Lorsque cette action est effectuée, une fenêtre d’exploration de fichier s’ouvre et l’utilisateur peut choisir le fichier de texture à ajouter à son image </w:t>
+      </w:r>
+      <w:r>
+        <w:rPr>
+          <w:rFonts w:cstheme="minorHAnsi"/>
+          <w:sz w:val="24"/>
+          <w:szCs w:val="24"/>
+        </w:rPr>
+        <w:t>pour</w:t>
+      </w:r>
+      <w:r>
+        <w:rPr>
+          <w:rFonts w:cstheme="minorHAnsi"/>
+          <w:sz w:val="24"/>
+          <w:szCs w:val="24"/>
+        </w:rPr>
+        <w:t xml:space="preserve"> la charger en mémoire.</w:t>
       </w:r>
       <w:r>
         <w:rPr>
@@ -4729,7 +4817,17 @@
           <w:sz w:val="24"/>
           <w:szCs w:val="24"/>
         </w:rPr>
-        <w:t xml:space="preserve"> la nouvelle texture qui peut être ensuite conservé en mémoire comme étant une nouvelle image.</w:t>
+        <w:t xml:space="preserve"> la nouvelle texture qui peut être ensuite conservé en mémoire comme étant une nouvelle imag</w:t>
+      </w:r>
+      <w:bookmarkStart w:id="0" w:name="_GoBack"/>
+      <w:bookmarkEnd w:id="0"/>
+      <w:r>
+        <w:rPr>
+          <w:rFonts w:cstheme="minorHAnsi"/>
+          <w:sz w:val="24"/>
+          <w:szCs w:val="24"/>
+        </w:rPr>
+        <w:t>e.</w:t>
       </w:r>
     </w:p>
     <w:p>
@@ -5416,6 +5514,14 @@
         </w:rPr>
         <w:t>Thomas</w:t>
       </w:r>
+      <w:r>
+        <w:rPr>
+          <w:rFonts w:ascii="Calibri" w:hAnsi="Calibri" w:cs="Calibri"/>
+          <w:sz w:val="28"/>
+          <w:szCs w:val="28"/>
+        </w:rPr>
+        <w:t xml:space="preserve"> Dixon</w:t>
+      </w:r>
     </w:p>
     <w:p>
       <w:pPr>
@@ -5533,8 +5639,6 @@
         </w:rPr>
         <w:t xml:space="preserve"> </w:t>
       </w:r>
-      <w:bookmarkStart w:id="0" w:name="_GoBack"/>
-      <w:bookmarkEnd w:id="0"/>
     </w:p>
     <w:p>
       <w:pPr>
@@ -6426,7 +6530,7 @@
     <w:lsdException w:name="Table Web 2" w:semiHidden="1" w:unhideWhenUsed="1"/>
     <w:lsdException w:name="Table Web 3" w:semiHidden="1" w:unhideWhenUsed="1"/>
     <w:lsdException w:name="Balloon Text" w:semiHidden="1" w:unhideWhenUsed="1"/>
-    <w:lsdException w:name="Table Grid" w:semiHidden="1" w:uiPriority="59" w:unhideWhenUsed="1"/>
+    <w:lsdException w:name="Table Grid" w:uiPriority="59"/>
     <w:lsdException w:name="Table Theme" w:semiHidden="1" w:unhideWhenUsed="1"/>
     <w:lsdException w:name="Placeholder Text" w:semiHidden="1"/>
     <w:lsdException w:name="No Spacing" w:uiPriority="1" w:qFormat="1"/>

</xml_diff>

<commit_message>
Mise a jour readme avec etapes de compilation. creation document design pdf
</commit_message>
<xml_diff>
--- a/documents/Design.docx
+++ b/documents/Design.docx
@@ -1,6 +1,6 @@
 
 <file path=word/document.xml><?xml version="1.0" encoding="utf-8"?>
-<w:document xmlns:wpc="http://schemas.microsoft.com/office/word/2010/wordprocessingCanvas" xmlns:cx="http://schemas.microsoft.com/office/drawing/2014/chartex" xmlns:cx1="http://schemas.microsoft.com/office/drawing/2015/9/8/chartex" xmlns:cx2="http://schemas.microsoft.com/office/drawing/2015/10/21/chartex" xmlns:cx3="http://schemas.microsoft.com/office/drawing/2016/5/9/chartex" xmlns:cx4="http://schemas.microsoft.com/office/drawing/2016/5/10/chartex" xmlns:cx5="http://schemas.microsoft.com/office/drawing/2016/5/11/chartex" xmlns:cx6="http://schemas.microsoft.com/office/drawing/2016/5/12/chartex" xmlns:cx7="http://schemas.microsoft.com/office/drawing/2016/5/13/chartex" xmlns:cx8="http://schemas.microsoft.com/office/drawing/2016/5/14/chartex" xmlns:mc="http://schemas.openxmlformats.org/markup-compatibility/2006" xmlns:aink="http://schemas.microsoft.com/office/drawing/2016/ink" xmlns:am3d="http://schemas.microsoft.com/office/drawing/2017/model3d" xmlns:o="urn:schemas-microsoft-com:office:office" xmlns:r="http://schemas.openxmlformats.org/officeDocument/2006/relationships" xmlns:m="http://schemas.openxmlformats.org/officeDocument/2006/math" xmlns:v="urn:schemas-microsoft-com:vml" xmlns:wp14="http://schemas.microsoft.com/office/word/2010/wordprocessingDrawing" xmlns:wp="http://schemas.openxmlformats.org/drawingml/2006/wordprocessingDrawing" xmlns:w10="urn:schemas-microsoft-com:office:word" xmlns:w="http://schemas.openxmlformats.org/wordprocessingml/2006/main" xmlns:w14="http://schemas.microsoft.com/office/word/2010/wordml" xmlns:w15="http://schemas.microsoft.com/office/word/2012/wordml" xmlns:w16cid="http://schemas.microsoft.com/office/word/2016/wordml/cid" xmlns:w16se="http://schemas.microsoft.com/office/word/2015/wordml/symex" xmlns:wpg="http://schemas.microsoft.com/office/word/2010/wordprocessingGroup" xmlns:wpi="http://schemas.microsoft.com/office/word/2010/wordprocessingInk" xmlns:wne="http://schemas.microsoft.com/office/word/2006/wordml" xmlns:wps="http://schemas.microsoft.com/office/word/2010/wordprocessingShape" mc:Ignorable="w14 w15 w16se w16cid wp14">
+<w:document xmlns:wpc="http://schemas.microsoft.com/office/word/2010/wordprocessingCanvas" xmlns:mc="http://schemas.openxmlformats.org/markup-compatibility/2006" xmlns:o="urn:schemas-microsoft-com:office:office" xmlns:r="http://schemas.openxmlformats.org/officeDocument/2006/relationships" xmlns:m="http://schemas.openxmlformats.org/officeDocument/2006/math" xmlns:v="urn:schemas-microsoft-com:vml" xmlns:wp14="http://schemas.microsoft.com/office/word/2010/wordprocessingDrawing" xmlns:wp="http://schemas.openxmlformats.org/drawingml/2006/wordprocessingDrawing" xmlns:w10="urn:schemas-microsoft-com:office:word" xmlns:w="http://schemas.openxmlformats.org/wordprocessingml/2006/main" xmlns:w14="http://schemas.microsoft.com/office/word/2010/wordml" xmlns:wpg="http://schemas.microsoft.com/office/word/2010/wordprocessingGroup" xmlns:wpi="http://schemas.microsoft.com/office/word/2010/wordprocessingInk" xmlns:wne="http://schemas.microsoft.com/office/word/2006/wordml" xmlns:wps="http://schemas.microsoft.com/office/word/2010/wordprocessingShape" mc:Ignorable="w14 wp14">
   <w:body>
     <w:p>
       <w:pPr>
@@ -50,7 +50,7 @@
                     </pic:cNvPicPr>
                   </pic:nvPicPr>
                   <pic:blipFill>
-                    <a:blip r:embed="rId7">
+                    <a:blip r:embed="rId8">
                       <a:extLst>
                         <a:ext uri="{28A0092B-C50C-407E-A947-70E740481C1C}">
                           <a14:useLocalDpi xmlns:a14="http://schemas.microsoft.com/office/drawing/2010/main" val="0"/>
@@ -137,6 +137,8 @@
           <w:szCs w:val="24"/>
         </w:rPr>
       </w:pPr>
+      <w:bookmarkStart w:id="0" w:name="_GoBack"/>
+      <w:bookmarkEnd w:id="0"/>
     </w:p>
     <w:p>
       <w:pPr>
@@ -268,7 +270,7 @@
     </w:p>
     <w:tbl>
       <w:tblPr>
-        <w:tblStyle w:val="Grilledutableau"/>
+        <w:tblStyle w:val="TableGrid"/>
         <w:tblW w:w="0" w:type="auto"/>
         <w:jc w:val="center"/>
         <w:tblLook w:val="04A0" w:firstRow="1" w:lastRow="0" w:firstColumn="1" w:lastColumn="0" w:noHBand="0" w:noVBand="1"/>
@@ -1709,10 +1711,10 @@
         </w:rPr>
         <w:t xml:space="preserve">la taille maximale de fichiers, il est nécessaire d’ajouter manuellement la librairie openFrameworks dans l’arborescence de notre code source. Nous utilisons la version 0.9.8, disponible sur </w:t>
       </w:r>
-      <w:hyperlink r:id="rId8" w:history="1">
+      <w:hyperlink r:id="rId9" w:history="1">
         <w:r>
           <w:rPr>
-            <w:rStyle w:val="Lienhypertexte"/>
+            <w:rStyle w:val="Hyperlink"/>
             <w:rFonts w:ascii="Calibri" w:hAnsi="Calibri" w:cs="Calibri"/>
             <w:sz w:val="24"/>
             <w:szCs w:val="24"/>
@@ -1943,7 +1945,7 @@
     </w:p>
     <w:p>
       <w:pPr>
-        <w:pStyle w:val="Paragraphedeliste"/>
+        <w:pStyle w:val="ListParagraph"/>
         <w:numPr>
           <w:ilvl w:val="0"/>
           <w:numId w:val="3"/>
@@ -1966,7 +1968,7 @@
     </w:p>
     <w:p>
       <w:pPr>
-        <w:pStyle w:val="Paragraphedeliste"/>
+        <w:pStyle w:val="ListParagraph"/>
         <w:numPr>
           <w:ilvl w:val="0"/>
           <w:numId w:val="3"/>
@@ -1997,7 +1999,7 @@
     </w:p>
     <w:p>
       <w:pPr>
-        <w:pStyle w:val="Paragraphedeliste"/>
+        <w:pStyle w:val="ListParagraph"/>
         <w:numPr>
           <w:ilvl w:val="0"/>
           <w:numId w:val="3"/>
@@ -2020,7 +2022,7 @@
     </w:p>
     <w:p>
       <w:pPr>
-        <w:pStyle w:val="Paragraphedeliste"/>
+        <w:pStyle w:val="ListParagraph"/>
         <w:numPr>
           <w:ilvl w:val="0"/>
           <w:numId w:val="3"/>
@@ -2051,7 +2053,7 @@
     </w:p>
     <w:p>
       <w:pPr>
-        <w:pStyle w:val="Paragraphedeliste"/>
+        <w:pStyle w:val="ListParagraph"/>
         <w:spacing w:after="0"/>
         <w:rPr>
           <w:rFonts w:ascii="Calibri" w:hAnsi="Calibri" w:cs="Calibri"/>
@@ -2346,7 +2348,7 @@
     </w:p>
     <w:p>
       <w:pPr>
-        <w:pStyle w:val="Paragraphedeliste"/>
+        <w:pStyle w:val="ListParagraph"/>
         <w:numPr>
           <w:ilvl w:val="0"/>
           <w:numId w:val="2"/>
@@ -2526,7 +2528,7 @@
     </w:p>
     <w:p>
       <w:pPr>
-        <w:pStyle w:val="Paragraphedeliste"/>
+        <w:pStyle w:val="ListParagraph"/>
         <w:spacing w:after="0" w:line="360" w:lineRule="auto"/>
         <w:rPr>
           <w:rFonts w:cstheme="minorHAnsi"/>
@@ -2537,7 +2539,7 @@
     </w:p>
     <w:p>
       <w:pPr>
-        <w:pStyle w:val="Paragraphedeliste"/>
+        <w:pStyle w:val="ListParagraph"/>
         <w:numPr>
           <w:ilvl w:val="0"/>
           <w:numId w:val="2"/>
@@ -2690,7 +2692,7 @@
     </w:p>
     <w:p>
       <w:pPr>
-        <w:pStyle w:val="Paragraphedeliste"/>
+        <w:pStyle w:val="ListParagraph"/>
         <w:numPr>
           <w:ilvl w:val="0"/>
           <w:numId w:val="2"/>
@@ -2798,7 +2800,7 @@
     </w:p>
     <w:p>
       <w:pPr>
-        <w:pStyle w:val="Paragraphedeliste"/>
+        <w:pStyle w:val="ListParagraph"/>
         <w:numPr>
           <w:ilvl w:val="0"/>
           <w:numId w:val="2"/>
@@ -2945,7 +2947,7 @@
     </w:p>
     <w:p>
       <w:pPr>
-        <w:pStyle w:val="Paragraphedeliste"/>
+        <w:pStyle w:val="ListParagraph"/>
         <w:numPr>
           <w:ilvl w:val="0"/>
           <w:numId w:val="2"/>
@@ -3184,7 +3186,7 @@
     </w:p>
     <w:p>
       <w:pPr>
-        <w:pStyle w:val="Paragraphedeliste"/>
+        <w:pStyle w:val="ListParagraph"/>
         <w:numPr>
           <w:ilvl w:val="0"/>
           <w:numId w:val="2"/>
@@ -3209,7 +3211,7 @@
     </w:p>
     <w:p>
       <w:pPr>
-        <w:pStyle w:val="Paragraphedeliste"/>
+        <w:pStyle w:val="ListParagraph"/>
         <w:numPr>
           <w:ilvl w:val="0"/>
           <w:numId w:val="2"/>
@@ -3248,7 +3250,7 @@
     </w:p>
     <w:p>
       <w:pPr>
-        <w:pStyle w:val="Paragraphedeliste"/>
+        <w:pStyle w:val="ListParagraph"/>
         <w:numPr>
           <w:ilvl w:val="0"/>
           <w:numId w:val="2"/>
@@ -3271,7 +3273,7 @@
     </w:p>
     <w:p>
       <w:pPr>
-        <w:pStyle w:val="Paragraphedeliste"/>
+        <w:pStyle w:val="ListParagraph"/>
         <w:numPr>
           <w:ilvl w:val="0"/>
           <w:numId w:val="2"/>
@@ -3414,7 +3416,7 @@
     </w:p>
     <w:p>
       <w:pPr>
-        <w:pStyle w:val="Paragraphedeliste"/>
+        <w:pStyle w:val="ListParagraph"/>
         <w:spacing w:after="0" w:line="360" w:lineRule="auto"/>
         <w:rPr>
           <w:rFonts w:cstheme="minorHAnsi"/>
@@ -3475,7 +3477,7 @@
     </w:p>
     <w:p>
       <w:pPr>
-        <w:pStyle w:val="Paragraphedeliste"/>
+        <w:pStyle w:val="ListParagraph"/>
         <w:numPr>
           <w:ilvl w:val="0"/>
           <w:numId w:val="2"/>
@@ -3622,7 +3624,7 @@
     </w:p>
     <w:p>
       <w:pPr>
-        <w:pStyle w:val="Paragraphedeliste"/>
+        <w:pStyle w:val="ListParagraph"/>
         <w:numPr>
           <w:ilvl w:val="0"/>
           <w:numId w:val="2"/>
@@ -3847,7 +3849,7 @@
     </w:p>
     <w:p>
       <w:pPr>
-        <w:pStyle w:val="Paragraphedeliste"/>
+        <w:pStyle w:val="ListParagraph"/>
         <w:numPr>
           <w:ilvl w:val="0"/>
           <w:numId w:val="2"/>
@@ -4128,7 +4130,7 @@
     </w:p>
     <w:p>
       <w:pPr>
-        <w:pStyle w:val="Paragraphedeliste"/>
+        <w:pStyle w:val="ListParagraph"/>
         <w:numPr>
           <w:ilvl w:val="0"/>
           <w:numId w:val="2"/>
@@ -4251,7 +4253,7 @@
     </w:p>
     <w:p>
       <w:pPr>
-        <w:pStyle w:val="Paragraphedeliste"/>
+        <w:pStyle w:val="ListParagraph"/>
         <w:spacing w:after="0" w:line="360" w:lineRule="auto"/>
         <w:rPr>
           <w:rFonts w:cstheme="minorHAnsi"/>
@@ -4328,7 +4330,7 @@
     </w:p>
     <w:p>
       <w:pPr>
-        <w:pStyle w:val="Paragraphedeliste"/>
+        <w:pStyle w:val="ListParagraph"/>
         <w:numPr>
           <w:ilvl w:val="0"/>
           <w:numId w:val="2"/>
@@ -4450,7 +4452,7 @@
     </w:p>
     <w:p>
       <w:pPr>
-        <w:pStyle w:val="Paragraphedeliste"/>
+        <w:pStyle w:val="ListParagraph"/>
         <w:numPr>
           <w:ilvl w:val="0"/>
           <w:numId w:val="2"/>
@@ -4632,7 +4634,7 @@
     </w:p>
     <w:p>
       <w:pPr>
-        <w:pStyle w:val="Paragraphedeliste"/>
+        <w:pStyle w:val="ListParagraph"/>
         <w:numPr>
           <w:ilvl w:val="0"/>
           <w:numId w:val="4"/>
@@ -4817,17 +4819,7 @@
           <w:sz w:val="24"/>
           <w:szCs w:val="24"/>
         </w:rPr>
-        <w:t xml:space="preserve"> la nouvelle texture qui peut être ensuite conservé en mémoire comme étant une nouvelle imag</w:t>
-      </w:r>
-      <w:bookmarkStart w:id="0" w:name="_GoBack"/>
-      <w:bookmarkEnd w:id="0"/>
-      <w:r>
-        <w:rPr>
-          <w:rFonts w:cstheme="minorHAnsi"/>
-          <w:sz w:val="24"/>
-          <w:szCs w:val="24"/>
-        </w:rPr>
-        <w:t>e.</w:t>
+        <w:t xml:space="preserve"> la nouvelle texture qui peut être ensuite conservé en mémoire comme étant une nouvelle image.</w:t>
       </w:r>
     </w:p>
     <w:p>
@@ -5410,6 +5402,7 @@
       <w:pPr>
         <w:rPr>
           <w:rFonts w:ascii="Calibri" w:hAnsi="Calibri" w:cs="Calibri"/>
+          <w:b/>
           <w:sz w:val="28"/>
           <w:szCs w:val="28"/>
         </w:rPr>
@@ -5417,6 +5410,7 @@
       <w:r>
         <w:rPr>
           <w:rFonts w:ascii="Calibri" w:hAnsi="Calibri" w:cs="Calibri"/>
+          <w:b/>
           <w:sz w:val="28"/>
           <w:szCs w:val="28"/>
         </w:rPr>
@@ -5425,6 +5419,7 @@
       <w:r>
         <w:rPr>
           <w:rFonts w:ascii="Calibri" w:hAnsi="Calibri" w:cs="Calibri"/>
+          <w:b/>
           <w:sz w:val="28"/>
           <w:szCs w:val="28"/>
         </w:rPr>
@@ -5493,15 +5488,7 @@
       <w:pPr>
         <w:rPr>
           <w:rFonts w:ascii="Calibri" w:hAnsi="Calibri" w:cs="Calibri"/>
-          <w:sz w:val="24"/>
-          <w:szCs w:val="24"/>
-        </w:rPr>
-      </w:pPr>
-    </w:p>
-    <w:p>
-      <w:pPr>
-        <w:rPr>
-          <w:rFonts w:ascii="Calibri" w:hAnsi="Calibri" w:cs="Calibri"/>
+          <w:b/>
           <w:sz w:val="28"/>
           <w:szCs w:val="28"/>
         </w:rPr>
@@ -5509,6 +5496,7 @@
       <w:r>
         <w:rPr>
           <w:rFonts w:ascii="Calibri" w:hAnsi="Calibri" w:cs="Calibri"/>
+          <w:b/>
           <w:sz w:val="28"/>
           <w:szCs w:val="28"/>
         </w:rPr>
@@ -5517,6 +5505,7 @@
       <w:r>
         <w:rPr>
           <w:rFonts w:ascii="Calibri" w:hAnsi="Calibri" w:cs="Calibri"/>
+          <w:b/>
           <w:sz w:val="28"/>
           <w:szCs w:val="28"/>
         </w:rPr>
@@ -5642,25 +5631,18 @@
     </w:p>
     <w:p>
       <w:pPr>
-        <w:rPr>
-          <w:rFonts w:ascii="Calibri" w:hAnsi="Calibri" w:cs="Calibri"/>
+        <w:spacing w:after="0" w:line="360" w:lineRule="auto"/>
+        <w:rPr>
+          <w:rFonts w:ascii="Calibri" w:hAnsi="Calibri" w:cs="Calibri"/>
+          <w:b/>
           <w:sz w:val="28"/>
           <w:szCs w:val="28"/>
         </w:rPr>
       </w:pPr>
-    </w:p>
-    <w:p>
-      <w:pPr>
-        <w:spacing w:after="0" w:line="360" w:lineRule="auto"/>
-        <w:rPr>
-          <w:rFonts w:ascii="Calibri" w:hAnsi="Calibri" w:cs="Calibri"/>
-          <w:sz w:val="28"/>
-          <w:szCs w:val="28"/>
-        </w:rPr>
-      </w:pPr>
-      <w:r>
-        <w:rPr>
-          <w:rFonts w:ascii="Calibri" w:hAnsi="Calibri" w:cs="Calibri"/>
+      <w:r>
+        <w:rPr>
+          <w:rFonts w:ascii="Calibri" w:hAnsi="Calibri" w:cs="Calibri"/>
+          <w:b/>
           <w:sz w:val="28"/>
           <w:szCs w:val="28"/>
         </w:rPr>
@@ -5827,16 +5809,7 @@
           <w:sz w:val="24"/>
           <w:szCs w:val="24"/>
         </w:rPr>
-        <w:t xml:space="preserve"> </w:t>
-      </w:r>
-      <w:r>
-        <w:rPr>
-          <w:rFonts w:ascii="Calibri" w:hAnsi="Calibri" w:cs="Calibri"/>
-          <w:sz w:val="24"/>
-          <w:szCs w:val="24"/>
-        </w:rPr>
-        <w:lastRenderedPageBreak/>
-        <w:t>sur le domaine dans lequel on veut travailler.</w:t>
+        <w:t xml:space="preserve"> sur le domaine dans lequel on veut travailler.</w:t>
       </w:r>
       <w:r>
         <w:rPr>
@@ -5866,7 +5839,7 @@
 </file>
 
 <file path=word/endnotes.xml><?xml version="1.0" encoding="utf-8"?>
-<w:endnotes xmlns:wpc="http://schemas.microsoft.com/office/word/2010/wordprocessingCanvas" xmlns:cx="http://schemas.microsoft.com/office/drawing/2014/chartex" xmlns:cx1="http://schemas.microsoft.com/office/drawing/2015/9/8/chartex" xmlns:cx2="http://schemas.microsoft.com/office/drawing/2015/10/21/chartex" xmlns:cx3="http://schemas.microsoft.com/office/drawing/2016/5/9/chartex" xmlns:cx4="http://schemas.microsoft.com/office/drawing/2016/5/10/chartex" xmlns:cx5="http://schemas.microsoft.com/office/drawing/2016/5/11/chartex" xmlns:cx6="http://schemas.microsoft.com/office/drawing/2016/5/12/chartex" xmlns:cx7="http://schemas.microsoft.com/office/drawing/2016/5/13/chartex" xmlns:cx8="http://schemas.microsoft.com/office/drawing/2016/5/14/chartex" xmlns:mc="http://schemas.openxmlformats.org/markup-compatibility/2006" xmlns:aink="http://schemas.microsoft.com/office/drawing/2016/ink" xmlns:am3d="http://schemas.microsoft.com/office/drawing/2017/model3d" xmlns:o="urn:schemas-microsoft-com:office:office" xmlns:r="http://schemas.openxmlformats.org/officeDocument/2006/relationships" xmlns:m="http://schemas.openxmlformats.org/officeDocument/2006/math" xmlns:v="urn:schemas-microsoft-com:vml" xmlns:wp14="http://schemas.microsoft.com/office/word/2010/wordprocessingDrawing" xmlns:wp="http://schemas.openxmlformats.org/drawingml/2006/wordprocessingDrawing" xmlns:w10="urn:schemas-microsoft-com:office:word" xmlns:w="http://schemas.openxmlformats.org/wordprocessingml/2006/main" xmlns:w14="http://schemas.microsoft.com/office/word/2010/wordml" xmlns:w15="http://schemas.microsoft.com/office/word/2012/wordml" xmlns:w16cid="http://schemas.microsoft.com/office/word/2016/wordml/cid" xmlns:w16se="http://schemas.microsoft.com/office/word/2015/wordml/symex" xmlns:wpg="http://schemas.microsoft.com/office/word/2010/wordprocessingGroup" xmlns:wpi="http://schemas.microsoft.com/office/word/2010/wordprocessingInk" xmlns:wne="http://schemas.microsoft.com/office/word/2006/wordml" xmlns:wps="http://schemas.microsoft.com/office/word/2010/wordprocessingShape" mc:Ignorable="w14 w15 w16se w16cid wp14">
+<w:endnotes xmlns:wpc="http://schemas.microsoft.com/office/word/2010/wordprocessingCanvas" xmlns:mc="http://schemas.openxmlformats.org/markup-compatibility/2006" xmlns:o="urn:schemas-microsoft-com:office:office" xmlns:r="http://schemas.openxmlformats.org/officeDocument/2006/relationships" xmlns:m="http://schemas.openxmlformats.org/officeDocument/2006/math" xmlns:v="urn:schemas-microsoft-com:vml" xmlns:wp14="http://schemas.microsoft.com/office/word/2010/wordprocessingDrawing" xmlns:wp="http://schemas.openxmlformats.org/drawingml/2006/wordprocessingDrawing" xmlns:w10="urn:schemas-microsoft-com:office:word" xmlns:w="http://schemas.openxmlformats.org/wordprocessingml/2006/main" xmlns:w14="http://schemas.microsoft.com/office/word/2010/wordml" xmlns:wpg="http://schemas.microsoft.com/office/word/2010/wordprocessingGroup" xmlns:wpi="http://schemas.microsoft.com/office/word/2010/wordprocessingInk" xmlns:wne="http://schemas.microsoft.com/office/word/2006/wordml" xmlns:wps="http://schemas.microsoft.com/office/word/2010/wordprocessingShape" mc:Ignorable="w14 wp14">
   <w:endnote w:type="separator" w:id="-1">
     <w:p>
       <w:pPr>
@@ -5891,7 +5864,7 @@
 </file>
 
 <file path=word/footnotes.xml><?xml version="1.0" encoding="utf-8"?>
-<w:footnotes xmlns:wpc="http://schemas.microsoft.com/office/word/2010/wordprocessingCanvas" xmlns:cx="http://schemas.microsoft.com/office/drawing/2014/chartex" xmlns:cx1="http://schemas.microsoft.com/office/drawing/2015/9/8/chartex" xmlns:cx2="http://schemas.microsoft.com/office/drawing/2015/10/21/chartex" xmlns:cx3="http://schemas.microsoft.com/office/drawing/2016/5/9/chartex" xmlns:cx4="http://schemas.microsoft.com/office/drawing/2016/5/10/chartex" xmlns:cx5="http://schemas.microsoft.com/office/drawing/2016/5/11/chartex" xmlns:cx6="http://schemas.microsoft.com/office/drawing/2016/5/12/chartex" xmlns:cx7="http://schemas.microsoft.com/office/drawing/2016/5/13/chartex" xmlns:cx8="http://schemas.microsoft.com/office/drawing/2016/5/14/chartex" xmlns:mc="http://schemas.openxmlformats.org/markup-compatibility/2006" xmlns:aink="http://schemas.microsoft.com/office/drawing/2016/ink" xmlns:am3d="http://schemas.microsoft.com/office/drawing/2017/model3d" xmlns:o="urn:schemas-microsoft-com:office:office" xmlns:r="http://schemas.openxmlformats.org/officeDocument/2006/relationships" xmlns:m="http://schemas.openxmlformats.org/officeDocument/2006/math" xmlns:v="urn:schemas-microsoft-com:vml" xmlns:wp14="http://schemas.microsoft.com/office/word/2010/wordprocessingDrawing" xmlns:wp="http://schemas.openxmlformats.org/drawingml/2006/wordprocessingDrawing" xmlns:w10="urn:schemas-microsoft-com:office:word" xmlns:w="http://schemas.openxmlformats.org/wordprocessingml/2006/main" xmlns:w14="http://schemas.microsoft.com/office/word/2010/wordml" xmlns:w15="http://schemas.microsoft.com/office/word/2012/wordml" xmlns:w16cid="http://schemas.microsoft.com/office/word/2016/wordml/cid" xmlns:w16se="http://schemas.microsoft.com/office/word/2015/wordml/symex" xmlns:wpg="http://schemas.microsoft.com/office/word/2010/wordprocessingGroup" xmlns:wpi="http://schemas.microsoft.com/office/word/2010/wordprocessingInk" xmlns:wne="http://schemas.microsoft.com/office/word/2006/wordml" xmlns:wps="http://schemas.microsoft.com/office/word/2010/wordprocessingShape" mc:Ignorable="w14 w15 w16se w16cid wp14">
+<w:footnotes xmlns:wpc="http://schemas.microsoft.com/office/word/2010/wordprocessingCanvas" xmlns:mc="http://schemas.openxmlformats.org/markup-compatibility/2006" xmlns:o="urn:schemas-microsoft-com:office:office" xmlns:r="http://schemas.openxmlformats.org/officeDocument/2006/relationships" xmlns:m="http://schemas.openxmlformats.org/officeDocument/2006/math" xmlns:v="urn:schemas-microsoft-com:vml" xmlns:wp14="http://schemas.microsoft.com/office/word/2010/wordprocessingDrawing" xmlns:wp="http://schemas.openxmlformats.org/drawingml/2006/wordprocessingDrawing" xmlns:w10="urn:schemas-microsoft-com:office:word" xmlns:w="http://schemas.openxmlformats.org/wordprocessingml/2006/main" xmlns:w14="http://schemas.microsoft.com/office/word/2010/wordml" xmlns:wpg="http://schemas.microsoft.com/office/word/2010/wordprocessingGroup" xmlns:wpi="http://schemas.microsoft.com/office/word/2010/wordprocessingInk" xmlns:wne="http://schemas.microsoft.com/office/word/2006/wordml" xmlns:wps="http://schemas.microsoft.com/office/word/2010/wordprocessingShape" mc:Ignorable="w14 wp14">
   <w:footnote w:type="separator" w:id="-1">
     <w:p>
       <w:pPr>
@@ -5916,8 +5889,8 @@
 </file>
 
 <file path=word/numbering.xml><?xml version="1.0" encoding="utf-8"?>
-<w:numbering xmlns:wpc="http://schemas.microsoft.com/office/word/2010/wordprocessingCanvas" xmlns:cx="http://schemas.microsoft.com/office/drawing/2014/chartex" xmlns:cx1="http://schemas.microsoft.com/office/drawing/2015/9/8/chartex" xmlns:cx2="http://schemas.microsoft.com/office/drawing/2015/10/21/chartex" xmlns:cx3="http://schemas.microsoft.com/office/drawing/2016/5/9/chartex" xmlns:cx4="http://schemas.microsoft.com/office/drawing/2016/5/10/chartex" xmlns:cx5="http://schemas.microsoft.com/office/drawing/2016/5/11/chartex" xmlns:cx6="http://schemas.microsoft.com/office/drawing/2016/5/12/chartex" xmlns:cx7="http://schemas.microsoft.com/office/drawing/2016/5/13/chartex" xmlns:cx8="http://schemas.microsoft.com/office/drawing/2016/5/14/chartex" xmlns:mc="http://schemas.openxmlformats.org/markup-compatibility/2006" xmlns:aink="http://schemas.microsoft.com/office/drawing/2016/ink" xmlns:am3d="http://schemas.microsoft.com/office/drawing/2017/model3d" xmlns:o="urn:schemas-microsoft-com:office:office" xmlns:r="http://schemas.openxmlformats.org/officeDocument/2006/relationships" xmlns:m="http://schemas.openxmlformats.org/officeDocument/2006/math" xmlns:v="urn:schemas-microsoft-com:vml" xmlns:wp14="http://schemas.microsoft.com/office/word/2010/wordprocessingDrawing" xmlns:wp="http://schemas.openxmlformats.org/drawingml/2006/wordprocessingDrawing" xmlns:w10="urn:schemas-microsoft-com:office:word" xmlns:w="http://schemas.openxmlformats.org/wordprocessingml/2006/main" xmlns:w14="http://schemas.microsoft.com/office/word/2010/wordml" xmlns:w15="http://schemas.microsoft.com/office/word/2012/wordml" xmlns:w16cid="http://schemas.microsoft.com/office/word/2016/wordml/cid" xmlns:w16se="http://schemas.microsoft.com/office/word/2015/wordml/symex" xmlns:wpg="http://schemas.microsoft.com/office/word/2010/wordprocessingGroup" xmlns:wpi="http://schemas.microsoft.com/office/word/2010/wordprocessingInk" xmlns:wne="http://schemas.microsoft.com/office/word/2006/wordml" xmlns:wps="http://schemas.microsoft.com/office/word/2010/wordprocessingShape" mc:Ignorable="w14 w15 w16se w16cid wp14">
-  <w:abstractNum w:abstractNumId="0" w15:restartNumberingAfterBreak="0">
+<w:numbering xmlns:wpc="http://schemas.microsoft.com/office/word/2010/wordprocessingCanvas" xmlns:mc="http://schemas.openxmlformats.org/markup-compatibility/2006" xmlns:o="urn:schemas-microsoft-com:office:office" xmlns:r="http://schemas.openxmlformats.org/officeDocument/2006/relationships" xmlns:m="http://schemas.openxmlformats.org/officeDocument/2006/math" xmlns:v="urn:schemas-microsoft-com:vml" xmlns:wp14="http://schemas.microsoft.com/office/word/2010/wordprocessingDrawing" xmlns:wp="http://schemas.openxmlformats.org/drawingml/2006/wordprocessingDrawing" xmlns:w10="urn:schemas-microsoft-com:office:word" xmlns:w="http://schemas.openxmlformats.org/wordprocessingml/2006/main" xmlns:w14="http://schemas.microsoft.com/office/word/2010/wordml" xmlns:wpg="http://schemas.microsoft.com/office/word/2010/wordprocessingGroup" xmlns:wpi="http://schemas.microsoft.com/office/word/2010/wordprocessingInk" xmlns:wne="http://schemas.microsoft.com/office/word/2006/wordml" xmlns:wps="http://schemas.microsoft.com/office/word/2010/wordprocessingShape" mc:Ignorable="w14 wp14">
+  <w:abstractNum w:abstractNumId="0">
     <w:nsid w:val="17611CA5"/>
     <w:multiLevelType w:val="hybridMultilevel"/>
     <w:tmpl w:val="3734309C"/>
@@ -6029,7 +6002,7 @@
       </w:rPr>
     </w:lvl>
   </w:abstractNum>
-  <w:abstractNum w:abstractNumId="1" w15:restartNumberingAfterBreak="0">
+  <w:abstractNum w:abstractNumId="1">
     <w:nsid w:val="2B522845"/>
     <w:multiLevelType w:val="hybridMultilevel"/>
     <w:tmpl w:val="0112533C"/>
@@ -6142,7 +6115,7 @@
       </w:rPr>
     </w:lvl>
   </w:abstractNum>
-  <w:abstractNum w:abstractNumId="2" w15:restartNumberingAfterBreak="0">
+  <w:abstractNum w:abstractNumId="2">
     <w:nsid w:val="430C77DC"/>
     <w:multiLevelType w:val="hybridMultilevel"/>
     <w:tmpl w:val="F7A2A5C0"/>
@@ -6254,7 +6227,7 @@
       </w:rPr>
     </w:lvl>
   </w:abstractNum>
-  <w:abstractNum w:abstractNumId="3" w15:restartNumberingAfterBreak="0">
+  <w:abstractNum w:abstractNumId="3">
     <w:nsid w:val="5A6C2B2F"/>
     <w:multiLevelType w:val="hybridMultilevel"/>
     <w:tmpl w:val="1654D586"/>
@@ -6359,7 +6332,7 @@
 </file>
 
 <file path=word/styles.xml><?xml version="1.0" encoding="utf-8"?>
-<w:styles xmlns:mc="http://schemas.openxmlformats.org/markup-compatibility/2006" xmlns:r="http://schemas.openxmlformats.org/officeDocument/2006/relationships" xmlns:w="http://schemas.openxmlformats.org/wordprocessingml/2006/main" xmlns:w14="http://schemas.microsoft.com/office/word/2010/wordml" xmlns:w15="http://schemas.microsoft.com/office/word/2012/wordml" xmlns:w16cid="http://schemas.microsoft.com/office/word/2016/wordml/cid" xmlns:w16se="http://schemas.microsoft.com/office/word/2015/wordml/symex" mc:Ignorable="w14 w15 w16se w16cid">
+<w:styles xmlns:mc="http://schemas.openxmlformats.org/markup-compatibility/2006" xmlns:r="http://schemas.openxmlformats.org/officeDocument/2006/relationships" xmlns:w="http://schemas.openxmlformats.org/wordprocessingml/2006/main" xmlns:w14="http://schemas.microsoft.com/office/word/2010/wordml" mc:Ignorable="w14">
   <w:docDefaults>
     <w:rPrDefault>
       <w:rPr>
@@ -6375,394 +6348,156 @@
       </w:pPr>
     </w:pPrDefault>
   </w:docDefaults>
-  <w:latentStyles w:defLockedState="0" w:defUIPriority="99" w:defSemiHidden="0" w:defUnhideWhenUsed="0" w:defQFormat="0" w:count="375">
-    <w:lsdException w:name="Normal" w:uiPriority="0" w:qFormat="1"/>
-    <w:lsdException w:name="heading 1" w:uiPriority="9" w:qFormat="1"/>
-    <w:lsdException w:name="heading 2" w:semiHidden="1" w:uiPriority="9" w:unhideWhenUsed="1" w:qFormat="1"/>
-    <w:lsdException w:name="heading 3" w:semiHidden="1" w:uiPriority="9" w:unhideWhenUsed="1" w:qFormat="1"/>
-    <w:lsdException w:name="heading 4" w:semiHidden="1" w:uiPriority="9" w:unhideWhenUsed="1" w:qFormat="1"/>
-    <w:lsdException w:name="heading 5" w:semiHidden="1" w:uiPriority="9" w:unhideWhenUsed="1" w:qFormat="1"/>
-    <w:lsdException w:name="heading 6" w:semiHidden="1" w:uiPriority="9" w:unhideWhenUsed="1" w:qFormat="1"/>
-    <w:lsdException w:name="heading 7" w:semiHidden="1" w:uiPriority="9" w:unhideWhenUsed="1" w:qFormat="1"/>
-    <w:lsdException w:name="heading 8" w:semiHidden="1" w:uiPriority="9" w:unhideWhenUsed="1" w:qFormat="1"/>
-    <w:lsdException w:name="heading 9" w:semiHidden="1" w:uiPriority="9" w:unhideWhenUsed="1" w:qFormat="1"/>
-    <w:lsdException w:name="index 1" w:semiHidden="1" w:unhideWhenUsed="1"/>
-    <w:lsdException w:name="index 2" w:semiHidden="1" w:unhideWhenUsed="1"/>
-    <w:lsdException w:name="index 3" w:semiHidden="1" w:unhideWhenUsed="1"/>
-    <w:lsdException w:name="index 4" w:semiHidden="1" w:unhideWhenUsed="1"/>
-    <w:lsdException w:name="index 5" w:semiHidden="1" w:unhideWhenUsed="1"/>
-    <w:lsdException w:name="index 6" w:semiHidden="1" w:unhideWhenUsed="1"/>
-    <w:lsdException w:name="index 7" w:semiHidden="1" w:unhideWhenUsed="1"/>
-    <w:lsdException w:name="index 8" w:semiHidden="1" w:unhideWhenUsed="1"/>
-    <w:lsdException w:name="index 9" w:semiHidden="1" w:unhideWhenUsed="1"/>
-    <w:lsdException w:name="toc 1" w:semiHidden="1" w:uiPriority="39" w:unhideWhenUsed="1"/>
-    <w:lsdException w:name="toc 2" w:semiHidden="1" w:uiPriority="39" w:unhideWhenUsed="1"/>
-    <w:lsdException w:name="toc 3" w:semiHidden="1" w:uiPriority="39" w:unhideWhenUsed="1"/>
-    <w:lsdException w:name="toc 4" w:semiHidden="1" w:uiPriority="39" w:unhideWhenUsed="1"/>
-    <w:lsdException w:name="toc 5" w:semiHidden="1" w:uiPriority="39" w:unhideWhenUsed="1"/>
-    <w:lsdException w:name="toc 6" w:semiHidden="1" w:uiPriority="39" w:unhideWhenUsed="1"/>
-    <w:lsdException w:name="toc 7" w:semiHidden="1" w:uiPriority="39" w:unhideWhenUsed="1"/>
-    <w:lsdException w:name="toc 8" w:semiHidden="1" w:uiPriority="39" w:unhideWhenUsed="1"/>
-    <w:lsdException w:name="toc 9" w:semiHidden="1" w:uiPriority="39" w:unhideWhenUsed="1"/>
-    <w:lsdException w:name="Normal Indent" w:semiHidden="1" w:unhideWhenUsed="1"/>
-    <w:lsdException w:name="footnote text" w:semiHidden="1" w:unhideWhenUsed="1"/>
-    <w:lsdException w:name="annotation text" w:semiHidden="1" w:unhideWhenUsed="1"/>
-    <w:lsdException w:name="header" w:semiHidden="1" w:unhideWhenUsed="1"/>
-    <w:lsdException w:name="footer" w:semiHidden="1" w:unhideWhenUsed="1"/>
-    <w:lsdException w:name="index heading" w:semiHidden="1" w:unhideWhenUsed="1"/>
-    <w:lsdException w:name="caption" w:semiHidden="1" w:uiPriority="35" w:unhideWhenUsed="1" w:qFormat="1"/>
-    <w:lsdException w:name="table of figures" w:semiHidden="1" w:unhideWhenUsed="1"/>
-    <w:lsdException w:name="envelope address" w:semiHidden="1" w:unhideWhenUsed="1"/>
-    <w:lsdException w:name="envelope return" w:semiHidden="1" w:unhideWhenUsed="1"/>
-    <w:lsdException w:name="footnote reference" w:semiHidden="1" w:unhideWhenUsed="1"/>
-    <w:lsdException w:name="annotation reference" w:semiHidden="1" w:unhideWhenUsed="1"/>
-    <w:lsdException w:name="line number" w:semiHidden="1" w:unhideWhenUsed="1"/>
-    <w:lsdException w:name="page number" w:semiHidden="1" w:unhideWhenUsed="1"/>
-    <w:lsdException w:name="endnote reference" w:semiHidden="1" w:unhideWhenUsed="1"/>
-    <w:lsdException w:name="endnote text" w:semiHidden="1" w:unhideWhenUsed="1"/>
-    <w:lsdException w:name="table of authorities" w:semiHidden="1" w:unhideWhenUsed="1"/>
-    <w:lsdException w:name="macro" w:semiHidden="1" w:unhideWhenUsed="1"/>
-    <w:lsdException w:name="toa heading" w:semiHidden="1" w:unhideWhenUsed="1"/>
-    <w:lsdException w:name="List" w:semiHidden="1" w:unhideWhenUsed="1"/>
-    <w:lsdException w:name="List Bullet" w:semiHidden="1" w:unhideWhenUsed="1"/>
-    <w:lsdException w:name="List Number" w:semiHidden="1" w:unhideWhenUsed="1"/>
-    <w:lsdException w:name="List 2" w:semiHidden="1" w:unhideWhenUsed="1"/>
-    <w:lsdException w:name="List 3" w:semiHidden="1" w:unhideWhenUsed="1"/>
-    <w:lsdException w:name="List 4" w:semiHidden="1" w:unhideWhenUsed="1"/>
-    <w:lsdException w:name="List 5" w:semiHidden="1" w:unhideWhenUsed="1"/>
-    <w:lsdException w:name="List Bullet 2" w:semiHidden="1" w:unhideWhenUsed="1"/>
-    <w:lsdException w:name="List Bullet 3" w:semiHidden="1" w:unhideWhenUsed="1"/>
-    <w:lsdException w:name="List Bullet 4" w:semiHidden="1" w:unhideWhenUsed="1"/>
-    <w:lsdException w:name="List Bullet 5" w:semiHidden="1" w:unhideWhenUsed="1"/>
-    <w:lsdException w:name="List Number 2" w:semiHidden="1" w:unhideWhenUsed="1"/>
-    <w:lsdException w:name="List Number 3" w:semiHidden="1" w:unhideWhenUsed="1"/>
-    <w:lsdException w:name="List Number 4" w:semiHidden="1" w:unhideWhenUsed="1"/>
-    <w:lsdException w:name="List Number 5" w:semiHidden="1" w:unhideWhenUsed="1"/>
-    <w:lsdException w:name="Title" w:uiPriority="10" w:qFormat="1"/>
-    <w:lsdException w:name="Closing" w:semiHidden="1" w:unhideWhenUsed="1"/>
-    <w:lsdException w:name="Signature" w:semiHidden="1" w:unhideWhenUsed="1"/>
-    <w:lsdException w:name="Default Paragraph Font" w:semiHidden="1" w:uiPriority="1" w:unhideWhenUsed="1"/>
-    <w:lsdException w:name="Body Text" w:semiHidden="1" w:unhideWhenUsed="1"/>
-    <w:lsdException w:name="Body Text Indent" w:semiHidden="1" w:unhideWhenUsed="1"/>
-    <w:lsdException w:name="List Continue" w:semiHidden="1" w:unhideWhenUsed="1"/>
-    <w:lsdException w:name="List Continue 2" w:semiHidden="1" w:unhideWhenUsed="1"/>
-    <w:lsdException w:name="List Continue 3" w:semiHidden="1" w:unhideWhenUsed="1"/>
-    <w:lsdException w:name="List Continue 4" w:semiHidden="1" w:unhideWhenUsed="1"/>
-    <w:lsdException w:name="List Continue 5" w:semiHidden="1" w:unhideWhenUsed="1"/>
-    <w:lsdException w:name="Message Header" w:semiHidden="1" w:unhideWhenUsed="1"/>
-    <w:lsdException w:name="Subtitle" w:uiPriority="11" w:qFormat="1"/>
-    <w:lsdException w:name="Salutation" w:semiHidden="1" w:unhideWhenUsed="1"/>
-    <w:lsdException w:name="Date" w:semiHidden="1" w:unhideWhenUsed="1"/>
-    <w:lsdException w:name="Body Text First Indent" w:semiHidden="1" w:unhideWhenUsed="1"/>
-    <w:lsdException w:name="Body Text First Indent 2" w:semiHidden="1" w:unhideWhenUsed="1"/>
-    <w:lsdException w:name="Note Heading" w:semiHidden="1" w:unhideWhenUsed="1"/>
-    <w:lsdException w:name="Body Text 2" w:semiHidden="1" w:unhideWhenUsed="1"/>
-    <w:lsdException w:name="Body Text 3" w:semiHidden="1" w:unhideWhenUsed="1"/>
-    <w:lsdException w:name="Body Text Indent 2" w:semiHidden="1" w:unhideWhenUsed="1"/>
-    <w:lsdException w:name="Body Text Indent 3" w:semiHidden="1" w:unhideWhenUsed="1"/>
-    <w:lsdException w:name="Block Text" w:semiHidden="1" w:unhideWhenUsed="1"/>
-    <w:lsdException w:name="Hyperlink" w:semiHidden="1" w:unhideWhenUsed="1"/>
-    <w:lsdException w:name="FollowedHyperlink" w:semiHidden="1" w:unhideWhenUsed="1"/>
-    <w:lsdException w:name="Strong" w:uiPriority="22" w:qFormat="1"/>
-    <w:lsdException w:name="Emphasis" w:uiPriority="20" w:qFormat="1"/>
-    <w:lsdException w:name="Document Map" w:semiHidden="1" w:unhideWhenUsed="1"/>
-    <w:lsdException w:name="Plain Text" w:semiHidden="1" w:unhideWhenUsed="1"/>
-    <w:lsdException w:name="E-mail Signature" w:semiHidden="1" w:unhideWhenUsed="1"/>
-    <w:lsdException w:name="HTML Top of Form" w:semiHidden="1" w:unhideWhenUsed="1"/>
-    <w:lsdException w:name="HTML Bottom of Form" w:semiHidden="1" w:unhideWhenUsed="1"/>
-    <w:lsdException w:name="Normal (Web)" w:semiHidden="1" w:unhideWhenUsed="1"/>
-    <w:lsdException w:name="HTML Acronym" w:semiHidden="1" w:unhideWhenUsed="1"/>
-    <w:lsdException w:name="HTML Address" w:semiHidden="1" w:unhideWhenUsed="1"/>
-    <w:lsdException w:name="HTML Cite" w:semiHidden="1" w:unhideWhenUsed="1"/>
-    <w:lsdException w:name="HTML Code" w:semiHidden="1" w:unhideWhenUsed="1"/>
-    <w:lsdException w:name="HTML Definition" w:semiHidden="1" w:unhideWhenUsed="1"/>
-    <w:lsdException w:name="HTML Keyboard" w:semiHidden="1" w:unhideWhenUsed="1"/>
-    <w:lsdException w:name="HTML Preformatted" w:semiHidden="1" w:unhideWhenUsed="1"/>
-    <w:lsdException w:name="HTML Sample" w:semiHidden="1" w:unhideWhenUsed="1"/>
-    <w:lsdException w:name="HTML Typewriter" w:semiHidden="1" w:unhideWhenUsed="1"/>
-    <w:lsdException w:name="HTML Variable" w:semiHidden="1" w:unhideWhenUsed="1"/>
-    <w:lsdException w:name="Normal Table" w:semiHidden="1" w:unhideWhenUsed="1"/>
-    <w:lsdException w:name="annotation subject" w:semiHidden="1" w:unhideWhenUsed="1"/>
-    <w:lsdException w:name="No List" w:semiHidden="1" w:unhideWhenUsed="1"/>
-    <w:lsdException w:name="Outline List 1" w:semiHidden="1" w:unhideWhenUsed="1"/>
-    <w:lsdException w:name="Outline List 2" w:semiHidden="1" w:unhideWhenUsed="1"/>
-    <w:lsdException w:name="Outline List 3" w:semiHidden="1" w:unhideWhenUsed="1"/>
-    <w:lsdException w:name="Table Simple 1" w:semiHidden="1" w:unhideWhenUsed="1"/>
-    <w:lsdException w:name="Table Simple 2" w:semiHidden="1" w:unhideWhenUsed="1"/>
-    <w:lsdException w:name="Table Simple 3" w:semiHidden="1" w:unhideWhenUsed="1"/>
-    <w:lsdException w:name="Table Classic 1" w:semiHidden="1" w:unhideWhenUsed="1"/>
-    <w:lsdException w:name="Table Classic 2" w:semiHidden="1" w:unhideWhenUsed="1"/>
-    <w:lsdException w:name="Table Classic 3" w:semiHidden="1" w:unhideWhenUsed="1"/>
-    <w:lsdException w:name="Table Classic 4" w:semiHidden="1" w:unhideWhenUsed="1"/>
-    <w:lsdException w:name="Table Colorful 1" w:semiHidden="1" w:unhideWhenUsed="1"/>
-    <w:lsdException w:name="Table Colorful 2" w:semiHidden="1" w:unhideWhenUsed="1"/>
-    <w:lsdException w:name="Table Colorful 3" w:semiHidden="1" w:unhideWhenUsed="1"/>
-    <w:lsdException w:name="Table Columns 1" w:semiHidden="1" w:unhideWhenUsed="1"/>
-    <w:lsdException w:name="Table Columns 2" w:semiHidden="1" w:unhideWhenUsed="1"/>
-    <w:lsdException w:name="Table Columns 3" w:semiHidden="1" w:unhideWhenUsed="1"/>
-    <w:lsdException w:name="Table Columns 4" w:semiHidden="1" w:unhideWhenUsed="1"/>
-    <w:lsdException w:name="Table Columns 5" w:semiHidden="1" w:unhideWhenUsed="1"/>
-    <w:lsdException w:name="Table Grid 1" w:semiHidden="1" w:unhideWhenUsed="1"/>
-    <w:lsdException w:name="Table Grid 2" w:semiHidden="1" w:unhideWhenUsed="1"/>
-    <w:lsdException w:name="Table Grid 3" w:semiHidden="1" w:unhideWhenUsed="1"/>
-    <w:lsdException w:name="Table Grid 4" w:semiHidden="1" w:unhideWhenUsed="1"/>
-    <w:lsdException w:name="Table Grid 5" w:semiHidden="1" w:unhideWhenUsed="1"/>
-    <w:lsdException w:name="Table Grid 6" w:semiHidden="1" w:unhideWhenUsed="1"/>
-    <w:lsdException w:name="Table Grid 7" w:semiHidden="1" w:unhideWhenUsed="1"/>
-    <w:lsdException w:name="Table Grid 8" w:semiHidden="1" w:unhideWhenUsed="1"/>
-    <w:lsdException w:name="Table List 1" w:semiHidden="1" w:unhideWhenUsed="1"/>
-    <w:lsdException w:name="Table List 2" w:semiHidden="1" w:unhideWhenUsed="1"/>
-    <w:lsdException w:name="Table List 3" w:semiHidden="1" w:unhideWhenUsed="1"/>
-    <w:lsdException w:name="Table List 4" w:semiHidden="1" w:unhideWhenUsed="1"/>
-    <w:lsdException w:name="Table List 5" w:semiHidden="1" w:unhideWhenUsed="1"/>
-    <w:lsdException w:name="Table List 6" w:semiHidden="1" w:unhideWhenUsed="1"/>
-    <w:lsdException w:name="Table List 7" w:semiHidden="1" w:unhideWhenUsed="1"/>
-    <w:lsdException w:name="Table List 8" w:semiHidden="1" w:unhideWhenUsed="1"/>
-    <w:lsdException w:name="Table 3D effects 1" w:semiHidden="1" w:unhideWhenUsed="1"/>
-    <w:lsdException w:name="Table 3D effects 2" w:semiHidden="1" w:unhideWhenUsed="1"/>
-    <w:lsdException w:name="Table 3D effects 3" w:semiHidden="1" w:unhideWhenUsed="1"/>
-    <w:lsdException w:name="Table Contemporary" w:semiHidden="1" w:unhideWhenUsed="1"/>
-    <w:lsdException w:name="Table Elegant" w:semiHidden="1" w:unhideWhenUsed="1"/>
-    <w:lsdException w:name="Table Professional" w:semiHidden="1" w:unhideWhenUsed="1"/>
-    <w:lsdException w:name="Table Subtle 1" w:semiHidden="1" w:unhideWhenUsed="1"/>
-    <w:lsdException w:name="Table Subtle 2" w:semiHidden="1" w:unhideWhenUsed="1"/>
-    <w:lsdException w:name="Table Web 1" w:semiHidden="1" w:unhideWhenUsed="1"/>
-    <w:lsdException w:name="Table Web 2" w:semiHidden="1" w:unhideWhenUsed="1"/>
-    <w:lsdException w:name="Table Web 3" w:semiHidden="1" w:unhideWhenUsed="1"/>
-    <w:lsdException w:name="Balloon Text" w:semiHidden="1" w:unhideWhenUsed="1"/>
-    <w:lsdException w:name="Table Grid" w:uiPriority="59"/>
-    <w:lsdException w:name="Table Theme" w:semiHidden="1" w:unhideWhenUsed="1"/>
-    <w:lsdException w:name="Placeholder Text" w:semiHidden="1"/>
-    <w:lsdException w:name="No Spacing" w:uiPriority="1" w:qFormat="1"/>
-    <w:lsdException w:name="Light Shading" w:uiPriority="60"/>
-    <w:lsdException w:name="Light List" w:uiPriority="61"/>
-    <w:lsdException w:name="Light Grid" w:uiPriority="62"/>
-    <w:lsdException w:name="Medium Shading 1" w:uiPriority="63"/>
-    <w:lsdException w:name="Medium Shading 2" w:uiPriority="64"/>
-    <w:lsdException w:name="Medium List 1" w:uiPriority="65"/>
-    <w:lsdException w:name="Medium List 2" w:uiPriority="66"/>
-    <w:lsdException w:name="Medium Grid 1" w:uiPriority="67"/>
-    <w:lsdException w:name="Medium Grid 2" w:uiPriority="68"/>
-    <w:lsdException w:name="Medium Grid 3" w:uiPriority="69"/>
-    <w:lsdException w:name="Dark List" w:uiPriority="70"/>
-    <w:lsdException w:name="Colorful Shading" w:uiPriority="71"/>
-    <w:lsdException w:name="Colorful List" w:uiPriority="72"/>
-    <w:lsdException w:name="Colorful Grid" w:uiPriority="73"/>
-    <w:lsdException w:name="Light Shading Accent 1" w:uiPriority="60"/>
-    <w:lsdException w:name="Light List Accent 1" w:uiPriority="61"/>
-    <w:lsdException w:name="Light Grid Accent 1" w:uiPriority="62"/>
-    <w:lsdException w:name="Medium Shading 1 Accent 1" w:uiPriority="63"/>
-    <w:lsdException w:name="Medium Shading 2 Accent 1" w:uiPriority="64"/>
-    <w:lsdException w:name="Medium List 1 Accent 1" w:uiPriority="65"/>
-    <w:lsdException w:name="Revision" w:semiHidden="1"/>
-    <w:lsdException w:name="List Paragraph" w:uiPriority="34" w:qFormat="1"/>
-    <w:lsdException w:name="Quote" w:uiPriority="29" w:qFormat="1"/>
-    <w:lsdException w:name="Intense Quote" w:uiPriority="30" w:qFormat="1"/>
-    <w:lsdException w:name="Medium List 2 Accent 1" w:uiPriority="66"/>
-    <w:lsdException w:name="Medium Grid 1 Accent 1" w:uiPriority="67"/>
-    <w:lsdException w:name="Medium Grid 2 Accent 1" w:uiPriority="68"/>
-    <w:lsdException w:name="Medium Grid 3 Accent 1" w:uiPriority="69"/>
-    <w:lsdException w:name="Dark List Accent 1" w:uiPriority="70"/>
-    <w:lsdException w:name="Colorful Shading Accent 1" w:uiPriority="71"/>
-    <w:lsdException w:name="Colorful List Accent 1" w:uiPriority="72"/>
-    <w:lsdException w:name="Colorful Grid Accent 1" w:uiPriority="73"/>
-    <w:lsdException w:name="Light Shading Accent 2" w:uiPriority="60"/>
-    <w:lsdException w:name="Light List Accent 2" w:uiPriority="61"/>
-    <w:lsdException w:name="Light Grid Accent 2" w:uiPriority="62"/>
-    <w:lsdException w:name="Medium Shading 1 Accent 2" w:uiPriority="63"/>
-    <w:lsdException w:name="Medium Shading 2 Accent 2" w:uiPriority="64"/>
-    <w:lsdException w:name="Medium List 1 Accent 2" w:uiPriority="65"/>
-    <w:lsdException w:name="Medium List 2 Accent 2" w:uiPriority="66"/>
-    <w:lsdException w:name="Medium Grid 1 Accent 2" w:uiPriority="67"/>
-    <w:lsdException w:name="Medium Grid 2 Accent 2" w:uiPriority="68"/>
-    <w:lsdException w:name="Medium Grid 3 Accent 2" w:uiPriority="69"/>
-    <w:lsdException w:name="Dark List Accent 2" w:uiPriority="70"/>
-    <w:lsdException w:name="Colorful Shading Accent 2" w:uiPriority="71"/>
-    <w:lsdException w:name="Colorful List Accent 2" w:uiPriority="72"/>
-    <w:lsdException w:name="Colorful Grid Accent 2" w:uiPriority="73"/>
-    <w:lsdException w:name="Light Shading Accent 3" w:uiPriority="60"/>
-    <w:lsdException w:name="Light List Accent 3" w:uiPriority="61"/>
-    <w:lsdException w:name="Light Grid Accent 3" w:uiPriority="62"/>
-    <w:lsdException w:name="Medium Shading 1 Accent 3" w:uiPriority="63"/>
-    <w:lsdException w:name="Medium Shading 2 Accent 3" w:uiPriority="64"/>
-    <w:lsdException w:name="Medium List 1 Accent 3" w:uiPriority="65"/>
-    <w:lsdException w:name="Medium List 2 Accent 3" w:uiPriority="66"/>
-    <w:lsdException w:name="Medium Grid 1 Accent 3" w:uiPriority="67"/>
-    <w:lsdException w:name="Medium Grid 2 Accent 3" w:uiPriority="68"/>
-    <w:lsdException w:name="Medium Grid 3 Accent 3" w:uiPriority="69"/>
-    <w:lsdException w:name="Dark List Accent 3" w:uiPriority="70"/>
-    <w:lsdException w:name="Colorful Shading Accent 3" w:uiPriority="71"/>
-    <w:lsdException w:name="Colorful List Accent 3" w:uiPriority="72"/>
-    <w:lsdException w:name="Colorful Grid Accent 3" w:uiPriority="73"/>
-    <w:lsdException w:name="Light Shading Accent 4" w:uiPriority="60"/>
-    <w:lsdException w:name="Light List Accent 4" w:uiPriority="61"/>
-    <w:lsdException w:name="Light Grid Accent 4" w:uiPriority="62"/>
-    <w:lsdException w:name="Medium Shading 1 Accent 4" w:uiPriority="63"/>
-    <w:lsdException w:name="Medium Shading 2 Accent 4" w:uiPriority="64"/>
-    <w:lsdException w:name="Medium List 1 Accent 4" w:uiPriority="65"/>
-    <w:lsdException w:name="Medium List 2 Accent 4" w:uiPriority="66"/>
-    <w:lsdException w:name="Medium Grid 1 Accent 4" w:uiPriority="67"/>
-    <w:lsdException w:name="Medium Grid 2 Accent 4" w:uiPriority="68"/>
-    <w:lsdException w:name="Medium Grid 3 Accent 4" w:uiPriority="69"/>
-    <w:lsdException w:name="Dark List Accent 4" w:uiPriority="70"/>
-    <w:lsdException w:name="Colorful Shading Accent 4" w:uiPriority="71"/>
-    <w:lsdException w:name="Colorful List Accent 4" w:uiPriority="72"/>
-    <w:lsdException w:name="Colorful Grid Accent 4" w:uiPriority="73"/>
-    <w:lsdException w:name="Light Shading Accent 5" w:uiPriority="60"/>
-    <w:lsdException w:name="Light List Accent 5" w:uiPriority="61"/>
-    <w:lsdException w:name="Light Grid Accent 5" w:uiPriority="62"/>
-    <w:lsdException w:name="Medium Shading 1 Accent 5" w:uiPriority="63"/>
-    <w:lsdException w:name="Medium Shading 2 Accent 5" w:uiPriority="64"/>
-    <w:lsdException w:name="Medium List 1 Accent 5" w:uiPriority="65"/>
-    <w:lsdException w:name="Medium List 2 Accent 5" w:uiPriority="66"/>
-    <w:lsdException w:name="Medium Grid 1 Accent 5" w:uiPriority="67"/>
-    <w:lsdException w:name="Medium Grid 2 Accent 5" w:uiPriority="68"/>
-    <w:lsdException w:name="Medium Grid 3 Accent 5" w:uiPriority="69"/>
-    <w:lsdException w:name="Dark List Accent 5" w:uiPriority="70"/>
-    <w:lsdException w:name="Colorful Shading Accent 5" w:uiPriority="71"/>
-    <w:lsdException w:name="Colorful List Accent 5" w:uiPriority="72"/>
-    <w:lsdException w:name="Colorful Grid Accent 5" w:uiPriority="73"/>
-    <w:lsdException w:name="Light Shading Accent 6" w:uiPriority="60"/>
-    <w:lsdException w:name="Light List Accent 6" w:uiPriority="61"/>
-    <w:lsdException w:name="Light Grid Accent 6" w:uiPriority="62"/>
-    <w:lsdException w:name="Medium Shading 1 Accent 6" w:uiPriority="63"/>
-    <w:lsdException w:name="Medium Shading 2 Accent 6" w:uiPriority="64"/>
-    <w:lsdException w:name="Medium List 1 Accent 6" w:uiPriority="65"/>
-    <w:lsdException w:name="Medium List 2 Accent 6" w:uiPriority="66"/>
-    <w:lsdException w:name="Medium Grid 1 Accent 6" w:uiPriority="67"/>
-    <w:lsdException w:name="Medium Grid 2 Accent 6" w:uiPriority="68"/>
-    <w:lsdException w:name="Medium Grid 3 Accent 6" w:uiPriority="69"/>
-    <w:lsdException w:name="Dark List Accent 6" w:uiPriority="70"/>
-    <w:lsdException w:name="Colorful Shading Accent 6" w:uiPriority="71"/>
-    <w:lsdException w:name="Colorful List Accent 6" w:uiPriority="72"/>
-    <w:lsdException w:name="Colorful Grid Accent 6" w:uiPriority="73"/>
-    <w:lsdException w:name="Subtle Emphasis" w:uiPriority="19" w:qFormat="1"/>
-    <w:lsdException w:name="Intense Emphasis" w:uiPriority="21" w:qFormat="1"/>
-    <w:lsdException w:name="Subtle Reference" w:uiPriority="31" w:qFormat="1"/>
-    <w:lsdException w:name="Intense Reference" w:uiPriority="32" w:qFormat="1"/>
-    <w:lsdException w:name="Book Title" w:uiPriority="33" w:qFormat="1"/>
-    <w:lsdException w:name="Bibliography" w:semiHidden="1" w:uiPriority="37" w:unhideWhenUsed="1"/>
-    <w:lsdException w:name="TOC Heading" w:semiHidden="1" w:uiPriority="39" w:unhideWhenUsed="1" w:qFormat="1"/>
-    <w:lsdException w:name="Plain Table 1" w:uiPriority="41"/>
-    <w:lsdException w:name="Plain Table 2" w:uiPriority="42"/>
-    <w:lsdException w:name="Plain Table 3" w:uiPriority="43"/>
-    <w:lsdException w:name="Plain Table 4" w:uiPriority="44"/>
-    <w:lsdException w:name="Plain Table 5" w:uiPriority="45"/>
-    <w:lsdException w:name="Grid Table Light" w:uiPriority="40"/>
-    <w:lsdException w:name="Grid Table 1 Light" w:uiPriority="46"/>
-    <w:lsdException w:name="Grid Table 2" w:uiPriority="47"/>
-    <w:lsdException w:name="Grid Table 3" w:uiPriority="48"/>
-    <w:lsdException w:name="Grid Table 4" w:uiPriority="49"/>
-    <w:lsdException w:name="Grid Table 5 Dark" w:uiPriority="50"/>
-    <w:lsdException w:name="Grid Table 6 Colorful" w:uiPriority="51"/>
-    <w:lsdException w:name="Grid Table 7 Colorful" w:uiPriority="52"/>
-    <w:lsdException w:name="Grid Table 1 Light Accent 1" w:uiPriority="46"/>
-    <w:lsdException w:name="Grid Table 2 Accent 1" w:uiPriority="47"/>
-    <w:lsdException w:name="Grid Table 3 Accent 1" w:uiPriority="48"/>
-    <w:lsdException w:name="Grid Table 4 Accent 1" w:uiPriority="49"/>
-    <w:lsdException w:name="Grid Table 5 Dark Accent 1" w:uiPriority="50"/>
-    <w:lsdException w:name="Grid Table 6 Colorful Accent 1" w:uiPriority="51"/>
-    <w:lsdException w:name="Grid Table 7 Colorful Accent 1" w:uiPriority="52"/>
-    <w:lsdException w:name="Grid Table 1 Light Accent 2" w:uiPriority="46"/>
-    <w:lsdException w:name="Grid Table 2 Accent 2" w:uiPriority="47"/>
-    <w:lsdException w:name="Grid Table 3 Accent 2" w:uiPriority="48"/>
-    <w:lsdException w:name="Grid Table 4 Accent 2" w:uiPriority="49"/>
-    <w:lsdException w:name="Grid Table 5 Dark Accent 2" w:uiPriority="50"/>
-    <w:lsdException w:name="Grid Table 6 Colorful Accent 2" w:uiPriority="51"/>
-    <w:lsdException w:name="Grid Table 7 Colorful Accent 2" w:uiPriority="52"/>
-    <w:lsdException w:name="Grid Table 1 Light Accent 3" w:uiPriority="46"/>
-    <w:lsdException w:name="Grid Table 2 Accent 3" w:uiPriority="47"/>
-    <w:lsdException w:name="Grid Table 3 Accent 3" w:uiPriority="48"/>
-    <w:lsdException w:name="Grid Table 4 Accent 3" w:uiPriority="49"/>
-    <w:lsdException w:name="Grid Table 5 Dark Accent 3" w:uiPriority="50"/>
-    <w:lsdException w:name="Grid Table 6 Colorful Accent 3" w:uiPriority="51"/>
-    <w:lsdException w:name="Grid Table 7 Colorful Accent 3" w:uiPriority="52"/>
-    <w:lsdException w:name="Grid Table 1 Light Accent 4" w:uiPriority="46"/>
-    <w:lsdException w:name="Grid Table 2 Accent 4" w:uiPriority="47"/>
-    <w:lsdException w:name="Grid Table 3 Accent 4" w:uiPriority="48"/>
-    <w:lsdException w:name="Grid Table 4 Accent 4" w:uiPriority="49"/>
-    <w:lsdException w:name="Grid Table 5 Dark Accent 4" w:uiPriority="50"/>
-    <w:lsdException w:name="Grid Table 6 Colorful Accent 4" w:uiPriority="51"/>
-    <w:lsdException w:name="Grid Table 7 Colorful Accent 4" w:uiPriority="52"/>
-    <w:lsdException w:name="Grid Table 1 Light Accent 5" w:uiPriority="46"/>
-    <w:lsdException w:name="Grid Table 2 Accent 5" w:uiPriority="47"/>
-    <w:lsdException w:name="Grid Table 3 Accent 5" w:uiPriority="48"/>
-    <w:lsdException w:name="Grid Table 4 Accent 5" w:uiPriority="49"/>
-    <w:lsdException w:name="Grid Table 5 Dark Accent 5" w:uiPriority="50"/>
-    <w:lsdException w:name="Grid Table 6 Colorful Accent 5" w:uiPriority="51"/>
-    <w:lsdException w:name="Grid Table 7 Colorful Accent 5" w:uiPriority="52"/>
-    <w:lsdException w:name="Grid Table 1 Light Accent 6" w:uiPriority="46"/>
-    <w:lsdException w:name="Grid Table 2 Accent 6" w:uiPriority="47"/>
-    <w:lsdException w:name="Grid Table 3 Accent 6" w:uiPriority="48"/>
-    <w:lsdException w:name="Grid Table 4 Accent 6" w:uiPriority="49"/>
-    <w:lsdException w:name="Grid Table 5 Dark Accent 6" w:uiPriority="50"/>
-    <w:lsdException w:name="Grid Table 6 Colorful Accent 6" w:uiPriority="51"/>
-    <w:lsdException w:name="Grid Table 7 Colorful Accent 6" w:uiPriority="52"/>
-    <w:lsdException w:name="List Table 1 Light" w:uiPriority="46"/>
-    <w:lsdException w:name="List Table 2" w:uiPriority="47"/>
-    <w:lsdException w:name="List Table 3" w:uiPriority="48"/>
-    <w:lsdException w:name="List Table 4" w:uiPriority="49"/>
-    <w:lsdException w:name="List Table 5 Dark" w:uiPriority="50"/>
-    <w:lsdException w:name="List Table 6 Colorful" w:uiPriority="51"/>
-    <w:lsdException w:name="List Table 7 Colorful" w:uiPriority="52"/>
-    <w:lsdException w:name="List Table 1 Light Accent 1" w:uiPriority="46"/>
-    <w:lsdException w:name="List Table 2 Accent 1" w:uiPriority="47"/>
-    <w:lsdException w:name="List Table 3 Accent 1" w:uiPriority="48"/>
-    <w:lsdException w:name="List Table 4 Accent 1" w:uiPriority="49"/>
-    <w:lsdException w:name="List Table 5 Dark Accent 1" w:uiPriority="50"/>
-    <w:lsdException w:name="List Table 6 Colorful Accent 1" w:uiPriority="51"/>
-    <w:lsdException w:name="List Table 7 Colorful Accent 1" w:uiPriority="52"/>
-    <w:lsdException w:name="List Table 1 Light Accent 2" w:uiPriority="46"/>
-    <w:lsdException w:name="List Table 2 Accent 2" w:uiPriority="47"/>
-    <w:lsdException w:name="List Table 3 Accent 2" w:uiPriority="48"/>
-    <w:lsdException w:name="List Table 4 Accent 2" w:uiPriority="49"/>
-    <w:lsdException w:name="List Table 5 Dark Accent 2" w:uiPriority="50"/>
-    <w:lsdException w:name="List Table 6 Colorful Accent 2" w:uiPriority="51"/>
-    <w:lsdException w:name="List Table 7 Colorful Accent 2" w:uiPriority="52"/>
-    <w:lsdException w:name="List Table 1 Light Accent 3" w:uiPriority="46"/>
-    <w:lsdException w:name="List Table 2 Accent 3" w:uiPriority="47"/>
-    <w:lsdException w:name="List Table 3 Accent 3" w:uiPriority="48"/>
-    <w:lsdException w:name="List Table 4 Accent 3" w:uiPriority="49"/>
-    <w:lsdException w:name="List Table 5 Dark Accent 3" w:uiPriority="50"/>
-    <w:lsdException w:name="List Table 6 Colorful Accent 3" w:uiPriority="51"/>
-    <w:lsdException w:name="List Table 7 Colorful Accent 3" w:uiPriority="52"/>
-    <w:lsdException w:name="List Table 1 Light Accent 4" w:uiPriority="46"/>
-    <w:lsdException w:name="List Table 2 Accent 4" w:uiPriority="47"/>
-    <w:lsdException w:name="List Table 3 Accent 4" w:uiPriority="48"/>
-    <w:lsdException w:name="List Table 4 Accent 4" w:uiPriority="49"/>
-    <w:lsdException w:name="List Table 5 Dark Accent 4" w:uiPriority="50"/>
-    <w:lsdException w:name="List Table 6 Colorful Accent 4" w:uiPriority="51"/>
-    <w:lsdException w:name="List Table 7 Colorful Accent 4" w:uiPriority="52"/>
-    <w:lsdException w:name="List Table 1 Light Accent 5" w:uiPriority="46"/>
-    <w:lsdException w:name="List Table 2 Accent 5" w:uiPriority="47"/>
-    <w:lsdException w:name="List Table 3 Accent 5" w:uiPriority="48"/>
-    <w:lsdException w:name="List Table 4 Accent 5" w:uiPriority="49"/>
-    <w:lsdException w:name="List Table 5 Dark Accent 5" w:uiPriority="50"/>
-    <w:lsdException w:name="List Table 6 Colorful Accent 5" w:uiPriority="51"/>
-    <w:lsdException w:name="List Table 7 Colorful Accent 5" w:uiPriority="52"/>
-    <w:lsdException w:name="List Table 1 Light Accent 6" w:uiPriority="46"/>
-    <w:lsdException w:name="List Table 2 Accent 6" w:uiPriority="47"/>
-    <w:lsdException w:name="List Table 3 Accent 6" w:uiPriority="48"/>
-    <w:lsdException w:name="List Table 4 Accent 6" w:uiPriority="49"/>
-    <w:lsdException w:name="List Table 5 Dark Accent 6" w:uiPriority="50"/>
-    <w:lsdException w:name="List Table 6 Colorful Accent 6" w:uiPriority="51"/>
-    <w:lsdException w:name="List Table 7 Colorful Accent 6" w:uiPriority="52"/>
-    <w:lsdException w:name="Mention" w:semiHidden="1" w:unhideWhenUsed="1"/>
-    <w:lsdException w:name="Smart Hyperlink" w:semiHidden="1" w:unhideWhenUsed="1"/>
-    <w:lsdException w:name="Hashtag" w:semiHidden="1" w:unhideWhenUsed="1"/>
-    <w:lsdException w:name="Unresolved Mention" w:semiHidden="1" w:unhideWhenUsed="1"/>
+  <w:latentStyles w:defLockedState="0" w:defUIPriority="99" w:defSemiHidden="1" w:defUnhideWhenUsed="1" w:defQFormat="0" w:count="267">
+    <w:lsdException w:name="Normal" w:semiHidden="0" w:uiPriority="0" w:unhideWhenUsed="0" w:qFormat="1"/>
+    <w:lsdException w:name="heading 1" w:semiHidden="0" w:uiPriority="9" w:unhideWhenUsed="0" w:qFormat="1"/>
+    <w:lsdException w:name="heading 2" w:uiPriority="9" w:qFormat="1"/>
+    <w:lsdException w:name="heading 3" w:uiPriority="9" w:qFormat="1"/>
+    <w:lsdException w:name="heading 4" w:uiPriority="9" w:qFormat="1"/>
+    <w:lsdException w:name="heading 5" w:uiPriority="9" w:qFormat="1"/>
+    <w:lsdException w:name="heading 6" w:uiPriority="9" w:qFormat="1"/>
+    <w:lsdException w:name="heading 7" w:uiPriority="9" w:qFormat="1"/>
+    <w:lsdException w:name="heading 8" w:uiPriority="9" w:qFormat="1"/>
+    <w:lsdException w:name="heading 9" w:uiPriority="9" w:qFormat="1"/>
+    <w:lsdException w:name="toc 1" w:uiPriority="39"/>
+    <w:lsdException w:name="toc 2" w:uiPriority="39"/>
+    <w:lsdException w:name="toc 3" w:uiPriority="39"/>
+    <w:lsdException w:name="toc 4" w:uiPriority="39"/>
+    <w:lsdException w:name="toc 5" w:uiPriority="39"/>
+    <w:lsdException w:name="toc 6" w:uiPriority="39"/>
+    <w:lsdException w:name="toc 7" w:uiPriority="39"/>
+    <w:lsdException w:name="toc 8" w:uiPriority="39"/>
+    <w:lsdException w:name="toc 9" w:uiPriority="39"/>
+    <w:lsdException w:name="caption" w:uiPriority="35" w:qFormat="1"/>
+    <w:lsdException w:name="Title" w:semiHidden="0" w:uiPriority="10" w:unhideWhenUsed="0" w:qFormat="1"/>
+    <w:lsdException w:name="Default Paragraph Font" w:uiPriority="1"/>
+    <w:lsdException w:name="Subtitle" w:semiHidden="0" w:uiPriority="11" w:unhideWhenUsed="0" w:qFormat="1"/>
+    <w:lsdException w:name="Strong" w:semiHidden="0" w:uiPriority="22" w:unhideWhenUsed="0" w:qFormat="1"/>
+    <w:lsdException w:name="Emphasis" w:semiHidden="0" w:uiPriority="20" w:unhideWhenUsed="0" w:qFormat="1"/>
+    <w:lsdException w:name="Table Grid" w:semiHidden="0" w:uiPriority="59" w:unhideWhenUsed="0"/>
+    <w:lsdException w:name="Placeholder Text" w:unhideWhenUsed="0"/>
+    <w:lsdException w:name="No Spacing" w:semiHidden="0" w:uiPriority="1" w:unhideWhenUsed="0" w:qFormat="1"/>
+    <w:lsdException w:name="Light Shading" w:semiHidden="0" w:uiPriority="60" w:unhideWhenUsed="0"/>
+    <w:lsdException w:name="Light List" w:semiHidden="0" w:uiPriority="61" w:unhideWhenUsed="0"/>
+    <w:lsdException w:name="Light Grid" w:semiHidden="0" w:uiPriority="62" w:unhideWhenUsed="0"/>
+    <w:lsdException w:name="Medium Shading 1" w:semiHidden="0" w:uiPriority="63" w:unhideWhenUsed="0"/>
+    <w:lsdException w:name="Medium Shading 2" w:semiHidden="0" w:uiPriority="64" w:unhideWhenUsed="0"/>
+    <w:lsdException w:name="Medium List 1" w:semiHidden="0" w:uiPriority="65" w:unhideWhenUsed="0"/>
+    <w:lsdException w:name="Medium List 2" w:semiHidden="0" w:uiPriority="66" w:unhideWhenUsed="0"/>
+    <w:lsdException w:name="Medium Grid 1" w:semiHidden="0" w:uiPriority="67" w:unhideWhenUsed="0"/>
+    <w:lsdException w:name="Medium Grid 2" w:semiHidden="0" w:uiPriority="68" w:unhideWhenUsed="0"/>
+    <w:lsdException w:name="Medium Grid 3" w:semiHidden="0" w:uiPriority="69" w:unhideWhenUsed="0"/>
+    <w:lsdException w:name="Dark List" w:semiHidden="0" w:uiPriority="70" w:unhideWhenUsed="0"/>
+    <w:lsdException w:name="Colorful Shading" w:semiHidden="0" w:uiPriority="71" w:unhideWhenUsed="0"/>
+    <w:lsdException w:name="Colorful List" w:semiHidden="0" w:uiPriority="72" w:unhideWhenUsed="0"/>
+    <w:lsdException w:name="Colorful Grid" w:semiHidden="0" w:uiPriority="73" w:unhideWhenUsed="0"/>
+    <w:lsdException w:name="Light Shading Accent 1" w:semiHidden="0" w:uiPriority="60" w:unhideWhenUsed="0"/>
+    <w:lsdException w:name="Light List Accent 1" w:semiHidden="0" w:uiPriority="61" w:unhideWhenUsed="0"/>
+    <w:lsdException w:name="Light Grid Accent 1" w:semiHidden="0" w:uiPriority="62" w:unhideWhenUsed="0"/>
+    <w:lsdException w:name="Medium Shading 1 Accent 1" w:semiHidden="0" w:uiPriority="63" w:unhideWhenUsed="0"/>
+    <w:lsdException w:name="Medium Shading 2 Accent 1" w:semiHidden="0" w:uiPriority="64" w:unhideWhenUsed="0"/>
+    <w:lsdException w:name="Medium List 1 Accent 1" w:semiHidden="0" w:uiPriority="65" w:unhideWhenUsed="0"/>
+    <w:lsdException w:name="Revision" w:unhideWhenUsed="0"/>
+    <w:lsdException w:name="List Paragraph" w:semiHidden="0" w:uiPriority="34" w:unhideWhenUsed="0" w:qFormat="1"/>
+    <w:lsdException w:name="Quote" w:semiHidden="0" w:uiPriority="29" w:unhideWhenUsed="0" w:qFormat="1"/>
+    <w:lsdException w:name="Intense Quote" w:semiHidden="0" w:uiPriority="30" w:unhideWhenUsed="0" w:qFormat="1"/>
+    <w:lsdException w:name="Medium List 2 Accent 1" w:semiHidden="0" w:uiPriority="66" w:unhideWhenUsed="0"/>
+    <w:lsdException w:name="Medium Grid 1 Accent 1" w:semiHidden="0" w:uiPriority="67" w:unhideWhenUsed="0"/>
+    <w:lsdException w:name="Medium Grid 2 Accent 1" w:semiHidden="0" w:uiPriority="68" w:unhideWhenUsed="0"/>
+    <w:lsdException w:name="Medium Grid 3 Accent 1" w:semiHidden="0" w:uiPriority="69" w:unhideWhenUsed="0"/>
+    <w:lsdException w:name="Dark List Accent 1" w:semiHidden="0" w:uiPriority="70" w:unhideWhenUsed="0"/>
+    <w:lsdException w:name="Colorful Shading Accent 1" w:semiHidden="0" w:uiPriority="71" w:unhideWhenUsed="0"/>
+    <w:lsdException w:name="Colorful List Accent 1" w:semiHidden="0" w:uiPriority="72" w:unhideWhenUsed="0"/>
+    <w:lsdException w:name="Colorful Grid Accent 1" w:semiHidden="0" w:uiPriority="73" w:unhideWhenUsed="0"/>
+    <w:lsdException w:name="Light Shading Accent 2" w:semiHidden="0" w:uiPriority="60" w:unhideWhenUsed="0"/>
+    <w:lsdException w:name="Light List Accent 2" w:semiHidden="0" w:uiPriority="61" w:unhideWhenUsed="0"/>
+    <w:lsdException w:name="Light Grid Accent 2" w:semiHidden="0" w:uiPriority="62" w:unhideWhenUsed="0"/>
+    <w:lsdException w:name="Medium Shading 1 Accent 2" w:semiHidden="0" w:uiPriority="63" w:unhideWhenUsed="0"/>
+    <w:lsdException w:name="Medium Shading 2 Accent 2" w:semiHidden="0" w:uiPriority="64" w:unhideWhenUsed="0"/>
+    <w:lsdException w:name="Medium List 1 Accent 2" w:semiHidden="0" w:uiPriority="65" w:unhideWhenUsed="0"/>
+    <w:lsdException w:name="Medium List 2 Accent 2" w:semiHidden="0" w:uiPriority="66" w:unhideWhenUsed="0"/>
+    <w:lsdException w:name="Medium Grid 1 Accent 2" w:semiHidden="0" w:uiPriority="67" w:unhideWhenUsed="0"/>
+    <w:lsdException w:name="Medium Grid 2 Accent 2" w:semiHidden="0" w:uiPriority="68" w:unhideWhenUsed="0"/>
+    <w:lsdException w:name="Medium Grid 3 Accent 2" w:semiHidden="0" w:uiPriority="69" w:unhideWhenUsed="0"/>
+    <w:lsdException w:name="Dark List Accent 2" w:semiHidden="0" w:uiPriority="70" w:unhideWhenUsed="0"/>
+    <w:lsdException w:name="Colorful Shading Accent 2" w:semiHidden="0" w:uiPriority="71" w:unhideWhenUsed="0"/>
+    <w:lsdException w:name="Colorful List Accent 2" w:semiHidden="0" w:uiPriority="72" w:unhideWhenUsed="0"/>
+    <w:lsdException w:name="Colorful Grid Accent 2" w:semiHidden="0" w:uiPriority="73" w:unhideWhenUsed="0"/>
+    <w:lsdException w:name="Light Shading Accent 3" w:semiHidden="0" w:uiPriority="60" w:unhideWhenUsed="0"/>
+    <w:lsdException w:name="Light List Accent 3" w:semiHidden="0" w:uiPriority="61" w:unhideWhenUsed="0"/>
+    <w:lsdException w:name="Light Grid Accent 3" w:semiHidden="0" w:uiPriority="62" w:unhideWhenUsed="0"/>
+    <w:lsdException w:name="Medium Shading 1 Accent 3" w:semiHidden="0" w:uiPriority="63" w:unhideWhenUsed="0"/>
+    <w:lsdException w:name="Medium Shading 2 Accent 3" w:semiHidden="0" w:uiPriority="64" w:unhideWhenUsed="0"/>
+    <w:lsdException w:name="Medium List 1 Accent 3" w:semiHidden="0" w:uiPriority="65" w:unhideWhenUsed="0"/>
+    <w:lsdException w:name="Medium List 2 Accent 3" w:semiHidden="0" w:uiPriority="66" w:unhideWhenUsed="0"/>
+    <w:lsdException w:name="Medium Grid 1 Accent 3" w:semiHidden="0" w:uiPriority="67" w:unhideWhenUsed="0"/>
+    <w:lsdException w:name="Medium Grid 2 Accent 3" w:semiHidden="0" w:uiPriority="68" w:unhideWhenUsed="0"/>
+    <w:lsdException w:name="Medium Grid 3 Accent 3" w:semiHidden="0" w:uiPriority="69" w:unhideWhenUsed="0"/>
+    <w:lsdException w:name="Dark List Accent 3" w:semiHidden="0" w:uiPriority="70" w:unhideWhenUsed="0"/>
+    <w:lsdException w:name="Colorful Shading Accent 3" w:semiHidden="0" w:uiPriority="71" w:unhideWhenUsed="0"/>
+    <w:lsdException w:name="Colorful List Accent 3" w:semiHidden="0" w:uiPriority="72" w:unhideWhenUsed="0"/>
+    <w:lsdException w:name="Colorful Grid Accent 3" w:semiHidden="0" w:uiPriority="73" w:unhideWhenUsed="0"/>
+    <w:lsdException w:name="Light Shading Accent 4" w:semiHidden="0" w:uiPriority="60" w:unhideWhenUsed="0"/>
+    <w:lsdException w:name="Light List Accent 4" w:semiHidden="0" w:uiPriority="61" w:unhideWhenUsed="0"/>
+    <w:lsdException w:name="Light Grid Accent 4" w:semiHidden="0" w:uiPriority="62" w:unhideWhenUsed="0"/>
+    <w:lsdException w:name="Medium Shading 1 Accent 4" w:semiHidden="0" w:uiPriority="63" w:unhideWhenUsed="0"/>
+    <w:lsdException w:name="Medium Shading 2 Accent 4" w:semiHidden="0" w:uiPriority="64" w:unhideWhenUsed="0"/>
+    <w:lsdException w:name="Medium List 1 Accent 4" w:semiHidden="0" w:uiPriority="65" w:unhideWhenUsed="0"/>
+    <w:lsdException w:name="Medium List 2 Accent 4" w:semiHidden="0" w:uiPriority="66" w:unhideWhenUsed="0"/>
+    <w:lsdException w:name="Medium Grid 1 Accent 4" w:semiHidden="0" w:uiPriority="67" w:unhideWhenUsed="0"/>
+    <w:lsdException w:name="Medium Grid 2 Accent 4" w:semiHidden="0" w:uiPriority="68" w:unhideWhenUsed="0"/>
+    <w:lsdException w:name="Medium Grid 3 Accent 4" w:semiHidden="0" w:uiPriority="69" w:unhideWhenUsed="0"/>
+    <w:lsdException w:name="Dark List Accent 4" w:semiHidden="0" w:uiPriority="70" w:unhideWhenUsed="0"/>
+    <w:lsdException w:name="Colorful Shading Accent 4" w:semiHidden="0" w:uiPriority="71" w:unhideWhenUsed="0"/>
+    <w:lsdException w:name="Colorful List Accent 4" w:semiHidden="0" w:uiPriority="72" w:unhideWhenUsed="0"/>
+    <w:lsdException w:name="Colorful Grid Accent 4" w:semiHidden="0" w:uiPriority="73" w:unhideWhenUsed="0"/>
+    <w:lsdException w:name="Light Shading Accent 5" w:semiHidden="0" w:uiPriority="60" w:unhideWhenUsed="0"/>
+    <w:lsdException w:name="Light List Accent 5" w:semiHidden="0" w:uiPriority="61" w:unhideWhenUsed="0"/>
+    <w:lsdException w:name="Light Grid Accent 5" w:semiHidden="0" w:uiPriority="62" w:unhideWhenUsed="0"/>
+    <w:lsdException w:name="Medium Shading 1 Accent 5" w:semiHidden="0" w:uiPriority="63" w:unhideWhenUsed="0"/>
+    <w:lsdException w:name="Medium Shading 2 Accent 5" w:semiHidden="0" w:uiPriority="64" w:unhideWhenUsed="0"/>
+    <w:lsdException w:name="Medium List 1 Accent 5" w:semiHidden="0" w:uiPriority="65" w:unhideWhenUsed="0"/>
+    <w:lsdException w:name="Medium List 2 Accent 5" w:semiHidden="0" w:uiPriority="66" w:unhideWhenUsed="0"/>
+    <w:lsdException w:name="Medium Grid 1 Accent 5" w:semiHidden="0" w:uiPriority="67" w:unhideWhenUsed="0"/>
+    <w:lsdException w:name="Medium Grid 2 Accent 5" w:semiHidden="0" w:uiPriority="68" w:unhideWhenUsed="0"/>
+    <w:lsdException w:name="Medium Grid 3 Accent 5" w:semiHidden="0" w:uiPriority="69" w:unhideWhenUsed="0"/>
+    <w:lsdException w:name="Dark List Accent 5" w:semiHidden="0" w:uiPriority="70" w:unhideWhenUsed="0"/>
+    <w:lsdException w:name="Colorful Shading Accent 5" w:semiHidden="0" w:uiPriority="71" w:unhideWhenUsed="0"/>
+    <w:lsdException w:name="Colorful List Accent 5" w:semiHidden="0" w:uiPriority="72" w:unhideWhenUsed="0"/>
+    <w:lsdException w:name="Colorful Grid Accent 5" w:semiHidden="0" w:uiPriority="73" w:unhideWhenUsed="0"/>
+    <w:lsdException w:name="Light Shading Accent 6" w:semiHidden="0" w:uiPriority="60" w:unhideWhenUsed="0"/>
+    <w:lsdException w:name="Light List Accent 6" w:semiHidden="0" w:uiPriority="61" w:unhideWhenUsed="0"/>
+    <w:lsdException w:name="Light Grid Accent 6" w:semiHidden="0" w:uiPriority="62" w:unhideWhenUsed="0"/>
+    <w:lsdException w:name="Medium Shading 1 Accent 6" w:semiHidden="0" w:uiPriority="63" w:unhideWhenUsed="0"/>
+    <w:lsdException w:name="Medium Shading 2 Accent 6" w:semiHidden="0" w:uiPriority="64" w:unhideWhenUsed="0"/>
+    <w:lsdException w:name="Medium List 1 Accent 6" w:semiHidden="0" w:uiPriority="65" w:unhideWhenUsed="0"/>
+    <w:lsdException w:name="Medium List 2 Accent 6" w:semiHidden="0" w:uiPriority="66" w:unhideWhenUsed="0"/>
+    <w:lsdException w:name="Medium Grid 1 Accent 6" w:semiHidden="0" w:uiPriority="67" w:unhideWhenUsed="0"/>
+    <w:lsdException w:name="Medium Grid 2 Accent 6" w:semiHidden="0" w:uiPriority="68" w:unhideWhenUsed="0"/>
+    <w:lsdException w:name="Medium Grid 3 Accent 6" w:semiHidden="0" w:uiPriority="69" w:unhideWhenUsed="0"/>
+    <w:lsdException w:name="Dark List Accent 6" w:semiHidden="0" w:uiPriority="70" w:unhideWhenUsed="0"/>
+    <w:lsdException w:name="Colorful Shading Accent 6" w:semiHidden="0" w:uiPriority="71" w:unhideWhenUsed="0"/>
+    <w:lsdException w:name="Colorful List Accent 6" w:semiHidden="0" w:uiPriority="72" w:unhideWhenUsed="0"/>
+    <w:lsdException w:name="Colorful Grid Accent 6" w:semiHidden="0" w:uiPriority="73" w:unhideWhenUsed="0"/>
+    <w:lsdException w:name="Subtle Emphasis" w:semiHidden="0" w:uiPriority="19" w:unhideWhenUsed="0" w:qFormat="1"/>
+    <w:lsdException w:name="Intense Emphasis" w:semiHidden="0" w:uiPriority="21" w:unhideWhenUsed="0" w:qFormat="1"/>
+    <w:lsdException w:name="Subtle Reference" w:semiHidden="0" w:uiPriority="31" w:unhideWhenUsed="0" w:qFormat="1"/>
+    <w:lsdException w:name="Intense Reference" w:semiHidden="0" w:uiPriority="32" w:unhideWhenUsed="0" w:qFormat="1"/>
+    <w:lsdException w:name="Book Title" w:semiHidden="0" w:uiPriority="33" w:unhideWhenUsed="0" w:qFormat="1"/>
+    <w:lsdException w:name="Bibliography" w:uiPriority="37"/>
+    <w:lsdException w:name="TOC Heading" w:uiPriority="39" w:qFormat="1"/>
   </w:latentStyles>
   <w:style w:type="paragraph" w:default="1" w:styleId="Normal">
     <w:name w:val="Normal"/>
     <w:qFormat/>
   </w:style>
-  <w:style w:type="character" w:default="1" w:styleId="Policepardfaut">
+  <w:style w:type="character" w:default="1" w:styleId="DefaultParagraphFont">
     <w:name w:val="Default Paragraph Font"/>
     <w:uiPriority w:val="1"/>
     <w:semiHidden/>
     <w:unhideWhenUsed/>
   </w:style>
-  <w:style w:type="table" w:default="1" w:styleId="TableauNormal">
+  <w:style w:type="table" w:default="1" w:styleId="TableNormal">
     <w:name w:val="Normal Table"/>
     <w:uiPriority w:val="99"/>
     <w:semiHidden/>
@@ -6777,21 +6512,22 @@
       </w:tblCellMar>
     </w:tblPr>
   </w:style>
-  <w:style w:type="numbering" w:default="1" w:styleId="Aucuneliste">
+  <w:style w:type="numbering" w:default="1" w:styleId="NoList">
     <w:name w:val="No List"/>
     <w:uiPriority w:val="99"/>
     <w:semiHidden/>
     <w:unhideWhenUsed/>
   </w:style>
-  <w:style w:type="table" w:styleId="Grilledutableau">
+  <w:style w:type="table" w:styleId="TableGrid">
     <w:name w:val="Table Grid"/>
-    <w:basedOn w:val="TableauNormal"/>
+    <w:basedOn w:val="TableNormal"/>
     <w:uiPriority w:val="59"/>
     <w:rsid w:val="003226C3"/>
     <w:pPr>
       <w:spacing w:after="0" w:line="240" w:lineRule="auto"/>
     </w:pPr>
     <w:tblPr>
+      <w:tblInd w:w="0" w:type="dxa"/>
       <w:tblBorders>
         <w:top w:val="single" w:sz="4" w:space="0" w:color="auto"/>
         <w:left w:val="single" w:sz="4" w:space="0" w:color="auto"/>
@@ -6800,12 +6536,18 @@
         <w:insideH w:val="single" w:sz="4" w:space="0" w:color="auto"/>
         <w:insideV w:val="single" w:sz="4" w:space="0" w:color="auto"/>
       </w:tblBorders>
+      <w:tblCellMar>
+        <w:top w:w="0" w:type="dxa"/>
+        <w:left w:w="108" w:type="dxa"/>
+        <w:bottom w:w="0" w:type="dxa"/>
+        <w:right w:w="108" w:type="dxa"/>
+      </w:tblCellMar>
     </w:tblPr>
   </w:style>
-  <w:style w:type="paragraph" w:styleId="Textedebulles">
+  <w:style w:type="paragraph" w:styleId="BalloonText">
     <w:name w:val="Balloon Text"/>
     <w:basedOn w:val="Normal"/>
-    <w:link w:val="TextedebullesCar"/>
+    <w:link w:val="BalloonTextChar"/>
     <w:uiPriority w:val="99"/>
     <w:semiHidden/>
     <w:unhideWhenUsed/>
@@ -6819,10 +6561,10 @@
       <w:szCs w:val="16"/>
     </w:rPr>
   </w:style>
-  <w:style w:type="character" w:customStyle="1" w:styleId="TextedebullesCar">
-    <w:name w:val="Texte de bulles Car"/>
-    <w:basedOn w:val="Policepardfaut"/>
-    <w:link w:val="Textedebulles"/>
+  <w:style w:type="character" w:customStyle="1" w:styleId="BalloonTextChar">
+    <w:name w:val="Balloon Text Char"/>
+    <w:basedOn w:val="DefaultParagraphFont"/>
+    <w:link w:val="BalloonText"/>
     <w:uiPriority w:val="99"/>
     <w:semiHidden/>
     <w:rsid w:val="003226C3"/>
@@ -6832,7 +6574,7 @@
       <w:szCs w:val="16"/>
     </w:rPr>
   </w:style>
-  <w:style w:type="paragraph" w:styleId="Paragraphedeliste">
+  <w:style w:type="paragraph" w:styleId="ListParagraph">
     <w:name w:val="List Paragraph"/>
     <w:basedOn w:val="Normal"/>
     <w:uiPriority w:val="34"/>
@@ -6843,10 +6585,10 @@
       <w:contextualSpacing/>
     </w:pPr>
   </w:style>
-  <w:style w:type="paragraph" w:styleId="En-tte">
+  <w:style w:type="paragraph" w:styleId="Header">
     <w:name w:val="header"/>
     <w:basedOn w:val="Normal"/>
-    <w:link w:val="En-tteCar"/>
+    <w:link w:val="HeaderChar"/>
     <w:uiPriority w:val="99"/>
     <w:unhideWhenUsed/>
     <w:rsid w:val="00255D86"/>
@@ -6858,17 +6600,17 @@
       <w:spacing w:after="0" w:line="240" w:lineRule="auto"/>
     </w:pPr>
   </w:style>
-  <w:style w:type="character" w:customStyle="1" w:styleId="En-tteCar">
-    <w:name w:val="En-tête Car"/>
-    <w:basedOn w:val="Policepardfaut"/>
-    <w:link w:val="En-tte"/>
+  <w:style w:type="character" w:customStyle="1" w:styleId="HeaderChar">
+    <w:name w:val="Header Char"/>
+    <w:basedOn w:val="DefaultParagraphFont"/>
+    <w:link w:val="Header"/>
     <w:uiPriority w:val="99"/>
     <w:rsid w:val="00255D86"/>
   </w:style>
-  <w:style w:type="paragraph" w:styleId="Pieddepage">
+  <w:style w:type="paragraph" w:styleId="Footer">
     <w:name w:val="footer"/>
     <w:basedOn w:val="Normal"/>
-    <w:link w:val="PieddepageCar"/>
+    <w:link w:val="FooterChar"/>
     <w:uiPriority w:val="99"/>
     <w:unhideWhenUsed/>
     <w:rsid w:val="00255D86"/>
@@ -6880,16 +6622,16 @@
       <w:spacing w:after="0" w:line="240" w:lineRule="auto"/>
     </w:pPr>
   </w:style>
-  <w:style w:type="character" w:customStyle="1" w:styleId="PieddepageCar">
-    <w:name w:val="Pied de page Car"/>
-    <w:basedOn w:val="Policepardfaut"/>
-    <w:link w:val="Pieddepage"/>
+  <w:style w:type="character" w:customStyle="1" w:styleId="FooterChar">
+    <w:name w:val="Footer Char"/>
+    <w:basedOn w:val="DefaultParagraphFont"/>
+    <w:link w:val="Footer"/>
     <w:uiPriority w:val="99"/>
     <w:rsid w:val="00255D86"/>
   </w:style>
-  <w:style w:type="character" w:styleId="Lienhypertexte">
+  <w:style w:type="character" w:styleId="Hyperlink">
     <w:name w:val="Hyperlink"/>
-    <w:basedOn w:val="Policepardfaut"/>
+    <w:basedOn w:val="DefaultParagraphFont"/>
     <w:uiPriority w:val="99"/>
     <w:unhideWhenUsed/>
     <w:rsid w:val="009753B1"/>
@@ -6898,9 +6640,333 @@
       <w:u w:val="single"/>
     </w:rPr>
   </w:style>
-  <w:style w:type="character" w:styleId="Lienhypertextesuivivisit">
+  <w:style w:type="character" w:styleId="FollowedHyperlink">
     <w:name w:val="FollowedHyperlink"/>
-    <w:basedOn w:val="Policepardfaut"/>
+    <w:basedOn w:val="DefaultParagraphFont"/>
+    <w:uiPriority w:val="99"/>
+    <w:semiHidden/>
+    <w:unhideWhenUsed/>
+    <w:rsid w:val="00DB5439"/>
+    <w:rPr>
+      <w:color w:val="800080" w:themeColor="followedHyperlink"/>
+      <w:u w:val="single"/>
+    </w:rPr>
+  </w:style>
+</w:styles>
+</file>
+
+<file path=word/stylesWithEffects.xml><?xml version="1.0" encoding="utf-8"?>
+<w:styles xmlns:wpc="http://schemas.microsoft.com/office/word/2010/wordprocessingCanvas" xmlns:mc="http://schemas.openxmlformats.org/markup-compatibility/2006" xmlns:o="urn:schemas-microsoft-com:office:office" xmlns:r="http://schemas.openxmlformats.org/officeDocument/2006/relationships" xmlns:m="http://schemas.openxmlformats.org/officeDocument/2006/math" xmlns:v="urn:schemas-microsoft-com:vml" xmlns:wp14="http://schemas.microsoft.com/office/word/2010/wordprocessingDrawing" xmlns:wp="http://schemas.openxmlformats.org/drawingml/2006/wordprocessingDrawing" xmlns:w10="urn:schemas-microsoft-com:office:word" xmlns:w="http://schemas.openxmlformats.org/wordprocessingml/2006/main" xmlns:w14="http://schemas.microsoft.com/office/word/2010/wordml" xmlns:wpg="http://schemas.microsoft.com/office/word/2010/wordprocessingGroup" xmlns:wpi="http://schemas.microsoft.com/office/word/2010/wordprocessingInk" xmlns:wne="http://schemas.microsoft.com/office/word/2006/wordml" xmlns:wps="http://schemas.microsoft.com/office/word/2010/wordprocessingShape" mc:Ignorable="w14 wp14">
+  <w:docDefaults>
+    <w:rPrDefault>
+      <w:rPr>
+        <w:rFonts w:asciiTheme="minorHAnsi" w:eastAsiaTheme="minorHAnsi" w:hAnsiTheme="minorHAnsi" w:cstheme="minorBidi"/>
+        <w:sz w:val="22"/>
+        <w:szCs w:val="22"/>
+        <w:lang w:val="fr-CA" w:eastAsia="en-US" w:bidi="ar-SA"/>
+      </w:rPr>
+    </w:rPrDefault>
+    <w:pPrDefault>
+      <w:pPr>
+        <w:spacing w:after="200" w:line="276" w:lineRule="auto"/>
+      </w:pPr>
+    </w:pPrDefault>
+  </w:docDefaults>
+  <w:latentStyles w:defLockedState="0" w:defUIPriority="99" w:defSemiHidden="1" w:defUnhideWhenUsed="1" w:defQFormat="0" w:count="267">
+    <w:lsdException w:name="Normal" w:semiHidden="0" w:uiPriority="0" w:unhideWhenUsed="0" w:qFormat="1"/>
+    <w:lsdException w:name="heading 1" w:semiHidden="0" w:uiPriority="9" w:unhideWhenUsed="0" w:qFormat="1"/>
+    <w:lsdException w:name="heading 2" w:uiPriority="9" w:qFormat="1"/>
+    <w:lsdException w:name="heading 3" w:uiPriority="9" w:qFormat="1"/>
+    <w:lsdException w:name="heading 4" w:uiPriority="9" w:qFormat="1"/>
+    <w:lsdException w:name="heading 5" w:uiPriority="9" w:qFormat="1"/>
+    <w:lsdException w:name="heading 6" w:uiPriority="9" w:qFormat="1"/>
+    <w:lsdException w:name="heading 7" w:uiPriority="9" w:qFormat="1"/>
+    <w:lsdException w:name="heading 8" w:uiPriority="9" w:qFormat="1"/>
+    <w:lsdException w:name="heading 9" w:uiPriority="9" w:qFormat="1"/>
+    <w:lsdException w:name="toc 1" w:uiPriority="39"/>
+    <w:lsdException w:name="toc 2" w:uiPriority="39"/>
+    <w:lsdException w:name="toc 3" w:uiPriority="39"/>
+    <w:lsdException w:name="toc 4" w:uiPriority="39"/>
+    <w:lsdException w:name="toc 5" w:uiPriority="39"/>
+    <w:lsdException w:name="toc 6" w:uiPriority="39"/>
+    <w:lsdException w:name="toc 7" w:uiPriority="39"/>
+    <w:lsdException w:name="toc 8" w:uiPriority="39"/>
+    <w:lsdException w:name="toc 9" w:uiPriority="39"/>
+    <w:lsdException w:name="caption" w:uiPriority="35" w:qFormat="1"/>
+    <w:lsdException w:name="Title" w:semiHidden="0" w:uiPriority="10" w:unhideWhenUsed="0" w:qFormat="1"/>
+    <w:lsdException w:name="Default Paragraph Font" w:uiPriority="1"/>
+    <w:lsdException w:name="Subtitle" w:semiHidden="0" w:uiPriority="11" w:unhideWhenUsed="0" w:qFormat="1"/>
+    <w:lsdException w:name="Strong" w:semiHidden="0" w:uiPriority="22" w:unhideWhenUsed="0" w:qFormat="1"/>
+    <w:lsdException w:name="Emphasis" w:semiHidden="0" w:uiPriority="20" w:unhideWhenUsed="0" w:qFormat="1"/>
+    <w:lsdException w:name="Table Grid" w:semiHidden="0" w:uiPriority="59" w:unhideWhenUsed="0"/>
+    <w:lsdException w:name="Placeholder Text" w:unhideWhenUsed="0"/>
+    <w:lsdException w:name="No Spacing" w:semiHidden="0" w:uiPriority="1" w:unhideWhenUsed="0" w:qFormat="1"/>
+    <w:lsdException w:name="Light Shading" w:semiHidden="0" w:uiPriority="60" w:unhideWhenUsed="0"/>
+    <w:lsdException w:name="Light List" w:semiHidden="0" w:uiPriority="61" w:unhideWhenUsed="0"/>
+    <w:lsdException w:name="Light Grid" w:semiHidden="0" w:uiPriority="62" w:unhideWhenUsed="0"/>
+    <w:lsdException w:name="Medium Shading 1" w:semiHidden="0" w:uiPriority="63" w:unhideWhenUsed="0"/>
+    <w:lsdException w:name="Medium Shading 2" w:semiHidden="0" w:uiPriority="64" w:unhideWhenUsed="0"/>
+    <w:lsdException w:name="Medium List 1" w:semiHidden="0" w:uiPriority="65" w:unhideWhenUsed="0"/>
+    <w:lsdException w:name="Medium List 2" w:semiHidden="0" w:uiPriority="66" w:unhideWhenUsed="0"/>
+    <w:lsdException w:name="Medium Grid 1" w:semiHidden="0" w:uiPriority="67" w:unhideWhenUsed="0"/>
+    <w:lsdException w:name="Medium Grid 2" w:semiHidden="0" w:uiPriority="68" w:unhideWhenUsed="0"/>
+    <w:lsdException w:name="Medium Grid 3" w:semiHidden="0" w:uiPriority="69" w:unhideWhenUsed="0"/>
+    <w:lsdException w:name="Dark List" w:semiHidden="0" w:uiPriority="70" w:unhideWhenUsed="0"/>
+    <w:lsdException w:name="Colorful Shading" w:semiHidden="0" w:uiPriority="71" w:unhideWhenUsed="0"/>
+    <w:lsdException w:name="Colorful List" w:semiHidden="0" w:uiPriority="72" w:unhideWhenUsed="0"/>
+    <w:lsdException w:name="Colorful Grid" w:semiHidden="0" w:uiPriority="73" w:unhideWhenUsed="0"/>
+    <w:lsdException w:name="Light Shading Accent 1" w:semiHidden="0" w:uiPriority="60" w:unhideWhenUsed="0"/>
+    <w:lsdException w:name="Light List Accent 1" w:semiHidden="0" w:uiPriority="61" w:unhideWhenUsed="0"/>
+    <w:lsdException w:name="Light Grid Accent 1" w:semiHidden="0" w:uiPriority="62" w:unhideWhenUsed="0"/>
+    <w:lsdException w:name="Medium Shading 1 Accent 1" w:semiHidden="0" w:uiPriority="63" w:unhideWhenUsed="0"/>
+    <w:lsdException w:name="Medium Shading 2 Accent 1" w:semiHidden="0" w:uiPriority="64" w:unhideWhenUsed="0"/>
+    <w:lsdException w:name="Medium List 1 Accent 1" w:semiHidden="0" w:uiPriority="65" w:unhideWhenUsed="0"/>
+    <w:lsdException w:name="Revision" w:unhideWhenUsed="0"/>
+    <w:lsdException w:name="List Paragraph" w:semiHidden="0" w:uiPriority="34" w:unhideWhenUsed="0" w:qFormat="1"/>
+    <w:lsdException w:name="Quote" w:semiHidden="0" w:uiPriority="29" w:unhideWhenUsed="0" w:qFormat="1"/>
+    <w:lsdException w:name="Intense Quote" w:semiHidden="0" w:uiPriority="30" w:unhideWhenUsed="0" w:qFormat="1"/>
+    <w:lsdException w:name="Medium List 2 Accent 1" w:semiHidden="0" w:uiPriority="66" w:unhideWhenUsed="0"/>
+    <w:lsdException w:name="Medium Grid 1 Accent 1" w:semiHidden="0" w:uiPriority="67" w:unhideWhenUsed="0"/>
+    <w:lsdException w:name="Medium Grid 2 Accent 1" w:semiHidden="0" w:uiPriority="68" w:unhideWhenUsed="0"/>
+    <w:lsdException w:name="Medium Grid 3 Accent 1" w:semiHidden="0" w:uiPriority="69" w:unhideWhenUsed="0"/>
+    <w:lsdException w:name="Dark List Accent 1" w:semiHidden="0" w:uiPriority="70" w:unhideWhenUsed="0"/>
+    <w:lsdException w:name="Colorful Shading Accent 1" w:semiHidden="0" w:uiPriority="71" w:unhideWhenUsed="0"/>
+    <w:lsdException w:name="Colorful List Accent 1" w:semiHidden="0" w:uiPriority="72" w:unhideWhenUsed="0"/>
+    <w:lsdException w:name="Colorful Grid Accent 1" w:semiHidden="0" w:uiPriority="73" w:unhideWhenUsed="0"/>
+    <w:lsdException w:name="Light Shading Accent 2" w:semiHidden="0" w:uiPriority="60" w:unhideWhenUsed="0"/>
+    <w:lsdException w:name="Light List Accent 2" w:semiHidden="0" w:uiPriority="61" w:unhideWhenUsed="0"/>
+    <w:lsdException w:name="Light Grid Accent 2" w:semiHidden="0" w:uiPriority="62" w:unhideWhenUsed="0"/>
+    <w:lsdException w:name="Medium Shading 1 Accent 2" w:semiHidden="0" w:uiPriority="63" w:unhideWhenUsed="0"/>
+    <w:lsdException w:name="Medium Shading 2 Accent 2" w:semiHidden="0" w:uiPriority="64" w:unhideWhenUsed="0"/>
+    <w:lsdException w:name="Medium List 1 Accent 2" w:semiHidden="0" w:uiPriority="65" w:unhideWhenUsed="0"/>
+    <w:lsdException w:name="Medium List 2 Accent 2" w:semiHidden="0" w:uiPriority="66" w:unhideWhenUsed="0"/>
+    <w:lsdException w:name="Medium Grid 1 Accent 2" w:semiHidden="0" w:uiPriority="67" w:unhideWhenUsed="0"/>
+    <w:lsdException w:name="Medium Grid 2 Accent 2" w:semiHidden="0" w:uiPriority="68" w:unhideWhenUsed="0"/>
+    <w:lsdException w:name="Medium Grid 3 Accent 2" w:semiHidden="0" w:uiPriority="69" w:unhideWhenUsed="0"/>
+    <w:lsdException w:name="Dark List Accent 2" w:semiHidden="0" w:uiPriority="70" w:unhideWhenUsed="0"/>
+    <w:lsdException w:name="Colorful Shading Accent 2" w:semiHidden="0" w:uiPriority="71" w:unhideWhenUsed="0"/>
+    <w:lsdException w:name="Colorful List Accent 2" w:semiHidden="0" w:uiPriority="72" w:unhideWhenUsed="0"/>
+    <w:lsdException w:name="Colorful Grid Accent 2" w:semiHidden="0" w:uiPriority="73" w:unhideWhenUsed="0"/>
+    <w:lsdException w:name="Light Shading Accent 3" w:semiHidden="0" w:uiPriority="60" w:unhideWhenUsed="0"/>
+    <w:lsdException w:name="Light List Accent 3" w:semiHidden="0" w:uiPriority="61" w:unhideWhenUsed="0"/>
+    <w:lsdException w:name="Light Grid Accent 3" w:semiHidden="0" w:uiPriority="62" w:unhideWhenUsed="0"/>
+    <w:lsdException w:name="Medium Shading 1 Accent 3" w:semiHidden="0" w:uiPriority="63" w:unhideWhenUsed="0"/>
+    <w:lsdException w:name="Medium Shading 2 Accent 3" w:semiHidden="0" w:uiPriority="64" w:unhideWhenUsed="0"/>
+    <w:lsdException w:name="Medium List 1 Accent 3" w:semiHidden="0" w:uiPriority="65" w:unhideWhenUsed="0"/>
+    <w:lsdException w:name="Medium List 2 Accent 3" w:semiHidden="0" w:uiPriority="66" w:unhideWhenUsed="0"/>
+    <w:lsdException w:name="Medium Grid 1 Accent 3" w:semiHidden="0" w:uiPriority="67" w:unhideWhenUsed="0"/>
+    <w:lsdException w:name="Medium Grid 2 Accent 3" w:semiHidden="0" w:uiPriority="68" w:unhideWhenUsed="0"/>
+    <w:lsdException w:name="Medium Grid 3 Accent 3" w:semiHidden="0" w:uiPriority="69" w:unhideWhenUsed="0"/>
+    <w:lsdException w:name="Dark List Accent 3" w:semiHidden="0" w:uiPriority="70" w:unhideWhenUsed="0"/>
+    <w:lsdException w:name="Colorful Shading Accent 3" w:semiHidden="0" w:uiPriority="71" w:unhideWhenUsed="0"/>
+    <w:lsdException w:name="Colorful List Accent 3" w:semiHidden="0" w:uiPriority="72" w:unhideWhenUsed="0"/>
+    <w:lsdException w:name="Colorful Grid Accent 3" w:semiHidden="0" w:uiPriority="73" w:unhideWhenUsed="0"/>
+    <w:lsdException w:name="Light Shading Accent 4" w:semiHidden="0" w:uiPriority="60" w:unhideWhenUsed="0"/>
+    <w:lsdException w:name="Light List Accent 4" w:semiHidden="0" w:uiPriority="61" w:unhideWhenUsed="0"/>
+    <w:lsdException w:name="Light Grid Accent 4" w:semiHidden="0" w:uiPriority="62" w:unhideWhenUsed="0"/>
+    <w:lsdException w:name="Medium Shading 1 Accent 4" w:semiHidden="0" w:uiPriority="63" w:unhideWhenUsed="0"/>
+    <w:lsdException w:name="Medium Shading 2 Accent 4" w:semiHidden="0" w:uiPriority="64" w:unhideWhenUsed="0"/>
+    <w:lsdException w:name="Medium List 1 Accent 4" w:semiHidden="0" w:uiPriority="65" w:unhideWhenUsed="0"/>
+    <w:lsdException w:name="Medium List 2 Accent 4" w:semiHidden="0" w:uiPriority="66" w:unhideWhenUsed="0"/>
+    <w:lsdException w:name="Medium Grid 1 Accent 4" w:semiHidden="0" w:uiPriority="67" w:unhideWhenUsed="0"/>
+    <w:lsdException w:name="Medium Grid 2 Accent 4" w:semiHidden="0" w:uiPriority="68" w:unhideWhenUsed="0"/>
+    <w:lsdException w:name="Medium Grid 3 Accent 4" w:semiHidden="0" w:uiPriority="69" w:unhideWhenUsed="0"/>
+    <w:lsdException w:name="Dark List Accent 4" w:semiHidden="0" w:uiPriority="70" w:unhideWhenUsed="0"/>
+    <w:lsdException w:name="Colorful Shading Accent 4" w:semiHidden="0" w:uiPriority="71" w:unhideWhenUsed="0"/>
+    <w:lsdException w:name="Colorful List Accent 4" w:semiHidden="0" w:uiPriority="72" w:unhideWhenUsed="0"/>
+    <w:lsdException w:name="Colorful Grid Accent 4" w:semiHidden="0" w:uiPriority="73" w:unhideWhenUsed="0"/>
+    <w:lsdException w:name="Light Shading Accent 5" w:semiHidden="0" w:uiPriority="60" w:unhideWhenUsed="0"/>
+    <w:lsdException w:name="Light List Accent 5" w:semiHidden="0" w:uiPriority="61" w:unhideWhenUsed="0"/>
+    <w:lsdException w:name="Light Grid Accent 5" w:semiHidden="0" w:uiPriority="62" w:unhideWhenUsed="0"/>
+    <w:lsdException w:name="Medium Shading 1 Accent 5" w:semiHidden="0" w:uiPriority="63" w:unhideWhenUsed="0"/>
+    <w:lsdException w:name="Medium Shading 2 Accent 5" w:semiHidden="0" w:uiPriority="64" w:unhideWhenUsed="0"/>
+    <w:lsdException w:name="Medium List 1 Accent 5" w:semiHidden="0" w:uiPriority="65" w:unhideWhenUsed="0"/>
+    <w:lsdException w:name="Medium List 2 Accent 5" w:semiHidden="0" w:uiPriority="66" w:unhideWhenUsed="0"/>
+    <w:lsdException w:name="Medium Grid 1 Accent 5" w:semiHidden="0" w:uiPriority="67" w:unhideWhenUsed="0"/>
+    <w:lsdException w:name="Medium Grid 2 Accent 5" w:semiHidden="0" w:uiPriority="68" w:unhideWhenUsed="0"/>
+    <w:lsdException w:name="Medium Grid 3 Accent 5" w:semiHidden="0" w:uiPriority="69" w:unhideWhenUsed="0"/>
+    <w:lsdException w:name="Dark List Accent 5" w:semiHidden="0" w:uiPriority="70" w:unhideWhenUsed="0"/>
+    <w:lsdException w:name="Colorful Shading Accent 5" w:semiHidden="0" w:uiPriority="71" w:unhideWhenUsed="0"/>
+    <w:lsdException w:name="Colorful List Accent 5" w:semiHidden="0" w:uiPriority="72" w:unhideWhenUsed="0"/>
+    <w:lsdException w:name="Colorful Grid Accent 5" w:semiHidden="0" w:uiPriority="73" w:unhideWhenUsed="0"/>
+    <w:lsdException w:name="Light Shading Accent 6" w:semiHidden="0" w:uiPriority="60" w:unhideWhenUsed="0"/>
+    <w:lsdException w:name="Light List Accent 6" w:semiHidden="0" w:uiPriority="61" w:unhideWhenUsed="0"/>
+    <w:lsdException w:name="Light Grid Accent 6" w:semiHidden="0" w:uiPriority="62" w:unhideWhenUsed="0"/>
+    <w:lsdException w:name="Medium Shading 1 Accent 6" w:semiHidden="0" w:uiPriority="63" w:unhideWhenUsed="0"/>
+    <w:lsdException w:name="Medium Shading 2 Accent 6" w:semiHidden="0" w:uiPriority="64" w:unhideWhenUsed="0"/>
+    <w:lsdException w:name="Medium List 1 Accent 6" w:semiHidden="0" w:uiPriority="65" w:unhideWhenUsed="0"/>
+    <w:lsdException w:name="Medium List 2 Accent 6" w:semiHidden="0" w:uiPriority="66" w:unhideWhenUsed="0"/>
+    <w:lsdException w:name="Medium Grid 1 Accent 6" w:semiHidden="0" w:uiPriority="67" w:unhideWhenUsed="0"/>
+    <w:lsdException w:name="Medium Grid 2 Accent 6" w:semiHidden="0" w:uiPriority="68" w:unhideWhenUsed="0"/>
+    <w:lsdException w:name="Medium Grid 3 Accent 6" w:semiHidden="0" w:uiPriority="69" w:unhideWhenUsed="0"/>
+    <w:lsdException w:name="Dark List Accent 6" w:semiHidden="0" w:uiPriority="70" w:unhideWhenUsed="0"/>
+    <w:lsdException w:name="Colorful Shading Accent 6" w:semiHidden="0" w:uiPriority="71" w:unhideWhenUsed="0"/>
+    <w:lsdException w:name="Colorful List Accent 6" w:semiHidden="0" w:uiPriority="72" w:unhideWhenUsed="0"/>
+    <w:lsdException w:name="Colorful Grid Accent 6" w:semiHidden="0" w:uiPriority="73" w:unhideWhenUsed="0"/>
+    <w:lsdException w:name="Subtle Emphasis" w:semiHidden="0" w:uiPriority="19" w:unhideWhenUsed="0" w:qFormat="1"/>
+    <w:lsdException w:name="Intense Emphasis" w:semiHidden="0" w:uiPriority="21" w:unhideWhenUsed="0" w:qFormat="1"/>
+    <w:lsdException w:name="Subtle Reference" w:semiHidden="0" w:uiPriority="31" w:unhideWhenUsed="0" w:qFormat="1"/>
+    <w:lsdException w:name="Intense Reference" w:semiHidden="0" w:uiPriority="32" w:unhideWhenUsed="0" w:qFormat="1"/>
+    <w:lsdException w:name="Book Title" w:semiHidden="0" w:uiPriority="33" w:unhideWhenUsed="0" w:qFormat="1"/>
+    <w:lsdException w:name="Bibliography" w:uiPriority="37"/>
+    <w:lsdException w:name="TOC Heading" w:uiPriority="39" w:qFormat="1"/>
+  </w:latentStyles>
+  <w:style w:type="paragraph" w:default="1" w:styleId="Normal">
+    <w:name w:val="Normal"/>
+    <w:qFormat/>
+  </w:style>
+  <w:style w:type="character" w:default="1" w:styleId="DefaultParagraphFont">
+    <w:name w:val="Default Paragraph Font"/>
+    <w:uiPriority w:val="1"/>
+    <w:semiHidden/>
+    <w:unhideWhenUsed/>
+  </w:style>
+  <w:style w:type="table" w:default="1" w:styleId="TableNormal">
+    <w:name w:val="Normal Table"/>
+    <w:uiPriority w:val="99"/>
+    <w:semiHidden/>
+    <w:unhideWhenUsed/>
+    <w:tblPr>
+      <w:tblInd w:w="0" w:type="dxa"/>
+      <w:tblCellMar>
+        <w:top w:w="0" w:type="dxa"/>
+        <w:left w:w="108" w:type="dxa"/>
+        <w:bottom w:w="0" w:type="dxa"/>
+        <w:right w:w="108" w:type="dxa"/>
+      </w:tblCellMar>
+    </w:tblPr>
+  </w:style>
+  <w:style w:type="numbering" w:default="1" w:styleId="NoList">
+    <w:name w:val="No List"/>
+    <w:uiPriority w:val="99"/>
+    <w:semiHidden/>
+    <w:unhideWhenUsed/>
+  </w:style>
+  <w:style w:type="table" w:styleId="TableGrid">
+    <w:name w:val="Table Grid"/>
+    <w:basedOn w:val="TableNormal"/>
+    <w:uiPriority w:val="59"/>
+    <w:rsid w:val="003226C3"/>
+    <w:pPr>
+      <w:spacing w:after="0" w:line="240" w:lineRule="auto"/>
+    </w:pPr>
+    <w:tblPr>
+      <w:tblInd w:w="0" w:type="dxa"/>
+      <w:tblBorders>
+        <w:top w:val="single" w:sz="4" w:space="0" w:color="auto"/>
+        <w:left w:val="single" w:sz="4" w:space="0" w:color="auto"/>
+        <w:bottom w:val="single" w:sz="4" w:space="0" w:color="auto"/>
+        <w:right w:val="single" w:sz="4" w:space="0" w:color="auto"/>
+        <w:insideH w:val="single" w:sz="4" w:space="0" w:color="auto"/>
+        <w:insideV w:val="single" w:sz="4" w:space="0" w:color="auto"/>
+      </w:tblBorders>
+      <w:tblCellMar>
+        <w:top w:w="0" w:type="dxa"/>
+        <w:left w:w="108" w:type="dxa"/>
+        <w:bottom w:w="0" w:type="dxa"/>
+        <w:right w:w="108" w:type="dxa"/>
+      </w:tblCellMar>
+    </w:tblPr>
+  </w:style>
+  <w:style w:type="paragraph" w:styleId="BalloonText">
+    <w:name w:val="Balloon Text"/>
+    <w:basedOn w:val="Normal"/>
+    <w:link w:val="BalloonTextChar"/>
+    <w:uiPriority w:val="99"/>
+    <w:semiHidden/>
+    <w:unhideWhenUsed/>
+    <w:rsid w:val="003226C3"/>
+    <w:pPr>
+      <w:spacing w:after="0" w:line="240" w:lineRule="auto"/>
+    </w:pPr>
+    <w:rPr>
+      <w:rFonts w:ascii="Tahoma" w:hAnsi="Tahoma" w:cs="Tahoma"/>
+      <w:sz w:val="16"/>
+      <w:szCs w:val="16"/>
+    </w:rPr>
+  </w:style>
+  <w:style w:type="character" w:customStyle="1" w:styleId="BalloonTextChar">
+    <w:name w:val="Balloon Text Char"/>
+    <w:basedOn w:val="DefaultParagraphFont"/>
+    <w:link w:val="BalloonText"/>
+    <w:uiPriority w:val="99"/>
+    <w:semiHidden/>
+    <w:rsid w:val="003226C3"/>
+    <w:rPr>
+      <w:rFonts w:ascii="Tahoma" w:hAnsi="Tahoma" w:cs="Tahoma"/>
+      <w:sz w:val="16"/>
+      <w:szCs w:val="16"/>
+    </w:rPr>
+  </w:style>
+  <w:style w:type="paragraph" w:styleId="ListParagraph">
+    <w:name w:val="List Paragraph"/>
+    <w:basedOn w:val="Normal"/>
+    <w:uiPriority w:val="34"/>
+    <w:qFormat/>
+    <w:rsid w:val="00240A1C"/>
+    <w:pPr>
+      <w:ind w:left="720"/>
+      <w:contextualSpacing/>
+    </w:pPr>
+  </w:style>
+  <w:style w:type="paragraph" w:styleId="Header">
+    <w:name w:val="header"/>
+    <w:basedOn w:val="Normal"/>
+    <w:link w:val="HeaderChar"/>
+    <w:uiPriority w:val="99"/>
+    <w:unhideWhenUsed/>
+    <w:rsid w:val="00255D86"/>
+    <w:pPr>
+      <w:tabs>
+        <w:tab w:val="center" w:pos="4703"/>
+        <w:tab w:val="right" w:pos="9406"/>
+      </w:tabs>
+      <w:spacing w:after="0" w:line="240" w:lineRule="auto"/>
+    </w:pPr>
+  </w:style>
+  <w:style w:type="character" w:customStyle="1" w:styleId="HeaderChar">
+    <w:name w:val="Header Char"/>
+    <w:basedOn w:val="DefaultParagraphFont"/>
+    <w:link w:val="Header"/>
+    <w:uiPriority w:val="99"/>
+    <w:rsid w:val="00255D86"/>
+  </w:style>
+  <w:style w:type="paragraph" w:styleId="Footer">
+    <w:name w:val="footer"/>
+    <w:basedOn w:val="Normal"/>
+    <w:link w:val="FooterChar"/>
+    <w:uiPriority w:val="99"/>
+    <w:unhideWhenUsed/>
+    <w:rsid w:val="00255D86"/>
+    <w:pPr>
+      <w:tabs>
+        <w:tab w:val="center" w:pos="4703"/>
+        <w:tab w:val="right" w:pos="9406"/>
+      </w:tabs>
+      <w:spacing w:after="0" w:line="240" w:lineRule="auto"/>
+    </w:pPr>
+  </w:style>
+  <w:style w:type="character" w:customStyle="1" w:styleId="FooterChar">
+    <w:name w:val="Footer Char"/>
+    <w:basedOn w:val="DefaultParagraphFont"/>
+    <w:link w:val="Footer"/>
+    <w:uiPriority w:val="99"/>
+    <w:rsid w:val="00255D86"/>
+  </w:style>
+  <w:style w:type="character" w:styleId="Hyperlink">
+    <w:name w:val="Hyperlink"/>
+    <w:basedOn w:val="DefaultParagraphFont"/>
+    <w:uiPriority w:val="99"/>
+    <w:unhideWhenUsed/>
+    <w:rsid w:val="009753B1"/>
+    <w:rPr>
+      <w:color w:val="0000FF" w:themeColor="hyperlink"/>
+      <w:u w:val="single"/>
+    </w:rPr>
+  </w:style>
+  <w:style w:type="character" w:styleId="FollowedHyperlink">
+    <w:name w:val="FollowedHyperlink"/>
+    <w:basedOn w:val="DefaultParagraphFont"/>
     <w:uiPriority w:val="99"/>
     <w:semiHidden/>
     <w:unhideWhenUsed/>

</xml_diff>

<commit_message>
Work on BVHierarchy and high-level occlusion.
</commit_message>
<xml_diff>
--- a/documents/Design.docx
+++ b/documents/Design.docx
@@ -137,8 +137,6 @@
           <w:szCs w:val="24"/>
         </w:rPr>
       </w:pPr>
-      <w:bookmarkStart w:id="0" w:name="_GoBack"/>
-      <w:bookmarkEnd w:id="0"/>
     </w:p>
     <w:p>
       <w:pPr>
@@ -197,7 +195,16 @@
           <w:sz w:val="32"/>
           <w:szCs w:val="32"/>
         </w:rPr>
-        <w:t>Projet de session (TP#1)</w:t>
+        <w:t>Projet de session (TP#2</w:t>
+      </w:r>
+      <w:r>
+        <w:rPr>
+          <w:rFonts w:ascii="Calibri" w:hAnsi="Calibri" w:cs="Calibri"/>
+          <w:b/>
+          <w:sz w:val="32"/>
+          <w:szCs w:val="32"/>
+        </w:rPr>
+        <w:t>)</w:t>
       </w:r>
     </w:p>
     <w:p>
@@ -209,6 +216,14 @@
           <w:szCs w:val="28"/>
         </w:rPr>
       </w:pPr>
+      <w:r>
+        <w:rPr>
+          <w:rFonts w:ascii="Calibri" w:hAnsi="Calibri" w:cs="Calibri"/>
+          <w:sz w:val="28"/>
+          <w:szCs w:val="28"/>
+        </w:rPr>
+        <w:t>Équipe 13</w:t>
+      </w:r>
     </w:p>
     <w:p>
       <w:pPr>
@@ -239,13 +254,23 @@
           <w:szCs w:val="28"/>
         </w:rPr>
       </w:pPr>
+      <w:proofErr w:type="gramStart"/>
       <w:r>
         <w:rPr>
           <w:rFonts w:ascii="Calibri" w:hAnsi="Calibri" w:cs="Calibri"/>
           <w:sz w:val="28"/>
           <w:szCs w:val="28"/>
         </w:rPr>
-        <w:t>présenté à</w:t>
+        <w:t>présenté</w:t>
+      </w:r>
+      <w:proofErr w:type="gramEnd"/>
+      <w:r>
+        <w:rPr>
+          <w:rFonts w:ascii="Calibri" w:hAnsi="Calibri" w:cs="Calibri"/>
+          <w:sz w:val="28"/>
+          <w:szCs w:val="28"/>
+        </w:rPr>
+        <w:t xml:space="preserve"> à</w:t>
       </w:r>
     </w:p>
     <w:p>
@@ -962,6 +987,7 @@
         </w:rPr>
         <w:t> </w:t>
       </w:r>
+      <w:proofErr w:type="spellStart"/>
       <w:r>
         <w:rPr>
           <w:rFonts w:ascii="Calibri" w:hAnsi="Calibri" w:cs="Calibri"/>
@@ -970,6 +996,7 @@
         </w:rPr>
         <w:t>Paint</w:t>
       </w:r>
+      <w:proofErr w:type="spellEnd"/>
       <w:r>
         <w:rPr>
           <w:rFonts w:ascii="Calibri" w:hAnsi="Calibri" w:cs="Calibri"/>
@@ -1197,6 +1224,7 @@
         </w:rPr>
         <w:t> </w:t>
       </w:r>
+      <w:proofErr w:type="spellStart"/>
       <w:r>
         <w:rPr>
           <w:rFonts w:ascii="Calibri" w:hAnsi="Calibri" w:cs="Calibri"/>
@@ -1205,6 +1233,7 @@
         </w:rPr>
         <w:t>redo</w:t>
       </w:r>
+      <w:proofErr w:type="spellEnd"/>
       <w:r>
         <w:rPr>
           <w:rFonts w:ascii="Calibri" w:hAnsi="Calibri" w:cs="Calibri"/>
@@ -1413,7 +1442,27 @@
           <w:sz w:val="24"/>
           <w:szCs w:val="24"/>
         </w:rPr>
-        <w:t>Visual Studio Community 2015</w:t>
+        <w:t xml:space="preserve">Visual Studio </w:t>
+      </w:r>
+      <w:proofErr w:type="spellStart"/>
+      <w:r>
+        <w:rPr>
+          <w:rFonts w:ascii="Calibri" w:hAnsi="Calibri" w:cs="Calibri"/>
+          <w:i/>
+          <w:sz w:val="24"/>
+          <w:szCs w:val="24"/>
+        </w:rPr>
+        <w:t>Community</w:t>
+      </w:r>
+      <w:proofErr w:type="spellEnd"/>
+      <w:r>
+        <w:rPr>
+          <w:rFonts w:ascii="Calibri" w:hAnsi="Calibri" w:cs="Calibri"/>
+          <w:i/>
+          <w:sz w:val="24"/>
+          <w:szCs w:val="24"/>
+        </w:rPr>
+        <w:t xml:space="preserve"> 2015</w:t>
       </w:r>
       <w:r>
         <w:rPr>
@@ -1429,7 +1478,25 @@
           <w:sz w:val="24"/>
           <w:szCs w:val="24"/>
         </w:rPr>
-        <w:t xml:space="preserve"> Nous utilisons aussi openFrameworks, qui est une boîte à outils dite </w:t>
+        <w:t xml:space="preserve"> Nous utilisons aussi </w:t>
+      </w:r>
+      <w:proofErr w:type="spellStart"/>
+      <w:r>
+        <w:rPr>
+          <w:rFonts w:ascii="Calibri" w:hAnsi="Calibri" w:cs="Calibri"/>
+          <w:sz w:val="24"/>
+          <w:szCs w:val="24"/>
+        </w:rPr>
+        <w:t>openFrameworks</w:t>
+      </w:r>
+      <w:proofErr w:type="spellEnd"/>
+      <w:r>
+        <w:rPr>
+          <w:rFonts w:ascii="Calibri" w:hAnsi="Calibri" w:cs="Calibri"/>
+          <w:sz w:val="24"/>
+          <w:szCs w:val="24"/>
+        </w:rPr>
+        <w:t xml:space="preserve">, qui est une boîte à outils dite </w:t>
       </w:r>
       <w:r>
         <w:rPr>
@@ -1488,6 +1555,7 @@
         </w:rPr>
         <w:t xml:space="preserve">une application utilisant OpenGL. Il est relativement facile de trouver réponse à ses questions sur les forums, et plusieurs </w:t>
       </w:r>
+      <w:proofErr w:type="spellStart"/>
       <w:r>
         <w:rPr>
           <w:rFonts w:ascii="Calibri" w:hAnsi="Calibri" w:cs="Calibri"/>
@@ -1497,6 +1565,7 @@
         </w:rPr>
         <w:t>addons</w:t>
       </w:r>
+      <w:proofErr w:type="spellEnd"/>
       <w:r>
         <w:rPr>
           <w:rFonts w:ascii="Calibri" w:hAnsi="Calibri" w:cs="Calibri"/>
@@ -1578,7 +1647,61 @@
           <w:szCs w:val="24"/>
         </w:rPr>
         <w:tab/>
-        <w:t xml:space="preserve">Afin de gérer le code source, on a utilisé GitHub. C’est une solution gratuite qui permet un partage facile des fichiers entre les membres de l’équipe. Les fichiers sont accessibles par tous en tout temps, soit à partir du logiclel GitHub, soit par le site internet de l’entreprise. Cette technologie nous permet aussi de travailler à plusieurs en même temps sur le projet puisqu’elle intègre un historique des modifications et la possibilité de faire des « branches » afin qu’on puisse travailler sans impacter l’arbre de code principal. </w:t>
+        <w:t xml:space="preserve">Afin de gérer le code source, on a utilisé </w:t>
+      </w:r>
+      <w:proofErr w:type="spellStart"/>
+      <w:r>
+        <w:rPr>
+          <w:rFonts w:ascii="Calibri" w:hAnsi="Calibri" w:cs="Calibri"/>
+          <w:sz w:val="24"/>
+          <w:szCs w:val="24"/>
+        </w:rPr>
+        <w:t>GitHub</w:t>
+      </w:r>
+      <w:proofErr w:type="spellEnd"/>
+      <w:r>
+        <w:rPr>
+          <w:rFonts w:ascii="Calibri" w:hAnsi="Calibri" w:cs="Calibri"/>
+          <w:sz w:val="24"/>
+          <w:szCs w:val="24"/>
+        </w:rPr>
+        <w:t xml:space="preserve">. C’est une solution gratuite qui permet un partage facile des fichiers entre les membres de l’équipe. Les fichiers sont accessibles par tous en tout temps, soit à partir du </w:t>
+      </w:r>
+      <w:proofErr w:type="spellStart"/>
+      <w:r>
+        <w:rPr>
+          <w:rFonts w:ascii="Calibri" w:hAnsi="Calibri" w:cs="Calibri"/>
+          <w:sz w:val="24"/>
+          <w:szCs w:val="24"/>
+        </w:rPr>
+        <w:t>logiclel</w:t>
+      </w:r>
+      <w:proofErr w:type="spellEnd"/>
+      <w:r>
+        <w:rPr>
+          <w:rFonts w:ascii="Calibri" w:hAnsi="Calibri" w:cs="Calibri"/>
+          <w:sz w:val="24"/>
+          <w:szCs w:val="24"/>
+        </w:rPr>
+        <w:t xml:space="preserve"> </w:t>
+      </w:r>
+      <w:proofErr w:type="spellStart"/>
+      <w:r>
+        <w:rPr>
+          <w:rFonts w:ascii="Calibri" w:hAnsi="Calibri" w:cs="Calibri"/>
+          <w:sz w:val="24"/>
+          <w:szCs w:val="24"/>
+        </w:rPr>
+        <w:t>GitHub</w:t>
+      </w:r>
+      <w:proofErr w:type="spellEnd"/>
+      <w:r>
+        <w:rPr>
+          <w:rFonts w:ascii="Calibri" w:hAnsi="Calibri" w:cs="Calibri"/>
+          <w:sz w:val="24"/>
+          <w:szCs w:val="24"/>
+        </w:rPr>
+        <w:t xml:space="preserve">, soit par le site internet de l’entreprise. Cette technologie nous permet aussi de travailler à plusieurs en même temps sur le projet puisqu’elle intègre un historique des modifications et la possibilité de faire des « branches » afin qu’on puisse travailler sans impacter l’arbre de code principal. </w:t>
       </w:r>
     </w:p>
     <w:p>
@@ -1654,6 +1777,7 @@
         </w:rPr>
         <w:t xml:space="preserve">Platform </w:t>
       </w:r>
+      <w:proofErr w:type="spellStart"/>
       <w:r>
         <w:rPr>
           <w:rFonts w:ascii="Calibri" w:hAnsi="Calibri" w:cs="Calibri"/>
@@ -1662,6 +1786,7 @@
         </w:rPr>
         <w:t>toolset</w:t>
       </w:r>
+      <w:proofErr w:type="spellEnd"/>
       <w:r>
         <w:rPr>
           <w:rFonts w:ascii="Calibri" w:hAnsi="Calibri" w:cs="Calibri"/>
@@ -1701,15 +1826,51 @@
           <w:sz w:val="24"/>
           <w:szCs w:val="24"/>
         </w:rPr>
-        <w:t xml:space="preserve"> nous utilisons GitHub et qu’ils ont certaines restrictions quant à </w:t>
-      </w:r>
-      <w:r>
-        <w:rPr>
-          <w:rFonts w:ascii="Calibri" w:hAnsi="Calibri" w:cs="Calibri"/>
-          <w:sz w:val="24"/>
-          <w:szCs w:val="24"/>
-        </w:rPr>
-        <w:t xml:space="preserve">la taille maximale de fichiers, il est nécessaire d’ajouter manuellement la librairie openFrameworks dans l’arborescence de notre code source. Nous utilisons la version 0.9.8, disponible sur </w:t>
+        <w:t xml:space="preserve"> nous utilisons </w:t>
+      </w:r>
+      <w:proofErr w:type="spellStart"/>
+      <w:r>
+        <w:rPr>
+          <w:rFonts w:ascii="Calibri" w:hAnsi="Calibri" w:cs="Calibri"/>
+          <w:sz w:val="24"/>
+          <w:szCs w:val="24"/>
+        </w:rPr>
+        <w:t>GitHub</w:t>
+      </w:r>
+      <w:proofErr w:type="spellEnd"/>
+      <w:r>
+        <w:rPr>
+          <w:rFonts w:ascii="Calibri" w:hAnsi="Calibri" w:cs="Calibri"/>
+          <w:sz w:val="24"/>
+          <w:szCs w:val="24"/>
+        </w:rPr>
+        <w:t xml:space="preserve"> et qu’ils ont certaines restrictions quant à </w:t>
+      </w:r>
+      <w:r>
+        <w:rPr>
+          <w:rFonts w:ascii="Calibri" w:hAnsi="Calibri" w:cs="Calibri"/>
+          <w:sz w:val="24"/>
+          <w:szCs w:val="24"/>
+        </w:rPr>
+        <w:t xml:space="preserve">la taille maximale de fichiers, il est nécessaire d’ajouter manuellement la librairie </w:t>
+      </w:r>
+      <w:proofErr w:type="spellStart"/>
+      <w:r>
+        <w:rPr>
+          <w:rFonts w:ascii="Calibri" w:hAnsi="Calibri" w:cs="Calibri"/>
+          <w:sz w:val="24"/>
+          <w:szCs w:val="24"/>
+        </w:rPr>
+        <w:t>openFrameworks</w:t>
+      </w:r>
+      <w:proofErr w:type="spellEnd"/>
+      <w:r>
+        <w:rPr>
+          <w:rFonts w:ascii="Calibri" w:hAnsi="Calibri" w:cs="Calibri"/>
+          <w:sz w:val="24"/>
+          <w:szCs w:val="24"/>
+        </w:rPr>
+        <w:t xml:space="preserve"> dans l’arborescence de notre code source. Nous utilisons la version 0.9.8, disponible sur </w:t>
       </w:r>
       <w:hyperlink r:id="rId9" w:history="1">
         <w:r>
@@ -1737,7 +1898,47 @@
           <w:sz w:val="24"/>
           <w:szCs w:val="24"/>
         </w:rPr>
-        <w:t>/src/libs/</w:t>
+        <w:t>/</w:t>
+      </w:r>
+      <w:proofErr w:type="spellStart"/>
+      <w:r>
+        <w:rPr>
+          <w:rFonts w:ascii="Calibri" w:hAnsi="Calibri" w:cs="Calibri"/>
+          <w:i/>
+          <w:sz w:val="24"/>
+          <w:szCs w:val="24"/>
+        </w:rPr>
+        <w:t>src</w:t>
+      </w:r>
+      <w:proofErr w:type="spellEnd"/>
+      <w:r>
+        <w:rPr>
+          <w:rFonts w:ascii="Calibri" w:hAnsi="Calibri" w:cs="Calibri"/>
+          <w:i/>
+          <w:sz w:val="24"/>
+          <w:szCs w:val="24"/>
+        </w:rPr>
+        <w:t>/</w:t>
+      </w:r>
+      <w:proofErr w:type="spellStart"/>
+      <w:r>
+        <w:rPr>
+          <w:rFonts w:ascii="Calibri" w:hAnsi="Calibri" w:cs="Calibri"/>
+          <w:i/>
+          <w:sz w:val="24"/>
+          <w:szCs w:val="24"/>
+        </w:rPr>
+        <w:t>libs</w:t>
+      </w:r>
+      <w:proofErr w:type="spellEnd"/>
+      <w:r>
+        <w:rPr>
+          <w:rFonts w:ascii="Calibri" w:hAnsi="Calibri" w:cs="Calibri"/>
+          <w:i/>
+          <w:sz w:val="24"/>
+          <w:szCs w:val="24"/>
+        </w:rPr>
+        <w:t>/</w:t>
       </w:r>
       <w:r>
         <w:rPr>
@@ -1785,7 +1986,25 @@
           <w:sz w:val="24"/>
           <w:szCs w:val="24"/>
         </w:rPr>
-        <w:t>Une fois cette étape terminée, il faut tout simplement ouvrir la solution Visual Studio située dans le répertoire Workspace. À l’intérieur de l’</w:t>
+        <w:t xml:space="preserve">Une fois cette étape terminée, il faut tout simplement ouvrir la solution Visual Studio située dans le répertoire </w:t>
+      </w:r>
+      <w:proofErr w:type="spellStart"/>
+      <w:r>
+        <w:rPr>
+          <w:rFonts w:ascii="Calibri" w:hAnsi="Calibri" w:cs="Calibri"/>
+          <w:sz w:val="24"/>
+          <w:szCs w:val="24"/>
+        </w:rPr>
+        <w:t>Workspace</w:t>
+      </w:r>
+      <w:proofErr w:type="spellEnd"/>
+      <w:r>
+        <w:rPr>
+          <w:rFonts w:ascii="Calibri" w:hAnsi="Calibri" w:cs="Calibri"/>
+          <w:sz w:val="24"/>
+          <w:szCs w:val="24"/>
+        </w:rPr>
+        <w:t>. À l’intérieur de l’</w:t>
       </w:r>
       <w:r>
         <w:rPr>
@@ -1850,7 +2069,25 @@
           <w:sz w:val="24"/>
           <w:szCs w:val="24"/>
         </w:rPr>
-        <w:t xml:space="preserve"> le projet openFrameworks puisque notre projet a une dépendance directe sur celui-ci.</w:t>
+        <w:t xml:space="preserve"> le projet </w:t>
+      </w:r>
+      <w:proofErr w:type="spellStart"/>
+      <w:r>
+        <w:rPr>
+          <w:rFonts w:ascii="Calibri" w:hAnsi="Calibri" w:cs="Calibri"/>
+          <w:sz w:val="24"/>
+          <w:szCs w:val="24"/>
+        </w:rPr>
+        <w:t>openFrameworks</w:t>
+      </w:r>
+      <w:proofErr w:type="spellEnd"/>
+      <w:r>
+        <w:rPr>
+          <w:rFonts w:ascii="Calibri" w:hAnsi="Calibri" w:cs="Calibri"/>
+          <w:sz w:val="24"/>
+          <w:szCs w:val="24"/>
+        </w:rPr>
+        <w:t xml:space="preserve"> puisque notre projet a une dépendance directe sur celui-ci.</w:t>
       </w:r>
     </w:p>
     <w:p>
@@ -2102,7 +2339,61 @@
           <w:sz w:val="24"/>
           <w:szCs w:val="24"/>
         </w:rPr>
-        <w:t>nts. Ainsi, l’application est dans un dossier séparée et inclus les autres dossiers (core, tools, ui)</w:t>
+        <w:t>nts. Ainsi, l’application est dans un dossier séparée et inclus les autres dossiers (</w:t>
+      </w:r>
+      <w:proofErr w:type="spellStart"/>
+      <w:r>
+        <w:rPr>
+          <w:rFonts w:ascii="Calibri" w:hAnsi="Calibri" w:cs="Calibri"/>
+          <w:sz w:val="24"/>
+          <w:szCs w:val="24"/>
+        </w:rPr>
+        <w:t>core</w:t>
+      </w:r>
+      <w:proofErr w:type="spellEnd"/>
+      <w:r>
+        <w:rPr>
+          <w:rFonts w:ascii="Calibri" w:hAnsi="Calibri" w:cs="Calibri"/>
+          <w:sz w:val="24"/>
+          <w:szCs w:val="24"/>
+        </w:rPr>
+        <w:t xml:space="preserve">, </w:t>
+      </w:r>
+      <w:proofErr w:type="spellStart"/>
+      <w:r>
+        <w:rPr>
+          <w:rFonts w:ascii="Calibri" w:hAnsi="Calibri" w:cs="Calibri"/>
+          <w:sz w:val="24"/>
+          <w:szCs w:val="24"/>
+        </w:rPr>
+        <w:t>tools</w:t>
+      </w:r>
+      <w:proofErr w:type="spellEnd"/>
+      <w:r>
+        <w:rPr>
+          <w:rFonts w:ascii="Calibri" w:hAnsi="Calibri" w:cs="Calibri"/>
+          <w:sz w:val="24"/>
+          <w:szCs w:val="24"/>
+        </w:rPr>
+        <w:t xml:space="preserve">, </w:t>
+      </w:r>
+      <w:proofErr w:type="spellStart"/>
+      <w:r>
+        <w:rPr>
+          <w:rFonts w:ascii="Calibri" w:hAnsi="Calibri" w:cs="Calibri"/>
+          <w:sz w:val="24"/>
+          <w:szCs w:val="24"/>
+        </w:rPr>
+        <w:t>ui</w:t>
+      </w:r>
+      <w:proofErr w:type="spellEnd"/>
+      <w:r>
+        <w:rPr>
+          <w:rFonts w:ascii="Calibri" w:hAnsi="Calibri" w:cs="Calibri"/>
+          <w:sz w:val="24"/>
+          <w:szCs w:val="24"/>
+        </w:rPr>
+        <w:t>)</w:t>
       </w:r>
       <w:r>
         <w:rPr>
@@ -2158,7 +2449,16 @@
           <w:sz w:val="24"/>
           <w:szCs w:val="24"/>
         </w:rPr>
-        <w:t xml:space="preserve"> On y gère aussi le </w:t>
+        <w:t xml:space="preserve"> On y gère aussi </w:t>
+      </w:r>
+      <w:proofErr w:type="gramStart"/>
+      <w:r>
+        <w:rPr>
+          <w:rFonts w:ascii="Calibri" w:hAnsi="Calibri" w:cs="Calibri"/>
+          <w:sz w:val="24"/>
+          <w:szCs w:val="24"/>
+        </w:rPr>
+        <w:t xml:space="preserve">le </w:t>
       </w:r>
       <w:r>
         <w:rPr>
@@ -2169,6 +2469,7 @@
         </w:rPr>
         <w:t>undo</w:t>
       </w:r>
+      <w:proofErr w:type="gramEnd"/>
       <w:r>
         <w:rPr>
           <w:rFonts w:ascii="Calibri" w:hAnsi="Calibri" w:cs="Calibri"/>
@@ -2186,6 +2487,7 @@
         </w:rPr>
         <w:t xml:space="preserve">le </w:t>
       </w:r>
+      <w:proofErr w:type="spellStart"/>
       <w:r>
         <w:rPr>
           <w:rFonts w:ascii="Calibri" w:hAnsi="Calibri" w:cs="Calibri"/>
@@ -2195,6 +2497,7 @@
         </w:rPr>
         <w:t>redo</w:t>
       </w:r>
+      <w:proofErr w:type="spellEnd"/>
       <w:r>
         <w:rPr>
           <w:rFonts w:ascii="Calibri" w:hAnsi="Calibri" w:cs="Calibri"/>
@@ -2286,6 +2589,15 @@
         </w:rPr>
         <w:lastRenderedPageBreak/>
         <w:t>Fonctionnalités</w:t>
+      </w:r>
+      <w:r>
+        <w:rPr>
+          <w:rFonts w:ascii="Calibri" w:hAnsi="Calibri" w:cs="Calibri"/>
+          <w:b/>
+          <w:sz w:val="40"/>
+          <w:szCs w:val="40"/>
+        </w:rPr>
+        <w:t xml:space="preserve"> (TP1)</w:t>
       </w:r>
     </w:p>
     <w:p>
@@ -2458,6 +2770,7 @@
         </w:rPr>
         <w:t xml:space="preserve"> Dans tous les cas, c’est l’outil </w:t>
       </w:r>
+      <w:proofErr w:type="spellStart"/>
       <w:r>
         <w:rPr>
           <w:rFonts w:cstheme="minorHAnsi"/>
@@ -2467,6 +2780,7 @@
         </w:rPr>
         <w:t>datPlaceImageTool</w:t>
       </w:r>
+      <w:proofErr w:type="spellEnd"/>
       <w:r>
         <w:rPr>
           <w:rFonts w:cstheme="minorHAnsi"/>
@@ -2661,7 +2975,43 @@
           <w:sz w:val="24"/>
           <w:szCs w:val="24"/>
         </w:rPr>
-        <w:t xml:space="preserve">Un objet « ofImage » est créé pour garder l’image prise par la capture d’écran (.grabScreen) et la sauvegarder </w:t>
+        <w:t>Un objet « </w:t>
+      </w:r>
+      <w:proofErr w:type="spellStart"/>
+      <w:r>
+        <w:rPr>
+          <w:rFonts w:cstheme="minorHAnsi"/>
+          <w:sz w:val="24"/>
+          <w:szCs w:val="24"/>
+        </w:rPr>
+        <w:t>ofImage</w:t>
+      </w:r>
+      <w:proofErr w:type="spellEnd"/>
+      <w:r>
+        <w:rPr>
+          <w:rFonts w:cstheme="minorHAnsi"/>
+          <w:sz w:val="24"/>
+          <w:szCs w:val="24"/>
+        </w:rPr>
+        <w:t> » est créé pour garder l’image prise par la capture d’écran (.</w:t>
+      </w:r>
+      <w:proofErr w:type="spellStart"/>
+      <w:r>
+        <w:rPr>
+          <w:rFonts w:cstheme="minorHAnsi"/>
+          <w:sz w:val="24"/>
+          <w:szCs w:val="24"/>
+        </w:rPr>
+        <w:t>grabScreen</w:t>
+      </w:r>
+      <w:proofErr w:type="spellEnd"/>
+      <w:r>
+        <w:rPr>
+          <w:rFonts w:cstheme="minorHAnsi"/>
+          <w:sz w:val="24"/>
+          <w:szCs w:val="24"/>
+        </w:rPr>
+        <w:t xml:space="preserve">) et la sauvegarder </w:t>
       </w:r>
       <w:r>
         <w:rPr>
@@ -2742,7 +3092,25 @@
           <w:sz w:val="24"/>
           <w:szCs w:val="24"/>
         </w:rPr>
-        <w:t xml:space="preserve">nous avons donné l’option à l’utilisateur de choisir la couleur de ces éléments. En utilisant « ofxGUI », nous avons créé un panneau qui contrôle le niveau des couleurs RGB. Si, avant de placer un élément visuel dans la scène, le niveau d’une des couleurs est changé, l’élément va </w:t>
+        <w:t>nous avons donné l’option à l’utilisateur de choisir la couleur de ces éléments. En utilisant « </w:t>
+      </w:r>
+      <w:proofErr w:type="spellStart"/>
+      <w:r>
+        <w:rPr>
+          <w:rFonts w:cstheme="minorHAnsi"/>
+          <w:sz w:val="24"/>
+          <w:szCs w:val="24"/>
+        </w:rPr>
+        <w:t>ofxGUI</w:t>
+      </w:r>
+      <w:proofErr w:type="spellEnd"/>
+      <w:r>
+        <w:rPr>
+          <w:rFonts w:cstheme="minorHAnsi"/>
+          <w:sz w:val="24"/>
+          <w:szCs w:val="24"/>
+        </w:rPr>
+        <w:t xml:space="preserve"> », nous avons créé un panneau qui contrôle le niveau des couleurs RGB. Si, avant de placer un élément visuel dans la scène, le niveau d’une des couleurs est changé, l’élément va </w:t>
       </w:r>
       <w:r>
         <w:rPr>
@@ -2898,7 +3266,43 @@
           <w:sz w:val="24"/>
           <w:szCs w:val="24"/>
         </w:rPr>
-        <w:t>de clique sur les différents choix offerts. Il est également possible d’utiliser les touches 1 à 5 du clavier. Lorsqu’un curseur différent de celui par défaut est sélectionné, nous cachons la souris avec « ofHideCursor »</w:t>
+        <w:t xml:space="preserve">de clique sur les différents choix offerts. Il est également possible d’utiliser les touches 1 à 5 du clavier. Lorsqu’un curseur différent de celui par défaut est </w:t>
+      </w:r>
+      <w:proofErr w:type="gramStart"/>
+      <w:r>
+        <w:rPr>
+          <w:rFonts w:cstheme="minorHAnsi"/>
+          <w:sz w:val="24"/>
+          <w:szCs w:val="24"/>
+        </w:rPr>
+        <w:t>sélectionné</w:t>
+      </w:r>
+      <w:proofErr w:type="gramEnd"/>
+      <w:r>
+        <w:rPr>
+          <w:rFonts w:cstheme="minorHAnsi"/>
+          <w:sz w:val="24"/>
+          <w:szCs w:val="24"/>
+        </w:rPr>
+        <w:t>, nous cachons la souris avec « </w:t>
+      </w:r>
+      <w:proofErr w:type="spellStart"/>
+      <w:r>
+        <w:rPr>
+          <w:rFonts w:cstheme="minorHAnsi"/>
+          <w:sz w:val="24"/>
+          <w:szCs w:val="24"/>
+        </w:rPr>
+        <w:t>ofHideCursor</w:t>
+      </w:r>
+      <w:proofErr w:type="spellEnd"/>
+      <w:r>
+        <w:rPr>
+          <w:rFonts w:cstheme="minorHAnsi"/>
+          <w:sz w:val="24"/>
+          <w:szCs w:val="24"/>
+        </w:rPr>
+        <w:t> »</w:t>
       </w:r>
       <w:r>
         <w:rPr>
@@ -2908,6 +3312,7 @@
         </w:rPr>
         <w:t xml:space="preserve">, et dessinons des primitives vectorielles à l’endroit où il devrait être. Cette logique est située dans notre classe de rendu </w:t>
       </w:r>
+      <w:proofErr w:type="spellStart"/>
       <w:r>
         <w:rPr>
           <w:rFonts w:cstheme="minorHAnsi"/>
@@ -2915,8 +3320,10 @@
           <w:sz w:val="24"/>
           <w:szCs w:val="24"/>
         </w:rPr>
-        <w:t>datRenderer.</w:t>
-      </w:r>
+        <w:t>datRenderer</w:t>
+      </w:r>
+      <w:proofErr w:type="spellEnd"/>
+      <w:proofErr w:type="gramStart"/>
       <w:r>
         <w:rPr>
           <w:rFonts w:cstheme="minorHAnsi"/>
@@ -2926,6 +3333,16 @@
         </w:rPr>
         <w:t>.</w:t>
       </w:r>
+      <w:r>
+        <w:rPr>
+          <w:rFonts w:cstheme="minorHAnsi"/>
+          <w:i/>
+          <w:sz w:val="24"/>
+          <w:szCs w:val="24"/>
+        </w:rPr>
+        <w:t>.</w:t>
+      </w:r>
+      <w:proofErr w:type="gramEnd"/>
     </w:p>
     <w:p>
       <w:pPr>
@@ -3069,7 +3486,25 @@
           <w:sz w:val="24"/>
           <w:szCs w:val="24"/>
         </w:rPr>
-        <w:t xml:space="preserve">en utilisant le même principe de « slider » que les couleurs. </w:t>
+        <w:t>en utilisant le même principe de « </w:t>
+      </w:r>
+      <w:proofErr w:type="spellStart"/>
+      <w:r>
+        <w:rPr>
+          <w:rFonts w:cstheme="minorHAnsi"/>
+          <w:sz w:val="24"/>
+          <w:szCs w:val="24"/>
+        </w:rPr>
+        <w:t>slider</w:t>
+      </w:r>
+      <w:proofErr w:type="spellEnd"/>
+      <w:r>
+        <w:rPr>
+          <w:rFonts w:cstheme="minorHAnsi"/>
+          <w:sz w:val="24"/>
+          <w:szCs w:val="24"/>
+        </w:rPr>
+        <w:t xml:space="preserve"> » que les couleurs. </w:t>
       </w:r>
       <w:r>
         <w:rPr>
@@ -3109,7 +3544,43 @@
           <w:sz w:val="24"/>
           <w:szCs w:val="24"/>
         </w:rPr>
-        <w:t xml:space="preserve"> avec ces lignes, il est possible de changer la couleur de remplissage aussi. Comme avec les lignes, nous avons un panneau « ofxGUI » avec les valeurs RGB et quand les « slider »</w:t>
+        <w:t xml:space="preserve"> avec ces lignes, il est possible de changer la couleur de remplissage aussi. Comme avec les lignes, nous avons un panneau « </w:t>
+      </w:r>
+      <w:proofErr w:type="spellStart"/>
+      <w:r>
+        <w:rPr>
+          <w:rFonts w:cstheme="minorHAnsi"/>
+          <w:sz w:val="24"/>
+          <w:szCs w:val="24"/>
+        </w:rPr>
+        <w:t>ofxGUI</w:t>
+      </w:r>
+      <w:proofErr w:type="spellEnd"/>
+      <w:r>
+        <w:rPr>
+          <w:rFonts w:cstheme="minorHAnsi"/>
+          <w:sz w:val="24"/>
+          <w:szCs w:val="24"/>
+        </w:rPr>
+        <w:t> » avec les valeurs RGB et quand les « </w:t>
+      </w:r>
+      <w:proofErr w:type="spellStart"/>
+      <w:r>
+        <w:rPr>
+          <w:rFonts w:cstheme="minorHAnsi"/>
+          <w:sz w:val="24"/>
+          <w:szCs w:val="24"/>
+        </w:rPr>
+        <w:t>slider</w:t>
+      </w:r>
+      <w:proofErr w:type="spellEnd"/>
+      <w:r>
+        <w:rPr>
+          <w:rFonts w:cstheme="minorHAnsi"/>
+          <w:sz w:val="24"/>
+          <w:szCs w:val="24"/>
+        </w:rPr>
+        <w:t> »</w:t>
       </w:r>
       <w:r>
         <w:rPr>
@@ -3181,7 +3652,25 @@
           <w:sz w:val="24"/>
           <w:szCs w:val="24"/>
         </w:rPr>
-        <w:t xml:space="preserve"> select tool ». Le principe pour changer la couleur est le même qu’avec les deux autres aspects. </w:t>
+        <w:t xml:space="preserve"> select </w:t>
+      </w:r>
+      <w:proofErr w:type="spellStart"/>
+      <w:r>
+        <w:rPr>
+          <w:rFonts w:cstheme="minorHAnsi"/>
+          <w:sz w:val="24"/>
+          <w:szCs w:val="24"/>
+        </w:rPr>
+        <w:t>tool</w:t>
+      </w:r>
+      <w:proofErr w:type="spellEnd"/>
+      <w:r>
+        <w:rPr>
+          <w:rFonts w:cstheme="minorHAnsi"/>
+          <w:sz w:val="24"/>
+          <w:szCs w:val="24"/>
+        </w:rPr>
+        <w:t xml:space="preserve"> ». Le principe pour changer la couleur est le même qu’avec les deux autres aspects. </w:t>
       </w:r>
     </w:p>
     <w:p>
@@ -3237,7 +3726,25 @@
           <w:sz w:val="24"/>
           <w:szCs w:val="24"/>
         </w:rPr>
-        <w:t xml:space="preserve">égulier, cercle, ellipse et arc (2.3) : il est possible de créer des lignes dans l’application et avec ces lignes, il est possible de créer a peu près n’importe quelle primitives vectorielles (sauf des cercles, ellipse et arc). Évidemment, il est possible de créer un cercle mais il aurait des </w:t>
+        <w:t xml:space="preserve">égulier, cercle, ellipse et arc (2.3) : il est possible de créer des lignes dans l’application et avec ces lignes, il est possible de créer </w:t>
+      </w:r>
+      <w:proofErr w:type="spellStart"/>
+      <w:r>
+        <w:rPr>
+          <w:rFonts w:cstheme="minorHAnsi"/>
+          <w:sz w:val="24"/>
+          <w:szCs w:val="24"/>
+        </w:rPr>
+        <w:t>a</w:t>
+      </w:r>
+      <w:proofErr w:type="spellEnd"/>
+      <w:r>
+        <w:rPr>
+          <w:rFonts w:cstheme="minorHAnsi"/>
+          <w:sz w:val="24"/>
+          <w:szCs w:val="24"/>
+        </w:rPr>
+        <w:t xml:space="preserve"> peu près n’importe quelle primitives vectorielles (sauf des cercles, ellipse et arc). Évidemment, il est possible de créer un cercle mais il aurait des </w:t>
       </w:r>
       <w:r>
         <w:rPr>
@@ -3591,7 +4098,25 @@
           <w:sz w:val="24"/>
           <w:szCs w:val="24"/>
         </w:rPr>
-        <w:t xml:space="preserve">Lorsque l’outil de sélection est actif, il est possible de cliquer sur un élément géométrique dans le fenêtre ou de dessiner un rectangle de sélection. Notons qu’une zone de sélection créée de gauche à droite </w:t>
+        <w:t xml:space="preserve">Lorsque l’outil de sélection est actif, il est possible de cliquer sur un élément géométrique dans </w:t>
+      </w:r>
+      <w:proofErr w:type="gramStart"/>
+      <w:r>
+        <w:rPr>
+          <w:rFonts w:cstheme="minorHAnsi"/>
+          <w:sz w:val="24"/>
+          <w:szCs w:val="24"/>
+        </w:rPr>
+        <w:t>le</w:t>
+      </w:r>
+      <w:proofErr w:type="gramEnd"/>
+      <w:r>
+        <w:rPr>
+          <w:rFonts w:cstheme="minorHAnsi"/>
+          <w:sz w:val="24"/>
+          <w:szCs w:val="24"/>
+        </w:rPr>
+        <w:t xml:space="preserve"> fenêtre ou de dessiner un rectangle de sélection. Notons qu’une zone de sélection créée de gauche à droite </w:t>
       </w:r>
       <w:r>
         <w:rPr>
@@ -3706,7 +4231,25 @@
           <w:sz w:val="24"/>
           <w:szCs w:val="24"/>
         </w:rPr>
-        <w:t xml:space="preserve"> avec le « select tool »</w:t>
+        <w:t xml:space="preserve"> avec le « select </w:t>
+      </w:r>
+      <w:proofErr w:type="spellStart"/>
+      <w:r>
+        <w:rPr>
+          <w:rFonts w:cstheme="minorHAnsi"/>
+          <w:sz w:val="24"/>
+          <w:szCs w:val="24"/>
+        </w:rPr>
+        <w:t>tool</w:t>
+      </w:r>
+      <w:proofErr w:type="spellEnd"/>
+      <w:r>
+        <w:rPr>
+          <w:rFonts w:cstheme="minorHAnsi"/>
+          <w:sz w:val="24"/>
+          <w:szCs w:val="24"/>
+        </w:rPr>
+        <w:t> »</w:t>
       </w:r>
       <w:r>
         <w:rPr>
@@ -3965,6 +4508,7 @@
         </w:rPr>
         <w:t> </w:t>
       </w:r>
+      <w:proofErr w:type="spellStart"/>
       <w:r>
         <w:rPr>
           <w:rFonts w:cstheme="minorHAnsi"/>
@@ -3973,6 +4517,7 @@
         </w:rPr>
         <w:t>ofxGUI</w:t>
       </w:r>
+      <w:proofErr w:type="spellEnd"/>
       <w:r>
         <w:rPr>
           <w:rFonts w:cstheme="minorHAnsi"/>
@@ -4013,6 +4558,7 @@
         </w:rPr>
         <w:t> </w:t>
       </w:r>
+      <w:proofErr w:type="spellStart"/>
       <w:r>
         <w:rPr>
           <w:rFonts w:cstheme="minorHAnsi"/>
@@ -4021,6 +4567,7 @@
         </w:rPr>
         <w:t>ofxGUI</w:t>
       </w:r>
+      <w:proofErr w:type="spellEnd"/>
       <w:r>
         <w:rPr>
           <w:rFonts w:cstheme="minorHAnsi"/>
@@ -4148,7 +4695,25 @@
           <w:sz w:val="24"/>
           <w:szCs w:val="24"/>
         </w:rPr>
-        <w:t xml:space="preserve">Il est possible d’annuler ou de refaire (undo / redo) les dernières actions interactives qui ont un impact sur la transformation des éléments </w:t>
+        <w:t xml:space="preserve">Il est possible d’annuler ou de refaire (undo / </w:t>
+      </w:r>
+      <w:proofErr w:type="spellStart"/>
+      <w:r>
+        <w:rPr>
+          <w:rFonts w:cstheme="minorHAnsi"/>
+          <w:sz w:val="24"/>
+          <w:szCs w:val="24"/>
+        </w:rPr>
+        <w:t>redo</w:t>
+      </w:r>
+      <w:proofErr w:type="spellEnd"/>
+      <w:r>
+        <w:rPr>
+          <w:rFonts w:cstheme="minorHAnsi"/>
+          <w:sz w:val="24"/>
+          <w:szCs w:val="24"/>
+        </w:rPr>
+        <w:t xml:space="preserve">) les dernières actions interactives qui ont un impact sur la transformation des éléments </w:t>
       </w:r>
       <w:r>
         <w:rPr>
@@ -4164,7 +4729,25 @@
           <w:sz w:val="24"/>
           <w:szCs w:val="24"/>
         </w:rPr>
-        <w:t xml:space="preserve">lorsqu’un élément visual est ajouté dans notre classe de scène, nous assignons à cet objet un identificateur unique. Ainsi, il est </w:t>
+        <w:t xml:space="preserve">lorsqu’un élément </w:t>
+      </w:r>
+      <w:proofErr w:type="spellStart"/>
+      <w:r>
+        <w:rPr>
+          <w:rFonts w:cstheme="minorHAnsi"/>
+          <w:sz w:val="24"/>
+          <w:szCs w:val="24"/>
+        </w:rPr>
+        <w:t>visual</w:t>
+      </w:r>
+      <w:proofErr w:type="spellEnd"/>
+      <w:r>
+        <w:rPr>
+          <w:rFonts w:cstheme="minorHAnsi"/>
+          <w:sz w:val="24"/>
+          <w:szCs w:val="24"/>
+        </w:rPr>
+        <w:t xml:space="preserve"> est ajouté dans notre classe de scène, nous assignons à cet objet un identificateur unique. Ainsi, il est </w:t>
       </w:r>
       <w:r>
         <w:rPr>
@@ -4206,16 +4789,25 @@
           <w:sz w:val="24"/>
           <w:szCs w:val="24"/>
         </w:rPr>
-        <w:t xml:space="preserve"> le</w:t>
-      </w:r>
-      <w:r>
-        <w:rPr>
-          <w:rFonts w:cstheme="minorHAnsi"/>
-          <w:sz w:val="24"/>
-          <w:szCs w:val="24"/>
-        </w:rPr>
         <w:t xml:space="preserve"> </w:t>
       </w:r>
+      <w:proofErr w:type="gramStart"/>
+      <w:r>
+        <w:rPr>
+          <w:rFonts w:cstheme="minorHAnsi"/>
+          <w:sz w:val="24"/>
+          <w:szCs w:val="24"/>
+        </w:rPr>
+        <w:t>le</w:t>
+      </w:r>
+      <w:r>
+        <w:rPr>
+          <w:rFonts w:cstheme="minorHAnsi"/>
+          <w:sz w:val="24"/>
+          <w:szCs w:val="24"/>
+        </w:rPr>
+        <w:t xml:space="preserve"> </w:t>
+      </w:r>
       <w:r>
         <w:rPr>
           <w:rFonts w:cstheme="minorHAnsi"/>
@@ -4225,6 +4817,7 @@
         </w:rPr>
         <w:t>undo</w:t>
       </w:r>
+      <w:proofErr w:type="gramEnd"/>
       <w:r>
         <w:rPr>
           <w:rFonts w:cstheme="minorHAnsi"/>
@@ -4233,6 +4826,7 @@
         </w:rPr>
         <w:t xml:space="preserve"> et le </w:t>
       </w:r>
+      <w:proofErr w:type="spellStart"/>
       <w:r>
         <w:rPr>
           <w:rFonts w:cstheme="minorHAnsi"/>
@@ -4242,6 +4836,7 @@
         </w:rPr>
         <w:t>redo</w:t>
       </w:r>
+      <w:proofErr w:type="spellEnd"/>
       <w:r>
         <w:rPr>
           <w:rFonts w:cstheme="minorHAnsi"/>
@@ -4496,6 +5091,7 @@
         </w:rPr>
         <w:t xml:space="preserve"> </w:t>
       </w:r>
+      <w:proofErr w:type="spellStart"/>
       <w:r>
         <w:rPr>
           <w:rFonts w:cstheme="minorHAnsi"/>
@@ -4514,6 +5110,7 @@
         </w:rPr>
         <w:t>der</w:t>
       </w:r>
+      <w:proofErr w:type="spellEnd"/>
       <w:r>
         <w:rPr>
           <w:rFonts w:cstheme="minorHAnsi"/>
@@ -4522,6 +5119,7 @@
         </w:rPr>
         <w:t xml:space="preserve">, plusieurs types de fichiers peuvent être lus et affichés en tout simplicité.  Nous avons simplement créé une classe </w:t>
       </w:r>
+      <w:proofErr w:type="spellStart"/>
       <w:r>
         <w:rPr>
           <w:rFonts w:cstheme="minorHAnsi"/>
@@ -4531,6 +5129,7 @@
         </w:rPr>
         <w:t>wrapper</w:t>
       </w:r>
+      <w:proofErr w:type="spellEnd"/>
       <w:r>
         <w:rPr>
           <w:rFonts w:cstheme="minorHAnsi"/>
@@ -4703,6 +5302,7 @@
         </w:rPr>
         <w:t xml:space="preserve"> Par la suite, le code du </w:t>
       </w:r>
+      <w:proofErr w:type="spellStart"/>
       <w:r>
         <w:rPr>
           <w:rFonts w:cstheme="minorHAnsi"/>
@@ -4712,6 +5312,7 @@
         </w:rPr>
         <w:t>shader</w:t>
       </w:r>
+      <w:proofErr w:type="spellEnd"/>
       <w:r>
         <w:rPr>
           <w:rFonts w:cstheme="minorHAnsi"/>
@@ -4720,6 +5321,7 @@
         </w:rPr>
         <w:t xml:space="preserve"> en </w:t>
       </w:r>
+      <w:proofErr w:type="spellStart"/>
       <w:r>
         <w:rPr>
           <w:rFonts w:cstheme="minorHAnsi"/>
@@ -4729,6 +5331,7 @@
         </w:rPr>
         <w:t>glsl</w:t>
       </w:r>
+      <w:proofErr w:type="spellEnd"/>
       <w:r>
         <w:rPr>
           <w:rFonts w:cstheme="minorHAnsi"/>
@@ -4753,6 +5356,7 @@
         </w:rPr>
         <w:t xml:space="preserve"> importé et généré et une espace mémoire est allouée au </w:t>
       </w:r>
+      <w:proofErr w:type="spellStart"/>
       <w:r>
         <w:rPr>
           <w:rFonts w:cstheme="minorHAnsi"/>
@@ -4762,6 +5366,7 @@
         </w:rPr>
         <w:t>fbo</w:t>
       </w:r>
+      <w:proofErr w:type="spellEnd"/>
       <w:r>
         <w:rPr>
           <w:rFonts w:cstheme="minorHAnsi"/>
@@ -4770,6 +5375,7 @@
         </w:rPr>
         <w:t xml:space="preserve">. À ce point-ci, la texture de l’image et la nouvelle texture sont chargées dans le </w:t>
       </w:r>
+      <w:proofErr w:type="spellStart"/>
       <w:r>
         <w:rPr>
           <w:rFonts w:cstheme="minorHAnsi"/>
@@ -4779,6 +5385,7 @@
         </w:rPr>
         <w:t>shader</w:t>
       </w:r>
+      <w:proofErr w:type="spellEnd"/>
       <w:r>
         <w:rPr>
           <w:rFonts w:cstheme="minorHAnsi"/>
@@ -4787,6 +5394,7 @@
         </w:rPr>
         <w:t xml:space="preserve"> et un </w:t>
       </w:r>
+      <w:proofErr w:type="spellStart"/>
       <w:r>
         <w:rPr>
           <w:rFonts w:cstheme="minorHAnsi"/>
@@ -4796,14 +5404,34 @@
         </w:rPr>
         <w:t>draw</w:t>
       </w:r>
-      <w:r>
-        <w:rPr>
-          <w:rFonts w:cstheme="minorHAnsi"/>
-          <w:sz w:val="24"/>
-          <w:szCs w:val="24"/>
-        </w:rPr>
-        <w:t xml:space="preserve"> est appellé sur l’image. Ce qui a pour effet de mettre sur le </w:t>
-      </w:r>
+      <w:proofErr w:type="spellEnd"/>
+      <w:r>
+        <w:rPr>
+          <w:rFonts w:cstheme="minorHAnsi"/>
+          <w:sz w:val="24"/>
+          <w:szCs w:val="24"/>
+        </w:rPr>
+        <w:t xml:space="preserve"> est </w:t>
+      </w:r>
+      <w:proofErr w:type="spellStart"/>
+      <w:r>
+        <w:rPr>
+          <w:rFonts w:cstheme="minorHAnsi"/>
+          <w:sz w:val="24"/>
+          <w:szCs w:val="24"/>
+        </w:rPr>
+        <w:t>appellé</w:t>
+      </w:r>
+      <w:proofErr w:type="spellEnd"/>
+      <w:r>
+        <w:rPr>
+          <w:rFonts w:cstheme="minorHAnsi"/>
+          <w:sz w:val="24"/>
+          <w:szCs w:val="24"/>
+        </w:rPr>
+        <w:t xml:space="preserve"> sur l’image. Ce qui a pour effet de mettre sur le </w:t>
+      </w:r>
+      <w:proofErr w:type="spellStart"/>
       <w:r>
         <w:rPr>
           <w:rFonts w:cstheme="minorHAnsi"/>
@@ -4813,6 +5441,7 @@
         </w:rPr>
         <w:t>fbo</w:t>
       </w:r>
+      <w:proofErr w:type="spellEnd"/>
       <w:r>
         <w:rPr>
           <w:rFonts w:cstheme="minorHAnsi"/>
@@ -4856,18 +5485,8 @@
           <w:szCs w:val="40"/>
         </w:rPr>
         <w:lastRenderedPageBreak/>
-        <w:t>Ressources</w:t>
-      </w:r>
-    </w:p>
-    <w:p>
-      <w:pPr>
-        <w:spacing w:after="0" w:line="360" w:lineRule="auto"/>
-        <w:rPr>
-          <w:rFonts w:cstheme="minorHAnsi"/>
-          <w:sz w:val="24"/>
-          <w:szCs w:val="24"/>
-        </w:rPr>
-      </w:pPr>
+        <w:t>Fonctionnalités</w:t>
+      </w:r>
       <w:r>
         <w:rPr>
           <w:rFonts w:ascii="Calibri" w:hAnsi="Calibri" w:cs="Calibri"/>
@@ -4875,511 +5494,29 @@
           <w:sz w:val="40"/>
           <w:szCs w:val="40"/>
         </w:rPr>
-        <w:tab/>
-      </w:r>
-      <w:r>
-        <w:rPr>
-          <w:rFonts w:cstheme="minorHAnsi"/>
-          <w:sz w:val="24"/>
-          <w:szCs w:val="24"/>
-        </w:rPr>
-        <w:t>Nous avons essayé de faire le projet en utilisant du code généré par nous-même</w:t>
-      </w:r>
-      <w:r>
-        <w:rPr>
-          <w:rFonts w:cstheme="minorHAnsi"/>
-          <w:sz w:val="24"/>
-          <w:szCs w:val="24"/>
-        </w:rPr>
-        <w:t>s.</w:t>
-      </w:r>
-      <w:r>
-        <w:rPr>
-          <w:rFonts w:cstheme="minorHAnsi"/>
-          <w:sz w:val="24"/>
-          <w:szCs w:val="24"/>
-        </w:rPr>
-        <w:t xml:space="preserve"> Pour la majorité du projet, nous avons réussi à faire ça</w:t>
-      </w:r>
-      <w:r>
-        <w:rPr>
-          <w:rFonts w:cstheme="minorHAnsi"/>
-          <w:sz w:val="24"/>
-          <w:szCs w:val="24"/>
-        </w:rPr>
-        <w:t xml:space="preserve">, </w:t>
-      </w:r>
-      <w:r>
-        <w:rPr>
-          <w:rFonts w:cstheme="minorHAnsi"/>
-          <w:sz w:val="24"/>
-          <w:szCs w:val="24"/>
-        </w:rPr>
-        <w:t xml:space="preserve">mais il y a évidemment des places où nous avions besoin d’utiliser des </w:t>
-      </w:r>
-      <w:r>
-        <w:rPr>
-          <w:rFonts w:cstheme="minorHAnsi"/>
-          <w:sz w:val="24"/>
-          <w:szCs w:val="24"/>
-        </w:rPr>
-        <w:t>ressources externes.</w:t>
-      </w:r>
-    </w:p>
-    <w:p>
-      <w:pPr>
-        <w:spacing w:after="0" w:line="360" w:lineRule="auto"/>
-        <w:rPr>
-          <w:rFonts w:cstheme="minorHAnsi"/>
-          <w:sz w:val="24"/>
-          <w:szCs w:val="24"/>
-        </w:rPr>
-      </w:pPr>
-      <w:r>
-        <w:rPr>
-          <w:rFonts w:cstheme="minorHAnsi"/>
-          <w:sz w:val="24"/>
-          <w:szCs w:val="24"/>
-        </w:rPr>
-        <w:tab/>
-        <w:t>Gr</w:t>
-      </w:r>
-      <w:r>
-        <w:rPr>
-          <w:rFonts w:cstheme="minorHAnsi"/>
-          <w:sz w:val="24"/>
-          <w:szCs w:val="24"/>
-        </w:rPr>
-        <w:t>â</w:t>
-      </w:r>
-      <w:r>
-        <w:rPr>
-          <w:rFonts w:cstheme="minorHAnsi"/>
-          <w:sz w:val="24"/>
-          <w:szCs w:val="24"/>
-        </w:rPr>
-        <w:t>ce à openFrameworks, nous avions des outils à notre disposition qui</w:t>
-      </w:r>
-      <w:r>
-        <w:rPr>
-          <w:rFonts w:cstheme="minorHAnsi"/>
-          <w:sz w:val="24"/>
-          <w:szCs w:val="24"/>
-        </w:rPr>
-        <w:t xml:space="preserve"> nous</w:t>
-      </w:r>
-      <w:r>
-        <w:rPr>
-          <w:rFonts w:cstheme="minorHAnsi"/>
-          <w:sz w:val="24"/>
-          <w:szCs w:val="24"/>
-        </w:rPr>
-        <w:t xml:space="preserve"> on</w:t>
-      </w:r>
-      <w:r>
-        <w:rPr>
-          <w:rFonts w:cstheme="minorHAnsi"/>
-          <w:sz w:val="24"/>
-          <w:szCs w:val="24"/>
-        </w:rPr>
-        <w:t>t facilité</w:t>
-      </w:r>
-      <w:r>
-        <w:rPr>
-          <w:rFonts w:cstheme="minorHAnsi"/>
-          <w:sz w:val="24"/>
-          <w:szCs w:val="24"/>
-        </w:rPr>
-        <w:t xml:space="preserve"> la tâche pour certains él</w:t>
-      </w:r>
-      <w:r>
-        <w:rPr>
-          <w:rFonts w:cstheme="minorHAnsi"/>
-          <w:sz w:val="24"/>
-          <w:szCs w:val="24"/>
-        </w:rPr>
-        <w:t xml:space="preserve">éments de l’application. </w:t>
-      </w:r>
-      <w:r>
-        <w:rPr>
-          <w:rFonts w:cstheme="minorHAnsi"/>
-          <w:sz w:val="24"/>
-          <w:szCs w:val="24"/>
-        </w:rPr>
-        <w:t>Un des outils que nous avons utilisé</w:t>
-      </w:r>
-      <w:r>
-        <w:rPr>
-          <w:rFonts w:cstheme="minorHAnsi"/>
-          <w:sz w:val="24"/>
-          <w:szCs w:val="24"/>
-        </w:rPr>
-        <w:t xml:space="preserve"> </w:t>
-      </w:r>
-      <w:r>
-        <w:rPr>
-          <w:rFonts w:cstheme="minorHAnsi"/>
-          <w:sz w:val="24"/>
-          <w:szCs w:val="24"/>
-        </w:rPr>
-        <w:t xml:space="preserve">est ofxGui. Cette classe est utilisée pour créer des interfaces graphiques simples pour l’usager. Nous avons créé des panneaux interactifs qui permettent à l’usager de modifier des attributs de certaines composantes dans la scène. En </w:t>
-      </w:r>
-      <w:r>
-        <w:rPr>
-          <w:rFonts w:cstheme="minorHAnsi"/>
-          <w:sz w:val="24"/>
-          <w:szCs w:val="24"/>
-        </w:rPr>
-        <w:t>déplacent</w:t>
-      </w:r>
-      <w:r>
-        <w:rPr>
-          <w:rFonts w:cstheme="minorHAnsi"/>
-          <w:sz w:val="24"/>
-          <w:szCs w:val="24"/>
-        </w:rPr>
-        <w:t xml:space="preserve"> les éléments dans l’interface, les variables sont mises à jour et changent l’apparence </w:t>
-      </w:r>
-      <w:r>
-        <w:rPr>
-          <w:rFonts w:cstheme="minorHAnsi"/>
-          <w:sz w:val="24"/>
-          <w:szCs w:val="24"/>
-        </w:rPr>
-        <w:t>de la composante dans la scène par l’entremise de rappels de fonctions que nous avons préalablement configurés.</w:t>
-      </w:r>
-    </w:p>
-    <w:p>
-      <w:pPr>
-        <w:spacing w:after="0" w:line="360" w:lineRule="auto"/>
-        <w:rPr>
-          <w:rFonts w:cstheme="minorHAnsi"/>
-          <w:sz w:val="24"/>
-          <w:szCs w:val="24"/>
-        </w:rPr>
-      </w:pPr>
-      <w:r>
-        <w:rPr>
-          <w:rFonts w:cstheme="minorHAnsi"/>
-          <w:sz w:val="24"/>
-          <w:szCs w:val="24"/>
-        </w:rPr>
-        <w:tab/>
-        <w:t xml:space="preserve">Nous avons aussi utilisé ofxAssimpModelLoader qui permet de charger en mémoire </w:t>
-      </w:r>
-      <w:r>
-        <w:rPr>
-          <w:rFonts w:cstheme="minorHAnsi"/>
-          <w:sz w:val="24"/>
-          <w:szCs w:val="24"/>
-        </w:rPr>
-        <w:t xml:space="preserve">et traiter des modèles 3D de manière pratique. </w:t>
-      </w:r>
-      <w:r>
-        <w:rPr>
-          <w:rFonts w:cstheme="minorHAnsi"/>
-          <w:sz w:val="24"/>
-          <w:szCs w:val="24"/>
-        </w:rPr>
-        <w:t>Il faut simplement déclarer un</w:t>
-      </w:r>
-      <w:r>
-        <w:rPr>
-          <w:rFonts w:cstheme="minorHAnsi"/>
-          <w:sz w:val="24"/>
-          <w:szCs w:val="24"/>
-        </w:rPr>
-        <w:t xml:space="preserve">e </w:t>
-      </w:r>
-      <w:r>
-        <w:rPr>
-          <w:rFonts w:cstheme="minorHAnsi"/>
-          <w:sz w:val="24"/>
-          <w:szCs w:val="24"/>
-        </w:rPr>
-        <w:t>variable de</w:t>
-      </w:r>
-      <w:r>
-        <w:rPr>
-          <w:rFonts w:cstheme="minorHAnsi"/>
-          <w:sz w:val="24"/>
-          <w:szCs w:val="24"/>
-        </w:rPr>
-        <w:t xml:space="preserve"> type ofxAssimpModelLoader et</w:t>
-      </w:r>
-      <w:r>
-        <w:rPr>
-          <w:rFonts w:cstheme="minorHAnsi"/>
-          <w:sz w:val="24"/>
-          <w:szCs w:val="24"/>
-        </w:rPr>
-        <w:t xml:space="preserve"> de</w:t>
-      </w:r>
-      <w:r>
-        <w:rPr>
-          <w:rFonts w:cstheme="minorHAnsi"/>
-          <w:sz w:val="24"/>
-          <w:szCs w:val="24"/>
-        </w:rPr>
-        <w:t xml:space="preserve"> charger le modelé avec les fonctions approprié</w:t>
-      </w:r>
-      <w:r>
-        <w:rPr>
-          <w:rFonts w:cstheme="minorHAnsi"/>
-          <w:sz w:val="24"/>
-          <w:szCs w:val="24"/>
-        </w:rPr>
-        <w:t>es.</w:t>
-      </w:r>
-      <w:r>
-        <w:rPr>
-          <w:rFonts w:cstheme="minorHAnsi"/>
-          <w:sz w:val="24"/>
-          <w:szCs w:val="24"/>
-        </w:rPr>
-        <w:t xml:space="preserve"> Il est ensuite assez facile de dessiner les aspects désir</w:t>
-      </w:r>
-      <w:r>
-        <w:rPr>
-          <w:rFonts w:cstheme="minorHAnsi"/>
-          <w:sz w:val="24"/>
-          <w:szCs w:val="24"/>
-        </w:rPr>
-        <w:t>és</w:t>
-      </w:r>
-      <w:r>
-        <w:rPr>
-          <w:rFonts w:cstheme="minorHAnsi"/>
-          <w:sz w:val="24"/>
-          <w:szCs w:val="24"/>
-        </w:rPr>
-        <w:t xml:space="preserve"> avec les autres fonctions.</w:t>
-      </w:r>
-    </w:p>
-    <w:p>
-      <w:pPr>
-        <w:spacing w:after="0" w:line="360" w:lineRule="auto"/>
-        <w:rPr>
-          <w:rFonts w:cstheme="minorHAnsi"/>
-          <w:sz w:val="24"/>
-          <w:szCs w:val="24"/>
-        </w:rPr>
-      </w:pPr>
-      <w:r>
-        <w:rPr>
-          <w:rFonts w:cstheme="minorHAnsi"/>
-          <w:sz w:val="24"/>
-          <w:szCs w:val="24"/>
-        </w:rPr>
-        <w:tab/>
-        <w:t xml:space="preserve">Le forum d’openFrameworks nous a aussi aidés </w:t>
-      </w:r>
-      <w:r>
-        <w:rPr>
-          <w:rFonts w:cstheme="minorHAnsi"/>
-          <w:sz w:val="24"/>
-          <w:szCs w:val="24"/>
-        </w:rPr>
-        <w:t>durant le projet. Quand nous av</w:t>
-      </w:r>
-      <w:r>
-        <w:rPr>
-          <w:rFonts w:cstheme="minorHAnsi"/>
-          <w:sz w:val="24"/>
-          <w:szCs w:val="24"/>
-        </w:rPr>
-        <w:t>ons des problèmes</w:t>
-      </w:r>
-      <w:r>
-        <w:rPr>
-          <w:rFonts w:cstheme="minorHAnsi"/>
-          <w:sz w:val="24"/>
-          <w:szCs w:val="24"/>
-        </w:rPr>
-        <w:t>,</w:t>
-      </w:r>
-      <w:r>
-        <w:rPr>
-          <w:rFonts w:cstheme="minorHAnsi"/>
-          <w:sz w:val="24"/>
-          <w:szCs w:val="24"/>
-        </w:rPr>
-        <w:t xml:space="preserve"> ou nous n’étions pas sur de comment approcher un aspect du projet, le forum a été un outil de référence pour des solutions. Par contre, nous avons essayé de ne pas trop </w:t>
-      </w:r>
-      <w:r>
-        <w:rPr>
-          <w:rFonts w:cstheme="minorHAnsi"/>
-          <w:sz w:val="24"/>
-          <w:szCs w:val="24"/>
-        </w:rPr>
-        <w:t>nous</w:t>
-      </w:r>
-      <w:r>
-        <w:rPr>
-          <w:rFonts w:cstheme="minorHAnsi"/>
-          <w:sz w:val="24"/>
-          <w:szCs w:val="24"/>
-        </w:rPr>
-        <w:t xml:space="preserve"> fier </w:t>
-      </w:r>
-      <w:r>
-        <w:rPr>
-          <w:rFonts w:cstheme="minorHAnsi"/>
-          <w:sz w:val="24"/>
-          <w:szCs w:val="24"/>
-        </w:rPr>
-        <w:t>à</w:t>
-      </w:r>
-      <w:r>
-        <w:rPr>
-          <w:rFonts w:cstheme="minorHAnsi"/>
-          <w:sz w:val="24"/>
-          <w:szCs w:val="24"/>
-        </w:rPr>
-        <w:t xml:space="preserve"> cet outil</w:t>
-      </w:r>
-      <w:r>
-        <w:rPr>
-          <w:rFonts w:cstheme="minorHAnsi"/>
-          <w:sz w:val="24"/>
-          <w:szCs w:val="24"/>
-        </w:rPr>
-        <w:t xml:space="preserve">, </w:t>
-      </w:r>
-      <w:r>
-        <w:rPr>
-          <w:rFonts w:cstheme="minorHAnsi"/>
-          <w:sz w:val="24"/>
-          <w:szCs w:val="24"/>
-        </w:rPr>
-        <w:t xml:space="preserve">car, comme il est mentionné, nous voulions essayer de créer quelque chose original.  </w:t>
-      </w:r>
-      <w:r>
-        <w:rPr>
-          <w:rFonts w:cstheme="minorHAnsi"/>
-          <w:sz w:val="24"/>
-          <w:szCs w:val="24"/>
-        </w:rPr>
-        <w:t xml:space="preserve">   </w:t>
-      </w:r>
-    </w:p>
-    <w:p>
-      <w:pPr>
-        <w:spacing w:after="0" w:line="360" w:lineRule="auto"/>
-        <w:rPr>
-          <w:rFonts w:ascii="Calibri" w:hAnsi="Calibri" w:cs="Calibri"/>
-          <w:sz w:val="24"/>
-          <w:szCs w:val="28"/>
-        </w:rPr>
-      </w:pPr>
-      <w:r>
-        <w:rPr>
-          <w:rFonts w:ascii="Calibri" w:hAnsi="Calibri" w:cs="Calibri"/>
-          <w:sz w:val="28"/>
-          <w:szCs w:val="28"/>
-        </w:rPr>
-        <w:tab/>
-      </w:r>
-      <w:r>
-        <w:rPr>
-          <w:rFonts w:ascii="Calibri" w:hAnsi="Calibri" w:cs="Calibri"/>
-          <w:sz w:val="24"/>
-          <w:szCs w:val="28"/>
-        </w:rPr>
-        <w:t>GitHub</w:t>
-      </w:r>
-      <w:r>
-        <w:rPr>
-          <w:rFonts w:ascii="Calibri" w:hAnsi="Calibri" w:cs="Calibri"/>
-          <w:sz w:val="24"/>
-          <w:szCs w:val="28"/>
-        </w:rPr>
-        <w:t xml:space="preserve"> a aussi été utile pour le projet</w:t>
-      </w:r>
-      <w:r>
-        <w:rPr>
-          <w:rFonts w:ascii="Calibri" w:hAnsi="Calibri" w:cs="Calibri"/>
-          <w:sz w:val="24"/>
-          <w:szCs w:val="28"/>
-        </w:rPr>
-        <w:t xml:space="preserve">, </w:t>
-      </w:r>
-      <w:r>
-        <w:rPr>
-          <w:rFonts w:ascii="Calibri" w:hAnsi="Calibri" w:cs="Calibri"/>
-          <w:sz w:val="24"/>
-          <w:szCs w:val="28"/>
-        </w:rPr>
-        <w:t>car nous pouvions aller voir les exemples du professeur pour nous aider. Avec la base du code que le professeur nous montrai</w:t>
-      </w:r>
-      <w:r>
-        <w:rPr>
-          <w:rFonts w:ascii="Calibri" w:hAnsi="Calibri" w:cs="Calibri"/>
-          <w:sz w:val="24"/>
-          <w:szCs w:val="28"/>
-        </w:rPr>
-        <w:t>t</w:t>
-      </w:r>
-      <w:r>
-        <w:rPr>
-          <w:rFonts w:ascii="Calibri" w:hAnsi="Calibri" w:cs="Calibri"/>
-          <w:sz w:val="24"/>
-          <w:szCs w:val="28"/>
-        </w:rPr>
-        <w:t>, il était plus facile de cré</w:t>
-      </w:r>
-      <w:r>
-        <w:rPr>
-          <w:rFonts w:ascii="Calibri" w:hAnsi="Calibri" w:cs="Calibri"/>
-          <w:sz w:val="24"/>
-          <w:szCs w:val="28"/>
-        </w:rPr>
-        <w:t>er</w:t>
-      </w:r>
-      <w:r>
-        <w:rPr>
-          <w:rFonts w:ascii="Calibri" w:hAnsi="Calibri" w:cs="Calibri"/>
-          <w:sz w:val="24"/>
-          <w:szCs w:val="28"/>
-        </w:rPr>
-        <w:t xml:space="preserve"> un aspect du projet que d’avoir à tou</w:t>
-      </w:r>
-      <w:r>
-        <w:rPr>
-          <w:rFonts w:ascii="Calibri" w:hAnsi="Calibri" w:cs="Calibri"/>
-          <w:sz w:val="24"/>
-          <w:szCs w:val="28"/>
-        </w:rPr>
-        <w:t>t</w:t>
-      </w:r>
-      <w:r>
-        <w:rPr>
-          <w:rFonts w:ascii="Calibri" w:hAnsi="Calibri" w:cs="Calibri"/>
-          <w:sz w:val="24"/>
-          <w:szCs w:val="28"/>
-        </w:rPr>
-        <w:t xml:space="preserve"> commencer à zéro. </w:t>
-      </w:r>
-    </w:p>
-    <w:p>
-      <w:pPr>
-        <w:rPr>
-          <w:rFonts w:ascii="Calibri" w:hAnsi="Calibri" w:cs="Calibri"/>
-          <w:sz w:val="28"/>
-          <w:szCs w:val="28"/>
-        </w:rPr>
-      </w:pPr>
-      <w:r>
-        <w:rPr>
-          <w:rFonts w:ascii="Calibri" w:hAnsi="Calibri" w:cs="Calibri"/>
-          <w:sz w:val="28"/>
-          <w:szCs w:val="28"/>
-        </w:rPr>
-        <w:br w:type="page"/>
-      </w:r>
-    </w:p>
-    <w:p>
-      <w:pPr>
+        <w:t xml:space="preserve"> (TP2)</w:t>
+      </w:r>
+    </w:p>
+    <w:p>
+      <w:pPr>
+        <w:rPr>
+          <w:sz w:val="24"/>
+        </w:rPr>
+      </w:pPr>
+      <w:r>
+        <w:rPr>
+          <w:sz w:val="24"/>
+        </w:rPr>
+        <w:t>Pour ce qui est des fonctionnalités de caméra, nous avons implémenté les fonctionnalités suivantes :</w:t>
+      </w:r>
+    </w:p>
+    <w:p>
+      <w:pPr>
+        <w:pStyle w:val="ListParagraph"/>
+        <w:numPr>
+          <w:ilvl w:val="0"/>
+          <w:numId w:val="4"/>
+        </w:numPr>
         <w:rPr>
           <w:rFonts w:ascii="Calibri" w:hAnsi="Calibri" w:cs="Calibri"/>
           <w:b/>
@@ -5389,11 +5526,1021 @@
       </w:pPr>
       <w:r>
         <w:rPr>
+          <w:sz w:val="24"/>
+        </w:rPr>
+        <w:t xml:space="preserve">Il est possible de transformer une caméra par rapport à une ou des entités géométriques […] (6.1). L’utilisateur est en mesure de modifier les paramètres de la vue active (celle où son curseur réside) en utilisant la </w:t>
+      </w:r>
+      <w:r>
+        <w:rPr>
+          <w:sz w:val="24"/>
+        </w:rPr>
+        <w:t xml:space="preserve">molette de la souris. Lorsqu’on l’envoie </w:t>
+      </w:r>
+      <w:r>
+        <w:rPr>
+          <w:sz w:val="24"/>
+        </w:rPr>
+        <w:t>de</w:t>
+      </w:r>
+      <w:r>
+        <w:rPr>
+          <w:sz w:val="24"/>
+        </w:rPr>
+        <w:t xml:space="preserve"> l’avant, l’application réagit en déplaçant la caméra en direction de son axe Z positif et se rapproche ainsi des entités affichées, et vice-versa lorsqu’on l’envoie vers l’arrière. L’utilisateur peut aussi faire un </w:t>
+      </w:r>
+      <w:proofErr w:type="spellStart"/>
+      <w:r>
+        <w:rPr>
+          <w:i/>
+          <w:sz w:val="24"/>
+        </w:rPr>
+        <w:t>press</w:t>
+      </w:r>
+      <w:proofErr w:type="spellEnd"/>
+      <w:r>
+        <w:rPr>
+          <w:i/>
+          <w:sz w:val="24"/>
+        </w:rPr>
+        <w:t xml:space="preserve"> and </w:t>
+      </w:r>
+      <w:proofErr w:type="spellStart"/>
+      <w:r>
+        <w:rPr>
+          <w:i/>
+          <w:sz w:val="24"/>
+        </w:rPr>
+        <w:t>hold</w:t>
+      </w:r>
+      <w:proofErr w:type="spellEnd"/>
+      <w:r>
+        <w:rPr>
+          <w:sz w:val="24"/>
+        </w:rPr>
+        <w:t xml:space="preserve"> sur la molette afin d’effectuer un mouvement panoramique, ou une rotation si la touche SHIFT a été maintenue lo</w:t>
+      </w:r>
+      <w:r>
+        <w:rPr>
+          <w:sz w:val="24"/>
+        </w:rPr>
+        <w:t>rs de l’appui sur la</w:t>
+      </w:r>
+      <w:r>
+        <w:rPr>
+          <w:sz w:val="24"/>
+        </w:rPr>
+        <w:t xml:space="preserve"> molette. L’action courante d’éditi</w:t>
+      </w:r>
+      <w:r>
+        <w:rPr>
+          <w:sz w:val="24"/>
+        </w:rPr>
+        <w:t>on ou de sélection est suspendue lors de la modification de la vue, et pourra reprendre une fois la modification terminée. La modification se termine si l’utilisateur relâche la molette pour confirmer, ou s’il fait un clic droit ce qui remet la vue dans son état initial.</w:t>
+      </w:r>
+    </w:p>
+    <w:p>
+      <w:pPr>
+        <w:pStyle w:val="ListParagraph"/>
+        <w:numPr>
+          <w:ilvl w:val="0"/>
+          <w:numId w:val="4"/>
+        </w:numPr>
+        <w:rPr>
           <w:rFonts w:ascii="Calibri" w:hAnsi="Calibri" w:cs="Calibri"/>
           <w:b/>
           <w:sz w:val="40"/>
           <w:szCs w:val="40"/>
         </w:rPr>
+      </w:pPr>
+      <w:r>
+        <w:rPr>
+          <w:sz w:val="24"/>
+        </w:rPr>
+        <w:t>Mode de projection […] (6.2). Dans l’outil de sélection, il est possible de changer le mode de projection pour toutes les caméras en utilisant le menu situé à droite de l’écran, ou encore en appuyant sur les touches ‘6’ et ‘7’ du clavier.</w:t>
+      </w:r>
+    </w:p>
+    <w:p>
+      <w:pPr>
+        <w:pStyle w:val="ListParagraph"/>
+        <w:numPr>
+          <w:ilvl w:val="0"/>
+          <w:numId w:val="4"/>
+        </w:numPr>
+        <w:rPr>
+          <w:rFonts w:ascii="Calibri" w:hAnsi="Calibri" w:cs="Calibri"/>
+          <w:b/>
+          <w:sz w:val="40"/>
+          <w:szCs w:val="40"/>
+        </w:rPr>
+      </w:pPr>
+      <w:r>
+        <w:rPr>
+          <w:rFonts w:ascii="Calibri" w:hAnsi="Calibri" w:cs="Calibri"/>
+          <w:b/>
+          <w:noProof/>
+          <w:sz w:val="40"/>
+          <w:szCs w:val="40"/>
+          <w:lang w:eastAsia="fr-CA"/>
+        </w:rPr>
+        <w:drawing>
+          <wp:anchor distT="0" distB="0" distL="114300" distR="114300" simplePos="0" relativeHeight="251659264" behindDoc="1" locked="0" layoutInCell="1" allowOverlap="1" wp14:anchorId="5E726CC6" wp14:editId="66C3C477">
+            <wp:simplePos x="0" y="0"/>
+            <wp:positionH relativeFrom="column">
+              <wp:posOffset>3067050</wp:posOffset>
+            </wp:positionH>
+            <wp:positionV relativeFrom="paragraph">
+              <wp:posOffset>393700</wp:posOffset>
+            </wp:positionV>
+            <wp:extent cx="3200400" cy="3032125"/>
+            <wp:effectExtent l="0" t="0" r="0" b="0"/>
+            <wp:wrapThrough wrapText="bothSides">
+              <wp:wrapPolygon edited="0">
+                <wp:start x="0" y="0"/>
+                <wp:lineTo x="0" y="21442"/>
+                <wp:lineTo x="21471" y="21442"/>
+                <wp:lineTo x="21471" y="0"/>
+                <wp:lineTo x="0" y="0"/>
+              </wp:wrapPolygon>
+            </wp:wrapThrough>
+            <wp:docPr id="2" name="Picture 2"/>
+            <wp:cNvGraphicFramePr>
+              <a:graphicFrameLocks xmlns:a="http://schemas.openxmlformats.org/drawingml/2006/main" noChangeAspect="1"/>
+            </wp:cNvGraphicFramePr>
+            <a:graphic xmlns:a="http://schemas.openxmlformats.org/drawingml/2006/main">
+              <a:graphicData uri="http://schemas.openxmlformats.org/drawingml/2006/picture">
+                <pic:pic xmlns:pic="http://schemas.openxmlformats.org/drawingml/2006/picture">
+                  <pic:nvPicPr>
+                    <pic:cNvPr id="0" name="Picture 1"/>
+                    <pic:cNvPicPr>
+                      <a:picLocks noChangeAspect="1" noChangeArrowheads="1"/>
+                    </pic:cNvPicPr>
+                  </pic:nvPicPr>
+                  <pic:blipFill rotWithShape="1">
+                    <a:blip r:embed="rId10">
+                      <a:extLst>
+                        <a:ext uri="{28A0092B-C50C-407E-A947-70E740481C1C}">
+                          <a14:useLocalDpi xmlns:a14="http://schemas.microsoft.com/office/drawing/2010/main" val="0"/>
+                        </a:ext>
+                      </a:extLst>
+                    </a:blip>
+                    <a:srcRect l="20088" b="7955"/>
+                    <a:stretch/>
+                  </pic:blipFill>
+                  <pic:spPr bwMode="auto">
+                    <a:xfrm>
+                      <a:off x="0" y="0"/>
+                      <a:ext cx="3200400" cy="3032125"/>
+                    </a:xfrm>
+                    <a:prstGeom prst="rect">
+                      <a:avLst/>
+                    </a:prstGeom>
+                    <a:noFill/>
+                    <a:ln>
+                      <a:noFill/>
+                    </a:ln>
+                    <a:extLst>
+                      <a:ext uri="{53640926-AAD7-44D8-BBD7-CCE9431645EC}">
+                        <a14:shadowObscured xmlns:a14="http://schemas.microsoft.com/office/drawing/2010/main"/>
+                      </a:ext>
+                    </a:extLst>
+                  </pic:spPr>
+                </pic:pic>
+              </a:graphicData>
+            </a:graphic>
+            <wp14:sizeRelH relativeFrom="page">
+              <wp14:pctWidth>0</wp14:pctWidth>
+            </wp14:sizeRelH>
+            <wp14:sizeRelV relativeFrom="page">
+              <wp14:pctHeight>0</wp14:pctHeight>
+            </wp14:sizeRelV>
+          </wp:anchor>
+        </w:drawing>
+      </w:r>
+      <w:r>
+        <w:rPr>
+          <w:sz w:val="24"/>
+        </w:rPr>
+        <w:t xml:space="preserve">Agencement. Il est possible de voir une scène de plusieurs points de vue différents […] (6.3). Encore dans l’outil de sélection, l’utilisateur a la possibilité de cliquer sur l’option </w:t>
+      </w:r>
+      <w:proofErr w:type="spellStart"/>
+      <w:r>
+        <w:rPr>
+          <w:i/>
+          <w:sz w:val="24"/>
+        </w:rPr>
+        <w:t>two</w:t>
+      </w:r>
+      <w:proofErr w:type="spellEnd"/>
+      <w:r>
+        <w:rPr>
+          <w:i/>
+          <w:sz w:val="24"/>
+        </w:rPr>
+        <w:t xml:space="preserve"> </w:t>
+      </w:r>
+      <w:proofErr w:type="spellStart"/>
+      <w:r>
+        <w:rPr>
+          <w:i/>
+          <w:sz w:val="24"/>
+        </w:rPr>
+        <w:t>viewports</w:t>
+      </w:r>
+      <w:proofErr w:type="spellEnd"/>
+      <w:r>
+        <w:rPr>
+          <w:sz w:val="24"/>
+        </w:rPr>
+        <w:t xml:space="preserve"> afin d’activer une seconde caméra. Celles-ci peuvent être orientées de manière indépendante et peuvent tout</w:t>
+      </w:r>
+      <w:r>
+        <w:rPr>
+          <w:sz w:val="24"/>
+        </w:rPr>
+        <w:t>es deux être utilisées pour de l’édition.</w:t>
+      </w:r>
+      <w:r>
+        <w:rPr>
+          <w:sz w:val="24"/>
+        </w:rPr>
+        <w:t xml:space="preserve"> Par ailleurs, le rendu se fait de manière simultanée dans chaque vue.</w:t>
+      </w:r>
+    </w:p>
+    <w:p>
+      <w:pPr>
+        <w:pStyle w:val="ListParagraph"/>
+        <w:numPr>
+          <w:ilvl w:val="0"/>
+          <w:numId w:val="4"/>
+        </w:numPr>
+        <w:rPr>
+          <w:rFonts w:ascii="Calibri" w:hAnsi="Calibri" w:cs="Calibri"/>
+          <w:b/>
+          <w:sz w:val="40"/>
+          <w:szCs w:val="40"/>
+        </w:rPr>
+      </w:pPr>
+      <w:r>
+        <w:rPr>
+          <w:sz w:val="24"/>
+        </w:rPr>
+        <w:t xml:space="preserve">Occlusion. L’application utilise une technique d’occlusion autre que celles de base […]. Dans notre application, nous avons fait l’implantation d’une structure de type </w:t>
+      </w:r>
+      <w:proofErr w:type="spellStart"/>
+      <w:r>
+        <w:rPr>
+          <w:i/>
+          <w:sz w:val="24"/>
+        </w:rPr>
+        <w:t>bounding</w:t>
+      </w:r>
+      <w:proofErr w:type="spellEnd"/>
+      <w:r>
+        <w:rPr>
+          <w:i/>
+          <w:sz w:val="24"/>
+        </w:rPr>
+        <w:t xml:space="preserve"> volume </w:t>
+      </w:r>
+      <w:proofErr w:type="spellStart"/>
+      <w:r>
+        <w:rPr>
+          <w:i/>
+          <w:sz w:val="24"/>
+        </w:rPr>
+        <w:t>hierarchy</w:t>
+      </w:r>
+      <w:proofErr w:type="spellEnd"/>
+      <w:r>
+        <w:rPr>
+          <w:i/>
+          <w:sz w:val="24"/>
+        </w:rPr>
+        <w:t xml:space="preserve"> (BVH)</w:t>
+      </w:r>
+      <w:r>
+        <w:rPr>
+          <w:sz w:val="24"/>
+        </w:rPr>
+        <w:t xml:space="preserve">. Celle-ci est contenue </w:t>
+      </w:r>
+      <w:r>
+        <w:rPr>
+          <w:sz w:val="24"/>
+        </w:rPr>
+        <w:lastRenderedPageBreak/>
+        <w:t xml:space="preserve">dans notre objet de scène et permet d’effectuer des recherches dans l’espace 3D de manière efficace. La structure est mise à jour à chaque fois qu’un objet de la scène est inséré, modifié ou supprimé. Cette structure est utile pour notre outil de sélection, mais sert principalement à la classe de rendu. À chaque fois qu’on doit rendre la scène, </w:t>
+      </w:r>
+      <w:r>
+        <w:rPr>
+          <w:sz w:val="24"/>
+        </w:rPr>
+        <w:t>il faut</w:t>
+      </w:r>
+      <w:r>
+        <w:rPr>
+          <w:sz w:val="24"/>
+        </w:rPr>
+        <w:t xml:space="preserve"> faire une requête </w:t>
+      </w:r>
+      <w:r>
+        <w:rPr>
+          <w:sz w:val="24"/>
+        </w:rPr>
+        <w:t>(</w:t>
+      </w:r>
+      <w:r>
+        <w:rPr>
+          <w:sz w:val="24"/>
+        </w:rPr>
+        <w:t>par caméra</w:t>
+      </w:r>
+      <w:r>
+        <w:rPr>
+          <w:sz w:val="24"/>
+        </w:rPr>
+        <w:t>)</w:t>
+      </w:r>
+      <w:r>
+        <w:rPr>
+          <w:sz w:val="24"/>
+        </w:rPr>
+        <w:t xml:space="preserve"> pour déterminer quelles géométries son</w:t>
+      </w:r>
+      <w:r>
+        <w:rPr>
+          <w:sz w:val="24"/>
+        </w:rPr>
+        <w:t>t visibles afin de les dessiner. Cette structure nous permet d’éliminer plusieurs géométries qui n’auront pas à être dessinées puisqu’on ne les verraient pas de toute façon.</w:t>
+      </w:r>
+      <w:r>
+        <w:rPr>
+          <w:rFonts w:ascii="Calibri" w:hAnsi="Calibri" w:cs="Calibri"/>
+          <w:b/>
+          <w:sz w:val="40"/>
+          <w:szCs w:val="40"/>
+        </w:rPr>
+        <w:t xml:space="preserve"> </w:t>
+      </w:r>
+      <w:bookmarkStart w:id="0" w:name="_GoBack"/>
+      <w:bookmarkEnd w:id="0"/>
+      <w:r>
+        <w:rPr>
+          <w:rFonts w:ascii="Calibri" w:hAnsi="Calibri" w:cs="Calibri"/>
+          <w:b/>
+          <w:sz w:val="40"/>
+          <w:szCs w:val="40"/>
+        </w:rPr>
+        <w:br w:type="page"/>
+      </w:r>
+    </w:p>
+    <w:p>
+      <w:pPr>
+        <w:rPr>
+          <w:rFonts w:ascii="Calibri" w:hAnsi="Calibri" w:cs="Calibri"/>
+          <w:b/>
+          <w:sz w:val="40"/>
+          <w:szCs w:val="40"/>
+        </w:rPr>
+      </w:pPr>
+      <w:r>
+        <w:rPr>
+          <w:rFonts w:ascii="Calibri" w:hAnsi="Calibri" w:cs="Calibri"/>
+          <w:b/>
+          <w:sz w:val="40"/>
+          <w:szCs w:val="40"/>
+        </w:rPr>
+        <w:lastRenderedPageBreak/>
+        <w:t>Ressources</w:t>
+      </w:r>
+    </w:p>
+    <w:p>
+      <w:pPr>
+        <w:spacing w:after="0" w:line="360" w:lineRule="auto"/>
+        <w:rPr>
+          <w:rFonts w:cstheme="minorHAnsi"/>
+          <w:sz w:val="24"/>
+          <w:szCs w:val="24"/>
+        </w:rPr>
+      </w:pPr>
+      <w:r>
+        <w:rPr>
+          <w:rFonts w:ascii="Calibri" w:hAnsi="Calibri" w:cs="Calibri"/>
+          <w:b/>
+          <w:sz w:val="40"/>
+          <w:szCs w:val="40"/>
+        </w:rPr>
+        <w:tab/>
+      </w:r>
+      <w:r>
+        <w:rPr>
+          <w:rFonts w:cstheme="minorHAnsi"/>
+          <w:sz w:val="24"/>
+          <w:szCs w:val="24"/>
+        </w:rPr>
+        <w:t>Nous avons essayé de faire le projet en utilisant du code généré par nous-même</w:t>
+      </w:r>
+      <w:r>
+        <w:rPr>
+          <w:rFonts w:cstheme="minorHAnsi"/>
+          <w:sz w:val="24"/>
+          <w:szCs w:val="24"/>
+        </w:rPr>
+        <w:t>s.</w:t>
+      </w:r>
+      <w:r>
+        <w:rPr>
+          <w:rFonts w:cstheme="minorHAnsi"/>
+          <w:sz w:val="24"/>
+          <w:szCs w:val="24"/>
+        </w:rPr>
+        <w:t xml:space="preserve"> Pour la majorité du projet, nous avons réussi à faire ça</w:t>
+      </w:r>
+      <w:r>
+        <w:rPr>
+          <w:rFonts w:cstheme="minorHAnsi"/>
+          <w:sz w:val="24"/>
+          <w:szCs w:val="24"/>
+        </w:rPr>
+        <w:t xml:space="preserve">, </w:t>
+      </w:r>
+      <w:r>
+        <w:rPr>
+          <w:rFonts w:cstheme="minorHAnsi"/>
+          <w:sz w:val="24"/>
+          <w:szCs w:val="24"/>
+        </w:rPr>
+        <w:t xml:space="preserve">mais il y a évidemment des places où nous avions besoin d’utiliser des </w:t>
+      </w:r>
+      <w:r>
+        <w:rPr>
+          <w:rFonts w:cstheme="minorHAnsi"/>
+          <w:sz w:val="24"/>
+          <w:szCs w:val="24"/>
+        </w:rPr>
+        <w:t>ressources externes.</w:t>
+      </w:r>
+    </w:p>
+    <w:p>
+      <w:pPr>
+        <w:spacing w:after="0" w:line="360" w:lineRule="auto"/>
+        <w:rPr>
+          <w:rFonts w:cstheme="minorHAnsi"/>
+          <w:sz w:val="24"/>
+          <w:szCs w:val="24"/>
+        </w:rPr>
+      </w:pPr>
+      <w:r>
+        <w:rPr>
+          <w:rFonts w:cstheme="minorHAnsi"/>
+          <w:sz w:val="24"/>
+          <w:szCs w:val="24"/>
+        </w:rPr>
+        <w:tab/>
+        <w:t>Gr</w:t>
+      </w:r>
+      <w:r>
+        <w:rPr>
+          <w:rFonts w:cstheme="minorHAnsi"/>
+          <w:sz w:val="24"/>
+          <w:szCs w:val="24"/>
+        </w:rPr>
+        <w:t>â</w:t>
+      </w:r>
+      <w:r>
+        <w:rPr>
+          <w:rFonts w:cstheme="minorHAnsi"/>
+          <w:sz w:val="24"/>
+          <w:szCs w:val="24"/>
+        </w:rPr>
+        <w:t xml:space="preserve">ce à </w:t>
+      </w:r>
+      <w:proofErr w:type="spellStart"/>
+      <w:r>
+        <w:rPr>
+          <w:rFonts w:cstheme="minorHAnsi"/>
+          <w:sz w:val="24"/>
+          <w:szCs w:val="24"/>
+        </w:rPr>
+        <w:t>openFrameworks</w:t>
+      </w:r>
+      <w:proofErr w:type="spellEnd"/>
+      <w:r>
+        <w:rPr>
+          <w:rFonts w:cstheme="minorHAnsi"/>
+          <w:sz w:val="24"/>
+          <w:szCs w:val="24"/>
+        </w:rPr>
+        <w:t>, nous avions des outils à notre disposition qui</w:t>
+      </w:r>
+      <w:r>
+        <w:rPr>
+          <w:rFonts w:cstheme="minorHAnsi"/>
+          <w:sz w:val="24"/>
+          <w:szCs w:val="24"/>
+        </w:rPr>
+        <w:t xml:space="preserve"> nous</w:t>
+      </w:r>
+      <w:r>
+        <w:rPr>
+          <w:rFonts w:cstheme="minorHAnsi"/>
+          <w:sz w:val="24"/>
+          <w:szCs w:val="24"/>
+        </w:rPr>
+        <w:t xml:space="preserve"> on</w:t>
+      </w:r>
+      <w:r>
+        <w:rPr>
+          <w:rFonts w:cstheme="minorHAnsi"/>
+          <w:sz w:val="24"/>
+          <w:szCs w:val="24"/>
+        </w:rPr>
+        <w:t>t facilité</w:t>
+      </w:r>
+      <w:r>
+        <w:rPr>
+          <w:rFonts w:cstheme="minorHAnsi"/>
+          <w:sz w:val="24"/>
+          <w:szCs w:val="24"/>
+        </w:rPr>
+        <w:t xml:space="preserve"> la tâche pour certains él</w:t>
+      </w:r>
+      <w:r>
+        <w:rPr>
+          <w:rFonts w:cstheme="minorHAnsi"/>
+          <w:sz w:val="24"/>
+          <w:szCs w:val="24"/>
+        </w:rPr>
+        <w:t xml:space="preserve">éments de l’application. </w:t>
+      </w:r>
+      <w:r>
+        <w:rPr>
+          <w:rFonts w:cstheme="minorHAnsi"/>
+          <w:sz w:val="24"/>
+          <w:szCs w:val="24"/>
+        </w:rPr>
+        <w:t>Un des outils que nous avons utilisé</w:t>
+      </w:r>
+      <w:r>
+        <w:rPr>
+          <w:rFonts w:cstheme="minorHAnsi"/>
+          <w:sz w:val="24"/>
+          <w:szCs w:val="24"/>
+        </w:rPr>
+        <w:t xml:space="preserve"> </w:t>
+      </w:r>
+      <w:r>
+        <w:rPr>
+          <w:rFonts w:cstheme="minorHAnsi"/>
+          <w:sz w:val="24"/>
+          <w:szCs w:val="24"/>
+        </w:rPr>
+        <w:t xml:space="preserve">est </w:t>
+      </w:r>
+      <w:proofErr w:type="spellStart"/>
+      <w:r>
+        <w:rPr>
+          <w:rFonts w:cstheme="minorHAnsi"/>
+          <w:sz w:val="24"/>
+          <w:szCs w:val="24"/>
+        </w:rPr>
+        <w:t>ofxGui</w:t>
+      </w:r>
+      <w:proofErr w:type="spellEnd"/>
+      <w:r>
+        <w:rPr>
+          <w:rFonts w:cstheme="minorHAnsi"/>
+          <w:sz w:val="24"/>
+          <w:szCs w:val="24"/>
+        </w:rPr>
+        <w:t xml:space="preserve">. Cette classe est utilisée pour créer des interfaces graphiques simples pour l’usager. Nous avons créé des panneaux interactifs qui permettent à l’usager de modifier des attributs de certaines composantes dans la scène. En </w:t>
+      </w:r>
+      <w:r>
+        <w:rPr>
+          <w:rFonts w:cstheme="minorHAnsi"/>
+          <w:sz w:val="24"/>
+          <w:szCs w:val="24"/>
+        </w:rPr>
+        <w:t>déplacent</w:t>
+      </w:r>
+      <w:r>
+        <w:rPr>
+          <w:rFonts w:cstheme="minorHAnsi"/>
+          <w:sz w:val="24"/>
+          <w:szCs w:val="24"/>
+        </w:rPr>
+        <w:t xml:space="preserve"> les éléments dans l’interface, les variables sont mises à jour et changent l’apparence </w:t>
+      </w:r>
+      <w:r>
+        <w:rPr>
+          <w:rFonts w:cstheme="minorHAnsi"/>
+          <w:sz w:val="24"/>
+          <w:szCs w:val="24"/>
+        </w:rPr>
+        <w:t>de la composante dans la scène par l’entremise de rappels de fonctions que nous avons préalablement configurés.</w:t>
+      </w:r>
+    </w:p>
+    <w:p>
+      <w:pPr>
+        <w:spacing w:after="0" w:line="360" w:lineRule="auto"/>
+        <w:rPr>
+          <w:rFonts w:cstheme="minorHAnsi"/>
+          <w:sz w:val="24"/>
+          <w:szCs w:val="24"/>
+        </w:rPr>
+      </w:pPr>
+      <w:r>
+        <w:rPr>
+          <w:rFonts w:cstheme="minorHAnsi"/>
+          <w:sz w:val="24"/>
+          <w:szCs w:val="24"/>
+        </w:rPr>
+        <w:tab/>
+        <w:t xml:space="preserve">Nous avons aussi utilisé </w:t>
+      </w:r>
+      <w:proofErr w:type="spellStart"/>
+      <w:r>
+        <w:rPr>
+          <w:rFonts w:cstheme="minorHAnsi"/>
+          <w:sz w:val="24"/>
+          <w:szCs w:val="24"/>
+        </w:rPr>
+        <w:t>ofxAssimpModelLoader</w:t>
+      </w:r>
+      <w:proofErr w:type="spellEnd"/>
+      <w:r>
+        <w:rPr>
+          <w:rFonts w:cstheme="minorHAnsi"/>
+          <w:sz w:val="24"/>
+          <w:szCs w:val="24"/>
+        </w:rPr>
+        <w:t xml:space="preserve"> qui permet de charger en mémoire </w:t>
+      </w:r>
+      <w:r>
+        <w:rPr>
+          <w:rFonts w:cstheme="minorHAnsi"/>
+          <w:sz w:val="24"/>
+          <w:szCs w:val="24"/>
+        </w:rPr>
+        <w:t xml:space="preserve">et traiter des modèles 3D de manière pratique. </w:t>
+      </w:r>
+      <w:r>
+        <w:rPr>
+          <w:rFonts w:cstheme="minorHAnsi"/>
+          <w:sz w:val="24"/>
+          <w:szCs w:val="24"/>
+        </w:rPr>
+        <w:t>Il faut simplement déclarer un</w:t>
+      </w:r>
+      <w:r>
+        <w:rPr>
+          <w:rFonts w:cstheme="minorHAnsi"/>
+          <w:sz w:val="24"/>
+          <w:szCs w:val="24"/>
+        </w:rPr>
+        <w:t xml:space="preserve">e </w:t>
+      </w:r>
+      <w:r>
+        <w:rPr>
+          <w:rFonts w:cstheme="minorHAnsi"/>
+          <w:sz w:val="24"/>
+          <w:szCs w:val="24"/>
+        </w:rPr>
+        <w:t>variable de</w:t>
+      </w:r>
+      <w:r>
+        <w:rPr>
+          <w:rFonts w:cstheme="minorHAnsi"/>
+          <w:sz w:val="24"/>
+          <w:szCs w:val="24"/>
+        </w:rPr>
+        <w:t xml:space="preserve"> type </w:t>
+      </w:r>
+      <w:proofErr w:type="spellStart"/>
+      <w:r>
+        <w:rPr>
+          <w:rFonts w:cstheme="minorHAnsi"/>
+          <w:sz w:val="24"/>
+          <w:szCs w:val="24"/>
+        </w:rPr>
+        <w:t>ofxAssimpModelLoader</w:t>
+      </w:r>
+      <w:proofErr w:type="spellEnd"/>
+      <w:r>
+        <w:rPr>
+          <w:rFonts w:cstheme="minorHAnsi"/>
+          <w:sz w:val="24"/>
+          <w:szCs w:val="24"/>
+        </w:rPr>
+        <w:t xml:space="preserve"> et</w:t>
+      </w:r>
+      <w:r>
+        <w:rPr>
+          <w:rFonts w:cstheme="minorHAnsi"/>
+          <w:sz w:val="24"/>
+          <w:szCs w:val="24"/>
+        </w:rPr>
+        <w:t xml:space="preserve"> de</w:t>
+      </w:r>
+      <w:r>
+        <w:rPr>
+          <w:rFonts w:cstheme="minorHAnsi"/>
+          <w:sz w:val="24"/>
+          <w:szCs w:val="24"/>
+        </w:rPr>
+        <w:t xml:space="preserve"> charger le modelé avec les fonctions approprié</w:t>
+      </w:r>
+      <w:r>
+        <w:rPr>
+          <w:rFonts w:cstheme="minorHAnsi"/>
+          <w:sz w:val="24"/>
+          <w:szCs w:val="24"/>
+        </w:rPr>
+        <w:t>es.</w:t>
+      </w:r>
+      <w:r>
+        <w:rPr>
+          <w:rFonts w:cstheme="minorHAnsi"/>
+          <w:sz w:val="24"/>
+          <w:szCs w:val="24"/>
+        </w:rPr>
+        <w:t xml:space="preserve"> Il est ensuite assez facile de dessiner les aspects désir</w:t>
+      </w:r>
+      <w:r>
+        <w:rPr>
+          <w:rFonts w:cstheme="minorHAnsi"/>
+          <w:sz w:val="24"/>
+          <w:szCs w:val="24"/>
+        </w:rPr>
+        <w:t>és</w:t>
+      </w:r>
+      <w:r>
+        <w:rPr>
+          <w:rFonts w:cstheme="minorHAnsi"/>
+          <w:sz w:val="24"/>
+          <w:szCs w:val="24"/>
+        </w:rPr>
+        <w:t xml:space="preserve"> avec les autres fonctions.</w:t>
+      </w:r>
+    </w:p>
+    <w:p>
+      <w:pPr>
+        <w:spacing w:after="0" w:line="360" w:lineRule="auto"/>
+        <w:rPr>
+          <w:rFonts w:cstheme="minorHAnsi"/>
+          <w:sz w:val="24"/>
+          <w:szCs w:val="24"/>
+        </w:rPr>
+      </w:pPr>
+      <w:r>
+        <w:rPr>
+          <w:rFonts w:cstheme="minorHAnsi"/>
+          <w:sz w:val="24"/>
+          <w:szCs w:val="24"/>
+        </w:rPr>
+        <w:tab/>
+        <w:t>Le forum d’</w:t>
+      </w:r>
+      <w:proofErr w:type="spellStart"/>
+      <w:r>
+        <w:rPr>
+          <w:rFonts w:cstheme="minorHAnsi"/>
+          <w:sz w:val="24"/>
+          <w:szCs w:val="24"/>
+        </w:rPr>
+        <w:t>openFrameworks</w:t>
+      </w:r>
+      <w:proofErr w:type="spellEnd"/>
+      <w:r>
+        <w:rPr>
+          <w:rFonts w:cstheme="minorHAnsi"/>
+          <w:sz w:val="24"/>
+          <w:szCs w:val="24"/>
+        </w:rPr>
+        <w:t xml:space="preserve"> nous a aussi aidés </w:t>
+      </w:r>
+      <w:r>
+        <w:rPr>
+          <w:rFonts w:cstheme="minorHAnsi"/>
+          <w:sz w:val="24"/>
+          <w:szCs w:val="24"/>
+        </w:rPr>
+        <w:t>durant le projet. Quand nous av</w:t>
+      </w:r>
+      <w:r>
+        <w:rPr>
+          <w:rFonts w:cstheme="minorHAnsi"/>
+          <w:sz w:val="24"/>
+          <w:szCs w:val="24"/>
+        </w:rPr>
+        <w:t>ons des problèmes</w:t>
+      </w:r>
+      <w:r>
+        <w:rPr>
+          <w:rFonts w:cstheme="minorHAnsi"/>
+          <w:sz w:val="24"/>
+          <w:szCs w:val="24"/>
+        </w:rPr>
+        <w:t>,</w:t>
+      </w:r>
+      <w:r>
+        <w:rPr>
+          <w:rFonts w:cstheme="minorHAnsi"/>
+          <w:sz w:val="24"/>
+          <w:szCs w:val="24"/>
+        </w:rPr>
+        <w:t xml:space="preserve"> ou nous n’étions pas sur de comment approcher un aspect du projet, le forum a été un outil de référence pour des solutions. Par contre, nous avons essayé de ne pas trop </w:t>
+      </w:r>
+      <w:r>
+        <w:rPr>
+          <w:rFonts w:cstheme="minorHAnsi"/>
+          <w:sz w:val="24"/>
+          <w:szCs w:val="24"/>
+        </w:rPr>
+        <w:t>nous</w:t>
+      </w:r>
+      <w:r>
+        <w:rPr>
+          <w:rFonts w:cstheme="minorHAnsi"/>
+          <w:sz w:val="24"/>
+          <w:szCs w:val="24"/>
+        </w:rPr>
+        <w:t xml:space="preserve"> fier </w:t>
+      </w:r>
+      <w:r>
+        <w:rPr>
+          <w:rFonts w:cstheme="minorHAnsi"/>
+          <w:sz w:val="24"/>
+          <w:szCs w:val="24"/>
+        </w:rPr>
+        <w:t>à</w:t>
+      </w:r>
+      <w:r>
+        <w:rPr>
+          <w:rFonts w:cstheme="minorHAnsi"/>
+          <w:sz w:val="24"/>
+          <w:szCs w:val="24"/>
+        </w:rPr>
+        <w:t xml:space="preserve"> cet outil</w:t>
+      </w:r>
+      <w:r>
+        <w:rPr>
+          <w:rFonts w:cstheme="minorHAnsi"/>
+          <w:sz w:val="24"/>
+          <w:szCs w:val="24"/>
+        </w:rPr>
+        <w:t xml:space="preserve">, </w:t>
+      </w:r>
+      <w:r>
+        <w:rPr>
+          <w:rFonts w:cstheme="minorHAnsi"/>
+          <w:sz w:val="24"/>
+          <w:szCs w:val="24"/>
+        </w:rPr>
+        <w:t xml:space="preserve">car, comme il est mentionné, nous voulions essayer de créer quelque chose original.  </w:t>
+      </w:r>
+      <w:r>
+        <w:rPr>
+          <w:rFonts w:cstheme="minorHAnsi"/>
+          <w:sz w:val="24"/>
+          <w:szCs w:val="24"/>
+        </w:rPr>
+        <w:t xml:space="preserve">   </w:t>
+      </w:r>
+    </w:p>
+    <w:p>
+      <w:pPr>
+        <w:spacing w:after="0" w:line="360" w:lineRule="auto"/>
+        <w:rPr>
+          <w:rFonts w:ascii="Calibri" w:hAnsi="Calibri" w:cs="Calibri"/>
+          <w:sz w:val="24"/>
+          <w:szCs w:val="28"/>
+        </w:rPr>
+      </w:pPr>
+      <w:r>
+        <w:rPr>
+          <w:rFonts w:ascii="Calibri" w:hAnsi="Calibri" w:cs="Calibri"/>
+          <w:sz w:val="28"/>
+          <w:szCs w:val="28"/>
+        </w:rPr>
+        <w:tab/>
+      </w:r>
+      <w:proofErr w:type="spellStart"/>
+      <w:r>
+        <w:rPr>
+          <w:rFonts w:ascii="Calibri" w:hAnsi="Calibri" w:cs="Calibri"/>
+          <w:sz w:val="24"/>
+          <w:szCs w:val="28"/>
+        </w:rPr>
+        <w:t>GitHub</w:t>
+      </w:r>
+      <w:proofErr w:type="spellEnd"/>
+      <w:r>
+        <w:rPr>
+          <w:rFonts w:ascii="Calibri" w:hAnsi="Calibri" w:cs="Calibri"/>
+          <w:sz w:val="24"/>
+          <w:szCs w:val="28"/>
+        </w:rPr>
+        <w:t xml:space="preserve"> a aussi été utile pour le projet</w:t>
+      </w:r>
+      <w:r>
+        <w:rPr>
+          <w:rFonts w:ascii="Calibri" w:hAnsi="Calibri" w:cs="Calibri"/>
+          <w:sz w:val="24"/>
+          <w:szCs w:val="28"/>
+        </w:rPr>
+        <w:t xml:space="preserve">, </w:t>
+      </w:r>
+      <w:r>
+        <w:rPr>
+          <w:rFonts w:ascii="Calibri" w:hAnsi="Calibri" w:cs="Calibri"/>
+          <w:sz w:val="24"/>
+          <w:szCs w:val="28"/>
+        </w:rPr>
+        <w:t>car nous pouvions aller voir les exemples du professeur pour nous aider. Avec la base du code que le professeur nous montrai</w:t>
+      </w:r>
+      <w:r>
+        <w:rPr>
+          <w:rFonts w:ascii="Calibri" w:hAnsi="Calibri" w:cs="Calibri"/>
+          <w:sz w:val="24"/>
+          <w:szCs w:val="28"/>
+        </w:rPr>
+        <w:t>t</w:t>
+      </w:r>
+      <w:r>
+        <w:rPr>
+          <w:rFonts w:ascii="Calibri" w:hAnsi="Calibri" w:cs="Calibri"/>
+          <w:sz w:val="24"/>
+          <w:szCs w:val="28"/>
+        </w:rPr>
+        <w:t>, il était plus facile de cré</w:t>
+      </w:r>
+      <w:r>
+        <w:rPr>
+          <w:rFonts w:ascii="Calibri" w:hAnsi="Calibri" w:cs="Calibri"/>
+          <w:sz w:val="24"/>
+          <w:szCs w:val="28"/>
+        </w:rPr>
+        <w:t>er</w:t>
+      </w:r>
+      <w:r>
+        <w:rPr>
+          <w:rFonts w:ascii="Calibri" w:hAnsi="Calibri" w:cs="Calibri"/>
+          <w:sz w:val="24"/>
+          <w:szCs w:val="28"/>
+        </w:rPr>
+        <w:t xml:space="preserve"> un aspect du projet que d’avoir à tou</w:t>
+      </w:r>
+      <w:r>
+        <w:rPr>
+          <w:rFonts w:ascii="Calibri" w:hAnsi="Calibri" w:cs="Calibri"/>
+          <w:sz w:val="24"/>
+          <w:szCs w:val="28"/>
+        </w:rPr>
+        <w:t>t</w:t>
+      </w:r>
+      <w:r>
+        <w:rPr>
+          <w:rFonts w:ascii="Calibri" w:hAnsi="Calibri" w:cs="Calibri"/>
+          <w:sz w:val="24"/>
+          <w:szCs w:val="28"/>
+        </w:rPr>
+        <w:t xml:space="preserve"> commencer à zéro. </w:t>
+      </w:r>
+    </w:p>
+    <w:p>
+      <w:pPr>
+        <w:rPr>
+          <w:rFonts w:ascii="Calibri" w:hAnsi="Calibri" w:cs="Calibri"/>
+          <w:sz w:val="28"/>
+          <w:szCs w:val="28"/>
+        </w:rPr>
+      </w:pPr>
+      <w:r>
+        <w:rPr>
+          <w:rFonts w:ascii="Calibri" w:hAnsi="Calibri" w:cs="Calibri"/>
+          <w:sz w:val="28"/>
+          <w:szCs w:val="28"/>
+        </w:rPr>
+        <w:br w:type="page"/>
+      </w:r>
+    </w:p>
+    <w:p>
+      <w:pPr>
+        <w:rPr>
+          <w:rFonts w:ascii="Calibri" w:hAnsi="Calibri" w:cs="Calibri"/>
+          <w:b/>
+          <w:sz w:val="40"/>
+          <w:szCs w:val="40"/>
+        </w:rPr>
+      </w:pPr>
+      <w:r>
+        <w:rPr>
+          <w:rFonts w:ascii="Calibri" w:hAnsi="Calibri" w:cs="Calibri"/>
+          <w:b/>
+          <w:sz w:val="40"/>
+          <w:szCs w:val="40"/>
+        </w:rPr>
         <w:lastRenderedPageBreak/>
         <w:t>Présentation</w:t>
       </w:r>
@@ -5475,13 +6622,23 @@
         </w:rPr>
         <w:t xml:space="preserve"> chez Bentley </w:t>
       </w:r>
-      <w:r>
-        <w:rPr>
-          <w:rFonts w:ascii="Calibri" w:hAnsi="Calibri" w:cs="Calibri"/>
-          <w:sz w:val="24"/>
-          <w:szCs w:val="24"/>
-        </w:rPr>
-        <w:t xml:space="preserve">Systems en tant que développeur sur un projet dans le domaine du génie civil. J’ai toujours eu de l’intérêt pour les problèmes mathématiques, la géométrie 3D. Je prends des cours comme celui-ci afin de parfaire mes connaissances sur des aspects de la programmation que je n’ai pas eu la chance d’explorer lors de mon passage initial à l’Université Laval. </w:t>
+      <w:proofErr w:type="spellStart"/>
+      <w:r>
+        <w:rPr>
+          <w:rFonts w:ascii="Calibri" w:hAnsi="Calibri" w:cs="Calibri"/>
+          <w:sz w:val="24"/>
+          <w:szCs w:val="24"/>
+        </w:rPr>
+        <w:t>Systems</w:t>
+      </w:r>
+      <w:proofErr w:type="spellEnd"/>
+      <w:r>
+        <w:rPr>
+          <w:rFonts w:ascii="Calibri" w:hAnsi="Calibri" w:cs="Calibri"/>
+          <w:sz w:val="24"/>
+          <w:szCs w:val="24"/>
+        </w:rPr>
+        <w:t xml:space="preserve"> en tant que développeur sur un projet dans le domaine du génie civil. J’ai toujours eu de l’intérêt pour les problèmes mathématiques, la géométrie 3D. Je prends des cours comme celui-ci afin de parfaire mes connaissances sur des aspects de la programmation que je n’ai pas eu la chance d’explorer lors de mon passage initial à l’Université Laval. </w:t>
       </w:r>
     </w:p>
     <w:p>
@@ -5575,7 +6732,25 @@
           <w:sz w:val="24"/>
           <w:szCs w:val="28"/>
         </w:rPr>
-        <w:t>Bien que le baccalauréat et mon emploi m’ont permis d’acquérir des connaissances sur différents aspects de la programmation, plusieurs avenues restent à explorer. C’est pourquoi, je m’intéresse à ce cours.</w:t>
+        <w:t xml:space="preserve">Bien que le baccalauréat et mon emploi </w:t>
+      </w:r>
+      <w:proofErr w:type="gramStart"/>
+      <w:r>
+        <w:rPr>
+          <w:rFonts w:ascii="Calibri" w:hAnsi="Calibri" w:cs="Calibri"/>
+          <w:sz w:val="24"/>
+          <w:szCs w:val="28"/>
+        </w:rPr>
+        <w:t>m’ont</w:t>
+      </w:r>
+      <w:proofErr w:type="gramEnd"/>
+      <w:r>
+        <w:rPr>
+          <w:rFonts w:ascii="Calibri" w:hAnsi="Calibri" w:cs="Calibri"/>
+          <w:sz w:val="24"/>
+          <w:szCs w:val="28"/>
+        </w:rPr>
+        <w:t xml:space="preserve"> permis d’acquérir des connaissances sur différents aspects de la programmation, plusieurs avenues restent à explorer. C’est pourquoi, je m’intéresse à ce cours.</w:t>
       </w:r>
       <w:r>
         <w:t xml:space="preserve"> </w:t>
@@ -6652,6 +7827,15 @@
       <w:u w:val="single"/>
     </w:rPr>
   </w:style>
+  <w:style w:type="paragraph" w:styleId="NoSpacing">
+    <w:name w:val="No Spacing"/>
+    <w:uiPriority w:val="1"/>
+    <w:qFormat/>
+    <w:rsid w:val="009B6A1A"/>
+    <w:pPr>
+      <w:spacing w:after="0" w:line="240" w:lineRule="auto"/>
+    </w:pPr>
+  </w:style>
 </w:styles>
 </file>
 
@@ -6976,6 +8160,15 @@
       <w:u w:val="single"/>
     </w:rPr>
   </w:style>
+  <w:style w:type="paragraph" w:styleId="NoSpacing">
+    <w:name w:val="No Spacing"/>
+    <w:uiPriority w:val="1"/>
+    <w:qFormat/>
+    <w:rsid w:val="009B6A1A"/>
+    <w:pPr>
+      <w:spacing w:after="0" w:line="240" w:lineRule="auto"/>
+    </w:pPr>
+  </w:style>
 </w:styles>
 </file>
 

</xml_diff>

<commit_message>
Make sure we query using camera frustum (6.4)
Change image in design document, section 6.3
</commit_message>
<xml_diff>
--- a/documents/Design.docx
+++ b/documents/Design.docx
@@ -254,23 +254,13 @@
           <w:szCs w:val="28"/>
         </w:rPr>
       </w:pPr>
-      <w:proofErr w:type="gramStart"/>
       <w:r>
         <w:rPr>
           <w:rFonts w:ascii="Calibri" w:hAnsi="Calibri" w:cs="Calibri"/>
           <w:sz w:val="28"/>
           <w:szCs w:val="28"/>
         </w:rPr>
-        <w:t>présenté</w:t>
-      </w:r>
-      <w:proofErr w:type="gramEnd"/>
-      <w:r>
-        <w:rPr>
-          <w:rFonts w:ascii="Calibri" w:hAnsi="Calibri" w:cs="Calibri"/>
-          <w:sz w:val="28"/>
-          <w:szCs w:val="28"/>
-        </w:rPr>
-        <w:t xml:space="preserve"> à</w:t>
+        <w:t>présenté à</w:t>
       </w:r>
     </w:p>
     <w:p>
@@ -364,56 +354,6 @@
                 <w:szCs w:val="28"/>
               </w:rPr>
               <w:t>om</w:t>
-            </w:r>
-          </w:p>
-        </w:tc>
-      </w:tr>
-      <w:tr>
-        <w:trPr>
-          <w:jc w:val="center"/>
-        </w:trPr>
-        <w:tc>
-          <w:tcPr>
-            <w:tcW w:w="1760" w:type="dxa"/>
-          </w:tcPr>
-          <w:p>
-            <w:pPr>
-              <w:jc w:val="center"/>
-              <w:rPr>
-                <w:rFonts w:ascii="Calibri" w:hAnsi="Calibri" w:cs="Calibri"/>
-                <w:sz w:val="28"/>
-                <w:szCs w:val="28"/>
-              </w:rPr>
-            </w:pPr>
-            <w:r>
-              <w:rPr>
-                <w:rFonts w:ascii="Calibri" w:hAnsi="Calibri" w:cs="Calibri"/>
-                <w:sz w:val="28"/>
-                <w:szCs w:val="28"/>
-              </w:rPr>
-              <w:t>111 010 662</w:t>
-            </w:r>
-          </w:p>
-        </w:tc>
-        <w:tc>
-          <w:tcPr>
-            <w:tcW w:w="2927" w:type="dxa"/>
-          </w:tcPr>
-          <w:p>
-            <w:pPr>
-              <w:rPr>
-                <w:rFonts w:ascii="Calibri" w:hAnsi="Calibri" w:cs="Calibri"/>
-                <w:sz w:val="28"/>
-                <w:szCs w:val="28"/>
-              </w:rPr>
-            </w:pPr>
-            <w:r>
-              <w:rPr>
-                <w:rFonts w:ascii="Calibri" w:hAnsi="Calibri" w:cs="Calibri"/>
-                <w:sz w:val="28"/>
-                <w:szCs w:val="28"/>
-              </w:rPr>
-              <w:t>Thomas Dixon</w:t>
             </w:r>
           </w:p>
         </w:tc>
@@ -987,7 +927,6 @@
         </w:rPr>
         <w:t> </w:t>
       </w:r>
-      <w:proofErr w:type="spellStart"/>
       <w:r>
         <w:rPr>
           <w:rFonts w:ascii="Calibri" w:hAnsi="Calibri" w:cs="Calibri"/>
@@ -996,7 +935,6 @@
         </w:rPr>
         <w:t>Paint</w:t>
       </w:r>
-      <w:proofErr w:type="spellEnd"/>
       <w:r>
         <w:rPr>
           <w:rFonts w:ascii="Calibri" w:hAnsi="Calibri" w:cs="Calibri"/>
@@ -1224,7 +1162,6 @@
         </w:rPr>
         <w:t> </w:t>
       </w:r>
-      <w:proofErr w:type="spellStart"/>
       <w:r>
         <w:rPr>
           <w:rFonts w:ascii="Calibri" w:hAnsi="Calibri" w:cs="Calibri"/>
@@ -1233,7 +1170,6 @@
         </w:rPr>
         <w:t>redo</w:t>
       </w:r>
-      <w:proofErr w:type="spellEnd"/>
       <w:r>
         <w:rPr>
           <w:rFonts w:ascii="Calibri" w:hAnsi="Calibri" w:cs="Calibri"/>
@@ -1442,9 +1378,24 @@
           <w:sz w:val="24"/>
           <w:szCs w:val="24"/>
         </w:rPr>
-        <w:t xml:space="preserve">Visual Studio </w:t>
-      </w:r>
-      <w:proofErr w:type="spellStart"/>
+        <w:t>Visual Studio Community 2015</w:t>
+      </w:r>
+      <w:r>
+        <w:rPr>
+          <w:rFonts w:ascii="Calibri" w:hAnsi="Calibri" w:cs="Calibri"/>
+          <w:sz w:val="24"/>
+          <w:szCs w:val="24"/>
+        </w:rPr>
+        <w:t>).</w:t>
+      </w:r>
+      <w:r>
+        <w:rPr>
+          <w:rFonts w:ascii="Calibri" w:hAnsi="Calibri" w:cs="Calibri"/>
+          <w:sz w:val="24"/>
+          <w:szCs w:val="24"/>
+        </w:rPr>
+        <w:t xml:space="preserve"> Nous utilisons aussi openFrameworks, qui est une boîte à outils dite </w:t>
+      </w:r>
       <w:r>
         <w:rPr>
           <w:rFonts w:ascii="Calibri" w:hAnsi="Calibri" w:cs="Calibri"/>
@@ -1452,9 +1403,56 @@
           <w:sz w:val="24"/>
           <w:szCs w:val="24"/>
         </w:rPr>
-        <w:t>Community</w:t>
-      </w:r>
-      <w:proofErr w:type="spellEnd"/>
+        <w:t>open source</w:t>
+      </w:r>
+      <w:r>
+        <w:rPr>
+          <w:rFonts w:ascii="Calibri" w:hAnsi="Calibri" w:cs="Calibri"/>
+          <w:sz w:val="24"/>
+          <w:szCs w:val="24"/>
+        </w:rPr>
+        <w:t>. Cette librairie est pour nous un très bon point de départ puisqu’</w:t>
+      </w:r>
+      <w:r>
+        <w:rPr>
+          <w:rFonts w:ascii="Calibri" w:hAnsi="Calibri" w:cs="Calibri"/>
+          <w:sz w:val="24"/>
+          <w:szCs w:val="24"/>
+        </w:rPr>
+        <w:t xml:space="preserve">elle est </w:t>
+      </w:r>
+      <w:r>
+        <w:rPr>
+          <w:rFonts w:ascii="Calibri" w:hAnsi="Calibri" w:cs="Calibri"/>
+          <w:sz w:val="24"/>
+          <w:szCs w:val="24"/>
+        </w:rPr>
+        <w:t>stable</w:t>
+      </w:r>
+      <w:r>
+        <w:rPr>
+          <w:rFonts w:ascii="Calibri" w:hAnsi="Calibri" w:cs="Calibri"/>
+          <w:sz w:val="24"/>
+          <w:szCs w:val="24"/>
+        </w:rPr>
+        <w:t xml:space="preserve"> et nous fournit une bonne base pour </w:t>
+      </w:r>
+      <w:r>
+        <w:rPr>
+          <w:rFonts w:ascii="Calibri" w:hAnsi="Calibri" w:cs="Calibri"/>
+          <w:sz w:val="24"/>
+          <w:szCs w:val="24"/>
+        </w:rPr>
+        <w:t xml:space="preserve">créer </w:t>
+      </w:r>
+      <w:r>
+        <w:rPr>
+          <w:rFonts w:ascii="Calibri" w:hAnsi="Calibri" w:cs="Calibri"/>
+          <w:sz w:val="24"/>
+          <w:szCs w:val="24"/>
+        </w:rPr>
+        <w:t xml:space="preserve">une application utilisant OpenGL. Il est relativement facile de trouver réponse à ses questions sur les forums, et plusieurs </w:t>
+      </w:r>
       <w:r>
         <w:rPr>
           <w:rFonts w:ascii="Calibri" w:hAnsi="Calibri" w:cs="Calibri"/>
@@ -1462,110 +1460,8 @@
           <w:sz w:val="24"/>
           <w:szCs w:val="24"/>
         </w:rPr>
-        <w:t xml:space="preserve"> 2015</w:t>
-      </w:r>
-      <w:r>
-        <w:rPr>
-          <w:rFonts w:ascii="Calibri" w:hAnsi="Calibri" w:cs="Calibri"/>
-          <w:sz w:val="24"/>
-          <w:szCs w:val="24"/>
-        </w:rPr>
-        <w:t>).</w:t>
-      </w:r>
-      <w:r>
-        <w:rPr>
-          <w:rFonts w:ascii="Calibri" w:hAnsi="Calibri" w:cs="Calibri"/>
-          <w:sz w:val="24"/>
-          <w:szCs w:val="24"/>
-        </w:rPr>
-        <w:t xml:space="preserve"> Nous utilisons aussi </w:t>
-      </w:r>
-      <w:proofErr w:type="spellStart"/>
-      <w:r>
-        <w:rPr>
-          <w:rFonts w:ascii="Calibri" w:hAnsi="Calibri" w:cs="Calibri"/>
-          <w:sz w:val="24"/>
-          <w:szCs w:val="24"/>
-        </w:rPr>
-        <w:t>openFrameworks</w:t>
-      </w:r>
-      <w:proofErr w:type="spellEnd"/>
-      <w:r>
-        <w:rPr>
-          <w:rFonts w:ascii="Calibri" w:hAnsi="Calibri" w:cs="Calibri"/>
-          <w:sz w:val="24"/>
-          <w:szCs w:val="24"/>
-        </w:rPr>
-        <w:t xml:space="preserve">, qui est une boîte à outils dite </w:t>
-      </w:r>
-      <w:r>
-        <w:rPr>
-          <w:rFonts w:ascii="Calibri" w:hAnsi="Calibri" w:cs="Calibri"/>
-          <w:i/>
-          <w:sz w:val="24"/>
-          <w:szCs w:val="24"/>
-        </w:rPr>
-        <w:t>open source</w:t>
-      </w:r>
-      <w:r>
-        <w:rPr>
-          <w:rFonts w:ascii="Calibri" w:hAnsi="Calibri" w:cs="Calibri"/>
-          <w:sz w:val="24"/>
-          <w:szCs w:val="24"/>
-        </w:rPr>
-        <w:t>. Cette librairie est pour nous un très bon point de départ puisqu’</w:t>
-      </w:r>
-      <w:r>
-        <w:rPr>
-          <w:rFonts w:ascii="Calibri" w:hAnsi="Calibri" w:cs="Calibri"/>
-          <w:sz w:val="24"/>
-          <w:szCs w:val="24"/>
-        </w:rPr>
-        <w:t xml:space="preserve">elle est </w:t>
-      </w:r>
-      <w:r>
-        <w:rPr>
-          <w:rFonts w:ascii="Calibri" w:hAnsi="Calibri" w:cs="Calibri"/>
-          <w:sz w:val="24"/>
-          <w:szCs w:val="24"/>
-        </w:rPr>
-        <w:t>stable</w:t>
-      </w:r>
-      <w:r>
-        <w:rPr>
-          <w:rFonts w:ascii="Calibri" w:hAnsi="Calibri" w:cs="Calibri"/>
-          <w:sz w:val="24"/>
-          <w:szCs w:val="24"/>
-        </w:rPr>
-        <w:t xml:space="preserve"> et nous fournit une bonne base pour </w:t>
-      </w:r>
-      <w:r>
-        <w:rPr>
-          <w:rFonts w:ascii="Calibri" w:hAnsi="Calibri" w:cs="Calibri"/>
-          <w:sz w:val="24"/>
-          <w:szCs w:val="24"/>
-        </w:rPr>
-        <w:t xml:space="preserve">créer </w:t>
-      </w:r>
-      <w:r>
-        <w:rPr>
-          <w:rFonts w:ascii="Calibri" w:hAnsi="Calibri" w:cs="Calibri"/>
-          <w:sz w:val="24"/>
-          <w:szCs w:val="24"/>
-        </w:rPr>
-        <w:t xml:space="preserve">une application utilisant OpenGL. Il est relativement facile de trouver réponse à ses questions sur les forums, et plusieurs </w:t>
-      </w:r>
-      <w:proofErr w:type="spellStart"/>
-      <w:r>
-        <w:rPr>
-          <w:rFonts w:ascii="Calibri" w:hAnsi="Calibri" w:cs="Calibri"/>
-          <w:i/>
-          <w:sz w:val="24"/>
-          <w:szCs w:val="24"/>
-        </w:rPr>
         <w:t>addons</w:t>
       </w:r>
-      <w:proofErr w:type="spellEnd"/>
       <w:r>
         <w:rPr>
           <w:rFonts w:ascii="Calibri" w:hAnsi="Calibri" w:cs="Calibri"/>
@@ -1647,61 +1543,7 @@
           <w:szCs w:val="24"/>
         </w:rPr>
         <w:tab/>
-        <w:t xml:space="preserve">Afin de gérer le code source, on a utilisé </w:t>
-      </w:r>
-      <w:proofErr w:type="spellStart"/>
-      <w:r>
-        <w:rPr>
-          <w:rFonts w:ascii="Calibri" w:hAnsi="Calibri" w:cs="Calibri"/>
-          <w:sz w:val="24"/>
-          <w:szCs w:val="24"/>
-        </w:rPr>
-        <w:t>GitHub</w:t>
-      </w:r>
-      <w:proofErr w:type="spellEnd"/>
-      <w:r>
-        <w:rPr>
-          <w:rFonts w:ascii="Calibri" w:hAnsi="Calibri" w:cs="Calibri"/>
-          <w:sz w:val="24"/>
-          <w:szCs w:val="24"/>
-        </w:rPr>
-        <w:t xml:space="preserve">. C’est une solution gratuite qui permet un partage facile des fichiers entre les membres de l’équipe. Les fichiers sont accessibles par tous en tout temps, soit à partir du </w:t>
-      </w:r>
-      <w:proofErr w:type="spellStart"/>
-      <w:r>
-        <w:rPr>
-          <w:rFonts w:ascii="Calibri" w:hAnsi="Calibri" w:cs="Calibri"/>
-          <w:sz w:val="24"/>
-          <w:szCs w:val="24"/>
-        </w:rPr>
-        <w:t>logiclel</w:t>
-      </w:r>
-      <w:proofErr w:type="spellEnd"/>
-      <w:r>
-        <w:rPr>
-          <w:rFonts w:ascii="Calibri" w:hAnsi="Calibri" w:cs="Calibri"/>
-          <w:sz w:val="24"/>
-          <w:szCs w:val="24"/>
-        </w:rPr>
-        <w:t xml:space="preserve"> </w:t>
-      </w:r>
-      <w:proofErr w:type="spellStart"/>
-      <w:r>
-        <w:rPr>
-          <w:rFonts w:ascii="Calibri" w:hAnsi="Calibri" w:cs="Calibri"/>
-          <w:sz w:val="24"/>
-          <w:szCs w:val="24"/>
-        </w:rPr>
-        <w:t>GitHub</w:t>
-      </w:r>
-      <w:proofErr w:type="spellEnd"/>
-      <w:r>
-        <w:rPr>
-          <w:rFonts w:ascii="Calibri" w:hAnsi="Calibri" w:cs="Calibri"/>
-          <w:sz w:val="24"/>
-          <w:szCs w:val="24"/>
-        </w:rPr>
-        <w:t xml:space="preserve">, soit par le site internet de l’entreprise. Cette technologie nous permet aussi de travailler à plusieurs en même temps sur le projet puisqu’elle intègre un historique des modifications et la possibilité de faire des « branches » afin qu’on puisse travailler sans impacter l’arbre de code principal. </w:t>
+        <w:t xml:space="preserve">Afin de gérer le code source, on a utilisé GitHub. C’est une solution gratuite qui permet un partage facile des fichiers entre les membres de l’équipe. Les fichiers sont accessibles par tous en tout temps, soit à partir du logiclel GitHub, soit par le site internet de l’entreprise. Cette technologie nous permet aussi de travailler à plusieurs en même temps sur le projet puisqu’elle intègre un historique des modifications et la possibilité de faire des « branches » afin qu’on puisse travailler sans impacter l’arbre de code principal. </w:t>
       </w:r>
     </w:p>
     <w:p>
@@ -1777,7 +1619,6 @@
         </w:rPr>
         <w:t xml:space="preserve">Platform </w:t>
       </w:r>
-      <w:proofErr w:type="spellStart"/>
       <w:r>
         <w:rPr>
           <w:rFonts w:ascii="Calibri" w:hAnsi="Calibri" w:cs="Calibri"/>
@@ -1786,7 +1627,6 @@
         </w:rPr>
         <w:t>toolset</w:t>
       </w:r>
-      <w:proofErr w:type="spellEnd"/>
       <w:r>
         <w:rPr>
           <w:rFonts w:ascii="Calibri" w:hAnsi="Calibri" w:cs="Calibri"/>
@@ -1826,51 +1666,15 @@
           <w:sz w:val="24"/>
           <w:szCs w:val="24"/>
         </w:rPr>
-        <w:t xml:space="preserve"> nous utilisons </w:t>
-      </w:r>
-      <w:proofErr w:type="spellStart"/>
-      <w:r>
-        <w:rPr>
-          <w:rFonts w:ascii="Calibri" w:hAnsi="Calibri" w:cs="Calibri"/>
-          <w:sz w:val="24"/>
-          <w:szCs w:val="24"/>
-        </w:rPr>
-        <w:t>GitHub</w:t>
-      </w:r>
-      <w:proofErr w:type="spellEnd"/>
-      <w:r>
-        <w:rPr>
-          <w:rFonts w:ascii="Calibri" w:hAnsi="Calibri" w:cs="Calibri"/>
-          <w:sz w:val="24"/>
-          <w:szCs w:val="24"/>
-        </w:rPr>
-        <w:t xml:space="preserve"> et qu’ils ont certaines restrictions quant à </w:t>
-      </w:r>
-      <w:r>
-        <w:rPr>
-          <w:rFonts w:ascii="Calibri" w:hAnsi="Calibri" w:cs="Calibri"/>
-          <w:sz w:val="24"/>
-          <w:szCs w:val="24"/>
-        </w:rPr>
-        <w:t xml:space="preserve">la taille maximale de fichiers, il est nécessaire d’ajouter manuellement la librairie </w:t>
-      </w:r>
-      <w:proofErr w:type="spellStart"/>
-      <w:r>
-        <w:rPr>
-          <w:rFonts w:ascii="Calibri" w:hAnsi="Calibri" w:cs="Calibri"/>
-          <w:sz w:val="24"/>
-          <w:szCs w:val="24"/>
-        </w:rPr>
-        <w:t>openFrameworks</w:t>
-      </w:r>
-      <w:proofErr w:type="spellEnd"/>
-      <w:r>
-        <w:rPr>
-          <w:rFonts w:ascii="Calibri" w:hAnsi="Calibri" w:cs="Calibri"/>
-          <w:sz w:val="24"/>
-          <w:szCs w:val="24"/>
-        </w:rPr>
-        <w:t xml:space="preserve"> dans l’arborescence de notre code source. Nous utilisons la version 0.9.8, disponible sur </w:t>
+        <w:t xml:space="preserve"> nous utilisons GitHub et qu’ils ont certaines restrictions quant à </w:t>
+      </w:r>
+      <w:r>
+        <w:rPr>
+          <w:rFonts w:ascii="Calibri" w:hAnsi="Calibri" w:cs="Calibri"/>
+          <w:sz w:val="24"/>
+          <w:szCs w:val="24"/>
+        </w:rPr>
+        <w:t xml:space="preserve">la taille maximale de fichiers, il est nécessaire d’ajouter manuellement la librairie openFrameworks dans l’arborescence de notre code source. Nous utilisons la version 0.9.8, disponible sur </w:t>
       </w:r>
       <w:hyperlink r:id="rId9" w:history="1">
         <w:r>
@@ -1898,47 +1702,7 @@
           <w:sz w:val="24"/>
           <w:szCs w:val="24"/>
         </w:rPr>
-        <w:t>/</w:t>
-      </w:r>
-      <w:proofErr w:type="spellStart"/>
-      <w:r>
-        <w:rPr>
-          <w:rFonts w:ascii="Calibri" w:hAnsi="Calibri" w:cs="Calibri"/>
-          <w:i/>
-          <w:sz w:val="24"/>
-          <w:szCs w:val="24"/>
-        </w:rPr>
-        <w:t>src</w:t>
-      </w:r>
-      <w:proofErr w:type="spellEnd"/>
-      <w:r>
-        <w:rPr>
-          <w:rFonts w:ascii="Calibri" w:hAnsi="Calibri" w:cs="Calibri"/>
-          <w:i/>
-          <w:sz w:val="24"/>
-          <w:szCs w:val="24"/>
-        </w:rPr>
-        <w:t>/</w:t>
-      </w:r>
-      <w:proofErr w:type="spellStart"/>
-      <w:r>
-        <w:rPr>
-          <w:rFonts w:ascii="Calibri" w:hAnsi="Calibri" w:cs="Calibri"/>
-          <w:i/>
-          <w:sz w:val="24"/>
-          <w:szCs w:val="24"/>
-        </w:rPr>
-        <w:t>libs</w:t>
-      </w:r>
-      <w:proofErr w:type="spellEnd"/>
-      <w:r>
-        <w:rPr>
-          <w:rFonts w:ascii="Calibri" w:hAnsi="Calibri" w:cs="Calibri"/>
-          <w:i/>
-          <w:sz w:val="24"/>
-          <w:szCs w:val="24"/>
-        </w:rPr>
-        <w:t>/</w:t>
+        <w:t>/src/libs/</w:t>
       </w:r>
       <w:r>
         <w:rPr>
@@ -1986,25 +1750,7 @@
           <w:sz w:val="24"/>
           <w:szCs w:val="24"/>
         </w:rPr>
-        <w:t xml:space="preserve">Une fois cette étape terminée, il faut tout simplement ouvrir la solution Visual Studio située dans le répertoire </w:t>
-      </w:r>
-      <w:proofErr w:type="spellStart"/>
-      <w:r>
-        <w:rPr>
-          <w:rFonts w:ascii="Calibri" w:hAnsi="Calibri" w:cs="Calibri"/>
-          <w:sz w:val="24"/>
-          <w:szCs w:val="24"/>
-        </w:rPr>
-        <w:t>Workspace</w:t>
-      </w:r>
-      <w:proofErr w:type="spellEnd"/>
-      <w:r>
-        <w:rPr>
-          <w:rFonts w:ascii="Calibri" w:hAnsi="Calibri" w:cs="Calibri"/>
-          <w:sz w:val="24"/>
-          <w:szCs w:val="24"/>
-        </w:rPr>
-        <w:t>. À l’intérieur de l’</w:t>
+        <w:t>Une fois cette étape terminée, il faut tout simplement ouvrir la solution Visual Studio située dans le répertoire Workspace. À l’intérieur de l’</w:t>
       </w:r>
       <w:r>
         <w:rPr>
@@ -2069,25 +1815,7 @@
           <w:sz w:val="24"/>
           <w:szCs w:val="24"/>
         </w:rPr>
-        <w:t xml:space="preserve"> le projet </w:t>
-      </w:r>
-      <w:proofErr w:type="spellStart"/>
-      <w:r>
-        <w:rPr>
-          <w:rFonts w:ascii="Calibri" w:hAnsi="Calibri" w:cs="Calibri"/>
-          <w:sz w:val="24"/>
-          <w:szCs w:val="24"/>
-        </w:rPr>
-        <w:t>openFrameworks</w:t>
-      </w:r>
-      <w:proofErr w:type="spellEnd"/>
-      <w:r>
-        <w:rPr>
-          <w:rFonts w:ascii="Calibri" w:hAnsi="Calibri" w:cs="Calibri"/>
-          <w:sz w:val="24"/>
-          <w:szCs w:val="24"/>
-        </w:rPr>
-        <w:t xml:space="preserve"> puisque notre projet a une dépendance directe sur celui-ci.</w:t>
+        <w:t xml:space="preserve"> le projet openFrameworks puisque notre projet a une dépendance directe sur celui-ci.</w:t>
       </w:r>
     </w:p>
     <w:p>
@@ -2339,18 +2067,73 @@
           <w:sz w:val="24"/>
           <w:szCs w:val="24"/>
         </w:rPr>
-        <w:t>nts. Ainsi, l’application est dans un dossier séparée et inclus les autres dossiers (</w:t>
-      </w:r>
-      <w:proofErr w:type="spellStart"/>
-      <w:r>
-        <w:rPr>
-          <w:rFonts w:ascii="Calibri" w:hAnsi="Calibri" w:cs="Calibri"/>
-          <w:sz w:val="24"/>
-          <w:szCs w:val="24"/>
-        </w:rPr>
-        <w:t>core</w:t>
-      </w:r>
-      <w:proofErr w:type="spellEnd"/>
+        <w:t>nts. Ainsi, l’application est dans un dossier séparée et inclus les autres dossiers (core, tools, ui)</w:t>
+      </w:r>
+      <w:r>
+        <w:rPr>
+          <w:rFonts w:ascii="Calibri" w:hAnsi="Calibri" w:cs="Calibri"/>
+          <w:sz w:val="24"/>
+          <w:szCs w:val="24"/>
+        </w:rPr>
+        <w:t xml:space="preserve">. Nous avons une classe de rendu dont la principale tâche est </w:t>
+      </w:r>
+      <w:r>
+        <w:rPr>
+          <w:rFonts w:ascii="Calibri" w:hAnsi="Calibri" w:cs="Calibri"/>
+          <w:sz w:val="24"/>
+          <w:szCs w:val="24"/>
+        </w:rPr>
+        <w:t>de rendre le contenu de la scène, en plus de conserver les paramètres de dessin active (taille de ligne, couleur de ligne, couleur de remplissage, etc.)</w:t>
+      </w:r>
+      <w:r>
+        <w:rPr>
+          <w:rFonts w:ascii="Calibri" w:hAnsi="Calibri" w:cs="Calibri"/>
+          <w:sz w:val="24"/>
+          <w:szCs w:val="24"/>
+        </w:rPr>
+        <w:t>. En tout temps, l’application ne possède qu’une seule scène. Celle-ci défin</w:t>
+      </w:r>
+      <w:r>
+        <w:rPr>
+          <w:rFonts w:ascii="Calibri" w:hAnsi="Calibri" w:cs="Calibri"/>
+          <w:sz w:val="24"/>
+          <w:szCs w:val="24"/>
+        </w:rPr>
+        <w:t>it le système de coordonnées et s’occupe de la g</w:t>
+      </w:r>
+      <w:r>
+        <w:rPr>
+          <w:rFonts w:ascii="Calibri" w:hAnsi="Calibri" w:cs="Calibri"/>
+          <w:sz w:val="24"/>
+          <w:szCs w:val="24"/>
+        </w:rPr>
+        <w:t>estion de tous les objets géométriques qui seront créés par l’</w:t>
+      </w:r>
+      <w:r>
+        <w:rPr>
+          <w:rFonts w:ascii="Calibri" w:hAnsi="Calibri" w:cs="Calibri"/>
+          <w:sz w:val="24"/>
+          <w:szCs w:val="24"/>
+        </w:rPr>
+        <w:t>utilisateur.</w:t>
+      </w:r>
+      <w:r>
+        <w:rPr>
+          <w:rFonts w:ascii="Calibri" w:hAnsi="Calibri" w:cs="Calibri"/>
+          <w:sz w:val="24"/>
+          <w:szCs w:val="24"/>
+        </w:rPr>
+        <w:t xml:space="preserve"> On y gère aussi le </w:t>
+      </w:r>
+      <w:r>
+        <w:rPr>
+          <w:rFonts w:ascii="Calibri" w:hAnsi="Calibri" w:cs="Calibri"/>
+          <w:i/>
+          <w:sz w:val="24"/>
+          <w:szCs w:val="24"/>
+        </w:rPr>
+        <w:t>undo</w:t>
+      </w:r>
       <w:r>
         <w:rPr>
           <w:rFonts w:ascii="Calibri" w:hAnsi="Calibri" w:cs="Calibri"/>
@@ -2359,102 +2142,10 @@
         </w:rPr>
         <w:t xml:space="preserve">, </w:t>
       </w:r>
-      <w:proofErr w:type="spellStart"/>
-      <w:r>
-        <w:rPr>
-          <w:rFonts w:ascii="Calibri" w:hAnsi="Calibri" w:cs="Calibri"/>
-          <w:sz w:val="24"/>
-          <w:szCs w:val="24"/>
-        </w:rPr>
-        <w:t>tools</w:t>
-      </w:r>
-      <w:proofErr w:type="spellEnd"/>
-      <w:r>
-        <w:rPr>
-          <w:rFonts w:ascii="Calibri" w:hAnsi="Calibri" w:cs="Calibri"/>
-          <w:sz w:val="24"/>
-          <w:szCs w:val="24"/>
-        </w:rPr>
-        <w:t xml:space="preserve">, </w:t>
-      </w:r>
-      <w:proofErr w:type="spellStart"/>
-      <w:r>
-        <w:rPr>
-          <w:rFonts w:ascii="Calibri" w:hAnsi="Calibri" w:cs="Calibri"/>
-          <w:sz w:val="24"/>
-          <w:szCs w:val="24"/>
-        </w:rPr>
-        <w:t>ui</w:t>
-      </w:r>
-      <w:proofErr w:type="spellEnd"/>
-      <w:r>
-        <w:rPr>
-          <w:rFonts w:ascii="Calibri" w:hAnsi="Calibri" w:cs="Calibri"/>
-          <w:sz w:val="24"/>
-          <w:szCs w:val="24"/>
-        </w:rPr>
-        <w:t>)</w:t>
-      </w:r>
-      <w:r>
-        <w:rPr>
-          <w:rFonts w:ascii="Calibri" w:hAnsi="Calibri" w:cs="Calibri"/>
-          <w:sz w:val="24"/>
-          <w:szCs w:val="24"/>
-        </w:rPr>
-        <w:t xml:space="preserve">. Nous avons une classe de rendu dont la principale tâche est </w:t>
-      </w:r>
-      <w:r>
-        <w:rPr>
-          <w:rFonts w:ascii="Calibri" w:hAnsi="Calibri" w:cs="Calibri"/>
-          <w:sz w:val="24"/>
-          <w:szCs w:val="24"/>
-        </w:rPr>
-        <w:t>de rendre le contenu de la scène, en plus de conserver les paramètres de dessin active (taille de ligne, couleur de ligne, couleur de remplissage, etc.)</w:t>
-      </w:r>
-      <w:r>
-        <w:rPr>
-          <w:rFonts w:ascii="Calibri" w:hAnsi="Calibri" w:cs="Calibri"/>
-          <w:sz w:val="24"/>
-          <w:szCs w:val="24"/>
-        </w:rPr>
-        <w:t>. En tout temps, l’application ne possède qu’une seule scène. Celle-ci défin</w:t>
-      </w:r>
-      <w:r>
-        <w:rPr>
-          <w:rFonts w:ascii="Calibri" w:hAnsi="Calibri" w:cs="Calibri"/>
-          <w:sz w:val="24"/>
-          <w:szCs w:val="24"/>
-        </w:rPr>
-        <w:t>it le système de coordonnées et s’occupe de la g</w:t>
-      </w:r>
-      <w:r>
-        <w:rPr>
-          <w:rFonts w:ascii="Calibri" w:hAnsi="Calibri" w:cs="Calibri"/>
-          <w:sz w:val="24"/>
-          <w:szCs w:val="24"/>
-        </w:rPr>
-        <w:t>estion de tous les objets géométriques qui seront créés par l’</w:t>
-      </w:r>
-      <w:r>
-        <w:rPr>
-          <w:rFonts w:ascii="Calibri" w:hAnsi="Calibri" w:cs="Calibri"/>
-          <w:sz w:val="24"/>
-          <w:szCs w:val="24"/>
-        </w:rPr>
-        <w:t>utilisateur.</w:t>
-      </w:r>
-      <w:r>
-        <w:rPr>
-          <w:rFonts w:ascii="Calibri" w:hAnsi="Calibri" w:cs="Calibri"/>
-          <w:sz w:val="24"/>
-          <w:szCs w:val="24"/>
-        </w:rPr>
-        <w:t xml:space="preserve"> On y gère aussi </w:t>
-      </w:r>
-      <w:proofErr w:type="gramStart"/>
-      <w:r>
-        <w:rPr>
-          <w:rFonts w:ascii="Calibri" w:hAnsi="Calibri" w:cs="Calibri"/>
+      <w:r>
+        <w:rPr>
+          <w:rFonts w:ascii="Calibri" w:hAnsi="Calibri" w:cs="Calibri"/>
+          <w:i/>
           <w:sz w:val="24"/>
           <w:szCs w:val="24"/>
         </w:rPr>
@@ -2467,37 +2158,8 @@
           <w:sz w:val="24"/>
           <w:szCs w:val="24"/>
         </w:rPr>
-        <w:t>undo</w:t>
-      </w:r>
-      <w:proofErr w:type="gramEnd"/>
-      <w:r>
-        <w:rPr>
-          <w:rFonts w:ascii="Calibri" w:hAnsi="Calibri" w:cs="Calibri"/>
-          <w:sz w:val="24"/>
-          <w:szCs w:val="24"/>
-        </w:rPr>
-        <w:t xml:space="preserve">, </w:t>
-      </w:r>
-      <w:r>
-        <w:rPr>
-          <w:rFonts w:ascii="Calibri" w:hAnsi="Calibri" w:cs="Calibri"/>
-          <w:i/>
-          <w:sz w:val="24"/>
-          <w:szCs w:val="24"/>
-        </w:rPr>
-        <w:t xml:space="preserve">le </w:t>
-      </w:r>
-      <w:proofErr w:type="spellStart"/>
-      <w:r>
-        <w:rPr>
-          <w:rFonts w:ascii="Calibri" w:hAnsi="Calibri" w:cs="Calibri"/>
-          <w:i/>
-          <w:sz w:val="24"/>
-          <w:szCs w:val="24"/>
-        </w:rPr>
         <w:t>redo</w:t>
       </w:r>
-      <w:proofErr w:type="spellEnd"/>
       <w:r>
         <w:rPr>
           <w:rFonts w:ascii="Calibri" w:hAnsi="Calibri" w:cs="Calibri"/>
@@ -2770,7 +2432,6 @@
         </w:rPr>
         <w:t xml:space="preserve"> Dans tous les cas, c’est l’outil </w:t>
       </w:r>
-      <w:proofErr w:type="spellStart"/>
       <w:r>
         <w:rPr>
           <w:rFonts w:cstheme="minorHAnsi"/>
@@ -2780,7 +2441,6 @@
         </w:rPr>
         <w:t>datPlaceImageTool</w:t>
       </w:r>
-      <w:proofErr w:type="spellEnd"/>
       <w:r>
         <w:rPr>
           <w:rFonts w:cstheme="minorHAnsi"/>
@@ -2975,43 +2635,7 @@
           <w:sz w:val="24"/>
           <w:szCs w:val="24"/>
         </w:rPr>
-        <w:t>Un objet « </w:t>
-      </w:r>
-      <w:proofErr w:type="spellStart"/>
-      <w:r>
-        <w:rPr>
-          <w:rFonts w:cstheme="minorHAnsi"/>
-          <w:sz w:val="24"/>
-          <w:szCs w:val="24"/>
-        </w:rPr>
-        <w:t>ofImage</w:t>
-      </w:r>
-      <w:proofErr w:type="spellEnd"/>
-      <w:r>
-        <w:rPr>
-          <w:rFonts w:cstheme="minorHAnsi"/>
-          <w:sz w:val="24"/>
-          <w:szCs w:val="24"/>
-        </w:rPr>
-        <w:t> » est créé pour garder l’image prise par la capture d’écran (.</w:t>
-      </w:r>
-      <w:proofErr w:type="spellStart"/>
-      <w:r>
-        <w:rPr>
-          <w:rFonts w:cstheme="minorHAnsi"/>
-          <w:sz w:val="24"/>
-          <w:szCs w:val="24"/>
-        </w:rPr>
-        <w:t>grabScreen</w:t>
-      </w:r>
-      <w:proofErr w:type="spellEnd"/>
-      <w:r>
-        <w:rPr>
-          <w:rFonts w:cstheme="minorHAnsi"/>
-          <w:sz w:val="24"/>
-          <w:szCs w:val="24"/>
-        </w:rPr>
-        <w:t xml:space="preserve">) et la sauvegarder </w:t>
+        <w:t xml:space="preserve">Un objet « ofImage » est créé pour garder l’image prise par la capture d’écran (.grabScreen) et la sauvegarder </w:t>
       </w:r>
       <w:r>
         <w:rPr>
@@ -3092,25 +2716,7 @@
           <w:sz w:val="24"/>
           <w:szCs w:val="24"/>
         </w:rPr>
-        <w:t>nous avons donné l’option à l’utilisateur de choisir la couleur de ces éléments. En utilisant « </w:t>
-      </w:r>
-      <w:proofErr w:type="spellStart"/>
-      <w:r>
-        <w:rPr>
-          <w:rFonts w:cstheme="minorHAnsi"/>
-          <w:sz w:val="24"/>
-          <w:szCs w:val="24"/>
-        </w:rPr>
-        <w:t>ofxGUI</w:t>
-      </w:r>
-      <w:proofErr w:type="spellEnd"/>
-      <w:r>
-        <w:rPr>
-          <w:rFonts w:cstheme="minorHAnsi"/>
-          <w:sz w:val="24"/>
-          <w:szCs w:val="24"/>
-        </w:rPr>
-        <w:t xml:space="preserve"> », nous avons créé un panneau qui contrôle le niveau des couleurs RGB. Si, avant de placer un élément visuel dans la scène, le niveau d’une des couleurs est changé, l’élément va </w:t>
+        <w:t xml:space="preserve">nous avons donné l’option à l’utilisateur de choisir la couleur de ces éléments. En utilisant « ofxGUI », nous avons créé un panneau qui contrôle le niveau des couleurs RGB. Si, avant de placer un élément visuel dans la scène, le niveau d’une des couleurs est changé, l’élément va </w:t>
       </w:r>
       <w:r>
         <w:rPr>
@@ -3266,43 +2872,7 @@
           <w:sz w:val="24"/>
           <w:szCs w:val="24"/>
         </w:rPr>
-        <w:t xml:space="preserve">de clique sur les différents choix offerts. Il est également possible d’utiliser les touches 1 à 5 du clavier. Lorsqu’un curseur différent de celui par défaut est </w:t>
-      </w:r>
-      <w:proofErr w:type="gramStart"/>
-      <w:r>
-        <w:rPr>
-          <w:rFonts w:cstheme="minorHAnsi"/>
-          <w:sz w:val="24"/>
-          <w:szCs w:val="24"/>
-        </w:rPr>
-        <w:t>sélectionné</w:t>
-      </w:r>
-      <w:proofErr w:type="gramEnd"/>
-      <w:r>
-        <w:rPr>
-          <w:rFonts w:cstheme="minorHAnsi"/>
-          <w:sz w:val="24"/>
-          <w:szCs w:val="24"/>
-        </w:rPr>
-        <w:t>, nous cachons la souris avec « </w:t>
-      </w:r>
-      <w:proofErr w:type="spellStart"/>
-      <w:r>
-        <w:rPr>
-          <w:rFonts w:cstheme="minorHAnsi"/>
-          <w:sz w:val="24"/>
-          <w:szCs w:val="24"/>
-        </w:rPr>
-        <w:t>ofHideCursor</w:t>
-      </w:r>
-      <w:proofErr w:type="spellEnd"/>
-      <w:r>
-        <w:rPr>
-          <w:rFonts w:cstheme="minorHAnsi"/>
-          <w:sz w:val="24"/>
-          <w:szCs w:val="24"/>
-        </w:rPr>
-        <w:t> »</w:t>
+        <w:t>de clique sur les différents choix offerts. Il est également possible d’utiliser les touches 1 à 5 du clavier. Lorsqu’un curseur différent de celui par défaut est sélectionné, nous cachons la souris avec « ofHideCursor »</w:t>
       </w:r>
       <w:r>
         <w:rPr>
@@ -3312,7 +2882,6 @@
         </w:rPr>
         <w:t xml:space="preserve">, et dessinons des primitives vectorielles à l’endroit où il devrait être. Cette logique est située dans notre classe de rendu </w:t>
       </w:r>
-      <w:proofErr w:type="spellStart"/>
       <w:r>
         <w:rPr>
           <w:rFonts w:cstheme="minorHAnsi"/>
@@ -3320,10 +2889,8 @@
           <w:sz w:val="24"/>
           <w:szCs w:val="24"/>
         </w:rPr>
-        <w:t>datRenderer</w:t>
-      </w:r>
-      <w:proofErr w:type="spellEnd"/>
-      <w:proofErr w:type="gramStart"/>
+        <w:t>datRenderer.</w:t>
+      </w:r>
       <w:r>
         <w:rPr>
           <w:rFonts w:cstheme="minorHAnsi"/>
@@ -3333,16 +2900,6 @@
         </w:rPr>
         <w:t>.</w:t>
       </w:r>
-      <w:r>
-        <w:rPr>
-          <w:rFonts w:cstheme="minorHAnsi"/>
-          <w:i/>
-          <w:sz w:val="24"/>
-          <w:szCs w:val="24"/>
-        </w:rPr>
-        <w:t>.</w:t>
-      </w:r>
-      <w:proofErr w:type="gramEnd"/>
     </w:p>
     <w:p>
       <w:pPr>
@@ -3486,25 +3043,7 @@
           <w:sz w:val="24"/>
           <w:szCs w:val="24"/>
         </w:rPr>
-        <w:t>en utilisant le même principe de « </w:t>
-      </w:r>
-      <w:proofErr w:type="spellStart"/>
-      <w:r>
-        <w:rPr>
-          <w:rFonts w:cstheme="minorHAnsi"/>
-          <w:sz w:val="24"/>
-          <w:szCs w:val="24"/>
-        </w:rPr>
-        <w:t>slider</w:t>
-      </w:r>
-      <w:proofErr w:type="spellEnd"/>
-      <w:r>
-        <w:rPr>
-          <w:rFonts w:cstheme="minorHAnsi"/>
-          <w:sz w:val="24"/>
-          <w:szCs w:val="24"/>
-        </w:rPr>
-        <w:t xml:space="preserve"> » que les couleurs. </w:t>
+        <w:t xml:space="preserve">en utilisant le même principe de « slider » que les couleurs. </w:t>
       </w:r>
       <w:r>
         <w:rPr>
@@ -3544,43 +3083,7 @@
           <w:sz w:val="24"/>
           <w:szCs w:val="24"/>
         </w:rPr>
-        <w:t xml:space="preserve"> avec ces lignes, il est possible de changer la couleur de remplissage aussi. Comme avec les lignes, nous avons un panneau « </w:t>
-      </w:r>
-      <w:proofErr w:type="spellStart"/>
-      <w:r>
-        <w:rPr>
-          <w:rFonts w:cstheme="minorHAnsi"/>
-          <w:sz w:val="24"/>
-          <w:szCs w:val="24"/>
-        </w:rPr>
-        <w:t>ofxGUI</w:t>
-      </w:r>
-      <w:proofErr w:type="spellEnd"/>
-      <w:r>
-        <w:rPr>
-          <w:rFonts w:cstheme="minorHAnsi"/>
-          <w:sz w:val="24"/>
-          <w:szCs w:val="24"/>
-        </w:rPr>
-        <w:t> » avec les valeurs RGB et quand les « </w:t>
-      </w:r>
-      <w:proofErr w:type="spellStart"/>
-      <w:r>
-        <w:rPr>
-          <w:rFonts w:cstheme="minorHAnsi"/>
-          <w:sz w:val="24"/>
-          <w:szCs w:val="24"/>
-        </w:rPr>
-        <w:t>slider</w:t>
-      </w:r>
-      <w:proofErr w:type="spellEnd"/>
-      <w:r>
-        <w:rPr>
-          <w:rFonts w:cstheme="minorHAnsi"/>
-          <w:sz w:val="24"/>
-          <w:szCs w:val="24"/>
-        </w:rPr>
-        <w:t> »</w:t>
+        <w:t xml:space="preserve"> avec ces lignes, il est possible de changer la couleur de remplissage aussi. Comme avec les lignes, nous avons un panneau « ofxGUI » avec les valeurs RGB et quand les « slider »</w:t>
       </w:r>
       <w:r>
         <w:rPr>
@@ -3652,25 +3155,7 @@
           <w:sz w:val="24"/>
           <w:szCs w:val="24"/>
         </w:rPr>
-        <w:t xml:space="preserve"> select </w:t>
-      </w:r>
-      <w:proofErr w:type="spellStart"/>
-      <w:r>
-        <w:rPr>
-          <w:rFonts w:cstheme="minorHAnsi"/>
-          <w:sz w:val="24"/>
-          <w:szCs w:val="24"/>
-        </w:rPr>
-        <w:t>tool</w:t>
-      </w:r>
-      <w:proofErr w:type="spellEnd"/>
-      <w:r>
-        <w:rPr>
-          <w:rFonts w:cstheme="minorHAnsi"/>
-          <w:sz w:val="24"/>
-          <w:szCs w:val="24"/>
-        </w:rPr>
-        <w:t xml:space="preserve"> ». Le principe pour changer la couleur est le même qu’avec les deux autres aspects. </w:t>
+        <w:t xml:space="preserve"> select tool ». Le principe pour changer la couleur est le même qu’avec les deux autres aspects. </w:t>
       </w:r>
     </w:p>
     <w:p>
@@ -3726,25 +3211,7 @@
           <w:sz w:val="24"/>
           <w:szCs w:val="24"/>
         </w:rPr>
-        <w:t xml:space="preserve">égulier, cercle, ellipse et arc (2.3) : il est possible de créer des lignes dans l’application et avec ces lignes, il est possible de créer </w:t>
-      </w:r>
-      <w:proofErr w:type="spellStart"/>
-      <w:r>
-        <w:rPr>
-          <w:rFonts w:cstheme="minorHAnsi"/>
-          <w:sz w:val="24"/>
-          <w:szCs w:val="24"/>
-        </w:rPr>
-        <w:t>a</w:t>
-      </w:r>
-      <w:proofErr w:type="spellEnd"/>
-      <w:r>
-        <w:rPr>
-          <w:rFonts w:cstheme="minorHAnsi"/>
-          <w:sz w:val="24"/>
-          <w:szCs w:val="24"/>
-        </w:rPr>
-        <w:t xml:space="preserve"> peu près n’importe quelle primitives vectorielles (sauf des cercles, ellipse et arc). Évidemment, il est possible de créer un cercle mais il aurait des </w:t>
+        <w:t xml:space="preserve">égulier, cercle, ellipse et arc (2.3) : il est possible de créer des lignes dans l’application et avec ces lignes, il est possible de créer a peu près n’importe quelle primitives vectorielles (sauf des cercles, ellipse et arc). Évidemment, il est possible de créer un cercle mais il aurait des </w:t>
       </w:r>
       <w:r>
         <w:rPr>
@@ -4098,25 +3565,7 @@
           <w:sz w:val="24"/>
           <w:szCs w:val="24"/>
         </w:rPr>
-        <w:t xml:space="preserve">Lorsque l’outil de sélection est actif, il est possible de cliquer sur un élément géométrique dans </w:t>
-      </w:r>
-      <w:proofErr w:type="gramStart"/>
-      <w:r>
-        <w:rPr>
-          <w:rFonts w:cstheme="minorHAnsi"/>
-          <w:sz w:val="24"/>
-          <w:szCs w:val="24"/>
-        </w:rPr>
-        <w:t>le</w:t>
-      </w:r>
-      <w:proofErr w:type="gramEnd"/>
-      <w:r>
-        <w:rPr>
-          <w:rFonts w:cstheme="minorHAnsi"/>
-          <w:sz w:val="24"/>
-          <w:szCs w:val="24"/>
-        </w:rPr>
-        <w:t xml:space="preserve"> fenêtre ou de dessiner un rectangle de sélection. Notons qu’une zone de sélection créée de gauche à droite </w:t>
+        <w:t xml:space="preserve">Lorsque l’outil de sélection est actif, il est possible de cliquer sur un élément géométrique dans le fenêtre ou de dessiner un rectangle de sélection. Notons qu’une zone de sélection créée de gauche à droite </w:t>
       </w:r>
       <w:r>
         <w:rPr>
@@ -4231,25 +3680,7 @@
           <w:sz w:val="24"/>
           <w:szCs w:val="24"/>
         </w:rPr>
-        <w:t xml:space="preserve"> avec le « select </w:t>
-      </w:r>
-      <w:proofErr w:type="spellStart"/>
-      <w:r>
-        <w:rPr>
-          <w:rFonts w:cstheme="minorHAnsi"/>
-          <w:sz w:val="24"/>
-          <w:szCs w:val="24"/>
-        </w:rPr>
-        <w:t>tool</w:t>
-      </w:r>
-      <w:proofErr w:type="spellEnd"/>
-      <w:r>
-        <w:rPr>
-          <w:rFonts w:cstheme="minorHAnsi"/>
-          <w:sz w:val="24"/>
-          <w:szCs w:val="24"/>
-        </w:rPr>
-        <w:t> »</w:t>
+        <w:t xml:space="preserve"> avec le « select tool »</w:t>
       </w:r>
       <w:r>
         <w:rPr>
@@ -4508,7 +3939,6 @@
         </w:rPr>
         <w:t> </w:t>
       </w:r>
-      <w:proofErr w:type="spellStart"/>
       <w:r>
         <w:rPr>
           <w:rFonts w:cstheme="minorHAnsi"/>
@@ -4517,7 +3947,6 @@
         </w:rPr>
         <w:t>ofxGUI</w:t>
       </w:r>
-      <w:proofErr w:type="spellEnd"/>
       <w:r>
         <w:rPr>
           <w:rFonts w:cstheme="minorHAnsi"/>
@@ -4558,7 +3987,6 @@
         </w:rPr>
         <w:t> </w:t>
       </w:r>
-      <w:proofErr w:type="spellStart"/>
       <w:r>
         <w:rPr>
           <w:rFonts w:cstheme="minorHAnsi"/>
@@ -4567,7 +3995,6 @@
         </w:rPr>
         <w:t>ofxGUI</w:t>
       </w:r>
-      <w:proofErr w:type="spellEnd"/>
       <w:r>
         <w:rPr>
           <w:rFonts w:cstheme="minorHAnsi"/>
@@ -4695,25 +4122,7 @@
           <w:sz w:val="24"/>
           <w:szCs w:val="24"/>
         </w:rPr>
-        <w:t xml:space="preserve">Il est possible d’annuler ou de refaire (undo / </w:t>
-      </w:r>
-      <w:proofErr w:type="spellStart"/>
-      <w:r>
-        <w:rPr>
-          <w:rFonts w:cstheme="minorHAnsi"/>
-          <w:sz w:val="24"/>
-          <w:szCs w:val="24"/>
-        </w:rPr>
-        <w:t>redo</w:t>
-      </w:r>
-      <w:proofErr w:type="spellEnd"/>
-      <w:r>
-        <w:rPr>
-          <w:rFonts w:cstheme="minorHAnsi"/>
-          <w:sz w:val="24"/>
-          <w:szCs w:val="24"/>
-        </w:rPr>
-        <w:t xml:space="preserve">) les dernières actions interactives qui ont un impact sur la transformation des éléments </w:t>
+        <w:t xml:space="preserve">Il est possible d’annuler ou de refaire (undo / redo) les dernières actions interactives qui ont un impact sur la transformation des éléments </w:t>
       </w:r>
       <w:r>
         <w:rPr>
@@ -4729,25 +4138,7 @@
           <w:sz w:val="24"/>
           <w:szCs w:val="24"/>
         </w:rPr>
-        <w:t xml:space="preserve">lorsqu’un élément </w:t>
-      </w:r>
-      <w:proofErr w:type="spellStart"/>
-      <w:r>
-        <w:rPr>
-          <w:rFonts w:cstheme="minorHAnsi"/>
-          <w:sz w:val="24"/>
-          <w:szCs w:val="24"/>
-        </w:rPr>
-        <w:t>visual</w:t>
-      </w:r>
-      <w:proofErr w:type="spellEnd"/>
-      <w:r>
-        <w:rPr>
-          <w:rFonts w:cstheme="minorHAnsi"/>
-          <w:sz w:val="24"/>
-          <w:szCs w:val="24"/>
-        </w:rPr>
-        <w:t xml:space="preserve"> est ajouté dans notre classe de scène, nous assignons à cet objet un identificateur unique. Ainsi, il est </w:t>
+        <w:t xml:space="preserve">lorsqu’un élément visual est ajouté dans notre classe de scène, nous assignons à cet objet un identificateur unique. Ainsi, il est </w:t>
       </w:r>
       <w:r>
         <w:rPr>
@@ -4789,25 +4180,16 @@
           <w:sz w:val="24"/>
           <w:szCs w:val="24"/>
         </w:rPr>
+        <w:t xml:space="preserve"> le</w:t>
+      </w:r>
+      <w:r>
+        <w:rPr>
+          <w:rFonts w:cstheme="minorHAnsi"/>
+          <w:sz w:val="24"/>
+          <w:szCs w:val="24"/>
+        </w:rPr>
         <w:t xml:space="preserve"> </w:t>
       </w:r>
-      <w:proofErr w:type="gramStart"/>
-      <w:r>
-        <w:rPr>
-          <w:rFonts w:cstheme="minorHAnsi"/>
-          <w:sz w:val="24"/>
-          <w:szCs w:val="24"/>
-        </w:rPr>
-        <w:t>le</w:t>
-      </w:r>
-      <w:r>
-        <w:rPr>
-          <w:rFonts w:cstheme="minorHAnsi"/>
-          <w:sz w:val="24"/>
-          <w:szCs w:val="24"/>
-        </w:rPr>
-        <w:t xml:space="preserve"> </w:t>
-      </w:r>
       <w:r>
         <w:rPr>
           <w:rFonts w:cstheme="minorHAnsi"/>
@@ -4817,7 +4199,6 @@
         </w:rPr>
         <w:t>undo</w:t>
       </w:r>
-      <w:proofErr w:type="gramEnd"/>
       <w:r>
         <w:rPr>
           <w:rFonts w:cstheme="minorHAnsi"/>
@@ -4826,7 +4207,6 @@
         </w:rPr>
         <w:t xml:space="preserve"> et le </w:t>
       </w:r>
-      <w:proofErr w:type="spellStart"/>
       <w:r>
         <w:rPr>
           <w:rFonts w:cstheme="minorHAnsi"/>
@@ -4836,7 +4216,6 @@
         </w:rPr>
         <w:t>redo</w:t>
       </w:r>
-      <w:proofErr w:type="spellEnd"/>
       <w:r>
         <w:rPr>
           <w:rFonts w:cstheme="minorHAnsi"/>
@@ -5091,7 +4470,6 @@
         </w:rPr>
         <w:t xml:space="preserve"> </w:t>
       </w:r>
-      <w:proofErr w:type="spellStart"/>
       <w:r>
         <w:rPr>
           <w:rFonts w:cstheme="minorHAnsi"/>
@@ -5110,7 +4488,6 @@
         </w:rPr>
         <w:t>der</w:t>
       </w:r>
-      <w:proofErr w:type="spellEnd"/>
       <w:r>
         <w:rPr>
           <w:rFonts w:cstheme="minorHAnsi"/>
@@ -5119,7 +4496,6 @@
         </w:rPr>
         <w:t xml:space="preserve">, plusieurs types de fichiers peuvent être lus et affichés en tout simplicité.  Nous avons simplement créé une classe </w:t>
       </w:r>
-      <w:proofErr w:type="spellStart"/>
       <w:r>
         <w:rPr>
           <w:rFonts w:cstheme="minorHAnsi"/>
@@ -5129,7 +4505,6 @@
         </w:rPr>
         <w:t>wrapper</w:t>
       </w:r>
-      <w:proofErr w:type="spellEnd"/>
       <w:r>
         <w:rPr>
           <w:rFonts w:cstheme="minorHAnsi"/>
@@ -5302,7 +4677,6 @@
         </w:rPr>
         <w:t xml:space="preserve"> Par la suite, le code du </w:t>
       </w:r>
-      <w:proofErr w:type="spellStart"/>
       <w:r>
         <w:rPr>
           <w:rFonts w:cstheme="minorHAnsi"/>
@@ -5312,7 +4686,6 @@
         </w:rPr>
         <w:t>shader</w:t>
       </w:r>
-      <w:proofErr w:type="spellEnd"/>
       <w:r>
         <w:rPr>
           <w:rFonts w:cstheme="minorHAnsi"/>
@@ -5321,7 +4694,6 @@
         </w:rPr>
         <w:t xml:space="preserve"> en </w:t>
       </w:r>
-      <w:proofErr w:type="spellStart"/>
       <w:r>
         <w:rPr>
           <w:rFonts w:cstheme="minorHAnsi"/>
@@ -5331,7 +4703,6 @@
         </w:rPr>
         <w:t>glsl</w:t>
       </w:r>
-      <w:proofErr w:type="spellEnd"/>
       <w:r>
         <w:rPr>
           <w:rFonts w:cstheme="minorHAnsi"/>
@@ -5356,7 +4727,6 @@
         </w:rPr>
         <w:t xml:space="preserve"> importé et généré et une espace mémoire est allouée au </w:t>
       </w:r>
-      <w:proofErr w:type="spellStart"/>
       <w:r>
         <w:rPr>
           <w:rFonts w:cstheme="minorHAnsi"/>
@@ -5366,7 +4736,6 @@
         </w:rPr>
         <w:t>fbo</w:t>
       </w:r>
-      <w:proofErr w:type="spellEnd"/>
       <w:r>
         <w:rPr>
           <w:rFonts w:cstheme="minorHAnsi"/>
@@ -5375,7 +4744,6 @@
         </w:rPr>
         <w:t xml:space="preserve">. À ce point-ci, la texture de l’image et la nouvelle texture sont chargées dans le </w:t>
       </w:r>
-      <w:proofErr w:type="spellStart"/>
       <w:r>
         <w:rPr>
           <w:rFonts w:cstheme="minorHAnsi"/>
@@ -5385,7 +4753,6 @@
         </w:rPr>
         <w:t>shader</w:t>
       </w:r>
-      <w:proofErr w:type="spellEnd"/>
       <w:r>
         <w:rPr>
           <w:rFonts w:cstheme="minorHAnsi"/>
@@ -5394,7 +4761,6 @@
         </w:rPr>
         <w:t xml:space="preserve"> et un </w:t>
       </w:r>
-      <w:proofErr w:type="spellStart"/>
       <w:r>
         <w:rPr>
           <w:rFonts w:cstheme="minorHAnsi"/>
@@ -5404,34 +4770,14 @@
         </w:rPr>
         <w:t>draw</w:t>
       </w:r>
-      <w:proofErr w:type="spellEnd"/>
-      <w:r>
-        <w:rPr>
-          <w:rFonts w:cstheme="minorHAnsi"/>
-          <w:sz w:val="24"/>
-          <w:szCs w:val="24"/>
-        </w:rPr>
-        <w:t xml:space="preserve"> est </w:t>
-      </w:r>
-      <w:proofErr w:type="spellStart"/>
-      <w:r>
-        <w:rPr>
-          <w:rFonts w:cstheme="minorHAnsi"/>
-          <w:sz w:val="24"/>
-          <w:szCs w:val="24"/>
-        </w:rPr>
-        <w:t>appellé</w:t>
-      </w:r>
-      <w:proofErr w:type="spellEnd"/>
-      <w:r>
-        <w:rPr>
-          <w:rFonts w:cstheme="minorHAnsi"/>
-          <w:sz w:val="24"/>
-          <w:szCs w:val="24"/>
-        </w:rPr>
-        <w:t xml:space="preserve"> sur l’image. Ce qui a pour effet de mettre sur le </w:t>
-      </w:r>
-      <w:proofErr w:type="spellStart"/>
+      <w:r>
+        <w:rPr>
+          <w:rFonts w:cstheme="minorHAnsi"/>
+          <w:sz w:val="24"/>
+          <w:szCs w:val="24"/>
+        </w:rPr>
+        <w:t xml:space="preserve"> est appellé sur l’image. Ce qui a pour effet de mettre sur le </w:t>
+      </w:r>
       <w:r>
         <w:rPr>
           <w:rFonts w:cstheme="minorHAnsi"/>
@@ -5441,7 +4787,6 @@
         </w:rPr>
         <w:t>fbo</w:t>
       </w:r>
-      <w:proofErr w:type="spellEnd"/>
       <w:r>
         <w:rPr>
           <w:rFonts w:cstheme="minorHAnsi"/>
@@ -5548,31 +4893,13 @@
         </w:rPr>
         <w:t xml:space="preserve"> l’avant, l’application réagit en déplaçant la caméra en direction de son axe Z positif et se rapproche ainsi des entités affichées, et vice-versa lorsqu’on l’envoie vers l’arrière. L’utilisateur peut aussi faire un </w:t>
       </w:r>
-      <w:proofErr w:type="spellStart"/>
       <w:r>
         <w:rPr>
           <w:i/>
           <w:sz w:val="24"/>
         </w:rPr>
-        <w:t>press</w:t>
-      </w:r>
-      <w:proofErr w:type="spellEnd"/>
-      <w:r>
-        <w:rPr>
-          <w:i/>
-          <w:sz w:val="24"/>
-        </w:rPr>
-        <w:t xml:space="preserve"> and </w:t>
-      </w:r>
-      <w:proofErr w:type="spellStart"/>
-      <w:r>
-        <w:rPr>
-          <w:i/>
-          <w:sz w:val="24"/>
-        </w:rPr>
-        <w:t>hold</w:t>
-      </w:r>
-      <w:proofErr w:type="spellEnd"/>
+        <w:t>press and hold</w:t>
+      </w:r>
       <w:r>
         <w:rPr>
           <w:sz w:val="24"/>
@@ -5635,34 +4962,31 @@
       </w:pPr>
       <w:r>
         <w:rPr>
-          <w:rFonts w:ascii="Calibri" w:hAnsi="Calibri" w:cs="Calibri"/>
-          <w:b/>
           <w:noProof/>
-          <w:sz w:val="40"/>
-          <w:szCs w:val="40"/>
+          <w:sz w:val="24"/>
           <w:lang w:eastAsia="fr-CA"/>
         </w:rPr>
         <w:drawing>
-          <wp:anchor distT="0" distB="0" distL="114300" distR="114300" simplePos="0" relativeHeight="251659264" behindDoc="1" locked="0" layoutInCell="1" allowOverlap="1" wp14:anchorId="5E726CC6" wp14:editId="66C3C477">
+          <wp:anchor distT="0" distB="0" distL="114300" distR="114300" simplePos="0" relativeHeight="251659264" behindDoc="1" locked="0" layoutInCell="1" allowOverlap="1" wp14:anchorId="38CB114D" wp14:editId="6163965B">
             <wp:simplePos x="0" y="0"/>
             <wp:positionH relativeFrom="column">
-              <wp:posOffset>3067050</wp:posOffset>
+              <wp:posOffset>467360</wp:posOffset>
             </wp:positionH>
             <wp:positionV relativeFrom="paragraph">
-              <wp:posOffset>393700</wp:posOffset>
+              <wp:posOffset>1445895</wp:posOffset>
             </wp:positionV>
-            <wp:extent cx="3200400" cy="3032125"/>
-            <wp:effectExtent l="0" t="0" r="0" b="0"/>
+            <wp:extent cx="4149090" cy="2478405"/>
+            <wp:effectExtent l="0" t="0" r="3810" b="0"/>
             <wp:wrapThrough wrapText="bothSides">
               <wp:wrapPolygon edited="0">
                 <wp:start x="0" y="0"/>
-                <wp:lineTo x="0" y="21442"/>
-                <wp:lineTo x="21471" y="21442"/>
-                <wp:lineTo x="21471" y="0"/>
+                <wp:lineTo x="0" y="21417"/>
+                <wp:lineTo x="21521" y="21417"/>
+                <wp:lineTo x="21521" y="0"/>
                 <wp:lineTo x="0" y="0"/>
               </wp:wrapPolygon>
             </wp:wrapThrough>
-            <wp:docPr id="2" name="Picture 2"/>
+            <wp:docPr id="4" name="Picture 4"/>
             <wp:cNvGraphicFramePr>
               <a:graphicFrameLocks xmlns:a="http://schemas.openxmlformats.org/drawingml/2006/main" noChangeAspect="1"/>
             </wp:cNvGraphicFramePr>
@@ -5670,12 +4994,12 @@
               <a:graphicData uri="http://schemas.openxmlformats.org/drawingml/2006/picture">
                 <pic:pic xmlns:pic="http://schemas.openxmlformats.org/drawingml/2006/picture">
                   <pic:nvPicPr>
-                    <pic:cNvPr id="0" name="Picture 1"/>
+                    <pic:cNvPr id="0" name="Picture 2"/>
                     <pic:cNvPicPr>
                       <a:picLocks noChangeAspect="1" noChangeArrowheads="1"/>
                     </pic:cNvPicPr>
                   </pic:nvPicPr>
-                  <pic:blipFill rotWithShape="1">
+                  <pic:blipFill>
                     <a:blip r:embed="rId10">
                       <a:extLst>
                         <a:ext uri="{28A0092B-C50C-407E-A947-70E740481C1C}">
@@ -5683,13 +5007,15 @@
                         </a:ext>
                       </a:extLst>
                     </a:blip>
-                    <a:srcRect l="20088" b="7955"/>
-                    <a:stretch/>
+                    <a:srcRect/>
+                    <a:stretch>
+                      <a:fillRect/>
+                    </a:stretch>
                   </pic:blipFill>
                   <pic:spPr bwMode="auto">
                     <a:xfrm>
                       <a:off x="0" y="0"/>
-                      <a:ext cx="3200400" cy="3032125"/>
+                      <a:ext cx="4149090" cy="2478405"/>
                     </a:xfrm>
                     <a:prstGeom prst="rect">
                       <a:avLst/>
@@ -5698,11 +5024,6 @@
                     <a:ln>
                       <a:noFill/>
                     </a:ln>
-                    <a:extLst>
-                      <a:ext uri="{53640926-AAD7-44D8-BBD7-CCE9431645EC}">
-                        <a14:shadowObscured xmlns:a14="http://schemas.microsoft.com/office/drawing/2010/main"/>
-                      </a:ext>
-                    </a:extLst>
                   </pic:spPr>
                 </pic:pic>
               </a:graphicData>
@@ -5722,31 +5043,13 @@
         </w:rPr>
         <w:t xml:space="preserve">Agencement. Il est possible de voir une scène de plusieurs points de vue différents […] (6.3). Encore dans l’outil de sélection, l’utilisateur a la possibilité de cliquer sur l’option </w:t>
       </w:r>
-      <w:proofErr w:type="spellStart"/>
       <w:r>
         <w:rPr>
           <w:i/>
           <w:sz w:val="24"/>
         </w:rPr>
-        <w:t>two</w:t>
-      </w:r>
-      <w:proofErr w:type="spellEnd"/>
-      <w:r>
-        <w:rPr>
-          <w:i/>
-          <w:sz w:val="24"/>
-        </w:rPr>
-        <w:t xml:space="preserve"> </w:t>
-      </w:r>
-      <w:proofErr w:type="spellStart"/>
-      <w:r>
-        <w:rPr>
-          <w:i/>
-          <w:sz w:val="24"/>
-        </w:rPr>
-        <w:t>viewports</w:t>
-      </w:r>
-      <w:proofErr w:type="spellEnd"/>
+        <w:t>two viewports</w:t>
+      </w:r>
       <w:r>
         <w:rPr>
           <w:sz w:val="24"/>
@@ -5764,6 +5067,19 @@
           <w:sz w:val="24"/>
         </w:rPr>
         <w:t xml:space="preserve"> Par ailleurs, le rendu se fait de manière simultanée dans chaque vue.</w:t>
+      </w:r>
+    </w:p>
+    <w:p>
+      <w:pPr>
+        <w:rPr>
+          <w:sz w:val="24"/>
+        </w:rPr>
+      </w:pPr>
+      <w:r>
+        <w:rPr>
+          <w:sz w:val="24"/>
+        </w:rPr>
+        <w:br w:type="page"/>
       </w:r>
     </w:p>
     <w:p>
@@ -5784,52 +5100,21 @@
         <w:rPr>
           <w:sz w:val="24"/>
         </w:rPr>
+        <w:lastRenderedPageBreak/>
         <w:t xml:space="preserve">Occlusion. L’application utilise une technique d’occlusion autre que celles de base […]. Dans notre application, nous avons fait l’implantation d’une structure de type </w:t>
       </w:r>
-      <w:proofErr w:type="spellStart"/>
       <w:r>
         <w:rPr>
           <w:i/>
           <w:sz w:val="24"/>
         </w:rPr>
-        <w:t>bounding</w:t>
-      </w:r>
-      <w:proofErr w:type="spellEnd"/>
-      <w:r>
-        <w:rPr>
-          <w:i/>
-          <w:sz w:val="24"/>
-        </w:rPr>
-        <w:t xml:space="preserve"> volume </w:t>
-      </w:r>
-      <w:proofErr w:type="spellStart"/>
-      <w:r>
-        <w:rPr>
-          <w:i/>
-          <w:sz w:val="24"/>
-        </w:rPr>
-        <w:t>hierarchy</w:t>
-      </w:r>
-      <w:proofErr w:type="spellEnd"/>
-      <w:r>
-        <w:rPr>
-          <w:i/>
-          <w:sz w:val="24"/>
-        </w:rPr>
-        <w:t xml:space="preserve"> (BVH)</w:t>
-      </w:r>
-      <w:r>
-        <w:rPr>
-          <w:sz w:val="24"/>
-        </w:rPr>
-        <w:t xml:space="preserve">. Celle-ci est contenue </w:t>
-      </w:r>
-      <w:r>
-        <w:rPr>
-          <w:sz w:val="24"/>
-        </w:rPr>
-        <w:lastRenderedPageBreak/>
-        <w:t xml:space="preserve">dans notre objet de scène et permet d’effectuer des recherches dans l’espace 3D de manière efficace. La structure est mise à jour à chaque fois qu’un objet de la scène est inséré, modifié ou supprimé. Cette structure est utile pour notre outil de sélection, mais sert principalement à la classe de rendu. À chaque fois qu’on doit rendre la scène, </w:t>
+        <w:t>bounding volume hierarchy (BVH)</w:t>
+      </w:r>
+      <w:r>
+        <w:rPr>
+          <w:sz w:val="24"/>
+        </w:rPr>
+        <w:t xml:space="preserve">. Celle-ci est contenue dans notre objet de scène et permet d’effectuer des recherches dans l’espace 3D de manière efficace. La structure est mise à jour à chaque fois qu’un objet de la scène est inséré, modifié ou supprimé. Cette structure est utile pour notre outil de sélection, mais sert principalement à la classe de rendu. À chaque fois qu’on doit rendre la scène, </w:t>
       </w:r>
       <w:r>
         <w:rPr>
@@ -5882,8 +5167,6 @@
         </w:rPr>
         <w:t xml:space="preserve"> </w:t>
       </w:r>
-      <w:bookmarkStart w:id="0" w:name="_GoBack"/>
-      <w:bookmarkEnd w:id="0"/>
       <w:r>
         <w:rPr>
           <w:rFonts w:ascii="Calibri" w:hAnsi="Calibri" w:cs="Calibri"/>
@@ -6013,25 +5296,7 @@
           <w:sz w:val="24"/>
           <w:szCs w:val="24"/>
         </w:rPr>
-        <w:t xml:space="preserve">ce à </w:t>
-      </w:r>
-      <w:proofErr w:type="spellStart"/>
-      <w:r>
-        <w:rPr>
-          <w:rFonts w:cstheme="minorHAnsi"/>
-          <w:sz w:val="24"/>
-          <w:szCs w:val="24"/>
-        </w:rPr>
-        <w:t>openFrameworks</w:t>
-      </w:r>
-      <w:proofErr w:type="spellEnd"/>
-      <w:r>
-        <w:rPr>
-          <w:rFonts w:cstheme="minorHAnsi"/>
-          <w:sz w:val="24"/>
-          <w:szCs w:val="24"/>
-        </w:rPr>
-        <w:t>, nous avions des outils à notre disposition qui</w:t>
+        <w:t>ce à openFrameworks, nous avions des outils à notre disposition qui</w:t>
       </w:r>
       <w:r>
         <w:rPr>
@@ -6095,25 +5360,7 @@
           <w:sz w:val="24"/>
           <w:szCs w:val="24"/>
         </w:rPr>
-        <w:t xml:space="preserve">est </w:t>
-      </w:r>
-      <w:proofErr w:type="spellStart"/>
-      <w:r>
-        <w:rPr>
-          <w:rFonts w:cstheme="minorHAnsi"/>
-          <w:sz w:val="24"/>
-          <w:szCs w:val="24"/>
-        </w:rPr>
-        <w:t>ofxGui</w:t>
-      </w:r>
-      <w:proofErr w:type="spellEnd"/>
-      <w:r>
-        <w:rPr>
-          <w:rFonts w:cstheme="minorHAnsi"/>
-          <w:sz w:val="24"/>
-          <w:szCs w:val="24"/>
-        </w:rPr>
-        <w:t xml:space="preserve">. Cette classe est utilisée pour créer des interfaces graphiques simples pour l’usager. Nous avons créé des panneaux interactifs qui permettent à l’usager de modifier des attributs de certaines composantes dans la scène. En </w:t>
+        <w:t xml:space="preserve">est ofxGui. Cette classe est utilisée pour créer des interfaces graphiques simples pour l’usager. Nous avons créé des panneaux interactifs qui permettent à l’usager de modifier des attributs de certaines composantes dans la scène. En </w:t>
       </w:r>
       <w:r>
         <w:rPr>
@@ -6156,25 +5403,7 @@
           <w:szCs w:val="24"/>
         </w:rPr>
         <w:tab/>
-        <w:t xml:space="preserve">Nous avons aussi utilisé </w:t>
-      </w:r>
-      <w:proofErr w:type="spellStart"/>
-      <w:r>
-        <w:rPr>
-          <w:rFonts w:cstheme="minorHAnsi"/>
-          <w:sz w:val="24"/>
-          <w:szCs w:val="24"/>
-        </w:rPr>
-        <w:t>ofxAssimpModelLoader</w:t>
-      </w:r>
-      <w:proofErr w:type="spellEnd"/>
-      <w:r>
-        <w:rPr>
-          <w:rFonts w:cstheme="minorHAnsi"/>
-          <w:sz w:val="24"/>
-          <w:szCs w:val="24"/>
-        </w:rPr>
-        <w:t xml:space="preserve"> qui permet de charger en mémoire </w:t>
+        <w:t xml:space="preserve">Nous avons aussi utilisé ofxAssimpModelLoader qui permet de charger en mémoire </w:t>
       </w:r>
       <w:r>
         <w:rPr>
@@ -6214,25 +5443,7 @@
           <w:sz w:val="24"/>
           <w:szCs w:val="24"/>
         </w:rPr>
-        <w:t xml:space="preserve"> type </w:t>
-      </w:r>
-      <w:proofErr w:type="spellStart"/>
-      <w:r>
-        <w:rPr>
-          <w:rFonts w:cstheme="minorHAnsi"/>
-          <w:sz w:val="24"/>
-          <w:szCs w:val="24"/>
-        </w:rPr>
-        <w:t>ofxAssimpModelLoader</w:t>
-      </w:r>
-      <w:proofErr w:type="spellEnd"/>
-      <w:r>
-        <w:rPr>
-          <w:rFonts w:cstheme="minorHAnsi"/>
-          <w:sz w:val="24"/>
-          <w:szCs w:val="24"/>
-        </w:rPr>
-        <w:t xml:space="preserve"> et</w:t>
+        <w:t xml:space="preserve"> type ofxAssimpModelLoader et</w:t>
       </w:r>
       <w:r>
         <w:rPr>
@@ -6299,25 +5510,7 @@
           <w:szCs w:val="24"/>
         </w:rPr>
         <w:tab/>
-        <w:t>Le forum d’</w:t>
-      </w:r>
-      <w:proofErr w:type="spellStart"/>
-      <w:r>
-        <w:rPr>
-          <w:rFonts w:cstheme="minorHAnsi"/>
-          <w:sz w:val="24"/>
-          <w:szCs w:val="24"/>
-        </w:rPr>
-        <w:t>openFrameworks</w:t>
-      </w:r>
-      <w:proofErr w:type="spellEnd"/>
-      <w:r>
-        <w:rPr>
-          <w:rFonts w:cstheme="minorHAnsi"/>
-          <w:sz w:val="24"/>
-          <w:szCs w:val="24"/>
-        </w:rPr>
-        <w:t xml:space="preserve"> nous a aussi aidés </w:t>
+        <w:t xml:space="preserve">Le forum d’openFrameworks nous a aussi aidés </w:t>
       </w:r>
       <w:r>
         <w:rPr>
@@ -6425,7 +5618,6 @@
         </w:rPr>
         <w:tab/>
       </w:r>
-      <w:proofErr w:type="spellStart"/>
       <w:r>
         <w:rPr>
           <w:rFonts w:ascii="Calibri" w:hAnsi="Calibri" w:cs="Calibri"/>
@@ -6434,7 +5626,6 @@
         </w:rPr>
         <w:t>GitHub</w:t>
       </w:r>
-      <w:proofErr w:type="spellEnd"/>
       <w:r>
         <w:rPr>
           <w:rFonts w:ascii="Calibri" w:hAnsi="Calibri" w:cs="Calibri"/>
@@ -6622,51 +5813,13 @@
         </w:rPr>
         <w:t xml:space="preserve"> chez Bentley </w:t>
       </w:r>
-      <w:proofErr w:type="spellStart"/>
-      <w:r>
-        <w:rPr>
-          <w:rFonts w:ascii="Calibri" w:hAnsi="Calibri" w:cs="Calibri"/>
-          <w:sz w:val="24"/>
-          <w:szCs w:val="24"/>
-        </w:rPr>
-        <w:t>Systems</w:t>
-      </w:r>
-      <w:proofErr w:type="spellEnd"/>
-      <w:r>
-        <w:rPr>
-          <w:rFonts w:ascii="Calibri" w:hAnsi="Calibri" w:cs="Calibri"/>
-          <w:sz w:val="24"/>
-          <w:szCs w:val="24"/>
-        </w:rPr>
-        <w:t xml:space="preserve"> en tant que développeur sur un projet dans le domaine du génie civil. J’ai toujours eu de l’intérêt pour les problèmes mathématiques, la géométrie 3D. Je prends des cours comme celui-ci afin de parfaire mes connaissances sur des aspects de la programmation que je n’ai pas eu la chance d’explorer lors de mon passage initial à l’Université Laval. </w:t>
-      </w:r>
-    </w:p>
-    <w:p>
-      <w:pPr>
-        <w:rPr>
-          <w:rFonts w:ascii="Calibri" w:hAnsi="Calibri" w:cs="Calibri"/>
-          <w:b/>
-          <w:sz w:val="28"/>
-          <w:szCs w:val="28"/>
-        </w:rPr>
-      </w:pPr>
-      <w:r>
-        <w:rPr>
-          <w:rFonts w:ascii="Calibri" w:hAnsi="Calibri" w:cs="Calibri"/>
-          <w:b/>
-          <w:sz w:val="28"/>
-          <w:szCs w:val="28"/>
-        </w:rPr>
-        <w:t>Thomas</w:t>
-      </w:r>
-      <w:r>
-        <w:rPr>
-          <w:rFonts w:ascii="Calibri" w:hAnsi="Calibri" w:cs="Calibri"/>
-          <w:b/>
-          <w:sz w:val="28"/>
-          <w:szCs w:val="28"/>
-        </w:rPr>
-        <w:t xml:space="preserve"> Dixon</w:t>
+      <w:r>
+        <w:rPr>
+          <w:rFonts w:ascii="Calibri" w:hAnsi="Calibri" w:cs="Calibri"/>
+          <w:sz w:val="24"/>
+          <w:szCs w:val="24"/>
+        </w:rPr>
+        <w:t xml:space="preserve">Systems en tant que développeur sur un projet dans le domaine du génie civil. J’ai toujours eu de l’intérêt pour les problèmes mathématiques, la géométrie 3D. Je prends des cours comme celui-ci afin de parfaire mes connaissances sur des aspects de la programmation que je n’ai pas eu la chance d’explorer lors de mon passage initial à l’Université Laval. </w:t>
       </w:r>
     </w:p>
     <w:p>
@@ -6675,134 +5828,11 @@
         <w:rPr>
           <w:rFonts w:ascii="Calibri" w:hAnsi="Calibri" w:cs="Calibri"/>
           <w:sz w:val="24"/>
-          <w:szCs w:val="28"/>
-        </w:rPr>
-      </w:pPr>
-      <w:r>
-        <w:rPr>
-          <w:rFonts w:ascii="Calibri" w:hAnsi="Calibri" w:cs="Calibri"/>
-          <w:sz w:val="28"/>
-          <w:szCs w:val="28"/>
-        </w:rPr>
-        <w:tab/>
-      </w:r>
-      <w:r>
-        <w:rPr>
-          <w:rFonts w:ascii="Calibri" w:hAnsi="Calibri" w:cs="Calibri"/>
-          <w:sz w:val="24"/>
-          <w:szCs w:val="28"/>
-        </w:rPr>
-        <w:t>Je suis présentement au baccalauréat en Génie Informatique</w:t>
-      </w:r>
-      <w:r>
-        <w:rPr>
-          <w:rFonts w:ascii="Calibri" w:hAnsi="Calibri" w:cs="Calibri"/>
-          <w:sz w:val="24"/>
-          <w:szCs w:val="28"/>
-        </w:rPr>
-        <w:t xml:space="preserve"> que je vais terminer l’an prochain. J</w:t>
-      </w:r>
-      <w:r>
-        <w:rPr>
-          <w:rFonts w:ascii="Calibri" w:hAnsi="Calibri" w:cs="Calibri"/>
-          <w:sz w:val="24"/>
-          <w:szCs w:val="28"/>
-        </w:rPr>
-        <w:t xml:space="preserve">e travaille </w:t>
-      </w:r>
-      <w:r>
-        <w:rPr>
-          <w:rFonts w:ascii="Calibri" w:hAnsi="Calibri" w:cs="Calibri"/>
-          <w:sz w:val="24"/>
-          <w:szCs w:val="28"/>
-        </w:rPr>
-        <w:t>l’agence de</w:t>
-      </w:r>
-      <w:r>
-        <w:rPr>
-          <w:rFonts w:ascii="Calibri" w:hAnsi="Calibri" w:cs="Calibri"/>
-          <w:sz w:val="24"/>
-          <w:szCs w:val="28"/>
-        </w:rPr>
-        <w:t xml:space="preserve"> Revenu Québec depuis mai 2017 en tant que programmeur analyste. </w:t>
-      </w:r>
-      <w:r>
-        <w:rPr>
-          <w:rFonts w:ascii="Calibri" w:hAnsi="Calibri" w:cs="Calibri"/>
-          <w:sz w:val="24"/>
-          <w:szCs w:val="28"/>
-        </w:rPr>
-        <w:t xml:space="preserve">Bien que le baccalauréat et mon emploi </w:t>
-      </w:r>
-      <w:proofErr w:type="gramStart"/>
-      <w:r>
-        <w:rPr>
-          <w:rFonts w:ascii="Calibri" w:hAnsi="Calibri" w:cs="Calibri"/>
-          <w:sz w:val="24"/>
-          <w:szCs w:val="28"/>
-        </w:rPr>
-        <w:t>m’ont</w:t>
-      </w:r>
-      <w:proofErr w:type="gramEnd"/>
-      <w:r>
-        <w:rPr>
-          <w:rFonts w:ascii="Calibri" w:hAnsi="Calibri" w:cs="Calibri"/>
-          <w:sz w:val="24"/>
-          <w:szCs w:val="28"/>
-        </w:rPr>
-        <w:t xml:space="preserve"> permis d’acquérir des connaissances sur différents aspects de la programmation, plusieurs avenues restent à explorer. C’est pourquoi, je m’intéresse à ce cours.</w:t>
-      </w:r>
-      <w:r>
-        <w:t xml:space="preserve"> </w:t>
-      </w:r>
-      <w:r>
-        <w:rPr>
-          <w:rFonts w:ascii="Calibri" w:hAnsi="Calibri" w:cs="Calibri"/>
-          <w:sz w:val="24"/>
-          <w:szCs w:val="28"/>
-        </w:rPr>
-        <w:t xml:space="preserve">Je tiens à </w:t>
-      </w:r>
-      <w:r>
-        <w:rPr>
-          <w:rFonts w:ascii="Calibri" w:hAnsi="Calibri" w:cs="Calibri"/>
-          <w:sz w:val="24"/>
-          <w:szCs w:val="28"/>
-        </w:rPr>
-        <w:t xml:space="preserve">le </w:t>
-      </w:r>
-      <w:r>
-        <w:rPr>
-          <w:rFonts w:ascii="Calibri" w:hAnsi="Calibri" w:cs="Calibri"/>
-          <w:sz w:val="24"/>
-          <w:szCs w:val="28"/>
-        </w:rPr>
-        <w:t>suivre</w:t>
-      </w:r>
-      <w:r>
-        <w:rPr>
-          <w:rFonts w:ascii="Calibri" w:hAnsi="Calibri" w:cs="Calibri"/>
-          <w:sz w:val="24"/>
-          <w:szCs w:val="28"/>
-        </w:rPr>
-        <w:t xml:space="preserve"> </w:t>
-      </w:r>
-      <w:r>
-        <w:rPr>
-          <w:rFonts w:ascii="Calibri" w:hAnsi="Calibri" w:cs="Calibri"/>
-          <w:sz w:val="24"/>
-          <w:szCs w:val="28"/>
-        </w:rPr>
-        <w:t>dans le but de mieux comprendre et d'être en mesure de créer des outils graphiques qui pourront être utilisé dans l'industrie de la technologie.</w:t>
-      </w:r>
-      <w:r>
-        <w:rPr>
-          <w:rFonts w:ascii="Calibri" w:hAnsi="Calibri" w:cs="Calibri"/>
-          <w:sz w:val="24"/>
-          <w:szCs w:val="28"/>
-        </w:rPr>
-        <w:t xml:space="preserve"> </w:t>
-      </w:r>
+          <w:szCs w:val="24"/>
+        </w:rPr>
+      </w:pPr>
+      <w:bookmarkStart w:id="0" w:name="_GoBack"/>
+      <w:bookmarkEnd w:id="0"/>
     </w:p>
     <w:p>
       <w:pPr>

</xml_diff>